<commit_message>
Commit Cambios Descripcion y Parte de Justificacio
'fdskjhtllkjhskf

Your branch is up-to-date with 'origin/master'.
</commit_message>
<xml_diff>
--- a/TESIS PRIMERA ENTREGA corrección.docx
+++ b/TESIS PRIMERA ENTREGA corrección.docx
@@ -1408,81 +1408,16 @@
           <w:rFonts w:ascii="Arial" w:hAnsi="Arial" w:cs="Arial"/>
           <w:sz w:val="24"/>
           <w:szCs w:val="24"/>
-          <w:highlight w:val="yellow"/>
-        </w:rPr>
-        <w:t>Para evitar la sobrecarga en el cuidador familiar se han realizado análisis por entidades y médicos especializados</w:t>
-      </w:r>
-      <w:r>
-        <w:rPr>
-          <w:rFonts w:ascii="Arial" w:hAnsi="Arial" w:cs="Arial"/>
-          <w:sz w:val="24"/>
-          <w:szCs w:val="24"/>
-          <w:highlight w:val="yellow"/>
-        </w:rPr>
-        <w:t xml:space="preserve"> en enfermedades neurodegenerativas</w:t>
-      </w:r>
-      <w:r>
-        <w:rPr>
-          <w:rFonts w:ascii="Arial" w:hAnsi="Arial" w:cs="Arial"/>
-          <w:sz w:val="24"/>
-          <w:szCs w:val="24"/>
-          <w:highlight w:val="yellow"/>
-        </w:rPr>
-        <w:t xml:space="preserve"> los cuales concluyen que </w:t>
-      </w:r>
-      <w:r>
-        <w:rPr>
-          <w:rFonts w:ascii="Arial" w:hAnsi="Arial" w:cs="Arial"/>
-          <w:sz w:val="24"/>
-          <w:szCs w:val="24"/>
-          <w:highlight w:val="yellow"/>
-        </w:rPr>
-        <w:t xml:space="preserve">la formación del cuidador, fomentar el apoyo social y generar medios de grupos de </w:t>
-      </w:r>
-      <w:r>
-        <w:rPr>
-          <w:rFonts w:ascii="Arial" w:hAnsi="Arial" w:cs="Arial"/>
-          <w:sz w:val="24"/>
-          <w:szCs w:val="24"/>
-          <w:highlight w:val="yellow"/>
-        </w:rPr>
-        <w:t>apoyo</w:t>
-      </w:r>
-      <w:r>
-        <w:rPr>
-          <w:rFonts w:ascii="Arial" w:hAnsi="Arial" w:cs="Arial"/>
-          <w:sz w:val="24"/>
-          <w:szCs w:val="24"/>
-          <w:highlight w:val="yellow"/>
-        </w:rPr>
-        <w:t xml:space="preserve"> son las iniciativas que se contemplan, además del aumento de ayudas formales por parte de profesionales que fac</w:t>
-      </w:r>
-      <w:r>
-        <w:rPr>
-          <w:rFonts w:ascii="Arial" w:hAnsi="Arial" w:cs="Arial"/>
-          <w:sz w:val="24"/>
-          <w:szCs w:val="24"/>
-          <w:highlight w:val="yellow"/>
-        </w:rPr>
-        <w:t xml:space="preserve">iliten el desahogo </w:t>
-      </w:r>
-      <w:r>
-        <w:rPr>
-          <w:rFonts w:ascii="Arial" w:hAnsi="Arial" w:cs="Arial"/>
-          <w:sz w:val="24"/>
-          <w:szCs w:val="24"/>
-          <w:highlight w:val="yellow"/>
-        </w:rPr>
-        <w:t>d</w:t>
-      </w:r>
-      <w:r>
-        <w:rPr>
-          <w:rFonts w:ascii="Arial" w:hAnsi="Arial" w:cs="Arial"/>
-          <w:sz w:val="24"/>
-          <w:szCs w:val="24"/>
-          <w:highlight w:val="yellow"/>
-        </w:rPr>
-        <w:t>el cuidador.</w:t>
+        </w:rPr>
+        <w:t>Para evitar la sobrecarga en el cuidador familiar se ha concluido que la estrategia más efectiva es la formación del cuidador y fomentar el apoyo social por medio de grupos de ayuda. Otras iniciativas contemplan las ayudas formales de profesionales que faciliten el desahogo del cuidador</w:t>
+      </w:r>
+      <w:r>
+        <w:rPr>
+          <w:rFonts w:ascii="Arial" w:hAnsi="Arial" w:cs="Arial"/>
+          <w:sz w:val="24"/>
+          <w:szCs w:val="24"/>
+        </w:rPr>
+        <w:t>.</w:t>
       </w:r>
       <w:r>
         <w:rPr>
@@ -1490,7 +1425,6 @@
           <w:rFonts w:ascii="Arial" w:hAnsi="Arial" w:cs="Arial"/>
           <w:sz w:val="24"/>
           <w:szCs w:val="24"/>
-          <w:highlight w:val="yellow"/>
         </w:rPr>
         <w:footnoteReference w:id="4"/>
       </w:r>
@@ -1572,15 +1506,79 @@
           <w:sz w:val="24"/>
           <w:szCs w:val="24"/>
         </w:rPr>
-        <w:t>dando la facilidad de acceso a información y apoyo sin salir de casa. Se han d</w:t>
-      </w:r>
-      <w:r>
-        <w:rPr>
-          <w:rFonts w:ascii="Arial" w:hAnsi="Arial" w:cs="Arial"/>
-          <w:sz w:val="24"/>
-          <w:szCs w:val="24"/>
-        </w:rPr>
-        <w:t xml:space="preserve">esarrollado diversas aplicaciones por entidades tanto públicas o privadas sobre todo en España (IMSERSO, instituto de Mayores y servicios sociales), quienes han invertido en investigación para desarrollar herramientas tecnológicas que puedan apoyar tanto al cuidador como al paciente. Este tipo de tecnologías no han sido aplicadas en Colombia o no son populares en el país, además de que las aplicaciones existentes son </w:t>
+        <w:t xml:space="preserve">dando la facilidad de acceso a información y apoyo </w:t>
+      </w:r>
+      <w:r>
+        <w:rPr>
+          <w:rFonts w:ascii="Arial" w:hAnsi="Arial" w:cs="Arial"/>
+          <w:sz w:val="24"/>
+          <w:szCs w:val="24"/>
+        </w:rPr>
+        <w:t xml:space="preserve">profesional </w:t>
+      </w:r>
+      <w:r>
+        <w:rPr>
+          <w:rFonts w:ascii="Arial" w:hAnsi="Arial" w:cs="Arial"/>
+          <w:sz w:val="24"/>
+          <w:szCs w:val="24"/>
+        </w:rPr>
+        <w:t>sin salir de casa. Se han d</w:t>
+      </w:r>
+      <w:r>
+        <w:rPr>
+          <w:rFonts w:ascii="Arial" w:hAnsi="Arial" w:cs="Arial"/>
+          <w:sz w:val="24"/>
+          <w:szCs w:val="24"/>
+        </w:rPr>
+        <w:t xml:space="preserve">esarrollado diversas aplicaciones por entidades tanto públicas </w:t>
+      </w:r>
+      <w:r>
+        <w:rPr>
+          <w:rFonts w:ascii="Arial" w:hAnsi="Arial" w:cs="Arial"/>
+          <w:sz w:val="24"/>
+          <w:szCs w:val="24"/>
+        </w:rPr>
+        <w:t>como</w:t>
+      </w:r>
+      <w:r>
+        <w:rPr>
+          <w:rFonts w:ascii="Arial" w:hAnsi="Arial" w:cs="Arial"/>
+          <w:sz w:val="24"/>
+          <w:szCs w:val="24"/>
+        </w:rPr>
+        <w:t xml:space="preserve"> privadas </w:t>
+      </w:r>
+      <w:r>
+        <w:rPr>
+          <w:rFonts w:ascii="Arial" w:hAnsi="Arial" w:cs="Arial"/>
+          <w:sz w:val="24"/>
+          <w:szCs w:val="24"/>
+        </w:rPr>
+        <w:t>sobre todo en España (IMSERSO, Instituto de Mayores y S</w:t>
+      </w:r>
+      <w:r>
+        <w:rPr>
+          <w:rFonts w:ascii="Arial" w:hAnsi="Arial" w:cs="Arial"/>
+          <w:sz w:val="24"/>
+          <w:szCs w:val="24"/>
+        </w:rPr>
+        <w:t xml:space="preserve">ervicios </w:t>
+      </w:r>
+      <w:r>
+        <w:rPr>
+          <w:rFonts w:ascii="Arial" w:hAnsi="Arial" w:cs="Arial"/>
+          <w:sz w:val="24"/>
+          <w:szCs w:val="24"/>
+        </w:rPr>
+        <w:t>S</w:t>
+      </w:r>
+      <w:r>
+        <w:rPr>
+          <w:rFonts w:ascii="Arial" w:hAnsi="Arial" w:cs="Arial"/>
+          <w:sz w:val="24"/>
+          <w:szCs w:val="24"/>
+        </w:rPr>
+        <w:t xml:space="preserve">ociales), quienes han invertido en investigación para desarrollar herramientas tecnológicas que puedan apoyar tanto al cuidador como al paciente. Este tipo de tecnologías no han sido aplicadas en Colombia o no son populares en el país, además de que las aplicaciones existentes son </w:t>
       </w:r>
       <w:r>
         <w:rPr>
@@ -1596,16 +1594,7 @@
           <w:sz w:val="24"/>
           <w:szCs w:val="24"/>
         </w:rPr>
-        <w:t xml:space="preserve">ienen un punto de </w:t>
-      </w:r>
-      <w:r>
-        <w:rPr>
-          <w:rFonts w:ascii="Arial" w:hAnsi="Arial" w:cs="Arial"/>
-          <w:sz w:val="24"/>
-          <w:szCs w:val="24"/>
-        </w:rPr>
-        <w:lastRenderedPageBreak/>
-        <w:t>coordinación en cuanto a los servicios que prestan</w:t>
+        <w:t>ienen un punto de coordinación en cuanto a los servicios que prestan</w:t>
       </w:r>
       <w:r>
         <w:rPr>
@@ -1614,63 +1603,6 @@
           <w:szCs w:val="24"/>
         </w:rPr>
         <w:t>.</w:t>
-      </w:r>
-      <w:r>
-        <w:rPr>
-          <w:rFonts w:ascii="Arial" w:hAnsi="Arial" w:cs="Arial"/>
-          <w:sz w:val="24"/>
-          <w:szCs w:val="24"/>
-        </w:rPr>
-        <w:t xml:space="preserve"> Otras herramientas que ofrecen un servicio completo para el cuidador y el </w:t>
-      </w:r>
-      <w:r>
-        <w:rPr>
-          <w:rFonts w:ascii="Arial" w:hAnsi="Arial" w:cs="Arial"/>
-          <w:sz w:val="24"/>
-          <w:szCs w:val="24"/>
-          <w:highlight w:val="yellow"/>
-        </w:rPr>
-        <w:t>paciente no son gratuitas.</w:t>
-      </w:r>
-      <w:r>
-        <w:rPr>
-          <w:rFonts w:ascii="Arial" w:hAnsi="Arial" w:cs="Arial"/>
-          <w:sz w:val="24"/>
-          <w:szCs w:val="24"/>
-        </w:rPr>
-        <w:t xml:space="preserve">   </w:t>
-      </w:r>
-    </w:p>
-    <w:p>
-      <w:pPr>
-        <w:pStyle w:val="Prrafodelista"/>
-        <w:spacing w:after="0"/>
-        <w:jc w:val="both"/>
-        <w:rPr>
-          <w:rFonts w:ascii="Arial" w:hAnsi="Arial" w:cs="Arial"/>
-          <w:sz w:val="24"/>
-          <w:szCs w:val="24"/>
-        </w:rPr>
-      </w:pPr>
-    </w:p>
-    <w:p>
-      <w:pPr>
-        <w:pStyle w:val="Prrafodelista"/>
-        <w:spacing w:after="0"/>
-        <w:jc w:val="both"/>
-        <w:rPr>
-          <w:rFonts w:ascii="Arial" w:hAnsi="Arial" w:cs="Arial"/>
-          <w:sz w:val="24"/>
-          <w:szCs w:val="24"/>
-        </w:rPr>
-      </w:pPr>
-      <w:r>
-        <w:rPr>
-          <w:rFonts w:ascii="Arial" w:hAnsi="Arial" w:cs="Arial"/>
-          <w:sz w:val="24"/>
-          <w:szCs w:val="24"/>
-        </w:rPr>
-        <w:t xml:space="preserve"> </w:t>
       </w:r>
     </w:p>
     <w:p>
@@ -1696,6 +1628,7 @@
           <w:sz w:val="24"/>
           <w:szCs w:val="24"/>
         </w:rPr>
+        <w:lastRenderedPageBreak/>
         <w:t>JUSTIFICACIÓN</w:t>
       </w:r>
     </w:p>
@@ -1723,14 +1656,11 @@
           <w:szCs w:val="24"/>
         </w:rPr>
       </w:pPr>
-      <w:bookmarkStart w:id="0" w:name="_GoBack"/>
-      <w:bookmarkEnd w:id="0"/>
-      <w:r>
-        <w:rPr>
-          <w:rFonts w:ascii="Arial" w:hAnsi="Arial" w:cs="Arial"/>
-          <w:sz w:val="24"/>
-          <w:szCs w:val="24"/>
-          <w:highlight w:val="yellow"/>
+      <w:r>
+        <w:rPr>
+          <w:rFonts w:ascii="Arial" w:hAnsi="Arial" w:cs="Arial"/>
+          <w:sz w:val="24"/>
+          <w:szCs w:val="24"/>
         </w:rPr>
         <w:t>L</w:t>
       </w:r>
@@ -1739,7 +1669,6 @@
           <w:rFonts w:ascii="Arial" w:hAnsi="Arial" w:cs="Arial"/>
           <w:sz w:val="24"/>
           <w:szCs w:val="24"/>
-          <w:highlight w:val="yellow"/>
         </w:rPr>
         <w:t xml:space="preserve">a población </w:t>
       </w:r>
@@ -1748,7 +1677,6 @@
           <w:rFonts w:ascii="Arial" w:hAnsi="Arial" w:cs="Arial"/>
           <w:sz w:val="24"/>
           <w:szCs w:val="24"/>
-          <w:highlight w:val="yellow"/>
         </w:rPr>
         <w:t>adulta mayor</w:t>
       </w:r>
@@ -1757,7 +1685,6 @@
           <w:rFonts w:ascii="Arial" w:hAnsi="Arial" w:cs="Arial"/>
           <w:sz w:val="24"/>
           <w:szCs w:val="24"/>
-          <w:highlight w:val="yellow"/>
         </w:rPr>
         <w:t xml:space="preserve"> </w:t>
       </w:r>
@@ -1766,7 +1693,6 @@
           <w:rFonts w:ascii="Arial" w:hAnsi="Arial" w:cs="Arial"/>
           <w:sz w:val="24"/>
           <w:szCs w:val="24"/>
-          <w:highlight w:val="yellow"/>
         </w:rPr>
         <w:t>es propensa</w:t>
       </w:r>
@@ -1775,7 +1701,6 @@
           <w:rFonts w:ascii="Arial" w:hAnsi="Arial" w:cs="Arial"/>
           <w:sz w:val="24"/>
           <w:szCs w:val="24"/>
-          <w:highlight w:val="yellow"/>
         </w:rPr>
         <w:t xml:space="preserve"> a adquirir enfermedades </w:t>
       </w:r>
@@ -1784,7 +1709,6 @@
           <w:rFonts w:ascii="Arial" w:hAnsi="Arial" w:cs="Arial"/>
           <w:sz w:val="24"/>
           <w:szCs w:val="24"/>
-          <w:highlight w:val="yellow"/>
         </w:rPr>
         <w:t>degenerativas</w:t>
       </w:r>
@@ -1793,7 +1717,6 @@
           <w:rFonts w:ascii="Arial" w:hAnsi="Arial" w:cs="Arial"/>
           <w:sz w:val="24"/>
           <w:szCs w:val="24"/>
-          <w:highlight w:val="yellow"/>
         </w:rPr>
         <w:t xml:space="preserve"> como puede ser el Parkinson, la Artrosi</w:t>
       </w:r>
@@ -1802,7 +1725,6 @@
           <w:rFonts w:ascii="Arial" w:hAnsi="Arial" w:cs="Arial"/>
           <w:sz w:val="24"/>
           <w:szCs w:val="24"/>
-          <w:highlight w:val="yellow"/>
         </w:rPr>
         <w:t>s</w:t>
       </w:r>
@@ -1811,27 +1733,40 @@
           <w:rFonts w:ascii="Arial" w:hAnsi="Arial" w:cs="Arial"/>
           <w:sz w:val="24"/>
           <w:szCs w:val="24"/>
-          <w:highlight w:val="yellow"/>
-        </w:rPr>
-        <w:t>, el Alzheimer, y varias otras; Este tipo de enfermedades tienden a empeorar y no existe una cura conocida. Una de las que más impacto tiene sobre la población, que afecta no solo al directamente implica</w:t>
-      </w:r>
-      <w:r>
-        <w:rPr>
-          <w:rFonts w:ascii="Arial" w:hAnsi="Arial" w:cs="Arial"/>
-          <w:sz w:val="24"/>
-          <w:szCs w:val="24"/>
-          <w:highlight w:val="yellow"/>
-        </w:rPr>
-        <w:t>do sino a su familia</w:t>
-      </w:r>
-      <w:r>
-        <w:rPr>
-          <w:rFonts w:ascii="Arial" w:hAnsi="Arial" w:cs="Arial"/>
-          <w:sz w:val="24"/>
-          <w:szCs w:val="24"/>
-          <w:highlight w:val="yellow"/>
-        </w:rPr>
-        <w:t xml:space="preserve"> y sus estilos de vida es la enfermedad de Alzheimer.</w:t>
+        </w:rPr>
+        <w:t>, el Alzheimer</w:t>
+      </w:r>
+      <w:r>
+        <w:rPr>
+          <w:rFonts w:ascii="Arial" w:hAnsi="Arial" w:cs="Arial"/>
+          <w:sz w:val="24"/>
+          <w:szCs w:val="24"/>
+        </w:rPr>
+        <w:t xml:space="preserve"> y </w:t>
+      </w:r>
+      <w:r>
+        <w:rPr>
+          <w:rFonts w:ascii="Arial" w:hAnsi="Arial" w:cs="Arial"/>
+          <w:sz w:val="24"/>
+          <w:szCs w:val="24"/>
+        </w:rPr>
+        <w:t>otras. E</w:t>
+      </w:r>
+      <w:r>
+        <w:rPr>
+          <w:rFonts w:ascii="Arial" w:hAnsi="Arial" w:cs="Arial"/>
+          <w:sz w:val="24"/>
+          <w:szCs w:val="24"/>
+        </w:rPr>
+        <w:t xml:space="preserve">ste tipo de enfermedades tienden a empeorar y no existe una cura conocida. </w:t>
+      </w:r>
+      <w:r>
+        <w:rPr>
+          <w:rFonts w:ascii="Arial" w:hAnsi="Arial" w:cs="Arial"/>
+          <w:sz w:val="24"/>
+          <w:szCs w:val="24"/>
+        </w:rPr>
+        <w:t>De estas, La enfermedad de Alzheimer es la que más impacto genera en la vida del paciente y su familia.</w:t>
       </w:r>
     </w:p>
     <w:p>
@@ -1898,7 +1833,23 @@
           <w:sz w:val="24"/>
           <w:szCs w:val="24"/>
         </w:rPr>
-        <w:t xml:space="preserve"> Según estudios realizados por la </w:t>
+        <w:t xml:space="preserve"> Según estudios realizados</w:t>
+      </w:r>
+      <w:r>
+        <w:rPr>
+          <w:rFonts w:ascii="Arial" w:hAnsi="Arial" w:cs="Arial"/>
+          <w:sz w:val="24"/>
+          <w:szCs w:val="24"/>
+        </w:rPr>
+        <w:t xml:space="preserve"> en Estados Unidos</w:t>
+      </w:r>
+      <w:r>
+        <w:rPr>
+          <w:rFonts w:ascii="Arial" w:hAnsi="Arial" w:cs="Arial"/>
+          <w:sz w:val="24"/>
+          <w:szCs w:val="24"/>
+        </w:rPr>
+        <w:t xml:space="preserve"> por la </w:t>
       </w:r>
       <w:proofErr w:type="spellStart"/>
       <w:r>
@@ -1934,23 +1885,87 @@
           <w:sz w:val="24"/>
           <w:szCs w:val="24"/>
         </w:rPr>
-        <w:t>, afecta a más de 5 millones de personas en Estados Unidos y afirman que cada 67 segundos alguien desa</w:t>
-      </w:r>
-      <w:r>
-        <w:rPr>
-          <w:rFonts w:ascii="Arial" w:hAnsi="Arial" w:cs="Arial"/>
-          <w:sz w:val="24"/>
-          <w:szCs w:val="24"/>
-        </w:rPr>
-        <w:t>rrolla la enfermedad en ese</w:t>
-      </w:r>
-      <w:r>
-        <w:rPr>
-          <w:rFonts w:ascii="Arial" w:hAnsi="Arial" w:cs="Arial"/>
-          <w:sz w:val="24"/>
-          <w:szCs w:val="24"/>
-        </w:rPr>
-        <w:t xml:space="preserve"> país. 1 de cada 3 adultos muere a causa de Alzheimer o alguna demencia y la mayoría de la población afecta</w:t>
+        <w:t xml:space="preserve">, </w:t>
+      </w:r>
+      <w:r>
+        <w:rPr>
+          <w:rFonts w:ascii="Arial" w:hAnsi="Arial" w:cs="Arial"/>
+          <w:sz w:val="24"/>
+          <w:szCs w:val="24"/>
+        </w:rPr>
+        <w:t xml:space="preserve">esta enfermedad </w:t>
+      </w:r>
+      <w:r>
+        <w:rPr>
+          <w:rFonts w:ascii="Arial" w:hAnsi="Arial" w:cs="Arial"/>
+          <w:sz w:val="24"/>
+          <w:szCs w:val="24"/>
+        </w:rPr>
+        <w:t xml:space="preserve">afecta a más de 5 millones de personas en </w:t>
+      </w:r>
+      <w:r>
+        <w:rPr>
+          <w:rFonts w:ascii="Arial" w:hAnsi="Arial" w:cs="Arial"/>
+          <w:sz w:val="24"/>
+          <w:szCs w:val="24"/>
+        </w:rPr>
+        <w:t xml:space="preserve">ese país </w:t>
+      </w:r>
+      <w:r>
+        <w:rPr>
+          <w:rFonts w:ascii="Arial" w:hAnsi="Arial" w:cs="Arial"/>
+          <w:sz w:val="24"/>
+          <w:szCs w:val="24"/>
+        </w:rPr>
+        <w:t>y afirman que cada 67 segundos alguien desa</w:t>
+      </w:r>
+      <w:r>
+        <w:rPr>
+          <w:rFonts w:ascii="Arial" w:hAnsi="Arial" w:cs="Arial"/>
+          <w:sz w:val="24"/>
+          <w:szCs w:val="24"/>
+        </w:rPr>
+        <w:t>rrolla la enfermedad</w:t>
+      </w:r>
+      <w:r>
+        <w:rPr>
+          <w:rFonts w:ascii="Arial" w:hAnsi="Arial" w:cs="Arial"/>
+          <w:sz w:val="24"/>
+          <w:szCs w:val="24"/>
+        </w:rPr>
+        <w:t xml:space="preserve">. </w:t>
+      </w:r>
+      <w:r>
+        <w:rPr>
+          <w:rFonts w:ascii="Arial" w:hAnsi="Arial" w:cs="Arial"/>
+          <w:sz w:val="24"/>
+          <w:szCs w:val="24"/>
+        </w:rPr>
+        <w:t>Uno</w:t>
+      </w:r>
+      <w:r>
+        <w:rPr>
+          <w:rFonts w:ascii="Arial" w:hAnsi="Arial" w:cs="Arial"/>
+          <w:sz w:val="24"/>
+          <w:szCs w:val="24"/>
+        </w:rPr>
+        <w:t xml:space="preserve"> de cada </w:t>
+      </w:r>
+      <w:r>
+        <w:rPr>
+          <w:rFonts w:ascii="Arial" w:hAnsi="Arial" w:cs="Arial"/>
+          <w:sz w:val="24"/>
+          <w:szCs w:val="24"/>
+        </w:rPr>
+        <w:t>tres</w:t>
+      </w:r>
+      <w:r>
+        <w:rPr>
+          <w:rFonts w:ascii="Arial" w:hAnsi="Arial" w:cs="Arial"/>
+          <w:sz w:val="24"/>
+          <w:szCs w:val="24"/>
+        </w:rPr>
+        <w:t xml:space="preserve"> adultos muere a causa de Alzheimer o alguna demencia y la mayoría de la población afecta</w:t>
       </w:r>
       <w:r>
         <w:rPr>
@@ -1974,6 +1989,32 @@
           <w:sz w:val="24"/>
           <w:szCs w:val="24"/>
         </w:rPr>
+        <w:t xml:space="preserve"> ya que ellas viven más que los hombres en promedio y a mayor edad </w:t>
+      </w:r>
+      <w:proofErr w:type="gramStart"/>
+      <w:r>
+        <w:rPr>
+          <w:rFonts w:ascii="Arial" w:hAnsi="Arial" w:cs="Arial"/>
+          <w:sz w:val="24"/>
+          <w:szCs w:val="24"/>
+        </w:rPr>
+        <w:t>existe</w:t>
+      </w:r>
+      <w:proofErr w:type="gramEnd"/>
+      <w:r>
+        <w:rPr>
+          <w:rFonts w:ascii="Arial" w:hAnsi="Arial" w:cs="Arial"/>
+          <w:sz w:val="24"/>
+          <w:szCs w:val="24"/>
+        </w:rPr>
+        <w:t xml:space="preserve"> un mayor riesgo de padecer Alzheimer. Otros estudios afirman que las mujeres son propensas a padecer la enfermedad por causas biológicas o genéticas, o incluso diferentes experiencias de vida</w:t>
+      </w:r>
+      <w:r>
+        <w:rPr>
+          <w:rFonts w:ascii="Arial" w:hAnsi="Arial" w:cs="Arial"/>
+          <w:sz w:val="24"/>
+          <w:szCs w:val="24"/>
+        </w:rPr>
         <w:t>.</w:t>
       </w:r>
       <w:r>
@@ -1984,6 +2025,14 @@
           <w:szCs w:val="24"/>
         </w:rPr>
         <w:footnoteReference w:id="6"/>
+      </w:r>
+      <w:r>
+        <w:rPr>
+          <w:rFonts w:ascii="Arial" w:hAnsi="Arial" w:cs="Arial"/>
+          <w:sz w:val="24"/>
+          <w:szCs w:val="24"/>
+        </w:rPr>
+        <w:t xml:space="preserve"> </w:t>
       </w:r>
     </w:p>
     <w:p>
@@ -2020,6 +2069,7 @@
           <w:rFonts w:ascii="Arial" w:hAnsi="Arial" w:cs="Arial"/>
           <w:sz w:val="24"/>
           <w:szCs w:val="24"/>
+          <w:highlight w:val="yellow"/>
         </w:rPr>
         <w:t>Durante la primera etapa del Alzheimer los pacientes no requieren apoyo constante y pueden desarrollar las actividades de su vida diaria, pero conforme la enfermedad avanza</w:t>
       </w:r>
@@ -2028,6 +2078,7 @@
           <w:rFonts w:ascii="Arial" w:hAnsi="Arial" w:cs="Arial"/>
           <w:sz w:val="24"/>
           <w:szCs w:val="24"/>
+          <w:highlight w:val="yellow"/>
         </w:rPr>
         <w:t xml:space="preserve"> se hacen más dependientes y es necesario de un cuidador </w:t>
       </w:r>
@@ -2036,6 +2087,7 @@
           <w:rFonts w:ascii="Arial" w:hAnsi="Arial" w:cs="Arial"/>
           <w:sz w:val="24"/>
           <w:szCs w:val="24"/>
+          <w:highlight w:val="yellow"/>
         </w:rPr>
         <w:t xml:space="preserve">para que pueda apoyarlo en sus tareas </w:t>
       </w:r>
@@ -2044,6 +2096,7 @@
           <w:rFonts w:ascii="Arial" w:hAnsi="Arial" w:cs="Arial"/>
           <w:sz w:val="24"/>
           <w:szCs w:val="24"/>
+          <w:highlight w:val="yellow"/>
         </w:rPr>
         <w:t>y en el cuidado de su entorno.</w:t>
       </w:r>
@@ -2053,6 +2106,7 @@
           <w:rFonts w:ascii="Arial" w:hAnsi="Arial" w:cs="Arial"/>
           <w:sz w:val="24"/>
           <w:szCs w:val="24"/>
+          <w:highlight w:val="yellow"/>
         </w:rPr>
         <w:footnoteReference w:id="7"/>
       </w:r>
@@ -2099,6 +2153,7 @@
           <w:rFonts w:ascii="Arial" w:hAnsi="Arial" w:cs="Arial"/>
           <w:sz w:val="24"/>
           <w:szCs w:val="24"/>
+          <w:highlight w:val="yellow"/>
         </w:rPr>
         <w:t>El</w:t>
       </w:r>
@@ -2107,6 +2162,7 @@
           <w:rFonts w:ascii="Arial" w:hAnsi="Arial" w:cs="Arial"/>
           <w:sz w:val="24"/>
           <w:szCs w:val="24"/>
+          <w:highlight w:val="yellow"/>
         </w:rPr>
         <w:t xml:space="preserve"> Cuidador, por lo general es un familiar</w:t>
       </w:r>
@@ -2115,6 +2171,7 @@
           <w:rFonts w:ascii="Arial" w:hAnsi="Arial" w:cs="Arial"/>
           <w:sz w:val="24"/>
           <w:szCs w:val="24"/>
+          <w:highlight w:val="yellow"/>
         </w:rPr>
         <w:t xml:space="preserve"> cercano que asume su rol ya se</w:t>
       </w:r>
@@ -2123,6 +2180,7 @@
           <w:rFonts w:ascii="Arial" w:hAnsi="Arial" w:cs="Arial"/>
           <w:sz w:val="24"/>
           <w:szCs w:val="24"/>
+          <w:highlight w:val="yellow"/>
         </w:rPr>
         <w:t>a por altruismo, reciprocidad, g</w:t>
       </w:r>
@@ -2131,9 +2189,12 @@
           <w:rFonts w:ascii="Arial" w:hAnsi="Arial" w:cs="Arial"/>
           <w:sz w:val="24"/>
           <w:szCs w:val="24"/>
+          <w:highlight w:val="yellow"/>
         </w:rPr>
         <w:t>ratitud hacia el paciente o estima, por aprobación social o sentimientos de culpa del pasado.</w:t>
       </w:r>
+      <w:bookmarkStart w:id="0" w:name="_GoBack"/>
+      <w:bookmarkEnd w:id="0"/>
       <w:r>
         <w:rPr>
           <w:rFonts w:ascii="Arial" w:hAnsi="Arial" w:cs="Arial"/>
@@ -2164,7 +2225,7 @@
           <w:sz w:val="24"/>
           <w:szCs w:val="24"/>
         </w:rPr>
-        <w:t xml:space="preserve">de cambiar de muchas maneras ya que hasta sus propias actividades diarias deben ser modificadas como dejar un empleo, mudarse con el paciente, entre otros. Como no es un rol que fue </w:t>
+        <w:t xml:space="preserve">de cambiar de muchas maneras ya que hasta sus propias actividades diarias deben ser modificadas como dejar un empleo, mudarse con el paciente, entre otros. Como no es un rol que fue planeado, y que por lo general es asumido en el momento del diagnóstico del paciente y el cuidador familiar no tiene una preparación previa, puede </w:t>
       </w:r>
       <w:r>
         <w:rPr>
@@ -2173,7 +2234,7 @@
           <w:szCs w:val="24"/>
         </w:rPr>
         <w:lastRenderedPageBreak/>
-        <w:t>planeado, y que por lo general es asumido en el momento del diagnóstico del paciente y el cuidador familiar no tiene una preparación previa, puede generar en él problemas de sobrecarga, es decir</w:t>
+        <w:t>generar en él problemas de sobrecarga, es decir</w:t>
       </w:r>
       <w:r>
         <w:rPr>
@@ -2789,7 +2850,7 @@
           <w:sz w:val="24"/>
           <w:szCs w:val="24"/>
         </w:rPr>
-        <w:t xml:space="preserve">paciente. De acuerdo a los </w:t>
+        <w:t xml:space="preserve">paciente. De acuerdo a los comentarios y sugerencias de las experiencias de los usuarios, se pretende que la aplicación se retroalimente de ellas para que la guía de información </w:t>
       </w:r>
       <w:r>
         <w:rPr>
@@ -2798,7 +2859,7 @@
           <w:szCs w:val="24"/>
         </w:rPr>
         <w:lastRenderedPageBreak/>
-        <w:t>comentarios y sugerencias de las experiencias de los usuarios, se pretende que la aplicación se retroalimente de ellas para que la guía de información crezca en base a ello</w:t>
+        <w:t>crezca en base a ello</w:t>
       </w:r>
       <w:r>
         <w:rPr>
@@ -3532,7 +3593,7 @@
           <w:szCs w:val="18"/>
           <w:lang w:eastAsia="en-US"/>
         </w:rPr>
-        <w:t xml:space="preserve">, </w:t>
+        <w:t>, Módulo 3. El cuidador de la persona con enfermedad de Alzheimer. Necesidades y Riesgos</w:t>
       </w:r>
       <w:r>
         <w:rPr>
@@ -3543,7 +3604,7 @@
           <w:szCs w:val="18"/>
           <w:lang w:eastAsia="en-US"/>
         </w:rPr>
-        <w:t>Módulo</w:t>
+        <w:t xml:space="preserve">. </w:t>
       </w:r>
       <w:r>
         <w:rPr>
@@ -3554,7 +3615,7 @@
           <w:szCs w:val="18"/>
           <w:lang w:eastAsia="en-US"/>
         </w:rPr>
-        <w:t xml:space="preserve"> 3. El cuidador de la persona con enfermedad de Alzheimer. Necesidades y Riesgos</w:t>
+        <w:t>Prevención de Riesgos: “Cuidar al cuidador”</w:t>
       </w:r>
       <w:r>
         <w:rPr>
@@ -3565,8 +3626,9 @@
           <w:szCs w:val="18"/>
           <w:lang w:eastAsia="en-US"/>
         </w:rPr>
-        <w:t xml:space="preserve">. </w:t>
-      </w:r>
+        <w:t xml:space="preserve">. Dra. Miriam </w:t>
+      </w:r>
+      <w:proofErr w:type="spellStart"/>
       <w:r>
         <w:rPr>
           <w:rFonts w:asciiTheme="minorHAnsi" w:eastAsiaTheme="minorHAnsi" w:hAnsiTheme="minorHAnsi" w:cstheme="minorBidi"/>
@@ -3576,8 +3638,9 @@
           <w:szCs w:val="18"/>
           <w:lang w:eastAsia="en-US"/>
         </w:rPr>
-        <w:t>Prevención de Riesgos: “Cuidar al cuidador”</w:t>
-      </w:r>
+        <w:t>Eimil</w:t>
+      </w:r>
+      <w:proofErr w:type="spellEnd"/>
       <w:r>
         <w:rPr>
           <w:rFonts w:asciiTheme="minorHAnsi" w:eastAsiaTheme="minorHAnsi" w:hAnsiTheme="minorHAnsi" w:cstheme="minorBidi"/>
@@ -3587,7 +3650,7 @@
           <w:szCs w:val="18"/>
           <w:lang w:eastAsia="en-US"/>
         </w:rPr>
-        <w:t xml:space="preserve">. Dra. </w:t>
+        <w:t xml:space="preserve"> Ortiz. Neuróloga. Hospital de Torrejón. Madrid.</w:t>
       </w:r>
       <w:r>
         <w:rPr>
@@ -3598,9 +3661,8 @@
           <w:szCs w:val="18"/>
           <w:lang w:eastAsia="en-US"/>
         </w:rPr>
-        <w:t xml:space="preserve">Miriam </w:t>
-      </w:r>
-      <w:proofErr w:type="spellStart"/>
+        <w:t xml:space="preserve"> Disponible en </w:t>
+      </w:r>
       <w:r>
         <w:rPr>
           <w:rFonts w:asciiTheme="minorHAnsi" w:eastAsiaTheme="minorHAnsi" w:hAnsiTheme="minorHAnsi" w:cstheme="minorBidi"/>
@@ -3610,40 +3672,6 @@
           <w:szCs w:val="18"/>
           <w:lang w:eastAsia="en-US"/>
         </w:rPr>
-        <w:t>Eimil</w:t>
-      </w:r>
-      <w:proofErr w:type="spellEnd"/>
-      <w:r>
-        <w:rPr>
-          <w:rFonts w:asciiTheme="minorHAnsi" w:eastAsiaTheme="minorHAnsi" w:hAnsiTheme="minorHAnsi" w:cstheme="minorBidi"/>
-          <w:b w:val="0"/>
-          <w:bCs w:val="0"/>
-          <w:sz w:val="18"/>
-          <w:szCs w:val="18"/>
-          <w:lang w:eastAsia="en-US"/>
-        </w:rPr>
-        <w:t xml:space="preserve"> Ortiz. Neuróloga. Hospital de Torrejón. Madrid.</w:t>
-      </w:r>
-      <w:r>
-        <w:rPr>
-          <w:rFonts w:asciiTheme="minorHAnsi" w:eastAsiaTheme="minorHAnsi" w:hAnsiTheme="minorHAnsi" w:cstheme="minorBidi"/>
-          <w:b w:val="0"/>
-          <w:bCs w:val="0"/>
-          <w:sz w:val="18"/>
-          <w:szCs w:val="18"/>
-          <w:lang w:eastAsia="en-US"/>
-        </w:rPr>
-        <w:t xml:space="preserve"> Disponible en </w:t>
-      </w:r>
-      <w:r>
-        <w:rPr>
-          <w:rFonts w:asciiTheme="minorHAnsi" w:eastAsiaTheme="minorHAnsi" w:hAnsiTheme="minorHAnsi" w:cstheme="minorBidi"/>
-          <w:b w:val="0"/>
-          <w:bCs w:val="0"/>
-          <w:sz w:val="18"/>
-          <w:szCs w:val="18"/>
-          <w:lang w:eastAsia="en-US"/>
-        </w:rPr>
         <w:t>http://www.neurodidacta.es/es/comunidades-tematicas/alzheimer/enfermedad-alzheimer-otras-demencias/cuidador-persona-con-alzheimer/motivaciones-del-cuidador-principal</w:t>
       </w:r>
     </w:p>
@@ -3886,69 +3914,95 @@
         <w:rPr>
           <w:sz w:val="18"/>
           <w:szCs w:val="18"/>
+        </w:rPr>
+        <w:t xml:space="preserve"> 2014, </w:t>
+      </w:r>
+      <w:proofErr w:type="spellStart"/>
+      <w:r>
+        <w:rPr>
+          <w:sz w:val="18"/>
+          <w:szCs w:val="18"/>
+        </w:rPr>
+        <w:t>Alzheimer’s</w:t>
+      </w:r>
+      <w:proofErr w:type="spellEnd"/>
+      <w:r>
+        <w:rPr>
+          <w:sz w:val="18"/>
+          <w:szCs w:val="18"/>
+        </w:rPr>
+        <w:t xml:space="preserve"> </w:t>
+      </w:r>
+      <w:proofErr w:type="spellStart"/>
+      <w:r>
+        <w:rPr>
+          <w:sz w:val="18"/>
+          <w:szCs w:val="18"/>
+        </w:rPr>
+        <w:t>Disease</w:t>
+      </w:r>
+      <w:proofErr w:type="spellEnd"/>
+      <w:r>
+        <w:rPr>
+          <w:sz w:val="18"/>
+          <w:szCs w:val="18"/>
+        </w:rPr>
+        <w:t xml:space="preserve">, </w:t>
+      </w:r>
+      <w:proofErr w:type="spellStart"/>
+      <w:r>
+        <w:rPr>
+          <w:sz w:val="18"/>
+          <w:szCs w:val="18"/>
+        </w:rPr>
+        <w:t>Facts</w:t>
+      </w:r>
+      <w:proofErr w:type="spellEnd"/>
+      <w:r>
+        <w:rPr>
+          <w:sz w:val="18"/>
+          <w:szCs w:val="18"/>
+        </w:rPr>
+        <w:t xml:space="preserve"> and Figures.</w:t>
+      </w:r>
+      <w:r>
+        <w:rPr>
+          <w:sz w:val="18"/>
+          <w:szCs w:val="18"/>
+        </w:rPr>
+        <w:t xml:space="preserve"> </w:t>
+      </w:r>
+      <w:r>
+        <w:rPr>
+          <w:sz w:val="18"/>
+          <w:szCs w:val="18"/>
           <w:lang w:val="en-US"/>
         </w:rPr>
-        <w:t xml:space="preserve"> 2014, </w:t>
-      </w:r>
-      <w:proofErr w:type="gramStart"/>
+        <w:t>Includes a Special Report on Disclosing a Diagnosis of Alzheimer</w:t>
+      </w:r>
       <w:r>
         <w:rPr>
           <w:sz w:val="18"/>
           <w:szCs w:val="18"/>
           <w:lang w:val="en-US"/>
         </w:rPr>
-        <w:t>Alzheimer’s Disease</w:t>
-      </w:r>
-      <w:proofErr w:type="gramEnd"/>
+        <w:t>’s Disease</w:t>
+      </w:r>
       <w:r>
         <w:rPr>
           <w:sz w:val="18"/>
           <w:szCs w:val="18"/>
           <w:lang w:val="en-US"/>
         </w:rPr>
-        <w:t xml:space="preserve">, Facts and Figures. </w:t>
-      </w:r>
-      <w:proofErr w:type="spellStart"/>
-      <w:r>
-        <w:rPr>
-          <w:sz w:val="18"/>
-          <w:szCs w:val="18"/>
-        </w:rPr>
-        <w:t>Alzheimer’s</w:t>
-      </w:r>
-      <w:proofErr w:type="spellEnd"/>
-      <w:r>
-        <w:rPr>
-          <w:sz w:val="18"/>
-          <w:szCs w:val="18"/>
-        </w:rPr>
-        <w:t xml:space="preserve"> &amp; </w:t>
-      </w:r>
-      <w:proofErr w:type="spellStart"/>
-      <w:r>
-        <w:rPr>
-          <w:sz w:val="18"/>
-          <w:szCs w:val="18"/>
-        </w:rPr>
-        <w:t>Dementia</w:t>
-      </w:r>
-      <w:proofErr w:type="spellEnd"/>
-      <w:r>
-        <w:rPr>
-          <w:sz w:val="18"/>
-          <w:szCs w:val="18"/>
-        </w:rPr>
         <w:t xml:space="preserve">. </w:t>
       </w:r>
-      <w:proofErr w:type="spellStart"/>
-      <w:r>
-        <w:rPr>
-          <w:sz w:val="18"/>
-          <w:szCs w:val="18"/>
-        </w:rPr>
-        <w:t>Volumne</w:t>
-      </w:r>
-      <w:proofErr w:type="spellEnd"/>
+      <w:r>
+        <w:rPr>
+          <w:sz w:val="18"/>
+          <w:szCs w:val="18"/>
+        </w:rPr>
+        <w:t>Volumen</w:t>
+      </w:r>
       <w:r>
         <w:rPr>
           <w:sz w:val="18"/>
@@ -6844,7 +6898,7 @@
 </file>
 
 <file path=customXml/itemProps1.xml><?xml version="1.0" encoding="utf-8"?>
-<ds:datastoreItem xmlns:ds="http://schemas.openxmlformats.org/officeDocument/2006/customXml" ds:itemID="{0A5C76CE-3718-4E99-A6CF-F59EB488CD97}">
+<ds:datastoreItem xmlns:ds="http://schemas.openxmlformats.org/officeDocument/2006/customXml" ds:itemID="{7B1D5A95-3D16-417E-A3A6-DAF4D9F35021}">
   <ds:schemaRefs>
     <ds:schemaRef ds:uri="http://schemas.openxmlformats.org/officeDocument/2006/bibliography"/>
   </ds:schemaRefs>

</xml_diff>

<commit_message>
CAMBIOS AL DOCUMENTO DE TESIS JUSTIFICACION Cambios realizados a la justificacion queda pendiente los alcances y los limites y revisar los objetivos
</commit_message>
<xml_diff>
--- a/TESIS PRIMERA ENTREGA corrección.docx
+++ b/TESIS PRIMERA ENTREGA corrección.docx
@@ -1798,7 +1798,23 @@
           <w:sz w:val="24"/>
           <w:szCs w:val="24"/>
         </w:rPr>
-        <w:t xml:space="preserve">Esta enfermedad es conocida como neurodegenerativa y fue descrita por primera vez por </w:t>
+        <w:t>Según estudios realizados</w:t>
+      </w:r>
+      <w:r>
+        <w:rPr>
+          <w:rFonts w:ascii="Arial" w:hAnsi="Arial" w:cs="Arial"/>
+          <w:sz w:val="24"/>
+          <w:szCs w:val="24"/>
+        </w:rPr>
+        <w:t xml:space="preserve"> en Estados Unidos</w:t>
+      </w:r>
+      <w:r>
+        <w:rPr>
+          <w:rFonts w:ascii="Arial" w:hAnsi="Arial" w:cs="Arial"/>
+          <w:sz w:val="24"/>
+          <w:szCs w:val="24"/>
+        </w:rPr>
+        <w:t xml:space="preserve"> por la </w:t>
       </w:r>
       <w:proofErr w:type="spellStart"/>
       <w:r>
@@ -1807,7 +1823,7 @@
           <w:sz w:val="24"/>
           <w:szCs w:val="24"/>
         </w:rPr>
-        <w:t>Alois</w:t>
+        <w:t>Alzheimer’s</w:t>
       </w:r>
       <w:proofErr w:type="spellEnd"/>
       <w:r>
@@ -1816,7 +1832,155 @@
           <w:sz w:val="24"/>
           <w:szCs w:val="24"/>
         </w:rPr>
-        <w:t xml:space="preserve"> Alzheimer en 1906.</w:t>
+        <w:t xml:space="preserve"> </w:t>
+      </w:r>
+      <w:proofErr w:type="spellStart"/>
+      <w:r>
+        <w:rPr>
+          <w:rFonts w:ascii="Arial" w:hAnsi="Arial" w:cs="Arial"/>
+          <w:sz w:val="24"/>
+          <w:szCs w:val="24"/>
+        </w:rPr>
+        <w:t>organization</w:t>
+      </w:r>
+      <w:proofErr w:type="spellEnd"/>
+      <w:r>
+        <w:rPr>
+          <w:rFonts w:ascii="Arial" w:hAnsi="Arial" w:cs="Arial"/>
+          <w:sz w:val="24"/>
+          <w:szCs w:val="24"/>
+        </w:rPr>
+        <w:t xml:space="preserve">, </w:t>
+      </w:r>
+      <w:r>
+        <w:rPr>
+          <w:rFonts w:ascii="Arial" w:hAnsi="Arial" w:cs="Arial"/>
+          <w:sz w:val="24"/>
+          <w:szCs w:val="24"/>
+        </w:rPr>
+        <w:t xml:space="preserve">esta enfermedad </w:t>
+      </w:r>
+      <w:r>
+        <w:rPr>
+          <w:rFonts w:ascii="Arial" w:hAnsi="Arial" w:cs="Arial"/>
+          <w:sz w:val="24"/>
+          <w:szCs w:val="24"/>
+        </w:rPr>
+        <w:t xml:space="preserve">afecta a más de 5 millones de personas en </w:t>
+      </w:r>
+      <w:r>
+        <w:rPr>
+          <w:rFonts w:ascii="Arial" w:hAnsi="Arial" w:cs="Arial"/>
+          <w:sz w:val="24"/>
+          <w:szCs w:val="24"/>
+        </w:rPr>
+        <w:t xml:space="preserve">ese país </w:t>
+      </w:r>
+      <w:r>
+        <w:rPr>
+          <w:rFonts w:ascii="Arial" w:hAnsi="Arial" w:cs="Arial"/>
+          <w:sz w:val="24"/>
+          <w:szCs w:val="24"/>
+        </w:rPr>
+        <w:t>y afirman que cada 67 segundos alguien desa</w:t>
+      </w:r>
+      <w:r>
+        <w:rPr>
+          <w:rFonts w:ascii="Arial" w:hAnsi="Arial" w:cs="Arial"/>
+          <w:sz w:val="24"/>
+          <w:szCs w:val="24"/>
+        </w:rPr>
+        <w:t>rrolla la enfermedad</w:t>
+      </w:r>
+      <w:r>
+        <w:rPr>
+          <w:rFonts w:ascii="Arial" w:hAnsi="Arial" w:cs="Arial"/>
+          <w:sz w:val="24"/>
+          <w:szCs w:val="24"/>
+        </w:rPr>
+        <w:t xml:space="preserve">. </w:t>
+      </w:r>
+      <w:r>
+        <w:rPr>
+          <w:rFonts w:ascii="Arial" w:hAnsi="Arial" w:cs="Arial"/>
+          <w:sz w:val="24"/>
+          <w:szCs w:val="24"/>
+        </w:rPr>
+        <w:t>Uno</w:t>
+      </w:r>
+      <w:r>
+        <w:rPr>
+          <w:rFonts w:ascii="Arial" w:hAnsi="Arial" w:cs="Arial"/>
+          <w:sz w:val="24"/>
+          <w:szCs w:val="24"/>
+        </w:rPr>
+        <w:t xml:space="preserve"> de cada </w:t>
+      </w:r>
+      <w:r>
+        <w:rPr>
+          <w:rFonts w:ascii="Arial" w:hAnsi="Arial" w:cs="Arial"/>
+          <w:sz w:val="24"/>
+          <w:szCs w:val="24"/>
+        </w:rPr>
+        <w:t>tres</w:t>
+      </w:r>
+      <w:r>
+        <w:rPr>
+          <w:rFonts w:ascii="Arial" w:hAnsi="Arial" w:cs="Arial"/>
+          <w:sz w:val="24"/>
+          <w:szCs w:val="24"/>
+        </w:rPr>
+        <w:t xml:space="preserve"> adultos muere a causa de Alzheimer o alguna demencia y la mayoría de la población afecta</w:t>
+      </w:r>
+      <w:r>
+        <w:rPr>
+          <w:rFonts w:ascii="Arial" w:hAnsi="Arial" w:cs="Arial"/>
+          <w:sz w:val="24"/>
+          <w:szCs w:val="24"/>
+        </w:rPr>
+        <w:t>da</w:t>
+      </w:r>
+      <w:r>
+        <w:rPr>
+          <w:rFonts w:ascii="Arial" w:hAnsi="Arial" w:cs="Arial"/>
+          <w:sz w:val="24"/>
+          <w:szCs w:val="24"/>
+        </w:rPr>
+        <w:t xml:space="preserve"> son mujeres (2 tercios de la población estadounidense)</w:t>
+      </w:r>
+      <w:r>
+        <w:rPr>
+          <w:rFonts w:ascii="Arial" w:hAnsi="Arial" w:cs="Arial"/>
+          <w:sz w:val="24"/>
+          <w:szCs w:val="24"/>
+        </w:rPr>
+        <w:t xml:space="preserve"> ya que ellas viven más que los hombres en promedio y a mayor edad </w:t>
+      </w:r>
+      <w:proofErr w:type="gramStart"/>
+      <w:r>
+        <w:rPr>
+          <w:rFonts w:ascii="Arial" w:hAnsi="Arial" w:cs="Arial"/>
+          <w:sz w:val="24"/>
+          <w:szCs w:val="24"/>
+        </w:rPr>
+        <w:t>existe</w:t>
+      </w:r>
+      <w:proofErr w:type="gramEnd"/>
+      <w:r>
+        <w:rPr>
+          <w:rFonts w:ascii="Arial" w:hAnsi="Arial" w:cs="Arial"/>
+          <w:sz w:val="24"/>
+          <w:szCs w:val="24"/>
+        </w:rPr>
+        <w:t xml:space="preserve"> un mayor riesgo de padecer Alzheimer. Otros estudios afirman que las mujeres son propensas a padecer la enfermedad por causas biológicas o genéticas, o incluso diferentes experiencias de vida</w:t>
+      </w:r>
+      <w:r>
+        <w:rPr>
+          <w:rFonts w:ascii="Arial" w:hAnsi="Arial" w:cs="Arial"/>
+          <w:sz w:val="24"/>
+          <w:szCs w:val="24"/>
+        </w:rPr>
+        <w:t>.</w:t>
       </w:r>
       <w:r>
         <w:rPr>
@@ -1826,205 +1990,6 @@
           <w:szCs w:val="24"/>
         </w:rPr>
         <w:footnoteReference w:id="5"/>
-      </w:r>
-      <w:r>
-        <w:rPr>
-          <w:rFonts w:ascii="Arial" w:hAnsi="Arial" w:cs="Arial"/>
-          <w:sz w:val="24"/>
-          <w:szCs w:val="24"/>
-        </w:rPr>
-        <w:t xml:space="preserve"> Según estudios realizados</w:t>
-      </w:r>
-      <w:r>
-        <w:rPr>
-          <w:rFonts w:ascii="Arial" w:hAnsi="Arial" w:cs="Arial"/>
-          <w:sz w:val="24"/>
-          <w:szCs w:val="24"/>
-        </w:rPr>
-        <w:t xml:space="preserve"> en Estados Unidos</w:t>
-      </w:r>
-      <w:r>
-        <w:rPr>
-          <w:rFonts w:ascii="Arial" w:hAnsi="Arial" w:cs="Arial"/>
-          <w:sz w:val="24"/>
-          <w:szCs w:val="24"/>
-        </w:rPr>
-        <w:t xml:space="preserve"> por la </w:t>
-      </w:r>
-      <w:proofErr w:type="spellStart"/>
-      <w:r>
-        <w:rPr>
-          <w:rFonts w:ascii="Arial" w:hAnsi="Arial" w:cs="Arial"/>
-          <w:sz w:val="24"/>
-          <w:szCs w:val="24"/>
-        </w:rPr>
-        <w:t>Alzheimer’s</w:t>
-      </w:r>
-      <w:proofErr w:type="spellEnd"/>
-      <w:r>
-        <w:rPr>
-          <w:rFonts w:ascii="Arial" w:hAnsi="Arial" w:cs="Arial"/>
-          <w:sz w:val="24"/>
-          <w:szCs w:val="24"/>
-        </w:rPr>
-        <w:t xml:space="preserve"> </w:t>
-      </w:r>
-      <w:proofErr w:type="spellStart"/>
-      <w:r>
-        <w:rPr>
-          <w:rFonts w:ascii="Arial" w:hAnsi="Arial" w:cs="Arial"/>
-          <w:sz w:val="24"/>
-          <w:szCs w:val="24"/>
-        </w:rPr>
-        <w:t>organization</w:t>
-      </w:r>
-      <w:proofErr w:type="spellEnd"/>
-      <w:r>
-        <w:rPr>
-          <w:rFonts w:ascii="Arial" w:hAnsi="Arial" w:cs="Arial"/>
-          <w:sz w:val="24"/>
-          <w:szCs w:val="24"/>
-        </w:rPr>
-        <w:t xml:space="preserve">, </w:t>
-      </w:r>
-      <w:r>
-        <w:rPr>
-          <w:rFonts w:ascii="Arial" w:hAnsi="Arial" w:cs="Arial"/>
-          <w:sz w:val="24"/>
-          <w:szCs w:val="24"/>
-        </w:rPr>
-        <w:t xml:space="preserve">esta enfermedad </w:t>
-      </w:r>
-      <w:r>
-        <w:rPr>
-          <w:rFonts w:ascii="Arial" w:hAnsi="Arial" w:cs="Arial"/>
-          <w:sz w:val="24"/>
-          <w:szCs w:val="24"/>
-        </w:rPr>
-        <w:t xml:space="preserve">afecta a más de 5 millones de personas en </w:t>
-      </w:r>
-      <w:r>
-        <w:rPr>
-          <w:rFonts w:ascii="Arial" w:hAnsi="Arial" w:cs="Arial"/>
-          <w:sz w:val="24"/>
-          <w:szCs w:val="24"/>
-        </w:rPr>
-        <w:t xml:space="preserve">ese país </w:t>
-      </w:r>
-      <w:r>
-        <w:rPr>
-          <w:rFonts w:ascii="Arial" w:hAnsi="Arial" w:cs="Arial"/>
-          <w:sz w:val="24"/>
-          <w:szCs w:val="24"/>
-        </w:rPr>
-        <w:t>y afirman que cada 67 segundos alguien desa</w:t>
-      </w:r>
-      <w:r>
-        <w:rPr>
-          <w:rFonts w:ascii="Arial" w:hAnsi="Arial" w:cs="Arial"/>
-          <w:sz w:val="24"/>
-          <w:szCs w:val="24"/>
-        </w:rPr>
-        <w:t>rrolla la enfermedad</w:t>
-      </w:r>
-      <w:r>
-        <w:rPr>
-          <w:rFonts w:ascii="Arial" w:hAnsi="Arial" w:cs="Arial"/>
-          <w:sz w:val="24"/>
-          <w:szCs w:val="24"/>
-        </w:rPr>
-        <w:t xml:space="preserve">. </w:t>
-      </w:r>
-      <w:r>
-        <w:rPr>
-          <w:rFonts w:ascii="Arial" w:hAnsi="Arial" w:cs="Arial"/>
-          <w:sz w:val="24"/>
-          <w:szCs w:val="24"/>
-        </w:rPr>
-        <w:t>Uno</w:t>
-      </w:r>
-      <w:r>
-        <w:rPr>
-          <w:rFonts w:ascii="Arial" w:hAnsi="Arial" w:cs="Arial"/>
-          <w:sz w:val="24"/>
-          <w:szCs w:val="24"/>
-        </w:rPr>
-        <w:t xml:space="preserve"> de cada </w:t>
-      </w:r>
-      <w:r>
-        <w:rPr>
-          <w:rFonts w:ascii="Arial" w:hAnsi="Arial" w:cs="Arial"/>
-          <w:sz w:val="24"/>
-          <w:szCs w:val="24"/>
-        </w:rPr>
-        <w:t>tres</w:t>
-      </w:r>
-      <w:r>
-        <w:rPr>
-          <w:rFonts w:ascii="Arial" w:hAnsi="Arial" w:cs="Arial"/>
-          <w:sz w:val="24"/>
-          <w:szCs w:val="24"/>
-        </w:rPr>
-        <w:t xml:space="preserve"> adultos muere a causa de Alzheimer o alguna demencia y la mayoría de la población afecta</w:t>
-      </w:r>
-      <w:r>
-        <w:rPr>
-          <w:rFonts w:ascii="Arial" w:hAnsi="Arial" w:cs="Arial"/>
-          <w:sz w:val="24"/>
-          <w:szCs w:val="24"/>
-        </w:rPr>
-        <w:t>da</w:t>
-      </w:r>
-      <w:r>
-        <w:rPr>
-          <w:rFonts w:ascii="Arial" w:hAnsi="Arial" w:cs="Arial"/>
-          <w:sz w:val="24"/>
-          <w:szCs w:val="24"/>
-        </w:rPr>
-        <w:t xml:space="preserve"> son mujeres (2 tercios de la población estadounidense)</w:t>
-      </w:r>
-      <w:r>
-        <w:rPr>
-          <w:rFonts w:ascii="Arial" w:hAnsi="Arial" w:cs="Arial"/>
-          <w:sz w:val="24"/>
-          <w:szCs w:val="24"/>
-        </w:rPr>
-        <w:t xml:space="preserve"> ya que ellas viven más que los hombres en promedio y a mayor edad </w:t>
-      </w:r>
-      <w:proofErr w:type="gramStart"/>
-      <w:r>
-        <w:rPr>
-          <w:rFonts w:ascii="Arial" w:hAnsi="Arial" w:cs="Arial"/>
-          <w:sz w:val="24"/>
-          <w:szCs w:val="24"/>
-        </w:rPr>
-        <w:t>existe</w:t>
-      </w:r>
-      <w:proofErr w:type="gramEnd"/>
-      <w:r>
-        <w:rPr>
-          <w:rFonts w:ascii="Arial" w:hAnsi="Arial" w:cs="Arial"/>
-          <w:sz w:val="24"/>
-          <w:szCs w:val="24"/>
-        </w:rPr>
-        <w:t xml:space="preserve"> un mayor riesgo de padecer Alzheimer. Otros estudios afirman que las mujeres son propensas a padecer la enfermedad por causas biológicas o genéticas, o incluso diferentes experiencias de vida</w:t>
-      </w:r>
-      <w:r>
-        <w:rPr>
-          <w:rFonts w:ascii="Arial" w:hAnsi="Arial" w:cs="Arial"/>
-          <w:sz w:val="24"/>
-          <w:szCs w:val="24"/>
-        </w:rPr>
-        <w:t>.</w:t>
-      </w:r>
-      <w:r>
-        <w:rPr>
-          <w:rStyle w:val="Refdenotaalpie"/>
-          <w:rFonts w:ascii="Arial" w:hAnsi="Arial" w:cs="Arial"/>
-          <w:sz w:val="24"/>
-          <w:szCs w:val="24"/>
-        </w:rPr>
-        <w:footnoteReference w:id="6"/>
       </w:r>
       <w:r>
         <w:rPr>
@@ -2069,7 +2034,6 @@
           <w:rFonts w:ascii="Arial" w:hAnsi="Arial" w:cs="Arial"/>
           <w:sz w:val="24"/>
           <w:szCs w:val="24"/>
-          <w:highlight w:val="yellow"/>
         </w:rPr>
         <w:t>Durante la primera etapa del Alzheimer los pacientes no requieren apoyo constante y pueden desarrollar las actividades de su vida diaria, pero conforme la enfermedad avanza</w:t>
       </w:r>
@@ -2078,16 +2042,30 @@
           <w:rFonts w:ascii="Arial" w:hAnsi="Arial" w:cs="Arial"/>
           <w:sz w:val="24"/>
           <w:szCs w:val="24"/>
-          <w:highlight w:val="yellow"/>
-        </w:rPr>
-        <w:t xml:space="preserve"> se hacen más dependientes y es necesario de un cuidador </w:t>
-      </w:r>
-      <w:r>
-        <w:rPr>
-          <w:rFonts w:ascii="Arial" w:hAnsi="Arial" w:cs="Arial"/>
-          <w:sz w:val="24"/>
-          <w:szCs w:val="24"/>
-          <w:highlight w:val="yellow"/>
+        </w:rPr>
+        <w:t xml:space="preserve"> se hacen más dependientes y es necesario de un cuidador</w:t>
+      </w:r>
+      <w:r>
+        <w:rPr>
+          <w:rFonts w:ascii="Arial" w:hAnsi="Arial" w:cs="Arial"/>
+          <w:sz w:val="24"/>
+          <w:szCs w:val="24"/>
+        </w:rPr>
+        <w:t>, ya sea familiar o profesional,</w:t>
+      </w:r>
+      <w:r>
+        <w:rPr>
+          <w:rFonts w:ascii="Arial" w:hAnsi="Arial" w:cs="Arial"/>
+          <w:sz w:val="24"/>
+          <w:szCs w:val="24"/>
+        </w:rPr>
+        <w:t xml:space="preserve"> </w:t>
+      </w:r>
+      <w:r>
+        <w:rPr>
+          <w:rFonts w:ascii="Arial" w:hAnsi="Arial" w:cs="Arial"/>
+          <w:sz w:val="24"/>
+          <w:szCs w:val="24"/>
         </w:rPr>
         <w:t xml:space="preserve">para que pueda apoyarlo en sus tareas </w:t>
       </w:r>
@@ -2096,27 +2074,8 @@
           <w:rFonts w:ascii="Arial" w:hAnsi="Arial" w:cs="Arial"/>
           <w:sz w:val="24"/>
           <w:szCs w:val="24"/>
-          <w:highlight w:val="yellow"/>
         </w:rPr>
         <w:t>y en el cuidado de su entorno.</w:t>
-      </w:r>
-      <w:r>
-        <w:rPr>
-          <w:rStyle w:val="Refdenotaalpie"/>
-          <w:rFonts w:ascii="Arial" w:hAnsi="Arial" w:cs="Arial"/>
-          <w:sz w:val="24"/>
-          <w:szCs w:val="24"/>
-          <w:highlight w:val="yellow"/>
-        </w:rPr>
-        <w:footnoteReference w:id="7"/>
-      </w:r>
-      <w:r>
-        <w:rPr>
-          <w:rFonts w:ascii="Arial" w:hAnsi="Arial" w:cs="Arial"/>
-          <w:sz w:val="24"/>
-          <w:szCs w:val="24"/>
-        </w:rPr>
-        <w:t xml:space="preserve"> </w:t>
       </w:r>
     </w:p>
     <w:p>
@@ -2153,166 +2112,474 @@
           <w:rFonts w:ascii="Arial" w:hAnsi="Arial" w:cs="Arial"/>
           <w:sz w:val="24"/>
           <w:szCs w:val="24"/>
+        </w:rPr>
+        <w:t>P</w:t>
+      </w:r>
+      <w:r>
+        <w:rPr>
+          <w:rFonts w:ascii="Arial" w:hAnsi="Arial" w:cs="Arial"/>
+          <w:sz w:val="24"/>
+          <w:szCs w:val="24"/>
+        </w:rPr>
+        <w:t xml:space="preserve">or lo general </w:t>
+      </w:r>
+      <w:r>
+        <w:rPr>
+          <w:rFonts w:ascii="Arial" w:hAnsi="Arial" w:cs="Arial"/>
+          <w:sz w:val="24"/>
+          <w:szCs w:val="24"/>
+        </w:rPr>
+        <w:t>quien asume el rol principal de cuidador es un familiar</w:t>
+      </w:r>
+      <w:r>
+        <w:rPr>
+          <w:rFonts w:ascii="Arial" w:hAnsi="Arial" w:cs="Arial"/>
+          <w:sz w:val="24"/>
+          <w:szCs w:val="24"/>
+        </w:rPr>
+        <w:t>.</w:t>
+      </w:r>
+      <w:r>
+        <w:rPr>
+          <w:rFonts w:ascii="Arial" w:hAnsi="Arial" w:cs="Arial"/>
+          <w:sz w:val="24"/>
+          <w:szCs w:val="24"/>
+        </w:rPr>
+        <w:t xml:space="preserve"> </w:t>
+      </w:r>
+      <w:r>
+        <w:rPr>
+          <w:rFonts w:ascii="Arial" w:hAnsi="Arial" w:cs="Arial"/>
+          <w:sz w:val="24"/>
+          <w:szCs w:val="24"/>
+        </w:rPr>
+        <w:t>Es una tarea que ocupa la mayor parte de su tiempo, que requiere compromiso y dedicación, además de esto la vida del cuidador pu</w:t>
+      </w:r>
+      <w:r>
+        <w:rPr>
+          <w:rFonts w:ascii="Arial" w:hAnsi="Arial" w:cs="Arial"/>
+          <w:sz w:val="24"/>
+          <w:szCs w:val="24"/>
+        </w:rPr>
+        <w:t>e</w:t>
+      </w:r>
+      <w:r>
+        <w:rPr>
+          <w:rFonts w:ascii="Arial" w:hAnsi="Arial" w:cs="Arial"/>
+          <w:sz w:val="24"/>
+          <w:szCs w:val="24"/>
+        </w:rPr>
+        <w:t>de cambiar de muchas maneras ya que hasta sus propias actividades diarias deben ser modificadas como dejar un empleo, mudarse con el paciente, entre otros. Como no es un rol que fue planeado, y que por lo general es asumido en el momento del diagnóstico del paciente y el cuidador familiar no tiene una preparación previa, puede generar en él problemas de sobrecarga, es decir</w:t>
+      </w:r>
+      <w:r>
+        <w:rPr>
+          <w:rFonts w:ascii="Arial" w:hAnsi="Arial" w:cs="Arial"/>
+          <w:sz w:val="24"/>
+          <w:szCs w:val="24"/>
+        </w:rPr>
+        <w:t>:</w:t>
+      </w:r>
+      <w:r>
+        <w:rPr>
+          <w:rFonts w:ascii="Arial" w:hAnsi="Arial" w:cs="Arial"/>
+          <w:sz w:val="24"/>
+          <w:szCs w:val="24"/>
+        </w:rPr>
+        <w:t xml:space="preserve"> que el poco apoyo, la falta de un cronograma,</w:t>
+      </w:r>
+      <w:r>
+        <w:rPr>
+          <w:rFonts w:ascii="Arial" w:hAnsi="Arial" w:cs="Arial"/>
+          <w:sz w:val="24"/>
+          <w:szCs w:val="24"/>
+        </w:rPr>
+        <w:t xml:space="preserve"> la falta de tiempo libre y el abando</w:t>
+      </w:r>
+      <w:r>
+        <w:rPr>
+          <w:rFonts w:ascii="Arial" w:hAnsi="Arial" w:cs="Arial"/>
+          <w:sz w:val="24"/>
+          <w:szCs w:val="24"/>
+        </w:rPr>
+        <w:t>no de actividades gratificantes</w:t>
+      </w:r>
+      <w:r>
+        <w:rPr>
+          <w:rFonts w:ascii="Arial" w:hAnsi="Arial" w:cs="Arial"/>
+          <w:sz w:val="24"/>
+          <w:szCs w:val="24"/>
+        </w:rPr>
+        <w:t xml:space="preserve"> puede generar síntomas de estrés, depresión o enfermedades </w:t>
+      </w:r>
+      <w:r>
+        <w:rPr>
+          <w:rFonts w:ascii="Arial" w:hAnsi="Arial" w:cs="Arial"/>
+          <w:sz w:val="24"/>
+          <w:szCs w:val="24"/>
+        </w:rPr>
+        <w:t xml:space="preserve">físicas </w:t>
+      </w:r>
+      <w:r>
+        <w:rPr>
+          <w:rFonts w:ascii="Arial" w:hAnsi="Arial" w:cs="Arial"/>
+          <w:sz w:val="24"/>
+          <w:szCs w:val="24"/>
+        </w:rPr>
+        <w:t xml:space="preserve">somatizadas </w:t>
+      </w:r>
+      <w:r>
+        <w:rPr>
+          <w:rFonts w:ascii="Arial" w:hAnsi="Arial" w:cs="Arial"/>
+          <w:sz w:val="24"/>
+          <w:szCs w:val="24"/>
+        </w:rPr>
+        <w:t>por estos cambios.</w:t>
+      </w:r>
+      <w:r>
+        <w:rPr>
+          <w:rStyle w:val="Refdenotaalpie"/>
+          <w:rFonts w:ascii="Arial" w:hAnsi="Arial" w:cs="Arial"/>
+          <w:sz w:val="24"/>
+          <w:szCs w:val="24"/>
+        </w:rPr>
+        <w:footnoteReference w:id="6"/>
+      </w:r>
+    </w:p>
+    <w:p>
+      <w:pPr>
+        <w:autoSpaceDE w:val="0"/>
+        <w:autoSpaceDN w:val="0"/>
+        <w:adjustRightInd w:val="0"/>
+        <w:spacing w:after="0" w:line="240" w:lineRule="auto"/>
+        <w:ind w:left="708"/>
+        <w:jc w:val="both"/>
+        <w:rPr>
+          <w:rFonts w:ascii="Arial" w:hAnsi="Arial" w:cs="Arial"/>
+          <w:sz w:val="24"/>
+          <w:szCs w:val="24"/>
+        </w:rPr>
+      </w:pPr>
+    </w:p>
+    <w:p>
+      <w:pPr>
+        <w:autoSpaceDE w:val="0"/>
+        <w:autoSpaceDN w:val="0"/>
+        <w:adjustRightInd w:val="0"/>
+        <w:spacing w:after="0" w:line="240" w:lineRule="auto"/>
+        <w:ind w:left="708"/>
+        <w:jc w:val="both"/>
+        <w:rPr>
+          <w:rFonts w:ascii="Arial" w:hAnsi="Arial" w:cs="Arial"/>
+          <w:sz w:val="24"/>
+          <w:szCs w:val="24"/>
+        </w:rPr>
+      </w:pPr>
+      <w:r>
+        <w:rPr>
+          <w:rFonts w:ascii="Arial" w:hAnsi="Arial" w:cs="Arial"/>
+          <w:sz w:val="24"/>
+          <w:szCs w:val="24"/>
+        </w:rPr>
+        <w:t xml:space="preserve">Los cuidadores familiares no se dan cuenta que están en una situación de sobrecarga ya que el interés por su familiar y los cuidados que este requiere </w:t>
+      </w:r>
+      <w:r>
+        <w:rPr>
+          <w:rFonts w:ascii="Arial" w:hAnsi="Arial" w:cs="Arial"/>
+          <w:sz w:val="24"/>
+          <w:szCs w:val="24"/>
+        </w:rPr>
+        <w:lastRenderedPageBreak/>
+        <w:t xml:space="preserve">le son más importantes que cuidar su propia salud. </w:t>
+      </w:r>
+      <w:r>
+        <w:rPr>
+          <w:rFonts w:ascii="Arial" w:hAnsi="Arial" w:cs="Arial"/>
+          <w:color w:val="FF0000"/>
+          <w:sz w:val="24"/>
+          <w:szCs w:val="24"/>
+        </w:rPr>
+        <w:t>Muchos de ellos van adquiriendo malestares durante el proceso de cuidado de</w:t>
+      </w:r>
+      <w:r>
+        <w:rPr>
+          <w:rFonts w:ascii="Arial" w:hAnsi="Arial" w:cs="Arial"/>
+          <w:color w:val="FF0000"/>
+          <w:sz w:val="24"/>
+          <w:szCs w:val="24"/>
+        </w:rPr>
+        <w:t xml:space="preserve"> su familiar y permiten que esto</w:t>
+      </w:r>
+      <w:r>
+        <w:rPr>
+          <w:rFonts w:ascii="Arial" w:hAnsi="Arial" w:cs="Arial"/>
+          <w:color w:val="FF0000"/>
+          <w:sz w:val="24"/>
+          <w:szCs w:val="24"/>
+        </w:rPr>
+        <w:t>s avancen hasta puntos en los que ya ni ellos mismos pueden cuidar a su paciente porque no tiene la fuerza ni las ganas para hacerlo. De esta manera se llega a un reconocimiento tardío de una situación de sobrecarga y esto los lleva a que no cuiden bien</w:t>
+      </w:r>
+      <w:r>
+        <w:rPr>
+          <w:rFonts w:ascii="Arial" w:hAnsi="Arial" w:cs="Arial"/>
+          <w:color w:val="FF0000"/>
+          <w:sz w:val="24"/>
+          <w:szCs w:val="24"/>
+        </w:rPr>
+        <w:t xml:space="preserve"> a su familiar</w:t>
+      </w:r>
+      <w:r>
+        <w:rPr>
+          <w:rFonts w:ascii="Arial" w:hAnsi="Arial" w:cs="Arial"/>
+          <w:color w:val="FF0000"/>
+          <w:sz w:val="24"/>
+          <w:szCs w:val="24"/>
+        </w:rPr>
+        <w:t xml:space="preserve"> y además puede llevarlos a casos tan extremos como la muerte</w:t>
+      </w:r>
+      <w:r>
+        <w:rPr>
+          <w:rFonts w:ascii="Arial" w:hAnsi="Arial" w:cs="Arial"/>
+          <w:sz w:val="24"/>
+          <w:szCs w:val="24"/>
+        </w:rPr>
+        <w:t xml:space="preserve">. </w:t>
+      </w:r>
+      <w:r>
+        <w:rPr>
+          <w:rFonts w:ascii="Arial" w:hAnsi="Arial" w:cs="Arial"/>
+          <w:sz w:val="24"/>
+          <w:szCs w:val="24"/>
           <w:highlight w:val="yellow"/>
         </w:rPr>
-        <w:t>El</w:t>
-      </w:r>
-      <w:r>
-        <w:rPr>
-          <w:rFonts w:ascii="Arial" w:hAnsi="Arial" w:cs="Arial"/>
-          <w:sz w:val="24"/>
-          <w:szCs w:val="24"/>
-          <w:highlight w:val="yellow"/>
-        </w:rPr>
-        <w:t xml:space="preserve"> Cuidador, por lo general es un familiar</w:t>
-      </w:r>
-      <w:r>
-        <w:rPr>
-          <w:rFonts w:ascii="Arial" w:hAnsi="Arial" w:cs="Arial"/>
-          <w:sz w:val="24"/>
-          <w:szCs w:val="24"/>
-          <w:highlight w:val="yellow"/>
-        </w:rPr>
-        <w:t xml:space="preserve"> cercano que asume su rol ya se</w:t>
-      </w:r>
-      <w:r>
-        <w:rPr>
-          <w:rFonts w:ascii="Arial" w:hAnsi="Arial" w:cs="Arial"/>
-          <w:sz w:val="24"/>
-          <w:szCs w:val="24"/>
-          <w:highlight w:val="yellow"/>
-        </w:rPr>
-        <w:t>a por altruismo, reciprocidad, g</w:t>
-      </w:r>
-      <w:r>
-        <w:rPr>
-          <w:rFonts w:ascii="Arial" w:hAnsi="Arial" w:cs="Arial"/>
-          <w:sz w:val="24"/>
-          <w:szCs w:val="24"/>
-          <w:highlight w:val="yellow"/>
-        </w:rPr>
-        <w:t>ratitud hacia el paciente o estima, por aprobación social o sentimientos de culpa del pasado.</w:t>
+        <w:t>De hecho en muchos casos, el cuidador familiar muere primero que el mismo paciente.</w:t>
+      </w:r>
+    </w:p>
+    <w:p>
+      <w:pPr>
+        <w:autoSpaceDE w:val="0"/>
+        <w:autoSpaceDN w:val="0"/>
+        <w:adjustRightInd w:val="0"/>
+        <w:spacing w:after="0" w:line="240" w:lineRule="auto"/>
+        <w:ind w:left="708"/>
+        <w:jc w:val="both"/>
+        <w:rPr>
+          <w:rFonts w:ascii="Arial" w:hAnsi="Arial" w:cs="Arial"/>
+          <w:sz w:val="24"/>
+          <w:szCs w:val="24"/>
+        </w:rPr>
+      </w:pPr>
+    </w:p>
+    <w:p>
+      <w:pPr>
+        <w:autoSpaceDE w:val="0"/>
+        <w:autoSpaceDN w:val="0"/>
+        <w:adjustRightInd w:val="0"/>
+        <w:spacing w:after="0" w:line="240" w:lineRule="auto"/>
+        <w:ind w:left="708"/>
+        <w:jc w:val="both"/>
+        <w:rPr>
+          <w:rFonts w:ascii="Arial" w:hAnsi="Arial" w:cs="Arial"/>
+          <w:sz w:val="24"/>
+          <w:szCs w:val="24"/>
+        </w:rPr>
+      </w:pPr>
+      <w:r>
+        <w:rPr>
+          <w:rFonts w:ascii="Arial" w:hAnsi="Arial" w:cs="Arial"/>
+          <w:sz w:val="24"/>
+          <w:szCs w:val="24"/>
+        </w:rPr>
+        <w:t>En cuanto a los organismos</w:t>
+      </w:r>
+      <w:r>
+        <w:rPr>
+          <w:rFonts w:ascii="Arial" w:hAnsi="Arial" w:cs="Arial"/>
+          <w:sz w:val="24"/>
+          <w:szCs w:val="24"/>
+        </w:rPr>
+        <w:t xml:space="preserve"> de salud existentes</w:t>
+      </w:r>
+      <w:r>
+        <w:rPr>
+          <w:rFonts w:ascii="Arial" w:hAnsi="Arial" w:cs="Arial"/>
+          <w:sz w:val="24"/>
+          <w:szCs w:val="24"/>
+        </w:rPr>
+        <w:t xml:space="preserve"> son muy pocos los que </w:t>
+      </w:r>
+      <w:r>
+        <w:rPr>
+          <w:rFonts w:ascii="Arial" w:hAnsi="Arial" w:cs="Arial"/>
+          <w:sz w:val="24"/>
+          <w:szCs w:val="24"/>
+        </w:rPr>
+        <w:t>ofrecen</w:t>
+      </w:r>
+      <w:r>
+        <w:rPr>
+          <w:rFonts w:ascii="Arial" w:hAnsi="Arial" w:cs="Arial"/>
+          <w:sz w:val="24"/>
+          <w:szCs w:val="24"/>
+        </w:rPr>
+        <w:t xml:space="preserve"> algún tipo de apoyo conciso para </w:t>
+      </w:r>
+      <w:r>
+        <w:rPr>
+          <w:rFonts w:ascii="Arial" w:hAnsi="Arial" w:cs="Arial"/>
+          <w:sz w:val="24"/>
+          <w:szCs w:val="24"/>
+        </w:rPr>
+        <w:t>los cuidadores familiares como charlas o apoyo psicológico ya que estos no tienen mayor relevancia porque, en teoría, no están enfermos y no requiere de cuidados. Casi todos los organismos de salud en Colombia se enfocan únicamente en el enfermo de Alzheimer y no existen programas de apoyo al cuidador familiar. Se sabe que estos ofrecen, en casos de dependencia total del enfermo de Alzheimer, una enfermera las 24 horas y cuidados especializados, pero muy pocos cuidadores se enteran que tiene derecho a este servicio.</w:t>
+      </w:r>
+    </w:p>
+    <w:p>
+      <w:pPr>
+        <w:autoSpaceDE w:val="0"/>
+        <w:autoSpaceDN w:val="0"/>
+        <w:adjustRightInd w:val="0"/>
+        <w:spacing w:after="0" w:line="240" w:lineRule="auto"/>
+        <w:ind w:left="708"/>
+        <w:jc w:val="both"/>
+        <w:rPr>
+          <w:rFonts w:ascii="Arial" w:hAnsi="Arial" w:cs="Arial"/>
+          <w:sz w:val="24"/>
+          <w:szCs w:val="24"/>
+        </w:rPr>
+      </w:pPr>
+    </w:p>
+    <w:p>
+      <w:pPr>
+        <w:autoSpaceDE w:val="0"/>
+        <w:autoSpaceDN w:val="0"/>
+        <w:adjustRightInd w:val="0"/>
+        <w:spacing w:after="0" w:line="240" w:lineRule="auto"/>
+        <w:ind w:left="708"/>
+        <w:jc w:val="both"/>
+        <w:rPr>
+          <w:rFonts w:ascii="Arial" w:hAnsi="Arial" w:cs="Arial"/>
+          <w:sz w:val="24"/>
+          <w:szCs w:val="24"/>
+        </w:rPr>
+      </w:pPr>
+      <w:r>
+        <w:rPr>
+          <w:rFonts w:ascii="Arial" w:hAnsi="Arial" w:cs="Arial"/>
+          <w:sz w:val="24"/>
+          <w:szCs w:val="24"/>
+        </w:rPr>
+        <w:t xml:space="preserve">Últimamente la EPS Famisanar esta implementado un programa de apoyo a cuidadores familiares </w:t>
+      </w:r>
+      <w:r>
+        <w:rPr>
+          <w:rFonts w:ascii="Arial" w:hAnsi="Arial" w:cs="Arial"/>
+          <w:sz w:val="24"/>
+          <w:szCs w:val="24"/>
+        </w:rPr>
+        <w:t xml:space="preserve">gratuito </w:t>
+      </w:r>
+      <w:r>
+        <w:rPr>
+          <w:rFonts w:ascii="Arial" w:hAnsi="Arial" w:cs="Arial"/>
+          <w:sz w:val="24"/>
+          <w:szCs w:val="24"/>
+        </w:rPr>
+        <w:t>que consta de charlas de autocuidado y grupos de apoyo con profesionales de la salud como psicólogos, enfermeras y fisioterapeutas. Este ha tenido gran acogida en el público pero últimamente ha disminuido la población que asiste y Famisanar está considerando en reducir la cantidad de cursos</w:t>
+      </w:r>
+      <w:r>
+        <w:rPr>
+          <w:rFonts w:ascii="Arial" w:hAnsi="Arial" w:cs="Arial"/>
+          <w:sz w:val="24"/>
+          <w:szCs w:val="24"/>
+        </w:rPr>
+        <w:t xml:space="preserve"> o cancelarlos definitivamente ya que estos cursos le acarrean costos</w:t>
+      </w:r>
+      <w:r>
+        <w:rPr>
+          <w:rFonts w:ascii="Arial" w:hAnsi="Arial" w:cs="Arial"/>
+          <w:sz w:val="24"/>
+          <w:szCs w:val="24"/>
+        </w:rPr>
+        <w:t>.</w:t>
+      </w:r>
+    </w:p>
+    <w:p>
+      <w:pPr>
+        <w:autoSpaceDE w:val="0"/>
+        <w:autoSpaceDN w:val="0"/>
+        <w:adjustRightInd w:val="0"/>
+        <w:spacing w:after="0" w:line="240" w:lineRule="auto"/>
+        <w:ind w:left="708"/>
+        <w:jc w:val="both"/>
+        <w:rPr>
+          <w:rFonts w:ascii="Arial" w:hAnsi="Arial" w:cs="Arial"/>
+          <w:sz w:val="24"/>
+          <w:szCs w:val="24"/>
+        </w:rPr>
+      </w:pPr>
+    </w:p>
+    <w:p>
+      <w:pPr>
+        <w:autoSpaceDE w:val="0"/>
+        <w:autoSpaceDN w:val="0"/>
+        <w:adjustRightInd w:val="0"/>
+        <w:spacing w:after="0" w:line="240" w:lineRule="auto"/>
+        <w:ind w:left="708"/>
+        <w:jc w:val="both"/>
+        <w:rPr>
+          <w:rFonts w:ascii="Arial" w:hAnsi="Arial" w:cs="Arial"/>
+          <w:sz w:val="24"/>
+          <w:szCs w:val="24"/>
+        </w:rPr>
+      </w:pPr>
+      <w:r>
+        <w:rPr>
+          <w:rFonts w:ascii="Arial" w:hAnsi="Arial" w:cs="Arial"/>
+          <w:sz w:val="24"/>
+          <w:szCs w:val="24"/>
+        </w:rPr>
+        <w:t>Por estas razones se tiene la necesidad de crear una ayuda tecnológica, de fácil acceso</w:t>
+      </w:r>
+      <w:r>
+        <w:rPr>
+          <w:rFonts w:ascii="Arial" w:hAnsi="Arial" w:cs="Arial"/>
+          <w:sz w:val="24"/>
+          <w:szCs w:val="24"/>
+        </w:rPr>
+        <w:t xml:space="preserve"> </w:t>
+      </w:r>
+      <w:r>
+        <w:rPr>
+          <w:rFonts w:ascii="Arial" w:hAnsi="Arial" w:cs="Arial"/>
+          <w:sz w:val="24"/>
+          <w:szCs w:val="24"/>
+        </w:rPr>
+        <w:t>que permita al cuidador familiar informarse, cuidarse….</w:t>
       </w:r>
       <w:bookmarkStart w:id="0" w:name="_GoBack"/>
       <w:bookmarkEnd w:id="0"/>
-      <w:r>
-        <w:rPr>
-          <w:rFonts w:ascii="Arial" w:hAnsi="Arial" w:cs="Arial"/>
-          <w:sz w:val="24"/>
-          <w:szCs w:val="24"/>
-        </w:rPr>
-        <w:t xml:space="preserve"> </w:t>
-      </w:r>
-      <w:r>
-        <w:rPr>
-          <w:rFonts w:ascii="Arial" w:hAnsi="Arial" w:cs="Arial"/>
-          <w:sz w:val="24"/>
-          <w:szCs w:val="24"/>
-        </w:rPr>
-        <w:t>Es una tarea que ocupa la mayor parte de su tiempo, que requiere compromiso y dedicación, además de esto la vida del cuidador pu</w:t>
-      </w:r>
-      <w:r>
-        <w:rPr>
-          <w:rFonts w:ascii="Arial" w:hAnsi="Arial" w:cs="Arial"/>
-          <w:sz w:val="24"/>
-          <w:szCs w:val="24"/>
-        </w:rPr>
-        <w:t>e</w:t>
-      </w:r>
-      <w:r>
-        <w:rPr>
-          <w:rFonts w:ascii="Arial" w:hAnsi="Arial" w:cs="Arial"/>
-          <w:sz w:val="24"/>
-          <w:szCs w:val="24"/>
-        </w:rPr>
-        <w:t xml:space="preserve">de cambiar de muchas maneras ya que hasta sus propias actividades diarias deben ser modificadas como dejar un empleo, mudarse con el paciente, entre otros. Como no es un rol que fue planeado, y que por lo general es asumido en el momento del diagnóstico del paciente y el cuidador familiar no tiene una preparación previa, puede </w:t>
-      </w:r>
-      <w:r>
-        <w:rPr>
-          <w:rFonts w:ascii="Arial" w:hAnsi="Arial" w:cs="Arial"/>
-          <w:sz w:val="24"/>
-          <w:szCs w:val="24"/>
-        </w:rPr>
-        <w:lastRenderedPageBreak/>
-        <w:t>generar en él problemas de sobrecarga, es decir</w:t>
-      </w:r>
-      <w:r>
-        <w:rPr>
-          <w:rFonts w:ascii="Arial" w:hAnsi="Arial" w:cs="Arial"/>
-          <w:sz w:val="24"/>
-          <w:szCs w:val="24"/>
-        </w:rPr>
-        <w:t>:</w:t>
-      </w:r>
-      <w:r>
-        <w:rPr>
-          <w:rFonts w:ascii="Arial" w:hAnsi="Arial" w:cs="Arial"/>
-          <w:sz w:val="24"/>
-          <w:szCs w:val="24"/>
-        </w:rPr>
-        <w:t xml:space="preserve"> que el poco apoyo, la falta de un cronograma,</w:t>
-      </w:r>
-      <w:r>
-        <w:rPr>
-          <w:rFonts w:ascii="Arial" w:hAnsi="Arial" w:cs="Arial"/>
-          <w:sz w:val="24"/>
-          <w:szCs w:val="24"/>
-        </w:rPr>
-        <w:t xml:space="preserve"> la falta de tiempo libre y el abando</w:t>
-      </w:r>
-      <w:r>
-        <w:rPr>
-          <w:rFonts w:ascii="Arial" w:hAnsi="Arial" w:cs="Arial"/>
-          <w:sz w:val="24"/>
-          <w:szCs w:val="24"/>
-        </w:rPr>
-        <w:t>no de actividades gratificantes</w:t>
-      </w:r>
-      <w:r>
-        <w:rPr>
-          <w:rFonts w:ascii="Arial" w:hAnsi="Arial" w:cs="Arial"/>
-          <w:sz w:val="24"/>
-          <w:szCs w:val="24"/>
-        </w:rPr>
-        <w:t xml:space="preserve"> puede generar síntomas de estrés, depresión o enfermedades </w:t>
-      </w:r>
-      <w:r>
-        <w:rPr>
-          <w:rFonts w:ascii="Arial" w:hAnsi="Arial" w:cs="Arial"/>
-          <w:sz w:val="24"/>
-          <w:szCs w:val="24"/>
-        </w:rPr>
-        <w:t xml:space="preserve">físicas </w:t>
-      </w:r>
-      <w:r>
-        <w:rPr>
-          <w:rFonts w:ascii="Arial" w:hAnsi="Arial" w:cs="Arial"/>
-          <w:sz w:val="24"/>
-          <w:szCs w:val="24"/>
-        </w:rPr>
-        <w:t xml:space="preserve">somatizadas </w:t>
-      </w:r>
-      <w:r>
-        <w:rPr>
-          <w:rFonts w:ascii="Arial" w:hAnsi="Arial" w:cs="Arial"/>
-          <w:sz w:val="24"/>
-          <w:szCs w:val="24"/>
-        </w:rPr>
-        <w:t>por estos cambios.</w:t>
-      </w:r>
-      <w:r>
-        <w:rPr>
-          <w:rStyle w:val="Refdenotaalpie"/>
-          <w:rFonts w:ascii="Arial" w:hAnsi="Arial" w:cs="Arial"/>
-          <w:sz w:val="24"/>
-          <w:szCs w:val="24"/>
-        </w:rPr>
-        <w:footnoteReference w:id="8"/>
-      </w:r>
-    </w:p>
-    <w:p>
-      <w:pPr>
-        <w:spacing w:after="0"/>
+    </w:p>
+    <w:p>
+      <w:pPr>
+        <w:autoSpaceDE w:val="0"/>
+        <w:autoSpaceDN w:val="0"/>
+        <w:adjustRightInd w:val="0"/>
+        <w:spacing w:after="0" w:line="240" w:lineRule="auto"/>
+        <w:ind w:left="708"/>
+        <w:jc w:val="both"/>
+        <w:rPr>
+          <w:rFonts w:ascii="Arial" w:hAnsi="Arial" w:cs="Arial"/>
+          <w:sz w:val="24"/>
+          <w:szCs w:val="24"/>
+        </w:rPr>
+      </w:pPr>
+    </w:p>
+    <w:p>
+      <w:pPr>
+        <w:autoSpaceDE w:val="0"/>
+        <w:autoSpaceDN w:val="0"/>
+        <w:adjustRightInd w:val="0"/>
+        <w:spacing w:after="0" w:line="240" w:lineRule="auto"/>
+        <w:ind w:left="708"/>
         <w:jc w:val="both"/>
         <w:rPr>
           <w:rFonts w:ascii="Arial" w:hAnsi="Arial" w:cs="Arial"/>
@@ -2427,8 +2694,17 @@
           <w:rFonts w:ascii="Arial" w:hAnsi="Arial" w:cs="Arial"/>
           <w:sz w:val="24"/>
           <w:szCs w:val="24"/>
-        </w:rPr>
-        <w:t>piloto,</w:t>
+          <w:highlight w:val="yellow"/>
+        </w:rPr>
+        <w:t>piloto</w:t>
+      </w:r>
+      <w:r>
+        <w:rPr>
+          <w:rFonts w:ascii="Arial" w:hAnsi="Arial" w:cs="Arial"/>
+          <w:sz w:val="24"/>
+          <w:szCs w:val="24"/>
+        </w:rPr>
+        <w:t>,</w:t>
       </w:r>
       <w:r>
         <w:rPr>
@@ -2508,7 +2784,16 @@
           <w:sz w:val="24"/>
           <w:szCs w:val="24"/>
         </w:rPr>
-        <w:t xml:space="preserve"> un comité evaluador que verificará la veracidad de la información</w:t>
+        <w:t xml:space="preserve"> un comité evaluador </w:t>
+      </w:r>
+      <w:r>
+        <w:rPr>
+          <w:rFonts w:ascii="Arial" w:hAnsi="Arial" w:cs="Arial"/>
+          <w:sz w:val="24"/>
+          <w:szCs w:val="24"/>
+        </w:rPr>
+        <w:lastRenderedPageBreak/>
+        <w:t>que verificará la veracidad de la información</w:t>
       </w:r>
       <w:r>
         <w:rPr>
@@ -2531,8 +2816,17 @@
           <w:rFonts w:ascii="Arial" w:hAnsi="Arial" w:cs="Arial"/>
           <w:sz w:val="24"/>
           <w:szCs w:val="24"/>
-        </w:rPr>
-        <w:t xml:space="preserve">Se pretende </w:t>
+          <w:highlight w:val="yellow"/>
+        </w:rPr>
+        <w:t>Se pretende</w:t>
+      </w:r>
+      <w:r>
+        <w:rPr>
+          <w:rFonts w:ascii="Arial" w:hAnsi="Arial" w:cs="Arial"/>
+          <w:sz w:val="24"/>
+          <w:szCs w:val="24"/>
+        </w:rPr>
+        <w:t xml:space="preserve"> </w:t>
       </w:r>
       <w:r>
         <w:rPr>
@@ -2609,6 +2903,7 @@
           <w:rFonts w:ascii="Arial" w:hAnsi="Arial" w:cs="Arial"/>
           <w:sz w:val="24"/>
           <w:szCs w:val="24"/>
+          <w:highlight w:val="yellow"/>
         </w:rPr>
         <w:t xml:space="preserve">Diseñar y Desarrollar una aplicación </w:t>
       </w:r>
@@ -2617,6 +2912,7 @@
           <w:rFonts w:ascii="Arial" w:hAnsi="Arial" w:cs="Arial"/>
           <w:sz w:val="24"/>
           <w:szCs w:val="24"/>
+          <w:highlight w:val="yellow"/>
         </w:rPr>
         <w:t>pilo</w:t>
       </w:r>
@@ -2625,6 +2921,7 @@
           <w:rFonts w:ascii="Arial" w:hAnsi="Arial" w:cs="Arial"/>
           <w:sz w:val="24"/>
           <w:szCs w:val="24"/>
+          <w:highlight w:val="yellow"/>
         </w:rPr>
         <w:t>to</w:t>
       </w:r>
@@ -2633,6 +2930,7 @@
           <w:rFonts w:ascii="Arial" w:hAnsi="Arial" w:cs="Arial"/>
           <w:sz w:val="24"/>
           <w:szCs w:val="24"/>
+          <w:highlight w:val="yellow"/>
         </w:rPr>
         <w:t xml:space="preserve"> con miras a una red social de conocimiento</w:t>
       </w:r>
@@ -2641,6 +2939,7 @@
           <w:rFonts w:ascii="Arial" w:hAnsi="Arial" w:cs="Arial"/>
           <w:sz w:val="24"/>
           <w:szCs w:val="24"/>
+          <w:highlight w:val="yellow"/>
         </w:rPr>
         <w:t>, que implemente una interfaz</w:t>
       </w:r>
@@ -2649,6 +2948,7 @@
           <w:rFonts w:ascii="Arial" w:hAnsi="Arial" w:cs="Arial"/>
           <w:sz w:val="24"/>
           <w:szCs w:val="24"/>
+          <w:highlight w:val="yellow"/>
         </w:rPr>
         <w:t xml:space="preserve"> fácil de manejar, </w:t>
       </w:r>
@@ -2657,6 +2957,7 @@
           <w:rFonts w:ascii="Arial" w:hAnsi="Arial" w:cs="Arial"/>
           <w:sz w:val="24"/>
           <w:szCs w:val="24"/>
+          <w:highlight w:val="yellow"/>
         </w:rPr>
         <w:t xml:space="preserve">en la cual se puedan </w:t>
       </w:r>
@@ -2665,6 +2966,7 @@
           <w:rFonts w:ascii="Arial" w:hAnsi="Arial" w:cs="Arial"/>
           <w:sz w:val="24"/>
           <w:szCs w:val="24"/>
+          <w:highlight w:val="yellow"/>
         </w:rPr>
         <w:t>mantener en contacto</w:t>
       </w:r>
@@ -2673,6 +2975,7 @@
           <w:rFonts w:ascii="Arial" w:hAnsi="Arial" w:cs="Arial"/>
           <w:sz w:val="24"/>
           <w:szCs w:val="24"/>
+          <w:highlight w:val="yellow"/>
         </w:rPr>
         <w:t xml:space="preserve"> entre </w:t>
       </w:r>
@@ -2681,6 +2984,7 @@
           <w:rFonts w:ascii="Arial" w:hAnsi="Arial" w:cs="Arial"/>
           <w:sz w:val="24"/>
           <w:szCs w:val="24"/>
+          <w:highlight w:val="yellow"/>
         </w:rPr>
         <w:t xml:space="preserve">una pequeña población de </w:t>
       </w:r>
@@ -2689,6 +2993,7 @@
           <w:rFonts w:ascii="Arial" w:hAnsi="Arial" w:cs="Arial"/>
           <w:sz w:val="24"/>
           <w:szCs w:val="24"/>
+          <w:highlight w:val="yellow"/>
         </w:rPr>
         <w:t>cuidadores familiares de pacientes con enfermedad de Alzheimer</w:t>
       </w:r>
@@ -2697,8 +3002,17 @@
           <w:rFonts w:ascii="Arial" w:hAnsi="Arial" w:cs="Arial"/>
           <w:sz w:val="24"/>
           <w:szCs w:val="24"/>
-        </w:rPr>
-        <w:t xml:space="preserve"> sin salir de casa. </w:t>
+          <w:highlight w:val="yellow"/>
+        </w:rPr>
+        <w:t xml:space="preserve"> sin salir de casa.</w:t>
+      </w:r>
+      <w:r>
+        <w:rPr>
+          <w:rFonts w:ascii="Arial" w:hAnsi="Arial" w:cs="Arial"/>
+          <w:sz w:val="24"/>
+          <w:szCs w:val="24"/>
+        </w:rPr>
+        <w:t xml:space="preserve"> </w:t>
       </w:r>
     </w:p>
     <w:p>
@@ -2850,16 +3164,7 @@
           <w:sz w:val="24"/>
           <w:szCs w:val="24"/>
         </w:rPr>
-        <w:t xml:space="preserve">paciente. De acuerdo a los comentarios y sugerencias de las experiencias de los usuarios, se pretende que la aplicación se retroalimente de ellas para que la guía de información </w:t>
-      </w:r>
-      <w:r>
-        <w:rPr>
-          <w:rFonts w:ascii="Arial" w:hAnsi="Arial" w:cs="Arial"/>
-          <w:sz w:val="24"/>
-          <w:szCs w:val="24"/>
-        </w:rPr>
-        <w:lastRenderedPageBreak/>
-        <w:t>crezca en base a ello</w:t>
+        <w:t>paciente. De acuerdo a los comentarios y sugerencias de las experiencias de los usuarios, se pretende que la aplicación se retroalimente de ellas para que la guía de información crezca en base a ello</w:t>
       </w:r>
       <w:r>
         <w:rPr>
@@ -3040,6 +3345,7 @@
           <w:rFonts w:ascii="Arial" w:hAnsi="Arial" w:cs="Arial"/>
           <w:sz w:val="24"/>
           <w:szCs w:val="24"/>
+          <w:highlight w:val="yellow"/>
         </w:rPr>
         <w:t xml:space="preserve">Diseñar y desarrollar una </w:t>
       </w:r>
@@ -3048,6 +3354,7 @@
           <w:rFonts w:ascii="Arial" w:hAnsi="Arial" w:cs="Arial"/>
           <w:sz w:val="24"/>
           <w:szCs w:val="24"/>
+          <w:highlight w:val="yellow"/>
         </w:rPr>
         <w:t xml:space="preserve">aplicación en apoyo a </w:t>
       </w:r>
@@ -3056,6 +3363,7 @@
           <w:rFonts w:ascii="Arial" w:hAnsi="Arial" w:cs="Arial"/>
           <w:sz w:val="24"/>
           <w:szCs w:val="24"/>
+          <w:highlight w:val="yellow"/>
         </w:rPr>
         <w:t>cuidador</w:t>
       </w:r>
@@ -3064,6 +3372,7 @@
           <w:rFonts w:ascii="Arial" w:hAnsi="Arial" w:cs="Arial"/>
           <w:sz w:val="24"/>
           <w:szCs w:val="24"/>
+          <w:highlight w:val="yellow"/>
         </w:rPr>
         <w:t>es</w:t>
       </w:r>
@@ -3072,6 +3381,7 @@
           <w:rFonts w:ascii="Arial" w:hAnsi="Arial" w:cs="Arial"/>
           <w:sz w:val="24"/>
           <w:szCs w:val="24"/>
+          <w:highlight w:val="yellow"/>
         </w:rPr>
         <w:t xml:space="preserve"> familiares de pacientes con enfermedad de Alzheimer</w:t>
       </w:r>
@@ -3311,6 +3621,7 @@
           <w:sz w:val="24"/>
           <w:szCs w:val="24"/>
         </w:rPr>
+        <w:lastRenderedPageBreak/>
         <w:t>Tendrá un formulario de registro que permitirá al usuario conect</w:t>
       </w:r>
       <w:r>
@@ -3811,8 +4122,6 @@
         <w:pStyle w:val="Sinespaciado"/>
         <w:jc w:val="both"/>
         <w:rPr>
-          <w:b/>
-          <w:bCs/>
           <w:sz w:val="18"/>
           <w:szCs w:val="18"/>
         </w:rPr>
@@ -3825,152 +4134,6 @@
           <w:szCs w:val="18"/>
         </w:rPr>
         <w:footnoteRef/>
-      </w:r>
-      <w:r>
-        <w:rPr>
-          <w:sz w:val="18"/>
-          <w:szCs w:val="18"/>
-        </w:rPr>
-        <w:t xml:space="preserve"> </w:t>
-      </w:r>
-      <w:proofErr w:type="spellStart"/>
-      <w:r>
-        <w:rPr>
-          <w:sz w:val="18"/>
-          <w:szCs w:val="18"/>
-        </w:rPr>
-        <w:t>Neurodidacta</w:t>
-      </w:r>
-      <w:proofErr w:type="spellEnd"/>
-      <w:r>
-        <w:rPr>
-          <w:sz w:val="18"/>
-          <w:szCs w:val="18"/>
-        </w:rPr>
-        <w:t xml:space="preserve">. </w:t>
-      </w:r>
-      <w:r>
-        <w:rPr>
-          <w:sz w:val="18"/>
-          <w:szCs w:val="18"/>
-        </w:rPr>
-        <w:t>Módulo</w:t>
-      </w:r>
-      <w:r>
-        <w:rPr>
-          <w:sz w:val="18"/>
-          <w:szCs w:val="18"/>
-        </w:rPr>
-        <w:t xml:space="preserve"> 1. La enfermedad de </w:t>
-      </w:r>
-      <w:proofErr w:type="spellStart"/>
-      <w:r>
-        <w:rPr>
-          <w:sz w:val="18"/>
-          <w:szCs w:val="18"/>
-        </w:rPr>
-        <w:t>alzheimer</w:t>
-      </w:r>
-      <w:proofErr w:type="spellEnd"/>
-      <w:r>
-        <w:rPr>
-          <w:sz w:val="18"/>
-          <w:szCs w:val="18"/>
-        </w:rPr>
-        <w:t xml:space="preserve"> y otras demencias. Dr. Marcos Llanero Luque. Neurólogo. Hospital La Moraleja. Madrid. Disponible en http://www.neurodidacta.es/es/comunidades-tematicas/alzheimer/enfermedad-alzheimer-otras-demencias/enfermeda-alzheimer-otras-demencias/historia</w:t>
-      </w:r>
-    </w:p>
-    <w:p>
-      <w:pPr>
-        <w:pStyle w:val="Sinespaciado"/>
-        <w:jc w:val="both"/>
-        <w:rPr>
-          <w:sz w:val="18"/>
-          <w:szCs w:val="18"/>
-        </w:rPr>
-      </w:pPr>
-    </w:p>
-  </w:footnote>
-  <w:footnote w:id="6">
-    <w:p>
-      <w:pPr>
-        <w:pStyle w:val="Sinespaciado"/>
-        <w:jc w:val="both"/>
-        <w:rPr>
-          <w:sz w:val="18"/>
-          <w:szCs w:val="18"/>
-        </w:rPr>
-      </w:pPr>
-      <w:r>
-        <w:rPr>
-          <w:rStyle w:val="Refdenotaalpie"/>
-          <w:rFonts w:ascii="Arial" w:hAnsi="Arial" w:cs="Arial"/>
-          <w:sz w:val="18"/>
-          <w:szCs w:val="18"/>
-        </w:rPr>
-        <w:footnoteRef/>
-      </w:r>
-      <w:r>
-        <w:rPr>
-          <w:sz w:val="18"/>
-          <w:szCs w:val="18"/>
-        </w:rPr>
-        <w:t xml:space="preserve"> 2014, </w:t>
-      </w:r>
-      <w:proofErr w:type="spellStart"/>
-      <w:r>
-        <w:rPr>
-          <w:sz w:val="18"/>
-          <w:szCs w:val="18"/>
-        </w:rPr>
-        <w:t>Alzheimer’s</w:t>
-      </w:r>
-      <w:proofErr w:type="spellEnd"/>
-      <w:r>
-        <w:rPr>
-          <w:sz w:val="18"/>
-          <w:szCs w:val="18"/>
-        </w:rPr>
-        <w:t xml:space="preserve"> </w:t>
-      </w:r>
-      <w:proofErr w:type="spellStart"/>
-      <w:r>
-        <w:rPr>
-          <w:sz w:val="18"/>
-          <w:szCs w:val="18"/>
-        </w:rPr>
-        <w:t>Disease</w:t>
-      </w:r>
-      <w:proofErr w:type="spellEnd"/>
-      <w:r>
-        <w:rPr>
-          <w:sz w:val="18"/>
-          <w:szCs w:val="18"/>
-        </w:rPr>
-        <w:t xml:space="preserve">, </w:t>
-      </w:r>
-      <w:proofErr w:type="spellStart"/>
-      <w:r>
-        <w:rPr>
-          <w:sz w:val="18"/>
-          <w:szCs w:val="18"/>
-        </w:rPr>
-        <w:t>Facts</w:t>
-      </w:r>
-      <w:proofErr w:type="spellEnd"/>
-      <w:r>
-        <w:rPr>
-          <w:sz w:val="18"/>
-          <w:szCs w:val="18"/>
-        </w:rPr>
-        <w:t xml:space="preserve"> and Figures.</w:t>
-      </w:r>
-      <w:r>
-        <w:rPr>
-          <w:sz w:val="18"/>
-          <w:szCs w:val="18"/>
-        </w:rPr>
-        <w:t xml:space="preserve"> </w:t>
       </w:r>
       <w:r>
         <w:rPr>
@@ -3978,51 +4141,85 @@
           <w:szCs w:val="18"/>
           <w:lang w:val="en-US"/>
         </w:rPr>
-        <w:t>Includes a Special Report on Disclosing a Diagnosis of Alzheimer</w:t>
-      </w:r>
+        <w:t xml:space="preserve"> 2014, </w:t>
+      </w:r>
+      <w:proofErr w:type="gramStart"/>
       <w:r>
         <w:rPr>
           <w:sz w:val="18"/>
           <w:szCs w:val="18"/>
           <w:lang w:val="en-US"/>
         </w:rPr>
-        <w:t>’s Disease</w:t>
-      </w:r>
+        <w:t>Alzheimer’s Disease</w:t>
+      </w:r>
+      <w:proofErr w:type="gramEnd"/>
       <w:r>
         <w:rPr>
           <w:sz w:val="18"/>
           <w:szCs w:val="18"/>
           <w:lang w:val="en-US"/>
         </w:rPr>
-        <w:t xml:space="preserve">. </w:t>
+        <w:t>, Facts and Figures.</w:t>
       </w:r>
       <w:r>
         <w:rPr>
           <w:sz w:val="18"/>
           <w:szCs w:val="18"/>
-        </w:rPr>
-        <w:t>Volumen</w:t>
+          <w:lang w:val="en-US"/>
+        </w:rPr>
+        <w:t xml:space="preserve"> </w:t>
       </w:r>
       <w:r>
         <w:rPr>
           <w:sz w:val="18"/>
           <w:szCs w:val="18"/>
-        </w:rPr>
-        <w:t xml:space="preserve"> 10, </w:t>
-      </w:r>
-      <w:proofErr w:type="spellStart"/>
+          <w:lang w:val="en-US"/>
+        </w:rPr>
+        <w:t>Includes a Special Report on Disclosing a Diagnosis of Alzheimer</w:t>
+      </w:r>
       <w:r>
         <w:rPr>
           <w:sz w:val="18"/>
           <w:szCs w:val="18"/>
-        </w:rPr>
-        <w:t>Issue</w:t>
-      </w:r>
-      <w:proofErr w:type="spellEnd"/>
+          <w:lang w:val="en-US"/>
+        </w:rPr>
+        <w:t>’s Disease</w:t>
+      </w:r>
       <w:r>
         <w:rPr>
           <w:sz w:val="18"/>
           <w:szCs w:val="18"/>
+          <w:lang w:val="en-US"/>
+        </w:rPr>
+        <w:t xml:space="preserve">. </w:t>
+      </w:r>
+      <w:r>
+        <w:rPr>
+          <w:sz w:val="18"/>
+          <w:szCs w:val="18"/>
+        </w:rPr>
+        <w:t>Volumen</w:t>
+      </w:r>
+      <w:r>
+        <w:rPr>
+          <w:sz w:val="18"/>
+          <w:szCs w:val="18"/>
+        </w:rPr>
+        <w:t xml:space="preserve"> 10, </w:t>
+      </w:r>
+      <w:proofErr w:type="spellStart"/>
+      <w:r>
+        <w:rPr>
+          <w:sz w:val="18"/>
+          <w:szCs w:val="18"/>
+        </w:rPr>
+        <w:t>Issue</w:t>
+      </w:r>
+      <w:proofErr w:type="spellEnd"/>
+      <w:r>
+        <w:rPr>
+          <w:sz w:val="18"/>
+          <w:szCs w:val="18"/>
         </w:rPr>
         <w:t xml:space="preserve"> 2. Disponible en http://www.alz.org/alzheimers_disease_facts_and_figures.asp </w:t>
       </w:r>
@@ -4038,81 +4235,7 @@
       </w:pPr>
     </w:p>
   </w:footnote>
-  <w:footnote w:id="7">
-    <w:p>
-      <w:pPr>
-        <w:pStyle w:val="Sinespaciado"/>
-        <w:jc w:val="both"/>
-        <w:rPr>
-          <w:sz w:val="18"/>
-          <w:szCs w:val="18"/>
-        </w:rPr>
-      </w:pPr>
-      <w:r>
-        <w:rPr>
-          <w:rStyle w:val="Refdenotaalpie"/>
-          <w:rFonts w:ascii="Arial" w:hAnsi="Arial" w:cs="Arial"/>
-          <w:sz w:val="18"/>
-          <w:szCs w:val="18"/>
-        </w:rPr>
-        <w:footnoteRef/>
-      </w:r>
-      <w:r>
-        <w:rPr>
-          <w:sz w:val="18"/>
-          <w:szCs w:val="18"/>
-        </w:rPr>
-        <w:t xml:space="preserve"> Gómez M. Estar ahí, al cuidado de un paciente con demencia. </w:t>
-      </w:r>
-      <w:proofErr w:type="spellStart"/>
-      <w:r>
-        <w:rPr>
-          <w:sz w:val="18"/>
-          <w:szCs w:val="18"/>
-        </w:rPr>
-        <w:t>Invest</w:t>
-      </w:r>
-      <w:proofErr w:type="spellEnd"/>
-      <w:r>
-        <w:rPr>
-          <w:sz w:val="18"/>
-          <w:szCs w:val="18"/>
-        </w:rPr>
-        <w:t xml:space="preserve">. </w:t>
-      </w:r>
-      <w:proofErr w:type="spellStart"/>
-      <w:r>
-        <w:rPr>
-          <w:sz w:val="18"/>
-          <w:szCs w:val="18"/>
-        </w:rPr>
-        <w:t>Edu</w:t>
-      </w:r>
-      <w:proofErr w:type="spellEnd"/>
-      <w:r>
-        <w:rPr>
-          <w:sz w:val="18"/>
-          <w:szCs w:val="18"/>
-        </w:rPr>
-        <w:t>. Enfermería</w:t>
-      </w:r>
-      <w:r>
-        <w:rPr>
-          <w:sz w:val="18"/>
-          <w:szCs w:val="18"/>
-        </w:rPr>
-        <w:t xml:space="preserve">. Disponible en </w:t>
-      </w:r>
-      <w:r>
-        <w:rPr>
-          <w:sz w:val="18"/>
-          <w:szCs w:val="18"/>
-        </w:rPr>
-        <w:t>http://aquichan.unisabana.edu.co/index.php/aquichan/article/view/62-76/html</w:t>
-      </w:r>
-    </w:p>
-  </w:footnote>
-  <w:footnote w:id="8">
+  <w:footnote w:id="6">
     <w:p>
       <w:pPr>
         <w:pStyle w:val="Sinespaciado"/>
@@ -6898,7 +7021,7 @@
 </file>
 
 <file path=customXml/itemProps1.xml><?xml version="1.0" encoding="utf-8"?>
-<ds:datastoreItem xmlns:ds="http://schemas.openxmlformats.org/officeDocument/2006/customXml" ds:itemID="{7B1D5A95-3D16-417E-A3A6-DAF4D9F35021}">
+<ds:datastoreItem xmlns:ds="http://schemas.openxmlformats.org/officeDocument/2006/customXml" ds:itemID="{8CDC180A-18C3-4875-A92D-16D2FCD3BA0D}">
   <ds:schemaRefs>
     <ds:schemaRef ds:uri="http://schemas.openxmlformats.org/officeDocument/2006/bibliography"/>
   </ds:schemaRefs>

</xml_diff>

<commit_message>
Cambios a los alcances y la justificacion Falta parte de los alcances y la justificacion hay que revisarla
</commit_message>
<xml_diff>
--- a/TESIS PRIMERA ENTREGA corrección.docx
+++ b/TESIS PRIMERA ENTREGA corrección.docx
@@ -715,25 +715,7 @@
           <w:sz w:val="24"/>
           <w:szCs w:val="24"/>
         </w:rPr>
-        <w:t xml:space="preserve">, deterioro cognitivo como la </w:t>
-      </w:r>
-      <w:proofErr w:type="gramStart"/>
-      <w:r>
-        <w:rPr>
-          <w:rFonts w:ascii="Arial" w:hAnsi="Arial" w:cs="Arial"/>
-          <w:sz w:val="24"/>
-          <w:szCs w:val="24"/>
-        </w:rPr>
-        <w:t>perdida</w:t>
-      </w:r>
-      <w:proofErr w:type="gramEnd"/>
-      <w:r>
-        <w:rPr>
-          <w:rFonts w:ascii="Arial" w:hAnsi="Arial" w:cs="Arial"/>
-          <w:sz w:val="24"/>
-          <w:szCs w:val="24"/>
-        </w:rPr>
-        <w:t xml:space="preserve"> de la memoria o trastornos en el lenguaje y dependencia funcional</w:t>
+        <w:t>, deterioro cognitivo como la perdida de la memoria o trastornos en el lenguaje y dependencia funcional</w:t>
       </w:r>
       <w:r>
         <w:rPr>
@@ -1816,34 +1798,14 @@
         </w:rPr>
         <w:t xml:space="preserve"> por la </w:t>
       </w:r>
-      <w:proofErr w:type="spellStart"/>
-      <w:r>
-        <w:rPr>
-          <w:rFonts w:ascii="Arial" w:hAnsi="Arial" w:cs="Arial"/>
-          <w:sz w:val="24"/>
-          <w:szCs w:val="24"/>
-        </w:rPr>
-        <w:t>Alzheimer’s</w:t>
-      </w:r>
-      <w:proofErr w:type="spellEnd"/>
-      <w:r>
-        <w:rPr>
-          <w:rFonts w:ascii="Arial" w:hAnsi="Arial" w:cs="Arial"/>
-          <w:sz w:val="24"/>
-          <w:szCs w:val="24"/>
-        </w:rPr>
-        <w:t xml:space="preserve"> </w:t>
-      </w:r>
-      <w:proofErr w:type="spellStart"/>
-      <w:r>
-        <w:rPr>
-          <w:rFonts w:ascii="Arial" w:hAnsi="Arial" w:cs="Arial"/>
-          <w:sz w:val="24"/>
-          <w:szCs w:val="24"/>
-        </w:rPr>
-        <w:t>organization</w:t>
-      </w:r>
-      <w:proofErr w:type="spellEnd"/>
+      <w:r>
+        <w:rPr>
+          <w:rFonts w:ascii="Arial" w:hAnsi="Arial" w:cs="Arial"/>
+          <w:sz w:val="24"/>
+          <w:szCs w:val="24"/>
+        </w:rPr>
+        <w:t>Alzheimer’s organization</w:t>
+      </w:r>
       <w:r>
         <w:rPr>
           <w:rFonts w:ascii="Arial" w:hAnsi="Arial" w:cs="Arial"/>
@@ -1956,7 +1918,6 @@
         </w:rPr>
         <w:t xml:space="preserve"> ya que ellas viven más que los hombres en promedio y a mayor edad </w:t>
       </w:r>
-      <w:proofErr w:type="gramStart"/>
       <w:r>
         <w:rPr>
           <w:rFonts w:ascii="Arial" w:hAnsi="Arial" w:cs="Arial"/>
@@ -1965,7 +1926,6 @@
         </w:rPr>
         <w:t>existe</w:t>
       </w:r>
-      <w:proofErr w:type="gramEnd"/>
       <w:r>
         <w:rPr>
           <w:rFonts w:ascii="Arial" w:hAnsi="Arial" w:cs="Arial"/>
@@ -2491,15 +2451,15 @@
           <w:sz w:val="24"/>
           <w:szCs w:val="24"/>
         </w:rPr>
-        <w:t xml:space="preserve"> o cancelarlos definitivamente ya que estos cursos le acarrean costos</w:t>
-      </w:r>
-      <w:r>
-        <w:rPr>
-          <w:rFonts w:ascii="Arial" w:hAnsi="Arial" w:cs="Arial"/>
-          <w:sz w:val="24"/>
-          <w:szCs w:val="24"/>
-        </w:rPr>
-        <w:t>.</w:t>
+        <w:t xml:space="preserve"> o cancelarlos definitivamente. Asistiendo a estos talleres se puede observar que muchos de los cu</w:t>
+      </w:r>
+      <w:r>
+        <w:rPr>
+          <w:rFonts w:ascii="Arial" w:hAnsi="Arial" w:cs="Arial"/>
+          <w:sz w:val="24"/>
+          <w:szCs w:val="24"/>
+        </w:rPr>
+        <w:t xml:space="preserve">idadores familiares tienen problemas con los horarios; de hecho solo salir de su casa y dejar a su familiar les presenta un inconveniente. Muchos de ellos no asisten a todos los cursos o están preocupados por volver pronto a casa. </w:t>
       </w:r>
     </w:p>
     <w:p>
@@ -2527,36 +2487,29 @@
         <w:jc w:val="both"/>
         <w:rPr>
           <w:rFonts w:ascii="Arial" w:hAnsi="Arial" w:cs="Arial"/>
-          <w:sz w:val="24"/>
-          <w:szCs w:val="24"/>
-        </w:rPr>
-      </w:pPr>
-      <w:r>
-        <w:rPr>
-          <w:rFonts w:ascii="Arial" w:hAnsi="Arial" w:cs="Arial"/>
-          <w:sz w:val="24"/>
-          <w:szCs w:val="24"/>
-        </w:rPr>
-        <w:t>Por estas razones se tiene la necesidad de crear una ayuda tecnológica, de fácil acceso</w:t>
-      </w:r>
-      <w:r>
-        <w:rPr>
-          <w:rFonts w:ascii="Arial" w:hAnsi="Arial" w:cs="Arial"/>
-          <w:sz w:val="24"/>
-          <w:szCs w:val="24"/>
-        </w:rPr>
-        <w:t xml:space="preserve"> </w:t>
-      </w:r>
-      <w:r>
-        <w:rPr>
-          <w:rFonts w:ascii="Arial" w:hAnsi="Arial" w:cs="Arial"/>
-          <w:sz w:val="24"/>
-          <w:szCs w:val="24"/>
-        </w:rPr>
-        <w:t>que permita al cuidador familiar informarse, cuidarse….</w:t>
-      </w:r>
-      <w:bookmarkStart w:id="0" w:name="_GoBack"/>
-      <w:bookmarkEnd w:id="0"/>
+          <w:color w:val="FF0000"/>
+          <w:sz w:val="24"/>
+          <w:szCs w:val="24"/>
+        </w:rPr>
+      </w:pPr>
+      <w:r>
+        <w:rPr>
+          <w:rFonts w:ascii="Arial" w:hAnsi="Arial" w:cs="Arial"/>
+          <w:color w:val="FF0000"/>
+          <w:sz w:val="24"/>
+          <w:szCs w:val="24"/>
+        </w:rPr>
+        <w:t>Por estas razones se tiene la necesidad de crear una ayuda tecnológica que permita a los cuidadores informarse y mantenerse en contacto con otros cuidadores familiares sin ser necesario salir de casa</w:t>
+      </w:r>
+      <w:r>
+        <w:rPr>
+          <w:rFonts w:ascii="Arial" w:hAnsi="Arial" w:cs="Arial"/>
+          <w:color w:val="FF0000"/>
+          <w:sz w:val="24"/>
+          <w:szCs w:val="24"/>
+        </w:rPr>
+        <w:t>.</w:t>
+      </w:r>
     </w:p>
     <w:p>
       <w:pPr>
@@ -2590,6 +2543,126 @@
     </w:p>
     <w:p>
       <w:pPr>
+        <w:autoSpaceDE w:val="0"/>
+        <w:autoSpaceDN w:val="0"/>
+        <w:adjustRightInd w:val="0"/>
+        <w:spacing w:after="0" w:line="240" w:lineRule="auto"/>
+        <w:ind w:left="708"/>
+        <w:jc w:val="both"/>
+        <w:rPr>
+          <w:rFonts w:ascii="Arial" w:hAnsi="Arial" w:cs="Arial"/>
+          <w:sz w:val="24"/>
+          <w:szCs w:val="24"/>
+        </w:rPr>
+      </w:pPr>
+    </w:p>
+    <w:p>
+      <w:pPr>
+        <w:autoSpaceDE w:val="0"/>
+        <w:autoSpaceDN w:val="0"/>
+        <w:adjustRightInd w:val="0"/>
+        <w:spacing w:after="0" w:line="240" w:lineRule="auto"/>
+        <w:ind w:left="708"/>
+        <w:jc w:val="both"/>
+        <w:rPr>
+          <w:rFonts w:ascii="Arial" w:hAnsi="Arial" w:cs="Arial"/>
+          <w:sz w:val="24"/>
+          <w:szCs w:val="24"/>
+        </w:rPr>
+      </w:pPr>
+    </w:p>
+    <w:p>
+      <w:pPr>
+        <w:autoSpaceDE w:val="0"/>
+        <w:autoSpaceDN w:val="0"/>
+        <w:adjustRightInd w:val="0"/>
+        <w:spacing w:after="0" w:line="240" w:lineRule="auto"/>
+        <w:ind w:left="708"/>
+        <w:jc w:val="both"/>
+        <w:rPr>
+          <w:rFonts w:ascii="Arial" w:hAnsi="Arial" w:cs="Arial"/>
+          <w:sz w:val="24"/>
+          <w:szCs w:val="24"/>
+        </w:rPr>
+      </w:pPr>
+    </w:p>
+    <w:p>
+      <w:pPr>
+        <w:autoSpaceDE w:val="0"/>
+        <w:autoSpaceDN w:val="0"/>
+        <w:adjustRightInd w:val="0"/>
+        <w:spacing w:after="0" w:line="240" w:lineRule="auto"/>
+        <w:ind w:left="708"/>
+        <w:jc w:val="both"/>
+        <w:rPr>
+          <w:rFonts w:ascii="Arial" w:hAnsi="Arial" w:cs="Arial"/>
+          <w:sz w:val="24"/>
+          <w:szCs w:val="24"/>
+        </w:rPr>
+      </w:pPr>
+    </w:p>
+    <w:p>
+      <w:pPr>
+        <w:autoSpaceDE w:val="0"/>
+        <w:autoSpaceDN w:val="0"/>
+        <w:adjustRightInd w:val="0"/>
+        <w:spacing w:after="0" w:line="240" w:lineRule="auto"/>
+        <w:ind w:left="708"/>
+        <w:jc w:val="both"/>
+        <w:rPr>
+          <w:rFonts w:ascii="Arial" w:hAnsi="Arial" w:cs="Arial"/>
+          <w:sz w:val="24"/>
+          <w:szCs w:val="24"/>
+        </w:rPr>
+      </w:pPr>
+    </w:p>
+    <w:p>
+      <w:pPr>
+        <w:autoSpaceDE w:val="0"/>
+        <w:autoSpaceDN w:val="0"/>
+        <w:adjustRightInd w:val="0"/>
+        <w:spacing w:after="0" w:line="240" w:lineRule="auto"/>
+        <w:ind w:left="708"/>
+        <w:jc w:val="both"/>
+        <w:rPr>
+          <w:rFonts w:ascii="Arial" w:hAnsi="Arial" w:cs="Arial"/>
+          <w:sz w:val="24"/>
+          <w:szCs w:val="24"/>
+        </w:rPr>
+      </w:pPr>
+    </w:p>
+    <w:p>
+      <w:pPr>
+        <w:autoSpaceDE w:val="0"/>
+        <w:autoSpaceDN w:val="0"/>
+        <w:adjustRightInd w:val="0"/>
+        <w:spacing w:after="0" w:line="240" w:lineRule="auto"/>
+        <w:ind w:left="708"/>
+        <w:jc w:val="both"/>
+        <w:rPr>
+          <w:rFonts w:ascii="Arial" w:hAnsi="Arial" w:cs="Arial"/>
+          <w:sz w:val="24"/>
+          <w:szCs w:val="24"/>
+        </w:rPr>
+      </w:pPr>
+    </w:p>
+    <w:p>
+      <w:pPr>
+        <w:autoSpaceDE w:val="0"/>
+        <w:autoSpaceDN w:val="0"/>
+        <w:adjustRightInd w:val="0"/>
+        <w:spacing w:after="0" w:line="240" w:lineRule="auto"/>
+        <w:ind w:left="708"/>
+        <w:jc w:val="both"/>
+        <w:rPr>
+          <w:rFonts w:ascii="Arial" w:hAnsi="Arial" w:cs="Arial"/>
+          <w:sz w:val="24"/>
+          <w:szCs w:val="24"/>
+        </w:rPr>
+      </w:pPr>
+    </w:p>
+    <w:p>
+      <w:pPr>
         <w:spacing w:after="0"/>
         <w:jc w:val="both"/>
         <w:rPr>
@@ -2622,6 +2695,7 @@
           <w:sz w:val="24"/>
           <w:szCs w:val="24"/>
         </w:rPr>
+        <w:lastRenderedPageBreak/>
         <w:t>ALCANCES</w:t>
       </w:r>
     </w:p>
@@ -2655,6 +2729,48 @@
           <w:sz w:val="24"/>
           <w:szCs w:val="24"/>
         </w:rPr>
+        <w:t>Se desarrollará una aplicación móvil con miras a una red social de conocimiento dirigida principalmente a cuidadores familiares de pacientes con enfermedad de Alzheimer la cual permitirá la comunicación de es</w:t>
+      </w:r>
+      <w:bookmarkStart w:id="0" w:name="_GoBack"/>
+      <w:bookmarkEnd w:id="0"/>
+      <w:r>
+        <w:rPr>
+          <w:rFonts w:ascii="Arial" w:hAnsi="Arial" w:cs="Arial"/>
+          <w:sz w:val="24"/>
+          <w:szCs w:val="24"/>
+        </w:rPr>
+        <w:t>tos atraves de un chat</w:t>
+      </w:r>
+    </w:p>
+    <w:p>
+      <w:pPr>
+        <w:pStyle w:val="Prrafodelista"/>
+        <w:spacing w:after="0"/>
+        <w:jc w:val="both"/>
+        <w:rPr>
+          <w:rFonts w:ascii="Arial" w:hAnsi="Arial" w:cs="Arial"/>
+          <w:sz w:val="24"/>
+          <w:szCs w:val="24"/>
+        </w:rPr>
+      </w:pPr>
+    </w:p>
+    <w:p>
+      <w:pPr>
+        <w:pStyle w:val="Prrafodelista"/>
+        <w:spacing w:after="0"/>
+        <w:jc w:val="both"/>
+        <w:rPr>
+          <w:rFonts w:ascii="Arial" w:hAnsi="Arial" w:cs="Arial"/>
+          <w:sz w:val="24"/>
+          <w:szCs w:val="24"/>
+        </w:rPr>
+      </w:pPr>
+      <w:r>
+        <w:rPr>
+          <w:rFonts w:ascii="Arial" w:hAnsi="Arial" w:cs="Arial"/>
+          <w:sz w:val="24"/>
+          <w:szCs w:val="24"/>
+        </w:rPr>
         <w:t>Se</w:t>
       </w:r>
       <w:r>
@@ -2687,16 +2803,7 @@
           <w:sz w:val="24"/>
           <w:szCs w:val="24"/>
         </w:rPr>
-        <w:t xml:space="preserve">una aplicación </w:t>
-      </w:r>
-      <w:r>
-        <w:rPr>
-          <w:rFonts w:ascii="Arial" w:hAnsi="Arial" w:cs="Arial"/>
-          <w:sz w:val="24"/>
-          <w:szCs w:val="24"/>
-          <w:highlight w:val="yellow"/>
-        </w:rPr>
-        <w:t>piloto</w:t>
+        <w:t>una aplicación</w:t>
       </w:r>
       <w:r>
         <w:rPr>
@@ -2720,11 +2827,21 @@
           <w:sz w:val="24"/>
           <w:szCs w:val="24"/>
         </w:rPr>
-        <w:t xml:space="preserve"> dirigida a cuidadores familiares de pacientes con enfermedad de Alzheimer la cual va a ser fácil de utilizar, que permita el contacto entre una pequeña población de cuidadores </w:t>
-      </w:r>
-      <w:r>
-        <w:rPr>
-          <w:rFonts w:ascii="Arial" w:hAnsi="Arial" w:cs="Arial"/>
+        <w:t xml:space="preserve"> dirigida a cuidadores familiares de pacientes con enfermedad de Alzheimer la cual va a ser fácil de utilizar</w:t>
+      </w:r>
+      <w:r>
+        <w:rPr>
+          <w:rFonts w:ascii="Arial" w:hAnsi="Arial" w:cs="Arial"/>
+          <w:color w:val="FF0000"/>
+          <w:sz w:val="24"/>
+          <w:szCs w:val="24"/>
+        </w:rPr>
+        <w:t xml:space="preserve">, que permita el contacto entre una pequeña población de cuidadores </w:t>
+      </w:r>
+      <w:r>
+        <w:rPr>
+          <w:rFonts w:ascii="Arial" w:hAnsi="Arial" w:cs="Arial"/>
+          <w:color w:val="FF0000"/>
           <w:sz w:val="24"/>
           <w:szCs w:val="24"/>
         </w:rPr>
@@ -2733,6 +2850,7 @@
       <w:r>
         <w:rPr>
           <w:rFonts w:ascii="Arial" w:hAnsi="Arial" w:cs="Arial"/>
+          <w:color w:val="FF0000"/>
           <w:sz w:val="24"/>
           <w:szCs w:val="24"/>
         </w:rPr>
@@ -2741,6 +2859,7 @@
       <w:r>
         <w:rPr>
           <w:rFonts w:ascii="Arial" w:hAnsi="Arial" w:cs="Arial"/>
+          <w:color w:val="FF0000"/>
           <w:sz w:val="24"/>
           <w:szCs w:val="24"/>
         </w:rPr>
@@ -2749,6 +2868,7 @@
       <w:r>
         <w:rPr>
           <w:rFonts w:ascii="Arial" w:hAnsi="Arial" w:cs="Arial"/>
+          <w:color w:val="FF0000"/>
           <w:sz w:val="24"/>
           <w:szCs w:val="24"/>
         </w:rPr>
@@ -2757,6 +2877,7 @@
       <w:r>
         <w:rPr>
           <w:rFonts w:ascii="Arial" w:hAnsi="Arial" w:cs="Arial"/>
+          <w:color w:val="FF0000"/>
           <w:sz w:val="24"/>
           <w:szCs w:val="24"/>
         </w:rPr>
@@ -2765,10 +2886,19 @@
       <w:r>
         <w:rPr>
           <w:rFonts w:ascii="Arial" w:hAnsi="Arial" w:cs="Arial"/>
-          <w:sz w:val="24"/>
-          <w:szCs w:val="24"/>
-        </w:rPr>
-        <w:t>ue se presenten con el paciente. Se pretende que la aplicación se retroalimente de los comentarios de los usuarios para que la guía de información</w:t>
+          <w:color w:val="FF0000"/>
+          <w:sz w:val="24"/>
+          <w:szCs w:val="24"/>
+        </w:rPr>
+        <w:t>ue se presenten con el paciente</w:t>
+      </w:r>
+      <w:r>
+        <w:rPr>
+          <w:rFonts w:ascii="Arial" w:hAnsi="Arial" w:cs="Arial"/>
+          <w:sz w:val="24"/>
+          <w:szCs w:val="24"/>
+        </w:rPr>
+        <w:t>. Se pretende que la aplicación se retroalimente de los comentarios de los usuarios para que la guía de información</w:t>
       </w:r>
       <w:r>
         <w:rPr>
@@ -2784,16 +2914,7 @@
           <w:sz w:val="24"/>
           <w:szCs w:val="24"/>
         </w:rPr>
-        <w:t xml:space="preserve"> un comité evaluador </w:t>
-      </w:r>
-      <w:r>
-        <w:rPr>
-          <w:rFonts w:ascii="Arial" w:hAnsi="Arial" w:cs="Arial"/>
-          <w:sz w:val="24"/>
-          <w:szCs w:val="24"/>
-        </w:rPr>
-        <w:lastRenderedPageBreak/>
-        <w:t>que verificará la veracidad de la información</w:t>
+        <w:t xml:space="preserve"> un comité evaluador que verificará la veracidad de la información</w:t>
       </w:r>
       <w:r>
         <w:rPr>
@@ -3621,7 +3742,6 @@
           <w:sz w:val="24"/>
           <w:szCs w:val="24"/>
         </w:rPr>
-        <w:lastRenderedPageBreak/>
         <w:t>Tendrá un formulario de registro que permitirá al usuario conect</w:t>
       </w:r>
       <w:r>
@@ -3806,21 +3926,12 @@
       <w:r>
         <w:t xml:space="preserve"> </w:t>
       </w:r>
-      <w:proofErr w:type="spellStart"/>
       <w:r>
         <w:rPr>
           <w:sz w:val="18"/>
           <w:szCs w:val="18"/>
         </w:rPr>
-        <w:t>Neurodidacta</w:t>
-      </w:r>
-      <w:proofErr w:type="spellEnd"/>
-      <w:r>
-        <w:rPr>
-          <w:sz w:val="18"/>
-          <w:szCs w:val="18"/>
-        </w:rPr>
-        <w:t>. Módulo</w:t>
+        <w:t>Neurodidacta. Módulo</w:t>
       </w:r>
       <w:r>
         <w:rPr>
@@ -3880,9 +3991,8 @@
           <w:szCs w:val="18"/>
           <w:lang w:eastAsia="en-US"/>
         </w:rPr>
-        <w:t xml:space="preserve"> </w:t>
-      </w:r>
-      <w:proofErr w:type="spellStart"/>
+        <w:t xml:space="preserve"> Neurodidacta, Módulo 3. El cuidador de la persona con enfermedad de Alzheimer. Necesidades y Riesgos</w:t>
+      </w:r>
       <w:r>
         <w:rPr>
           <w:rFonts w:asciiTheme="minorHAnsi" w:eastAsiaTheme="minorHAnsi" w:hAnsiTheme="minorHAnsi" w:cstheme="minorBidi"/>
@@ -3892,9 +4002,8 @@
           <w:szCs w:val="18"/>
           <w:lang w:eastAsia="en-US"/>
         </w:rPr>
-        <w:t>Neurodidacta</w:t>
-      </w:r>
-      <w:proofErr w:type="spellEnd"/>
+        <w:t xml:space="preserve">. </w:t>
+      </w:r>
       <w:r>
         <w:rPr>
           <w:rFonts w:asciiTheme="minorHAnsi" w:eastAsiaTheme="minorHAnsi" w:hAnsiTheme="minorHAnsi" w:cstheme="minorBidi"/>
@@ -3904,7 +4013,7 @@
           <w:szCs w:val="18"/>
           <w:lang w:eastAsia="en-US"/>
         </w:rPr>
-        <w:t>, Módulo 3. El cuidador de la persona con enfermedad de Alzheimer. Necesidades y Riesgos</w:t>
+        <w:t>Prevención de Riesgos: “Cuidar al cuidador”</w:t>
       </w:r>
       <w:r>
         <w:rPr>
@@ -3915,7 +4024,7 @@
           <w:szCs w:val="18"/>
           <w:lang w:eastAsia="en-US"/>
         </w:rPr>
-        <w:t xml:space="preserve">. </w:t>
+        <w:t>. Dra. Miriam Eimil Ortiz. Neuróloga. Hospital de Torrejón. Madrid.</w:t>
       </w:r>
       <w:r>
         <w:rPr>
@@ -3926,7 +4035,7 @@
           <w:szCs w:val="18"/>
           <w:lang w:eastAsia="en-US"/>
         </w:rPr>
-        <w:t>Prevención de Riesgos: “Cuidar al cuidador”</w:t>
+        <w:t xml:space="preserve"> Disponible en </w:t>
       </w:r>
       <w:r>
         <w:rPr>
@@ -3937,175 +4046,79 @@
           <w:szCs w:val="18"/>
           <w:lang w:eastAsia="en-US"/>
         </w:rPr>
-        <w:t xml:space="preserve">. Dra. Miriam </w:t>
-      </w:r>
-      <w:proofErr w:type="spellStart"/>
-      <w:r>
-        <w:rPr>
-          <w:rFonts w:asciiTheme="minorHAnsi" w:eastAsiaTheme="minorHAnsi" w:hAnsiTheme="minorHAnsi" w:cstheme="minorBidi"/>
-          <w:b w:val="0"/>
-          <w:bCs w:val="0"/>
+        <w:t>http://www.neurodidacta.es/es/comunidades-tematicas/alzheimer/enfermedad-alzheimer-otras-demencias/cuidador-persona-con-alzheimer/motivaciones-del-cuidador-principal</w:t>
+      </w:r>
+    </w:p>
+    <w:p>
+      <w:pPr>
+        <w:pStyle w:val="Textonotapie"/>
+      </w:pPr>
+    </w:p>
+  </w:footnote>
+  <w:footnote w:id="3">
+    <w:p>
+      <w:pPr>
+        <w:pStyle w:val="Textonotapie"/>
+      </w:pPr>
+      <w:r>
+        <w:rPr>
+          <w:rStyle w:val="Refdenotaalpie"/>
+        </w:rPr>
+        <w:footnoteRef/>
+      </w:r>
+      <w:r>
+        <w:t xml:space="preserve"> </w:t>
+      </w:r>
+      <w:r>
+        <w:rPr>
           <w:sz w:val="18"/>
           <w:szCs w:val="18"/>
-          <w:lang w:eastAsia="en-US"/>
-        </w:rPr>
-        <w:t>Eimil</w:t>
-      </w:r>
-      <w:proofErr w:type="spellEnd"/>
-      <w:r>
-        <w:rPr>
-          <w:rFonts w:asciiTheme="minorHAnsi" w:eastAsiaTheme="minorHAnsi" w:hAnsiTheme="minorHAnsi" w:cstheme="minorBidi"/>
-          <w:b w:val="0"/>
-          <w:bCs w:val="0"/>
+        </w:rPr>
+        <w:t>Neurodidacta. Módulo</w:t>
+      </w:r>
+      <w:r>
+        <w:rPr>
           <w:sz w:val="18"/>
           <w:szCs w:val="18"/>
-          <w:lang w:eastAsia="en-US"/>
-        </w:rPr>
-        <w:t xml:space="preserve"> Ortiz. Neuróloga. Hospital de Torrejón. Madrid.</w:t>
-      </w:r>
-      <w:r>
-        <w:rPr>
-          <w:rFonts w:asciiTheme="minorHAnsi" w:eastAsiaTheme="minorHAnsi" w:hAnsiTheme="minorHAnsi" w:cstheme="minorBidi"/>
-          <w:b w:val="0"/>
-          <w:bCs w:val="0"/>
+        </w:rPr>
+        <w:t xml:space="preserve"> 3. El cuidador de la persona con enfermedad de Alzheimer. Necesidades y riesgos. Prevención de Riesgos: “Cuidar al cuidador”. Dra. Miriam Eimil Ortiz. Neuróloga. Hospital de Torrejón. Madrid. Disponible en </w:t>
+      </w:r>
+      <w:r>
+        <w:rPr>
           <w:sz w:val="18"/>
           <w:szCs w:val="18"/>
-          <w:lang w:eastAsia="en-US"/>
-        </w:rPr>
-        <w:t xml:space="preserve"> Disponible en </w:t>
-      </w:r>
-      <w:r>
-        <w:rPr>
-          <w:rFonts w:asciiTheme="minorHAnsi" w:eastAsiaTheme="minorHAnsi" w:hAnsiTheme="minorHAnsi" w:cstheme="minorBidi"/>
-          <w:b w:val="0"/>
-          <w:bCs w:val="0"/>
+        </w:rPr>
+        <w:t>http://www.neurodidacta.es/es/comunidades-tematicas/alzheimer/enfermedad-alzheimer-otras-demencias/cuidador-persona-con-alzheimer/riesgos-del-cuidador-principal</w:t>
+      </w:r>
+    </w:p>
+  </w:footnote>
+  <w:footnote w:id="4">
+    <w:p>
+      <w:pPr>
+        <w:pStyle w:val="Textonotapie"/>
+      </w:pPr>
+      <w:r>
+        <w:rPr>
+          <w:rStyle w:val="Refdenotaalpie"/>
+        </w:rPr>
+        <w:footnoteRef/>
+      </w:r>
+      <w:r>
+        <w:t xml:space="preserve"> </w:t>
+      </w:r>
+      <w:r>
+        <w:rPr>
           <w:sz w:val="18"/>
           <w:szCs w:val="18"/>
-          <w:lang w:eastAsia="en-US"/>
-        </w:rPr>
-        <w:t>http://www.neurodidacta.es/es/comunidades-tematicas/alzheimer/enfermedad-alzheimer-otras-demencias/cuidador-persona-con-alzheimer/motivaciones-del-cuidador-principal</w:t>
-      </w:r>
-    </w:p>
-    <w:p>
-      <w:pPr>
-        <w:pStyle w:val="Textonotapie"/>
-      </w:pPr>
-    </w:p>
-  </w:footnote>
-  <w:footnote w:id="3">
-    <w:p>
-      <w:pPr>
-        <w:pStyle w:val="Textonotapie"/>
-      </w:pPr>
-      <w:r>
-        <w:rPr>
-          <w:rStyle w:val="Refdenotaalpie"/>
-        </w:rPr>
-        <w:footnoteRef/>
-      </w:r>
-      <w:r>
-        <w:t xml:space="preserve"> </w:t>
-      </w:r>
-      <w:proofErr w:type="spellStart"/>
+        </w:rPr>
+        <w:t>Neurodidacta. Módulo</w:t>
+      </w:r>
       <w:r>
         <w:rPr>
           <w:sz w:val="18"/>
           <w:szCs w:val="18"/>
         </w:rPr>
-        <w:t>Neurodidacta</w:t>
-      </w:r>
-      <w:proofErr w:type="spellEnd"/>
-      <w:r>
-        <w:rPr>
-          <w:sz w:val="18"/>
-          <w:szCs w:val="18"/>
-        </w:rPr>
-        <w:t>. Módulo</w:t>
-      </w:r>
-      <w:r>
-        <w:rPr>
-          <w:sz w:val="18"/>
-          <w:szCs w:val="18"/>
-        </w:rPr>
-        <w:t xml:space="preserve"> 3. El cuidador de la persona con enfermedad de Alzheimer. Necesidades y riesgos. Prevención de Riesgos: “Cuidar al cuidador”. Dra. Miriam </w:t>
-      </w:r>
-      <w:proofErr w:type="spellStart"/>
-      <w:r>
-        <w:rPr>
-          <w:sz w:val="18"/>
-          <w:szCs w:val="18"/>
-        </w:rPr>
-        <w:t>Eimil</w:t>
-      </w:r>
-      <w:proofErr w:type="spellEnd"/>
-      <w:r>
-        <w:rPr>
-          <w:sz w:val="18"/>
-          <w:szCs w:val="18"/>
-        </w:rPr>
-        <w:t xml:space="preserve"> Ortiz. Neuróloga. Hospital de Torrejón. Madrid. Disponible en </w:t>
-      </w:r>
-      <w:r>
-        <w:rPr>
-          <w:sz w:val="18"/>
-          <w:szCs w:val="18"/>
-        </w:rPr>
-        <w:t>http://www.neurodidacta.es/es/comunidades-tematicas/alzheimer/enfermedad-alzheimer-otras-demencias/cuidador-persona-con-alzheimer/riesgos-del-cuidador-principal</w:t>
-      </w:r>
-    </w:p>
-  </w:footnote>
-  <w:footnote w:id="4">
-    <w:p>
-      <w:pPr>
-        <w:pStyle w:val="Textonotapie"/>
-      </w:pPr>
-      <w:r>
-        <w:rPr>
-          <w:rStyle w:val="Refdenotaalpie"/>
-        </w:rPr>
-        <w:footnoteRef/>
-      </w:r>
-      <w:r>
-        <w:t xml:space="preserve"> </w:t>
-      </w:r>
-      <w:proofErr w:type="spellStart"/>
-      <w:r>
-        <w:rPr>
-          <w:sz w:val="18"/>
-          <w:szCs w:val="18"/>
-        </w:rPr>
-        <w:t>Neurodidacta</w:t>
-      </w:r>
-      <w:proofErr w:type="spellEnd"/>
-      <w:r>
-        <w:rPr>
-          <w:sz w:val="18"/>
-          <w:szCs w:val="18"/>
-        </w:rPr>
-        <w:t>. Módulo</w:t>
-      </w:r>
-      <w:r>
-        <w:rPr>
-          <w:sz w:val="18"/>
-          <w:szCs w:val="18"/>
-        </w:rPr>
-        <w:t xml:space="preserve"> 3. El cuidador de la persona con enfermedad de Alzheimer. Necesidades y riesgos. Prevención de Riesgos: “Cuidar al cuidador”. Riesgos del cuidador principal. Dra. Miriam </w:t>
-      </w:r>
-      <w:proofErr w:type="spellStart"/>
-      <w:r>
-        <w:rPr>
-          <w:sz w:val="18"/>
-          <w:szCs w:val="18"/>
-        </w:rPr>
-        <w:t>Eimil</w:t>
-      </w:r>
-      <w:proofErr w:type="spellEnd"/>
-      <w:r>
-        <w:rPr>
-          <w:sz w:val="18"/>
-          <w:szCs w:val="18"/>
-        </w:rPr>
-        <w:t xml:space="preserve"> Ortiz. Neuróloga. Hospital de Torrejón. Madrid. Disponible en </w:t>
+        <w:t xml:space="preserve"> 3. El cuidador de la persona con enfermedad de Alzheimer. Necesidades y riesgos. Prevención de Riesgos: “Cuidar al cuidador”. Riesgos del cuidador principal. Dra. Miriam Eimil Ortiz. Neuróloga. Hospital de Torrejón. Madrid. Disponible en </w:t>
       </w:r>
       <w:r>
         <w:rPr>
@@ -4141,25 +4154,23 @@
           <w:szCs w:val="18"/>
           <w:lang w:val="en-US"/>
         </w:rPr>
-        <w:t xml:space="preserve"> 2014, </w:t>
-      </w:r>
-      <w:proofErr w:type="gramStart"/>
+        <w:t xml:space="preserve"> 2014, Alzheimer’s Disease, Facts and Figures.</w:t>
+      </w:r>
       <w:r>
         <w:rPr>
           <w:sz w:val="18"/>
           <w:szCs w:val="18"/>
           <w:lang w:val="en-US"/>
         </w:rPr>
-        <w:t>Alzheimer’s Disease</w:t>
-      </w:r>
-      <w:proofErr w:type="gramEnd"/>
+        <w:t xml:space="preserve"> </w:t>
+      </w:r>
       <w:r>
         <w:rPr>
           <w:sz w:val="18"/>
           <w:szCs w:val="18"/>
           <w:lang w:val="en-US"/>
         </w:rPr>
-        <w:t>, Facts and Figures.</w:t>
+        <w:t>Includes a Special Report on Disclosing a Diagnosis of Alzheimer</w:t>
       </w:r>
       <w:r>
         <w:rPr>
@@ -4167,7 +4178,7 @@
           <w:szCs w:val="18"/>
           <w:lang w:val="en-US"/>
         </w:rPr>
-        <w:t xml:space="preserve"> </w:t>
+        <w:t>’s Disease</w:t>
       </w:r>
       <w:r>
         <w:rPr>
@@ -4175,84 +4186,84 @@
           <w:szCs w:val="18"/>
           <w:lang w:val="en-US"/>
         </w:rPr>
-        <w:t>Includes a Special Report on Disclosing a Diagnosis of Alzheimer</w:t>
+        <w:t xml:space="preserve">. </w:t>
       </w:r>
       <w:r>
         <w:rPr>
           <w:sz w:val="18"/>
           <w:szCs w:val="18"/>
-          <w:lang w:val="en-US"/>
-        </w:rPr>
-        <w:t>’s Disease</w:t>
+        </w:rPr>
+        <w:t>Volumen</w:t>
       </w:r>
       <w:r>
         <w:rPr>
           <w:sz w:val="18"/>
           <w:szCs w:val="18"/>
-          <w:lang w:val="en-US"/>
-        </w:rPr>
-        <w:t xml:space="preserve">. </w:t>
-      </w:r>
-      <w:r>
+        </w:rPr>
+        <w:t xml:space="preserve"> 10, Issue 2. Disponible en http://www.alz.org/alzheimers_disease_facts_and_figures.asp </w:t>
+      </w:r>
+    </w:p>
+    <w:p>
+      <w:pPr>
+        <w:pStyle w:val="Sinespaciado"/>
+        <w:jc w:val="both"/>
         <w:rPr>
           <w:sz w:val="18"/>
           <w:szCs w:val="18"/>
         </w:rPr>
-        <w:t>Volumen</w:t>
-      </w:r>
-      <w:r>
-        <w:rPr>
+      </w:pPr>
+    </w:p>
+  </w:footnote>
+  <w:footnote w:id="6">
+    <w:p>
+      <w:pPr>
+        <w:pStyle w:val="Sinespaciado"/>
+        <w:rPr>
+          <w:rFonts w:ascii="Arial" w:hAnsi="Arial" w:cs="Arial"/>
           <w:sz w:val="18"/>
           <w:szCs w:val="18"/>
         </w:rPr>
-        <w:t xml:space="preserve"> 10, </w:t>
-      </w:r>
-      <w:proofErr w:type="spellStart"/>
-      <w:r>
-        <w:rPr>
+      </w:pPr>
+      <w:r>
+        <w:rPr>
+          <w:rStyle w:val="Refdenotaalpie"/>
+          <w:rFonts w:ascii="Arial" w:hAnsi="Arial" w:cs="Arial"/>
           <w:sz w:val="18"/>
           <w:szCs w:val="18"/>
         </w:rPr>
-        <w:t>Issue</w:t>
-      </w:r>
-      <w:proofErr w:type="spellEnd"/>
-      <w:r>
-        <w:rPr>
+        <w:footnoteRef/>
+      </w:r>
+      <w:r>
+        <w:rPr>
+          <w:rFonts w:ascii="Arial" w:hAnsi="Arial" w:cs="Arial"/>
           <w:sz w:val="18"/>
           <w:szCs w:val="18"/>
         </w:rPr>
-        <w:t xml:space="preserve"> 2. Disponible en http://www.alz.org/alzheimers_disease_facts_and_figures.asp </w:t>
-      </w:r>
-    </w:p>
-    <w:p>
-      <w:pPr>
-        <w:pStyle w:val="Sinespaciado"/>
-        <w:jc w:val="both"/>
-        <w:rPr>
+        <w:t xml:space="preserve"> Neurodi</w:t>
+      </w:r>
+      <w:r>
+        <w:rPr>
+          <w:rFonts w:ascii="Arial" w:hAnsi="Arial" w:cs="Arial"/>
           <w:sz w:val="18"/>
           <w:szCs w:val="18"/>
         </w:rPr>
-      </w:pPr>
-    </w:p>
-  </w:footnote>
-  <w:footnote w:id="6">
-    <w:p>
-      <w:pPr>
-        <w:pStyle w:val="Sinespaciado"/>
+        <w:t>d</w:t>
+      </w:r>
+      <w:r>
         <w:rPr>
           <w:rFonts w:ascii="Arial" w:hAnsi="Arial" w:cs="Arial"/>
           <w:sz w:val="18"/>
           <w:szCs w:val="18"/>
         </w:rPr>
-      </w:pPr>
-      <w:r>
-        <w:rPr>
-          <w:rStyle w:val="Refdenotaalpie"/>
+        <w:t>acta</w:t>
+      </w:r>
+      <w:r>
+        <w:rPr>
           <w:rFonts w:ascii="Arial" w:hAnsi="Arial" w:cs="Arial"/>
           <w:sz w:val="18"/>
           <w:szCs w:val="18"/>
         </w:rPr>
-        <w:footnoteRef/>
+        <w:t>. Mó</w:t>
       </w:r>
       <w:r>
         <w:rPr>
@@ -4260,103 +4271,7 @@
           <w:sz w:val="18"/>
           <w:szCs w:val="18"/>
         </w:rPr>
-        <w:t xml:space="preserve"> </w:t>
-      </w:r>
-      <w:proofErr w:type="spellStart"/>
-      <w:r>
-        <w:rPr>
-          <w:rFonts w:ascii="Arial" w:hAnsi="Arial" w:cs="Arial"/>
-          <w:sz w:val="18"/>
-          <w:szCs w:val="18"/>
-        </w:rPr>
-        <w:t>Neurodi</w:t>
-      </w:r>
-      <w:r>
-        <w:rPr>
-          <w:rFonts w:ascii="Arial" w:hAnsi="Arial" w:cs="Arial"/>
-          <w:sz w:val="18"/>
-          <w:szCs w:val="18"/>
-        </w:rPr>
-        <w:t>d</w:t>
-      </w:r>
-      <w:r>
-        <w:rPr>
-          <w:rFonts w:ascii="Arial" w:hAnsi="Arial" w:cs="Arial"/>
-          <w:sz w:val="18"/>
-          <w:szCs w:val="18"/>
-        </w:rPr>
-        <w:t>acta</w:t>
-      </w:r>
-      <w:proofErr w:type="spellEnd"/>
-      <w:r>
-        <w:rPr>
-          <w:rFonts w:ascii="Arial" w:hAnsi="Arial" w:cs="Arial"/>
-          <w:sz w:val="18"/>
-          <w:szCs w:val="18"/>
-        </w:rPr>
-        <w:t>. Mó</w:t>
-      </w:r>
-      <w:r>
-        <w:rPr>
-          <w:rFonts w:ascii="Arial" w:hAnsi="Arial" w:cs="Arial"/>
-          <w:sz w:val="18"/>
-          <w:szCs w:val="18"/>
-        </w:rPr>
-        <w:t xml:space="preserve">dulo 3. El cuidador de la persona con enfermedad de </w:t>
-      </w:r>
-      <w:proofErr w:type="spellStart"/>
-      <w:r>
-        <w:rPr>
-          <w:rFonts w:ascii="Arial" w:hAnsi="Arial" w:cs="Arial"/>
-          <w:sz w:val="18"/>
-          <w:szCs w:val="18"/>
-        </w:rPr>
-        <w:t>alzheimer</w:t>
-      </w:r>
-      <w:proofErr w:type="spellEnd"/>
-      <w:r>
-        <w:rPr>
-          <w:rFonts w:ascii="Arial" w:hAnsi="Arial" w:cs="Arial"/>
-          <w:sz w:val="18"/>
-          <w:szCs w:val="18"/>
-        </w:rPr>
-        <w:t xml:space="preserve">. Dra. Miriam </w:t>
-      </w:r>
-      <w:proofErr w:type="spellStart"/>
-      <w:r>
-        <w:rPr>
-          <w:rFonts w:ascii="Arial" w:hAnsi="Arial" w:cs="Arial"/>
-          <w:sz w:val="18"/>
-          <w:szCs w:val="18"/>
-        </w:rPr>
-        <w:t>Eimil</w:t>
-      </w:r>
-      <w:proofErr w:type="spellEnd"/>
-      <w:r>
-        <w:rPr>
-          <w:rFonts w:ascii="Arial" w:hAnsi="Arial" w:cs="Arial"/>
-          <w:sz w:val="18"/>
-          <w:szCs w:val="18"/>
-        </w:rPr>
-        <w:t xml:space="preserve"> Ortiz. </w:t>
-      </w:r>
-      <w:proofErr w:type="spellStart"/>
-      <w:r>
-        <w:rPr>
-          <w:rFonts w:ascii="Arial" w:hAnsi="Arial" w:cs="Arial"/>
-          <w:sz w:val="18"/>
-          <w:szCs w:val="18"/>
-        </w:rPr>
-        <w:t>Neurologa</w:t>
-      </w:r>
-      <w:proofErr w:type="spellEnd"/>
-      <w:r>
-        <w:rPr>
-          <w:rFonts w:ascii="Arial" w:hAnsi="Arial" w:cs="Arial"/>
-          <w:sz w:val="18"/>
-          <w:szCs w:val="18"/>
-        </w:rPr>
-        <w:t>. Hospital de Torrejón. Madrid</w:t>
+        <w:t>dulo 3. El cuidador de la persona con enfermedad de alzheimer. Dra. Miriam Eimil Ortiz. Neurologa. Hospital de Torrejón. Madrid</w:t>
       </w:r>
     </w:p>
   </w:footnote>
@@ -7021,7 +6936,7 @@
 </file>
 
 <file path=customXml/itemProps1.xml><?xml version="1.0" encoding="utf-8"?>
-<ds:datastoreItem xmlns:ds="http://schemas.openxmlformats.org/officeDocument/2006/customXml" ds:itemID="{8CDC180A-18C3-4875-A92D-16D2FCD3BA0D}">
+<ds:datastoreItem xmlns:ds="http://schemas.openxmlformats.org/officeDocument/2006/customXml" ds:itemID="{3F2620E8-0487-4235-AB06-D8C0592A8005}">
   <ds:schemaRefs>
     <ds:schemaRef ds:uri="http://schemas.openxmlformats.org/officeDocument/2006/bibliography"/>
   </ds:schemaRefs>

</xml_diff>

<commit_message>
Cambios al los alcances Se cambio TODO EL ALCANCE
</commit_message>
<xml_diff>
--- a/TESIS PRIMERA ENTREGA corrección.docx
+++ b/TESIS PRIMERA ENTREGA corrección.docx
@@ -715,7 +715,25 @@
           <w:sz w:val="24"/>
           <w:szCs w:val="24"/>
         </w:rPr>
-        <w:t>, deterioro cognitivo como la perdida de la memoria o trastornos en el lenguaje y dependencia funcional</w:t>
+        <w:t xml:space="preserve">, deterioro cognitivo como la </w:t>
+      </w:r>
+      <w:proofErr w:type="gramStart"/>
+      <w:r>
+        <w:rPr>
+          <w:rFonts w:ascii="Arial" w:hAnsi="Arial" w:cs="Arial"/>
+          <w:sz w:val="24"/>
+          <w:szCs w:val="24"/>
+        </w:rPr>
+        <w:t>perdida</w:t>
+      </w:r>
+      <w:proofErr w:type="gramEnd"/>
+      <w:r>
+        <w:rPr>
+          <w:rFonts w:ascii="Arial" w:hAnsi="Arial" w:cs="Arial"/>
+          <w:sz w:val="24"/>
+          <w:szCs w:val="24"/>
+        </w:rPr>
+        <w:t xml:space="preserve"> de la memoria o trastornos en el lenguaje y dependencia funcional</w:t>
       </w:r>
       <w:r>
         <w:rPr>
@@ -1798,14 +1816,34 @@
         </w:rPr>
         <w:t xml:space="preserve"> por la </w:t>
       </w:r>
-      <w:r>
-        <w:rPr>
-          <w:rFonts w:ascii="Arial" w:hAnsi="Arial" w:cs="Arial"/>
-          <w:sz w:val="24"/>
-          <w:szCs w:val="24"/>
-        </w:rPr>
-        <w:t>Alzheimer’s organization</w:t>
-      </w:r>
+      <w:proofErr w:type="spellStart"/>
+      <w:r>
+        <w:rPr>
+          <w:rFonts w:ascii="Arial" w:hAnsi="Arial" w:cs="Arial"/>
+          <w:sz w:val="24"/>
+          <w:szCs w:val="24"/>
+        </w:rPr>
+        <w:t>Alzheimer’s</w:t>
+      </w:r>
+      <w:proofErr w:type="spellEnd"/>
+      <w:r>
+        <w:rPr>
+          <w:rFonts w:ascii="Arial" w:hAnsi="Arial" w:cs="Arial"/>
+          <w:sz w:val="24"/>
+          <w:szCs w:val="24"/>
+        </w:rPr>
+        <w:t xml:space="preserve"> </w:t>
+      </w:r>
+      <w:proofErr w:type="spellStart"/>
+      <w:r>
+        <w:rPr>
+          <w:rFonts w:ascii="Arial" w:hAnsi="Arial" w:cs="Arial"/>
+          <w:sz w:val="24"/>
+          <w:szCs w:val="24"/>
+        </w:rPr>
+        <w:t>organization</w:t>
+      </w:r>
+      <w:proofErr w:type="spellEnd"/>
       <w:r>
         <w:rPr>
           <w:rFonts w:ascii="Arial" w:hAnsi="Arial" w:cs="Arial"/>
@@ -1918,6 +1956,7 @@
         </w:rPr>
         <w:t xml:space="preserve"> ya que ellas viven más que los hombres en promedio y a mayor edad </w:t>
       </w:r>
+      <w:proofErr w:type="gramStart"/>
       <w:r>
         <w:rPr>
           <w:rFonts w:ascii="Arial" w:hAnsi="Arial" w:cs="Arial"/>
@@ -1926,6 +1965,7 @@
         </w:rPr>
         <w:t>existe</w:t>
       </w:r>
+      <w:proofErr w:type="gramEnd"/>
       <w:r>
         <w:rPr>
           <w:rFonts w:ascii="Arial" w:hAnsi="Arial" w:cs="Arial"/>
@@ -2729,7 +2769,225 @@
           <w:sz w:val="24"/>
           <w:szCs w:val="24"/>
         </w:rPr>
-        <w:t>Se desarrollará una aplicación móvil con miras a una red social de conocimiento dirigida principalmente a cuidadores familiares de pacientes con enfermedad de Alzheimer la cual permitirá la comunicación de es</w:t>
+        <w:t xml:space="preserve">Se desarrollará una aplicación móvil con miras a una red social de conocimiento dirigida </w:t>
+      </w:r>
+      <w:r>
+        <w:rPr>
+          <w:rFonts w:ascii="Arial" w:hAnsi="Arial" w:cs="Arial"/>
+          <w:sz w:val="24"/>
+          <w:szCs w:val="24"/>
+        </w:rPr>
+        <w:t>únicamente</w:t>
+      </w:r>
+      <w:r>
+        <w:rPr>
+          <w:rFonts w:ascii="Arial" w:hAnsi="Arial" w:cs="Arial"/>
+          <w:sz w:val="24"/>
+          <w:szCs w:val="24"/>
+        </w:rPr>
+        <w:t xml:space="preserve"> a cuidadores familiares de pacientes con enfermedad de Alzheimer la cual perm</w:t>
+      </w:r>
+      <w:r>
+        <w:rPr>
+          <w:rFonts w:ascii="Arial" w:hAnsi="Arial" w:cs="Arial"/>
+          <w:sz w:val="24"/>
+          <w:szCs w:val="24"/>
+        </w:rPr>
+        <w:t xml:space="preserve">itirá la comunicación de estos a </w:t>
+      </w:r>
+      <w:r>
+        <w:rPr>
+          <w:rFonts w:ascii="Arial" w:hAnsi="Arial" w:cs="Arial"/>
+          <w:sz w:val="24"/>
+          <w:szCs w:val="24"/>
+        </w:rPr>
+        <w:t>través de un chat en el cual se podrá enviar solamente texto de manera que puedan compartir sus</w:t>
+      </w:r>
+      <w:r>
+        <w:rPr>
+          <w:rFonts w:ascii="Arial" w:hAnsi="Arial" w:cs="Arial"/>
+          <w:sz w:val="24"/>
+          <w:szCs w:val="24"/>
+        </w:rPr>
+        <w:t xml:space="preserve"> experiencias o solo cha</w:t>
+      </w:r>
+      <w:r>
+        <w:rPr>
+          <w:rFonts w:ascii="Arial" w:hAnsi="Arial" w:cs="Arial"/>
+          <w:sz w:val="24"/>
+          <w:szCs w:val="24"/>
+        </w:rPr>
+        <w:t>rlar.</w:t>
+      </w:r>
+      <w:r>
+        <w:rPr>
+          <w:rFonts w:ascii="Arial" w:hAnsi="Arial" w:cs="Arial"/>
+          <w:sz w:val="24"/>
+          <w:szCs w:val="24"/>
+        </w:rPr>
+        <w:t xml:space="preserve"> T</w:t>
+      </w:r>
+      <w:r>
+        <w:rPr>
+          <w:rFonts w:ascii="Arial" w:hAnsi="Arial" w:cs="Arial"/>
+          <w:sz w:val="24"/>
+          <w:szCs w:val="24"/>
+        </w:rPr>
+        <w:t>e</w:t>
+      </w:r>
+      <w:r>
+        <w:rPr>
+          <w:rFonts w:ascii="Arial" w:hAnsi="Arial" w:cs="Arial"/>
+          <w:sz w:val="24"/>
+          <w:szCs w:val="24"/>
+        </w:rPr>
+        <w:t>n</w:t>
+      </w:r>
+      <w:r>
+        <w:rPr>
+          <w:rFonts w:ascii="Arial" w:hAnsi="Arial" w:cs="Arial"/>
+          <w:sz w:val="24"/>
+          <w:szCs w:val="24"/>
+        </w:rPr>
+        <w:t xml:space="preserve">drá también una recopilación de tips de cuidado al enfermo donde podrán aprender sobre cuidados específicos para una persona con enfermedad de Alzheimer y manera de reaccionar frente a situaciones especiales que </w:t>
+      </w:r>
+      <w:r>
+        <w:rPr>
+          <w:rFonts w:ascii="Arial" w:hAnsi="Arial" w:cs="Arial"/>
+          <w:sz w:val="24"/>
+          <w:szCs w:val="24"/>
+        </w:rPr>
+        <w:t>suelen presentar</w:t>
+      </w:r>
+      <w:r>
+        <w:rPr>
+          <w:rFonts w:ascii="Arial" w:hAnsi="Arial" w:cs="Arial"/>
+          <w:sz w:val="24"/>
+          <w:szCs w:val="24"/>
+        </w:rPr>
+        <w:t xml:space="preserve"> </w:t>
+      </w:r>
+      <w:r>
+        <w:rPr>
+          <w:rFonts w:ascii="Arial" w:hAnsi="Arial" w:cs="Arial"/>
+          <w:sz w:val="24"/>
+          <w:szCs w:val="24"/>
+        </w:rPr>
+        <w:t xml:space="preserve">las </w:t>
+      </w:r>
+      <w:r>
+        <w:rPr>
+          <w:rFonts w:ascii="Arial" w:hAnsi="Arial" w:cs="Arial"/>
+          <w:sz w:val="24"/>
+          <w:szCs w:val="24"/>
+        </w:rPr>
+        <w:t xml:space="preserve">personas con esta </w:t>
+      </w:r>
+      <w:r>
+        <w:rPr>
+          <w:rFonts w:ascii="Arial" w:hAnsi="Arial" w:cs="Arial"/>
+          <w:sz w:val="24"/>
+          <w:szCs w:val="24"/>
+        </w:rPr>
+        <w:t>condición</w:t>
+      </w:r>
+      <w:r>
+        <w:rPr>
+          <w:rFonts w:ascii="Arial" w:hAnsi="Arial" w:cs="Arial"/>
+          <w:sz w:val="24"/>
+          <w:szCs w:val="24"/>
+        </w:rPr>
+        <w:t xml:space="preserve"> como </w:t>
+      </w:r>
+      <w:r>
+        <w:rPr>
+          <w:rFonts w:ascii="Arial" w:hAnsi="Arial" w:cs="Arial"/>
+          <w:sz w:val="24"/>
+          <w:szCs w:val="24"/>
+        </w:rPr>
+        <w:t xml:space="preserve">por ejemplo cambios de actitud como agresividad, </w:t>
+      </w:r>
+      <w:r>
+        <w:rPr>
+          <w:rFonts w:ascii="Arial" w:hAnsi="Arial" w:cs="Arial"/>
+          <w:sz w:val="24"/>
+          <w:szCs w:val="24"/>
+        </w:rPr>
+        <w:t xml:space="preserve">cambios de humor repentinos, cambios en la alimentación </w:t>
+      </w:r>
+      <w:r>
+        <w:rPr>
+          <w:rFonts w:ascii="Arial" w:hAnsi="Arial" w:cs="Arial"/>
+          <w:sz w:val="24"/>
+          <w:szCs w:val="24"/>
+        </w:rPr>
+        <w:t>entre otros. Le permitirá al usuario manejar su propio perfil para poder identificarse dentro de la red social y finalmente tendrá una parte de consejos de autocuidado, sección que recibirá el nombre de “</w:t>
+      </w:r>
+      <w:proofErr w:type="spellStart"/>
+      <w:r>
+        <w:rPr>
+          <w:rFonts w:ascii="Arial" w:hAnsi="Arial" w:cs="Arial"/>
+          <w:sz w:val="24"/>
+          <w:szCs w:val="24"/>
+        </w:rPr>
+        <w:t>Cuidate</w:t>
+      </w:r>
+      <w:proofErr w:type="spellEnd"/>
+      <w:r>
+        <w:rPr>
+          <w:rFonts w:ascii="Arial" w:hAnsi="Arial" w:cs="Arial"/>
+          <w:sz w:val="24"/>
+          <w:szCs w:val="24"/>
+        </w:rPr>
+        <w:t xml:space="preserve"> a ti mismo” la cual se dividirá en 4 </w:t>
+      </w:r>
+      <w:r>
+        <w:rPr>
+          <w:rFonts w:ascii="Arial" w:hAnsi="Arial" w:cs="Arial"/>
+          <w:sz w:val="24"/>
+          <w:szCs w:val="24"/>
+        </w:rPr>
+        <w:t>sub</w:t>
+      </w:r>
+      <w:r>
+        <w:rPr>
+          <w:rFonts w:ascii="Arial" w:hAnsi="Arial" w:cs="Arial"/>
+          <w:sz w:val="24"/>
+          <w:szCs w:val="24"/>
+        </w:rPr>
+        <w:t xml:space="preserve">secciones fundamentales de cuidado que son alimentación, </w:t>
+      </w:r>
+      <w:r>
+        <w:rPr>
+          <w:rFonts w:ascii="Arial" w:hAnsi="Arial" w:cs="Arial"/>
+          <w:sz w:val="24"/>
+          <w:szCs w:val="24"/>
+        </w:rPr>
+        <w:t xml:space="preserve">apoyo emocional, apoyo psicológico y un cronograma para la organización del tiempo. Cada una de estas contará con apoyos audiovisuales como videos cortos y recomendaciones de expertos </w:t>
+      </w:r>
+      <w:r>
+        <w:rPr>
+          <w:rFonts w:ascii="Arial" w:hAnsi="Arial" w:cs="Arial"/>
+          <w:sz w:val="24"/>
+          <w:szCs w:val="24"/>
+        </w:rPr>
+        <w:t xml:space="preserve">a manera escrita en artículos de interés breves y directos. </w:t>
+      </w:r>
+      <w:r>
+        <w:rPr>
+          <w:rFonts w:ascii="Arial" w:hAnsi="Arial" w:cs="Arial"/>
+          <w:sz w:val="24"/>
+          <w:szCs w:val="24"/>
+        </w:rPr>
+        <w:t xml:space="preserve">En cuanto a interfaz se refiere, será fácil de manejar y llamativa al usuario para que la información que </w:t>
+      </w:r>
+      <w:r>
+        <w:rPr>
+          <w:rFonts w:ascii="Arial" w:hAnsi="Arial" w:cs="Arial"/>
+          <w:sz w:val="24"/>
+          <w:szCs w:val="24"/>
+        </w:rPr>
+        <w:t>está</w:t>
       </w:r>
       <w:bookmarkStart w:id="0" w:name="_GoBack"/>
       <w:bookmarkEnd w:id="0"/>
@@ -2739,7 +2997,7 @@
           <w:sz w:val="24"/>
           <w:szCs w:val="24"/>
         </w:rPr>
-        <w:t>tos atraves de un chat</w:t>
+        <w:t xml:space="preserve"> allí plasmada sea bien aprovechada. </w:t>
       </w:r>
     </w:p>
     <w:p>
@@ -2771,192 +3029,103 @@
           <w:sz w:val="24"/>
           <w:szCs w:val="24"/>
         </w:rPr>
-        <w:t>Se</w:t>
-      </w:r>
-      <w:r>
-        <w:rPr>
-          <w:rFonts w:ascii="Arial" w:hAnsi="Arial" w:cs="Arial"/>
-          <w:sz w:val="24"/>
-          <w:szCs w:val="24"/>
-        </w:rPr>
-        <w:t xml:space="preserve"> </w:t>
-      </w:r>
-      <w:r>
-        <w:rPr>
-          <w:rFonts w:ascii="Arial" w:hAnsi="Arial" w:cs="Arial"/>
-          <w:sz w:val="24"/>
-          <w:szCs w:val="24"/>
-        </w:rPr>
-        <w:t>desarrollará</w:t>
-      </w:r>
-      <w:r>
-        <w:rPr>
-          <w:rFonts w:ascii="Arial" w:hAnsi="Arial" w:cs="Arial"/>
-          <w:sz w:val="24"/>
-          <w:szCs w:val="24"/>
-        </w:rPr>
-        <w:t xml:space="preserve"> </w:t>
-      </w:r>
-      <w:r>
-        <w:rPr>
-          <w:rFonts w:ascii="Arial" w:hAnsi="Arial" w:cs="Arial"/>
-          <w:sz w:val="24"/>
-          <w:szCs w:val="24"/>
-        </w:rPr>
-        <w:t>una aplicación</w:t>
-      </w:r>
-      <w:r>
-        <w:rPr>
-          <w:rFonts w:ascii="Arial" w:hAnsi="Arial" w:cs="Arial"/>
-          <w:sz w:val="24"/>
-          <w:szCs w:val="24"/>
-        </w:rPr>
-        <w:t>,</w:t>
-      </w:r>
-      <w:r>
-        <w:rPr>
-          <w:rFonts w:ascii="Arial" w:hAnsi="Arial" w:cs="Arial"/>
-          <w:sz w:val="24"/>
-          <w:szCs w:val="24"/>
-        </w:rPr>
-        <w:t xml:space="preserve"> pretendiendo llegar a una red social de conocimiento</w:t>
-      </w:r>
-      <w:r>
-        <w:rPr>
-          <w:rFonts w:ascii="Arial" w:hAnsi="Arial" w:cs="Arial"/>
-          <w:sz w:val="24"/>
-          <w:szCs w:val="24"/>
-        </w:rPr>
-        <w:t xml:space="preserve"> dirigida a cuidadores familiares de pacientes con enfermedad de Alzheimer la cual va a ser fácil de utilizar</w:t>
-      </w:r>
-      <w:r>
-        <w:rPr>
-          <w:rFonts w:ascii="Arial" w:hAnsi="Arial" w:cs="Arial"/>
-          <w:color w:val="FF0000"/>
-          <w:sz w:val="24"/>
-          <w:szCs w:val="24"/>
-        </w:rPr>
-        <w:t xml:space="preserve">, que permita el contacto entre una pequeña población de cuidadores </w:t>
-      </w:r>
-      <w:r>
-        <w:rPr>
-          <w:rFonts w:ascii="Arial" w:hAnsi="Arial" w:cs="Arial"/>
-          <w:color w:val="FF0000"/>
-          <w:sz w:val="24"/>
-          <w:szCs w:val="24"/>
-        </w:rPr>
-        <w:t xml:space="preserve">familiares a </w:t>
-      </w:r>
-      <w:r>
-        <w:rPr>
-          <w:rFonts w:ascii="Arial" w:hAnsi="Arial" w:cs="Arial"/>
-          <w:color w:val="FF0000"/>
-          <w:sz w:val="24"/>
-          <w:szCs w:val="24"/>
-        </w:rPr>
-        <w:t>travé</w:t>
-      </w:r>
-      <w:r>
-        <w:rPr>
-          <w:rFonts w:ascii="Arial" w:hAnsi="Arial" w:cs="Arial"/>
-          <w:color w:val="FF0000"/>
-          <w:sz w:val="24"/>
-          <w:szCs w:val="24"/>
-        </w:rPr>
-        <w:t>s de un servicio de chat, comentarios en la aplicación</w:t>
-      </w:r>
-      <w:r>
-        <w:rPr>
-          <w:rFonts w:ascii="Arial" w:hAnsi="Arial" w:cs="Arial"/>
-          <w:color w:val="FF0000"/>
-          <w:sz w:val="24"/>
-          <w:szCs w:val="24"/>
-        </w:rPr>
-        <w:t>, manejo de perfil para cada usuario</w:t>
-      </w:r>
-      <w:r>
-        <w:rPr>
-          <w:rFonts w:ascii="Arial" w:hAnsi="Arial" w:cs="Arial"/>
-          <w:color w:val="FF0000"/>
-          <w:sz w:val="24"/>
-          <w:szCs w:val="24"/>
-        </w:rPr>
-        <w:t xml:space="preserve"> y acceso a una guía de información que les será de utilidad para actuar en ciertas situaciones diarias q</w:t>
-      </w:r>
-      <w:r>
-        <w:rPr>
-          <w:rFonts w:ascii="Arial" w:hAnsi="Arial" w:cs="Arial"/>
-          <w:color w:val="FF0000"/>
-          <w:sz w:val="24"/>
-          <w:szCs w:val="24"/>
-        </w:rPr>
-        <w:t>ue se presenten con el paciente</w:t>
-      </w:r>
-      <w:r>
-        <w:rPr>
-          <w:rFonts w:ascii="Arial" w:hAnsi="Arial" w:cs="Arial"/>
-          <w:sz w:val="24"/>
-          <w:szCs w:val="24"/>
-        </w:rPr>
-        <w:t>. Se pretende que la aplicación se retroalimente de los comentarios de los usuarios para que la guía de información</w:t>
-      </w:r>
-      <w:r>
-        <w:rPr>
-          <w:rFonts w:ascii="Arial" w:hAnsi="Arial" w:cs="Arial"/>
-          <w:sz w:val="24"/>
-          <w:szCs w:val="24"/>
-        </w:rPr>
-        <w:t xml:space="preserve"> crezca en base a las experiencias de los cuidadores, teniendo en cuenta que pasaran por</w:t>
-      </w:r>
-      <w:r>
-        <w:rPr>
-          <w:rFonts w:ascii="Arial" w:hAnsi="Arial" w:cs="Arial"/>
-          <w:sz w:val="24"/>
-          <w:szCs w:val="24"/>
-        </w:rPr>
-        <w:t xml:space="preserve"> un comité evaluador que verificará la veracidad de la información</w:t>
-      </w:r>
-      <w:r>
-        <w:rPr>
-          <w:rFonts w:ascii="Arial" w:hAnsi="Arial" w:cs="Arial"/>
-          <w:sz w:val="24"/>
-          <w:szCs w:val="24"/>
-        </w:rPr>
-        <w:t>, siendo este posiblemente la Fundación Alzheimer Colombia</w:t>
-      </w:r>
-      <w:r>
-        <w:rPr>
-          <w:rFonts w:ascii="Arial" w:hAnsi="Arial" w:cs="Arial"/>
-          <w:sz w:val="24"/>
-          <w:szCs w:val="24"/>
-        </w:rPr>
-        <w:t xml:space="preserve">. </w:t>
-      </w:r>
-      <w:r>
-        <w:rPr>
-          <w:rFonts w:ascii="Arial" w:hAnsi="Arial" w:cs="Arial"/>
-          <w:sz w:val="24"/>
-          <w:szCs w:val="24"/>
-          <w:highlight w:val="yellow"/>
-        </w:rPr>
-        <w:t>Se pretende</w:t>
-      </w:r>
-      <w:r>
-        <w:rPr>
-          <w:rFonts w:ascii="Arial" w:hAnsi="Arial" w:cs="Arial"/>
-          <w:sz w:val="24"/>
-          <w:szCs w:val="24"/>
-        </w:rPr>
-        <w:t xml:space="preserve"> </w:t>
-      </w:r>
-      <w:r>
-        <w:rPr>
-          <w:rFonts w:ascii="Arial" w:hAnsi="Arial" w:cs="Arial"/>
-          <w:sz w:val="24"/>
-          <w:szCs w:val="24"/>
-        </w:rPr>
-        <w:t>disminuir los niveles de estrés del cuidador a través de la interacción con otras personas en su misma situación.</w:t>
-      </w:r>
+        <w:t xml:space="preserve">El usuario además podrá enviar sugerencias al administrador  </w:t>
+      </w:r>
+      <w:r>
+        <w:rPr>
+          <w:rFonts w:ascii="Arial" w:hAnsi="Arial" w:cs="Arial"/>
+          <w:sz w:val="24"/>
+          <w:szCs w:val="24"/>
+        </w:rPr>
+        <w:t xml:space="preserve">para que agregue </w:t>
+      </w:r>
+      <w:r>
+        <w:rPr>
+          <w:rFonts w:ascii="Arial" w:hAnsi="Arial" w:cs="Arial"/>
+          <w:sz w:val="24"/>
+          <w:szCs w:val="24"/>
+        </w:rPr>
+        <w:t>consejos a la parte</w:t>
+      </w:r>
+      <w:r>
+        <w:rPr>
+          <w:rFonts w:ascii="Arial" w:hAnsi="Arial" w:cs="Arial"/>
+          <w:sz w:val="24"/>
+          <w:szCs w:val="24"/>
+        </w:rPr>
+        <w:t xml:space="preserve"> de tips de cuidado, ya que esta sección</w:t>
+      </w:r>
+      <w:r>
+        <w:rPr>
+          <w:rFonts w:ascii="Arial" w:hAnsi="Arial" w:cs="Arial"/>
+          <w:sz w:val="24"/>
+          <w:szCs w:val="24"/>
+        </w:rPr>
+        <w:t xml:space="preserve"> se construye a </w:t>
+      </w:r>
+      <w:r>
+        <w:rPr>
+          <w:rFonts w:ascii="Arial" w:hAnsi="Arial" w:cs="Arial"/>
+          <w:sz w:val="24"/>
+          <w:szCs w:val="24"/>
+        </w:rPr>
+        <w:t xml:space="preserve">partir </w:t>
+      </w:r>
+      <w:r>
+        <w:rPr>
+          <w:rFonts w:ascii="Arial" w:hAnsi="Arial" w:cs="Arial"/>
+          <w:sz w:val="24"/>
+          <w:szCs w:val="24"/>
+        </w:rPr>
+        <w:t xml:space="preserve">de las diferentes vivencias </w:t>
+      </w:r>
+      <w:r>
+        <w:rPr>
+          <w:rFonts w:ascii="Arial" w:hAnsi="Arial" w:cs="Arial"/>
+          <w:sz w:val="24"/>
+          <w:szCs w:val="24"/>
+        </w:rPr>
+        <w:t xml:space="preserve">de los cuidadores familiares que a través de sus experiencias pueden aportar a la guía de tips para ayudar a otros cuidadores con el cuidado de su familiar enfermo. Cabe aclarar que la guía inicialmente tendrá unos consejos base </w:t>
+      </w:r>
+      <w:r>
+        <w:rPr>
+          <w:rFonts w:ascii="Arial" w:hAnsi="Arial" w:cs="Arial"/>
+          <w:sz w:val="24"/>
+          <w:szCs w:val="24"/>
+        </w:rPr>
+        <w:t>recomendados</w:t>
+      </w:r>
+      <w:r>
+        <w:rPr>
+          <w:rFonts w:ascii="Arial" w:hAnsi="Arial" w:cs="Arial"/>
+          <w:sz w:val="24"/>
+          <w:szCs w:val="24"/>
+        </w:rPr>
+        <w:t xml:space="preserve"> por algún experto y los consejos que se quieran añadir serán previamente evaluados antes de ser publicados. </w:t>
+      </w:r>
+    </w:p>
+    <w:p>
+      <w:pPr>
+        <w:spacing w:after="0"/>
+        <w:jc w:val="both"/>
+        <w:rPr>
+          <w:rFonts w:ascii="Arial" w:hAnsi="Arial" w:cs="Arial"/>
+          <w:sz w:val="24"/>
+          <w:szCs w:val="24"/>
+        </w:rPr>
+      </w:pPr>
+    </w:p>
+    <w:p>
+      <w:pPr>
+        <w:pStyle w:val="Prrafodelista"/>
+        <w:spacing w:after="0"/>
+        <w:jc w:val="both"/>
+        <w:rPr>
+          <w:rFonts w:ascii="Arial" w:hAnsi="Arial" w:cs="Arial"/>
+          <w:sz w:val="24"/>
+          <w:szCs w:val="24"/>
+        </w:rPr>
+      </w:pPr>
     </w:p>
     <w:p>
       <w:pPr>
@@ -3926,12 +4095,21 @@
       <w:r>
         <w:t xml:space="preserve"> </w:t>
       </w:r>
+      <w:proofErr w:type="spellStart"/>
       <w:r>
         <w:rPr>
           <w:sz w:val="18"/>
           <w:szCs w:val="18"/>
         </w:rPr>
-        <w:t>Neurodidacta. Módulo</w:t>
+        <w:t>Neurodidacta</w:t>
+      </w:r>
+      <w:proofErr w:type="spellEnd"/>
+      <w:r>
+        <w:rPr>
+          <w:sz w:val="18"/>
+          <w:szCs w:val="18"/>
+        </w:rPr>
+        <w:t>. Módulo</w:t>
       </w:r>
       <w:r>
         <w:rPr>
@@ -3991,8 +4169,9 @@
           <w:szCs w:val="18"/>
           <w:lang w:eastAsia="en-US"/>
         </w:rPr>
-        <w:t xml:space="preserve"> Neurodidacta, Módulo 3. El cuidador de la persona con enfermedad de Alzheimer. Necesidades y Riesgos</w:t>
-      </w:r>
+        <w:t xml:space="preserve"> </w:t>
+      </w:r>
+      <w:proofErr w:type="spellStart"/>
       <w:r>
         <w:rPr>
           <w:rFonts w:asciiTheme="minorHAnsi" w:eastAsiaTheme="minorHAnsi" w:hAnsiTheme="minorHAnsi" w:cstheme="minorBidi"/>
@@ -4002,8 +4181,9 @@
           <w:szCs w:val="18"/>
           <w:lang w:eastAsia="en-US"/>
         </w:rPr>
-        <w:t xml:space="preserve">. </w:t>
-      </w:r>
+        <w:t>Neurodidacta</w:t>
+      </w:r>
+      <w:proofErr w:type="spellEnd"/>
       <w:r>
         <w:rPr>
           <w:rFonts w:asciiTheme="minorHAnsi" w:eastAsiaTheme="minorHAnsi" w:hAnsiTheme="minorHAnsi" w:cstheme="minorBidi"/>
@@ -4013,7 +4193,7 @@
           <w:szCs w:val="18"/>
           <w:lang w:eastAsia="en-US"/>
         </w:rPr>
-        <w:t>Prevención de Riesgos: “Cuidar al cuidador”</w:t>
+        <w:t>, Módulo 3. El cuidador de la persona con enfermedad de Alzheimer. Necesidades y Riesgos</w:t>
       </w:r>
       <w:r>
         <w:rPr>
@@ -4024,7 +4204,7 @@
           <w:szCs w:val="18"/>
           <w:lang w:eastAsia="en-US"/>
         </w:rPr>
-        <w:t>. Dra. Miriam Eimil Ortiz. Neuróloga. Hospital de Torrejón. Madrid.</w:t>
+        <w:t xml:space="preserve">. </w:t>
       </w:r>
       <w:r>
         <w:rPr>
@@ -4035,7 +4215,7 @@
           <w:szCs w:val="18"/>
           <w:lang w:eastAsia="en-US"/>
         </w:rPr>
-        <w:t xml:space="preserve"> Disponible en </w:t>
+        <w:t>Prevención de Riesgos: “Cuidar al cuidador”</w:t>
       </w:r>
       <w:r>
         <w:rPr>
@@ -4046,6 +4226,52 @@
           <w:szCs w:val="18"/>
           <w:lang w:eastAsia="en-US"/>
         </w:rPr>
+        <w:t xml:space="preserve">. Dra. Miriam </w:t>
+      </w:r>
+      <w:proofErr w:type="spellStart"/>
+      <w:r>
+        <w:rPr>
+          <w:rFonts w:asciiTheme="minorHAnsi" w:eastAsiaTheme="minorHAnsi" w:hAnsiTheme="minorHAnsi" w:cstheme="minorBidi"/>
+          <w:b w:val="0"/>
+          <w:bCs w:val="0"/>
+          <w:sz w:val="18"/>
+          <w:szCs w:val="18"/>
+          <w:lang w:eastAsia="en-US"/>
+        </w:rPr>
+        <w:t>Eimil</w:t>
+      </w:r>
+      <w:proofErr w:type="spellEnd"/>
+      <w:r>
+        <w:rPr>
+          <w:rFonts w:asciiTheme="minorHAnsi" w:eastAsiaTheme="minorHAnsi" w:hAnsiTheme="minorHAnsi" w:cstheme="minorBidi"/>
+          <w:b w:val="0"/>
+          <w:bCs w:val="0"/>
+          <w:sz w:val="18"/>
+          <w:szCs w:val="18"/>
+          <w:lang w:eastAsia="en-US"/>
+        </w:rPr>
+        <w:t xml:space="preserve"> Ortiz. Neuróloga. Hospital de Torrejón. Madrid.</w:t>
+      </w:r>
+      <w:r>
+        <w:rPr>
+          <w:rFonts w:asciiTheme="minorHAnsi" w:eastAsiaTheme="minorHAnsi" w:hAnsiTheme="minorHAnsi" w:cstheme="minorBidi"/>
+          <w:b w:val="0"/>
+          <w:bCs w:val="0"/>
+          <w:sz w:val="18"/>
+          <w:szCs w:val="18"/>
+          <w:lang w:eastAsia="en-US"/>
+        </w:rPr>
+        <w:t xml:space="preserve"> Disponible en </w:t>
+      </w:r>
+      <w:r>
+        <w:rPr>
+          <w:rFonts w:asciiTheme="minorHAnsi" w:eastAsiaTheme="minorHAnsi" w:hAnsiTheme="minorHAnsi" w:cstheme="minorBidi"/>
+          <w:b w:val="0"/>
+          <w:bCs w:val="0"/>
+          <w:sz w:val="18"/>
+          <w:szCs w:val="18"/>
+          <w:lang w:eastAsia="en-US"/>
+        </w:rPr>
         <w:t>http://www.neurodidacta.es/es/comunidades-tematicas/alzheimer/enfermedad-alzheimer-otras-demencias/cuidador-persona-con-alzheimer/motivaciones-del-cuidador-principal</w:t>
       </w:r>
     </w:p>
@@ -4069,25 +4295,50 @@
       <w:r>
         <w:t xml:space="preserve"> </w:t>
       </w:r>
+      <w:proofErr w:type="spellStart"/>
       <w:r>
         <w:rPr>
           <w:sz w:val="18"/>
           <w:szCs w:val="18"/>
         </w:rPr>
-        <w:t>Neurodidacta. Módulo</w:t>
-      </w:r>
+        <w:t>Neurodidacta</w:t>
+      </w:r>
+      <w:proofErr w:type="spellEnd"/>
       <w:r>
         <w:rPr>
           <w:sz w:val="18"/>
           <w:szCs w:val="18"/>
         </w:rPr>
-        <w:t xml:space="preserve"> 3. El cuidador de la persona con enfermedad de Alzheimer. Necesidades y riesgos. Prevención de Riesgos: “Cuidar al cuidador”. Dra. Miriam Eimil Ortiz. Neuróloga. Hospital de Torrejón. Madrid. Disponible en </w:t>
+        <w:t>. Módulo</w:t>
       </w:r>
       <w:r>
         <w:rPr>
           <w:sz w:val="18"/>
           <w:szCs w:val="18"/>
         </w:rPr>
+        <w:t xml:space="preserve"> 3. El cuidador de la persona con enfermedad de Alzheimer. Necesidades y riesgos. Prevención de Riesgos: “Cuidar al cuidador”. Dra. Miriam </w:t>
+      </w:r>
+      <w:proofErr w:type="spellStart"/>
+      <w:r>
+        <w:rPr>
+          <w:sz w:val="18"/>
+          <w:szCs w:val="18"/>
+        </w:rPr>
+        <w:t>Eimil</w:t>
+      </w:r>
+      <w:proofErr w:type="spellEnd"/>
+      <w:r>
+        <w:rPr>
+          <w:sz w:val="18"/>
+          <w:szCs w:val="18"/>
+        </w:rPr>
+        <w:t xml:space="preserve"> Ortiz. Neuróloga. Hospital de Torrejón. Madrid. Disponible en </w:t>
+      </w:r>
+      <w:r>
+        <w:rPr>
+          <w:sz w:val="18"/>
+          <w:szCs w:val="18"/>
+        </w:rPr>
         <w:t>http://www.neurodidacta.es/es/comunidades-tematicas/alzheimer/enfermedad-alzheimer-otras-demencias/cuidador-persona-con-alzheimer/riesgos-del-cuidador-principal</w:t>
       </w:r>
     </w:p>
@@ -4106,19 +4357,44 @@
       <w:r>
         <w:t xml:space="preserve"> </w:t>
       </w:r>
+      <w:proofErr w:type="spellStart"/>
       <w:r>
         <w:rPr>
           <w:sz w:val="18"/>
           <w:szCs w:val="18"/>
         </w:rPr>
-        <w:t>Neurodidacta. Módulo</w:t>
-      </w:r>
+        <w:t>Neurodidacta</w:t>
+      </w:r>
+      <w:proofErr w:type="spellEnd"/>
       <w:r>
         <w:rPr>
           <w:sz w:val="18"/>
           <w:szCs w:val="18"/>
         </w:rPr>
-        <w:t xml:space="preserve"> 3. El cuidador de la persona con enfermedad de Alzheimer. Necesidades y riesgos. Prevención de Riesgos: “Cuidar al cuidador”. Riesgos del cuidador principal. Dra. Miriam Eimil Ortiz. Neuróloga. Hospital de Torrejón. Madrid. Disponible en </w:t>
+        <w:t>. Módulo</w:t>
+      </w:r>
+      <w:r>
+        <w:rPr>
+          <w:sz w:val="18"/>
+          <w:szCs w:val="18"/>
+        </w:rPr>
+        <w:t xml:space="preserve"> 3. El cuidador de la persona con enfermedad de Alzheimer. Necesidades y riesgos. Prevención de Riesgos: “Cuidar al cuidador”. Riesgos del cuidador principal. Dra. Miriam </w:t>
+      </w:r>
+      <w:proofErr w:type="spellStart"/>
+      <w:r>
+        <w:rPr>
+          <w:sz w:val="18"/>
+          <w:szCs w:val="18"/>
+        </w:rPr>
+        <w:t>Eimil</w:t>
+      </w:r>
+      <w:proofErr w:type="spellEnd"/>
+      <w:r>
+        <w:rPr>
+          <w:sz w:val="18"/>
+          <w:szCs w:val="18"/>
+        </w:rPr>
+        <w:t xml:space="preserve"> Ortiz. Neuróloga. Hospital de Torrejón. Madrid. Disponible en </w:t>
       </w:r>
       <w:r>
         <w:rPr>
@@ -4154,23 +4430,25 @@
           <w:szCs w:val="18"/>
           <w:lang w:val="en-US"/>
         </w:rPr>
-        <w:t xml:space="preserve"> 2014, Alzheimer’s Disease, Facts and Figures.</w:t>
-      </w:r>
+        <w:t xml:space="preserve"> 2014, </w:t>
+      </w:r>
+      <w:proofErr w:type="gramStart"/>
       <w:r>
         <w:rPr>
           <w:sz w:val="18"/>
           <w:szCs w:val="18"/>
           <w:lang w:val="en-US"/>
         </w:rPr>
-        <w:t xml:space="preserve"> </w:t>
-      </w:r>
+        <w:t>Alzheimer’s Disease</w:t>
+      </w:r>
+      <w:proofErr w:type="gramEnd"/>
       <w:r>
         <w:rPr>
           <w:sz w:val="18"/>
           <w:szCs w:val="18"/>
           <w:lang w:val="en-US"/>
         </w:rPr>
-        <w:t>Includes a Special Report on Disclosing a Diagnosis of Alzheimer</w:t>
+        <w:t>, Facts and Figures.</w:t>
       </w:r>
       <w:r>
         <w:rPr>
@@ -4178,7 +4456,7 @@
           <w:szCs w:val="18"/>
           <w:lang w:val="en-US"/>
         </w:rPr>
-        <w:t>’s Disease</w:t>
+        <w:t xml:space="preserve"> </w:t>
       </w:r>
       <w:r>
         <w:rPr>
@@ -4186,21 +4464,53 @@
           <w:szCs w:val="18"/>
           <w:lang w:val="en-US"/>
         </w:rPr>
-        <w:t xml:space="preserve">. </w:t>
+        <w:t>Includes a Special Report on Disclosing a Diagnosis of Alzheimer</w:t>
       </w:r>
       <w:r>
         <w:rPr>
           <w:sz w:val="18"/>
           <w:szCs w:val="18"/>
-        </w:rPr>
-        <w:t>Volumen</w:t>
+          <w:lang w:val="en-US"/>
+        </w:rPr>
+        <w:t>’s Disease</w:t>
       </w:r>
       <w:r>
         <w:rPr>
           <w:sz w:val="18"/>
           <w:szCs w:val="18"/>
-        </w:rPr>
-        <w:t xml:space="preserve"> 10, Issue 2. Disponible en http://www.alz.org/alzheimers_disease_facts_and_figures.asp </w:t>
+          <w:lang w:val="en-US"/>
+        </w:rPr>
+        <w:t xml:space="preserve">. </w:t>
+      </w:r>
+      <w:r>
+        <w:rPr>
+          <w:sz w:val="18"/>
+          <w:szCs w:val="18"/>
+        </w:rPr>
+        <w:t>Volumen</w:t>
+      </w:r>
+      <w:r>
+        <w:rPr>
+          <w:sz w:val="18"/>
+          <w:szCs w:val="18"/>
+        </w:rPr>
+        <w:t xml:space="preserve"> 10, </w:t>
+      </w:r>
+      <w:proofErr w:type="spellStart"/>
+      <w:r>
+        <w:rPr>
+          <w:sz w:val="18"/>
+          <w:szCs w:val="18"/>
+        </w:rPr>
+        <w:t>Issue</w:t>
+      </w:r>
+      <w:proofErr w:type="spellEnd"/>
+      <w:r>
+        <w:rPr>
+          <w:sz w:val="18"/>
+          <w:szCs w:val="18"/>
+        </w:rPr>
+        <w:t xml:space="preserve"> 2. Disponible en http://www.alz.org/alzheimers_disease_facts_and_figures.asp </w:t>
       </w:r>
     </w:p>
     <w:p>
@@ -4239,15 +4549,16 @@
           <w:sz w:val="18"/>
           <w:szCs w:val="18"/>
         </w:rPr>
-        <w:t xml:space="preserve"> Neurodi</w:t>
-      </w:r>
+        <w:t xml:space="preserve"> </w:t>
+      </w:r>
+      <w:proofErr w:type="spellStart"/>
       <w:r>
         <w:rPr>
           <w:rFonts w:ascii="Arial" w:hAnsi="Arial" w:cs="Arial"/>
           <w:sz w:val="18"/>
           <w:szCs w:val="18"/>
         </w:rPr>
-        <w:t>d</w:t>
+        <w:t>Neurodi</w:t>
       </w:r>
       <w:r>
         <w:rPr>
@@ -4255,7 +4566,7 @@
           <w:sz w:val="18"/>
           <w:szCs w:val="18"/>
         </w:rPr>
-        <w:t>acta</w:t>
+        <w:t>d</w:t>
       </w:r>
       <w:r>
         <w:rPr>
@@ -4263,15 +4574,78 @@
           <w:sz w:val="18"/>
           <w:szCs w:val="18"/>
         </w:rPr>
-        <w:t>. Mó</w:t>
-      </w:r>
+        <w:t>acta</w:t>
+      </w:r>
+      <w:proofErr w:type="spellEnd"/>
       <w:r>
         <w:rPr>
           <w:rFonts w:ascii="Arial" w:hAnsi="Arial" w:cs="Arial"/>
           <w:sz w:val="18"/>
           <w:szCs w:val="18"/>
         </w:rPr>
-        <w:t>dulo 3. El cuidador de la persona con enfermedad de alzheimer. Dra. Miriam Eimil Ortiz. Neurologa. Hospital de Torrejón. Madrid</w:t>
+        <w:t>. Mó</w:t>
+      </w:r>
+      <w:r>
+        <w:rPr>
+          <w:rFonts w:ascii="Arial" w:hAnsi="Arial" w:cs="Arial"/>
+          <w:sz w:val="18"/>
+          <w:szCs w:val="18"/>
+        </w:rPr>
+        <w:t xml:space="preserve">dulo 3. El cuidador de la persona con enfermedad de </w:t>
+      </w:r>
+      <w:proofErr w:type="spellStart"/>
+      <w:r>
+        <w:rPr>
+          <w:rFonts w:ascii="Arial" w:hAnsi="Arial" w:cs="Arial"/>
+          <w:sz w:val="18"/>
+          <w:szCs w:val="18"/>
+        </w:rPr>
+        <w:t>alzheimer</w:t>
+      </w:r>
+      <w:proofErr w:type="spellEnd"/>
+      <w:r>
+        <w:rPr>
+          <w:rFonts w:ascii="Arial" w:hAnsi="Arial" w:cs="Arial"/>
+          <w:sz w:val="18"/>
+          <w:szCs w:val="18"/>
+        </w:rPr>
+        <w:t xml:space="preserve">. Dra. Miriam </w:t>
+      </w:r>
+      <w:proofErr w:type="spellStart"/>
+      <w:r>
+        <w:rPr>
+          <w:rFonts w:ascii="Arial" w:hAnsi="Arial" w:cs="Arial"/>
+          <w:sz w:val="18"/>
+          <w:szCs w:val="18"/>
+        </w:rPr>
+        <w:t>Eimil</w:t>
+      </w:r>
+      <w:proofErr w:type="spellEnd"/>
+      <w:r>
+        <w:rPr>
+          <w:rFonts w:ascii="Arial" w:hAnsi="Arial" w:cs="Arial"/>
+          <w:sz w:val="18"/>
+          <w:szCs w:val="18"/>
+        </w:rPr>
+        <w:t xml:space="preserve"> Ortiz. </w:t>
+      </w:r>
+      <w:proofErr w:type="spellStart"/>
+      <w:r>
+        <w:rPr>
+          <w:rFonts w:ascii="Arial" w:hAnsi="Arial" w:cs="Arial"/>
+          <w:sz w:val="18"/>
+          <w:szCs w:val="18"/>
+        </w:rPr>
+        <w:t>Neurologa</w:t>
+      </w:r>
+      <w:proofErr w:type="spellEnd"/>
+      <w:r>
+        <w:rPr>
+          <w:rFonts w:ascii="Arial" w:hAnsi="Arial" w:cs="Arial"/>
+          <w:sz w:val="18"/>
+          <w:szCs w:val="18"/>
+        </w:rPr>
+        <w:t>. Hospital de Torrejón. Madrid</w:t>
       </w:r>
     </w:p>
   </w:footnote>
@@ -6936,7 +7310,7 @@
 </file>
 
 <file path=customXml/itemProps1.xml><?xml version="1.0" encoding="utf-8"?>
-<ds:datastoreItem xmlns:ds="http://schemas.openxmlformats.org/officeDocument/2006/customXml" ds:itemID="{3F2620E8-0487-4235-AB06-D8C0592A8005}">
+<ds:datastoreItem xmlns:ds="http://schemas.openxmlformats.org/officeDocument/2006/customXml" ds:itemID="{DE918A57-B64E-4CE6-9E9A-E4919B5DDA27}">
   <ds:schemaRefs>
     <ds:schemaRef ds:uri="http://schemas.openxmlformats.org/officeDocument/2006/bibliography"/>
   </ds:schemaRefs>

</xml_diff>

<commit_message>
cambios a los alcances Añadi una mkda a los avances... y ya
</commit_message>
<xml_diff>
--- a/TESIS PRIMERA ENTREGA corrección.docx
+++ b/TESIS PRIMERA ENTREGA corrección.docx
@@ -2989,6 +2989,176 @@
         </w:rPr>
         <w:t>está</w:t>
       </w:r>
+      <w:r>
+        <w:rPr>
+          <w:rFonts w:ascii="Arial" w:hAnsi="Arial" w:cs="Arial"/>
+          <w:sz w:val="24"/>
+          <w:szCs w:val="24"/>
+        </w:rPr>
+        <w:t xml:space="preserve"> allí plasmada sea bien aprovechada. </w:t>
+      </w:r>
+    </w:p>
+    <w:p>
+      <w:pPr>
+        <w:pStyle w:val="Prrafodelista"/>
+        <w:spacing w:after="0"/>
+        <w:jc w:val="both"/>
+        <w:rPr>
+          <w:rFonts w:ascii="Arial" w:hAnsi="Arial" w:cs="Arial"/>
+          <w:sz w:val="24"/>
+          <w:szCs w:val="24"/>
+        </w:rPr>
+      </w:pPr>
+    </w:p>
+    <w:p>
+      <w:pPr>
+        <w:pStyle w:val="Prrafodelista"/>
+        <w:spacing w:after="0"/>
+        <w:jc w:val="both"/>
+        <w:rPr>
+          <w:rFonts w:ascii="Arial" w:hAnsi="Arial" w:cs="Arial"/>
+          <w:sz w:val="24"/>
+          <w:szCs w:val="24"/>
+        </w:rPr>
+      </w:pPr>
+      <w:r>
+        <w:rPr>
+          <w:rFonts w:ascii="Arial" w:hAnsi="Arial" w:cs="Arial"/>
+          <w:sz w:val="24"/>
+          <w:szCs w:val="24"/>
+        </w:rPr>
+        <w:t xml:space="preserve">El usuario además podrá enviar sugerencias al administrador  </w:t>
+      </w:r>
+      <w:r>
+        <w:rPr>
+          <w:rFonts w:ascii="Arial" w:hAnsi="Arial" w:cs="Arial"/>
+          <w:sz w:val="24"/>
+          <w:szCs w:val="24"/>
+        </w:rPr>
+        <w:t xml:space="preserve">para que agregue </w:t>
+      </w:r>
+      <w:r>
+        <w:rPr>
+          <w:rFonts w:ascii="Arial" w:hAnsi="Arial" w:cs="Arial"/>
+          <w:sz w:val="24"/>
+          <w:szCs w:val="24"/>
+        </w:rPr>
+        <w:t>consejos a la parte</w:t>
+      </w:r>
+      <w:r>
+        <w:rPr>
+          <w:rFonts w:ascii="Arial" w:hAnsi="Arial" w:cs="Arial"/>
+          <w:sz w:val="24"/>
+          <w:szCs w:val="24"/>
+        </w:rPr>
+        <w:t xml:space="preserve"> de tips de cuidado, ya que esta sección</w:t>
+      </w:r>
+      <w:r>
+        <w:rPr>
+          <w:rFonts w:ascii="Arial" w:hAnsi="Arial" w:cs="Arial"/>
+          <w:sz w:val="24"/>
+          <w:szCs w:val="24"/>
+        </w:rPr>
+        <w:t xml:space="preserve"> se construye a </w:t>
+      </w:r>
+      <w:r>
+        <w:rPr>
+          <w:rFonts w:ascii="Arial" w:hAnsi="Arial" w:cs="Arial"/>
+          <w:sz w:val="24"/>
+          <w:szCs w:val="24"/>
+        </w:rPr>
+        <w:t xml:space="preserve">partir </w:t>
+      </w:r>
+      <w:r>
+        <w:rPr>
+          <w:rFonts w:ascii="Arial" w:hAnsi="Arial" w:cs="Arial"/>
+          <w:sz w:val="24"/>
+          <w:szCs w:val="24"/>
+        </w:rPr>
+        <w:t xml:space="preserve">de las diferentes vivencias </w:t>
+      </w:r>
+      <w:r>
+        <w:rPr>
+          <w:rFonts w:ascii="Arial" w:hAnsi="Arial" w:cs="Arial"/>
+          <w:sz w:val="24"/>
+          <w:szCs w:val="24"/>
+        </w:rPr>
+        <w:t xml:space="preserve">de los cuidadores familiares que a través de sus experiencias pueden aportar a la guía de tips para ayudar a otros cuidadores con el cuidado de su familiar enfermo. Cabe aclarar que la guía inicialmente tendrá unos consejos base </w:t>
+      </w:r>
+      <w:r>
+        <w:rPr>
+          <w:rFonts w:ascii="Arial" w:hAnsi="Arial" w:cs="Arial"/>
+          <w:sz w:val="24"/>
+          <w:szCs w:val="24"/>
+        </w:rPr>
+        <w:t>recomendados</w:t>
+      </w:r>
+      <w:r>
+        <w:rPr>
+          <w:rFonts w:ascii="Arial" w:hAnsi="Arial" w:cs="Arial"/>
+          <w:sz w:val="24"/>
+          <w:szCs w:val="24"/>
+        </w:rPr>
+        <w:t xml:space="preserve"> por algún experto y los consejos que se quieran añadir serán previamente evaluados antes de ser publicados. </w:t>
+      </w:r>
+    </w:p>
+    <w:p>
+      <w:pPr>
+        <w:spacing w:after="0"/>
+        <w:jc w:val="both"/>
+        <w:rPr>
+          <w:rFonts w:ascii="Arial" w:hAnsi="Arial" w:cs="Arial"/>
+          <w:sz w:val="24"/>
+          <w:szCs w:val="24"/>
+        </w:rPr>
+      </w:pPr>
+    </w:p>
+    <w:p>
+      <w:pPr>
+        <w:pStyle w:val="Prrafodelista"/>
+        <w:spacing w:after="0"/>
+        <w:jc w:val="both"/>
+        <w:rPr>
+          <w:rFonts w:ascii="Arial" w:hAnsi="Arial" w:cs="Arial"/>
+          <w:sz w:val="24"/>
+          <w:szCs w:val="24"/>
+        </w:rPr>
+      </w:pPr>
+      <w:r>
+        <w:rPr>
+          <w:rFonts w:ascii="Arial" w:hAnsi="Arial" w:cs="Arial"/>
+          <w:sz w:val="24"/>
+          <w:szCs w:val="24"/>
+        </w:rPr>
+        <w:t xml:space="preserve">El usuario también podrá realizar comentarios a los artículos y publicaciones realizadas en la parte de </w:t>
+      </w:r>
+      <w:proofErr w:type="spellStart"/>
+      <w:r>
+        <w:rPr>
+          <w:rFonts w:ascii="Arial" w:hAnsi="Arial" w:cs="Arial"/>
+          <w:sz w:val="24"/>
+          <w:szCs w:val="24"/>
+        </w:rPr>
+        <w:t>tips</w:t>
+      </w:r>
+      <w:proofErr w:type="spellEnd"/>
+      <w:r>
+        <w:rPr>
+          <w:rFonts w:ascii="Arial" w:hAnsi="Arial" w:cs="Arial"/>
+          <w:sz w:val="24"/>
+          <w:szCs w:val="24"/>
+        </w:rPr>
+        <w:t xml:space="preserve"> de cuidado y cuídate a ti mismo ya que le permite al usuario interactuar con la información que </w:t>
+      </w:r>
+      <w:proofErr w:type="spellStart"/>
+      <w:r>
+        <w:rPr>
+          <w:rFonts w:ascii="Arial" w:hAnsi="Arial" w:cs="Arial"/>
+          <w:sz w:val="24"/>
+          <w:szCs w:val="24"/>
+        </w:rPr>
+        <w:t>e</w:t>
+      </w:r>
       <w:bookmarkStart w:id="0" w:name="_GoBack"/>
       <w:bookmarkEnd w:id="0"/>
       <w:r>
@@ -2997,135 +3167,17 @@
           <w:sz w:val="24"/>
           <w:szCs w:val="24"/>
         </w:rPr>
-        <w:t xml:space="preserve"> allí plasmada sea bien aprovechada. </w:t>
-      </w:r>
-    </w:p>
-    <w:p>
-      <w:pPr>
-        <w:pStyle w:val="Prrafodelista"/>
-        <w:spacing w:after="0"/>
-        <w:jc w:val="both"/>
-        <w:rPr>
-          <w:rFonts w:ascii="Arial" w:hAnsi="Arial" w:cs="Arial"/>
-          <w:sz w:val="24"/>
-          <w:szCs w:val="24"/>
-        </w:rPr>
-      </w:pPr>
-    </w:p>
-    <w:p>
-      <w:pPr>
-        <w:pStyle w:val="Prrafodelista"/>
-        <w:spacing w:after="0"/>
-        <w:jc w:val="both"/>
-        <w:rPr>
-          <w:rFonts w:ascii="Arial" w:hAnsi="Arial" w:cs="Arial"/>
-          <w:sz w:val="24"/>
-          <w:szCs w:val="24"/>
-        </w:rPr>
-      </w:pPr>
-      <w:r>
-        <w:rPr>
-          <w:rFonts w:ascii="Arial" w:hAnsi="Arial" w:cs="Arial"/>
-          <w:sz w:val="24"/>
-          <w:szCs w:val="24"/>
-        </w:rPr>
-        <w:t xml:space="preserve">El usuario además podrá enviar sugerencias al administrador  </w:t>
-      </w:r>
-      <w:r>
-        <w:rPr>
-          <w:rFonts w:ascii="Arial" w:hAnsi="Arial" w:cs="Arial"/>
-          <w:sz w:val="24"/>
-          <w:szCs w:val="24"/>
-        </w:rPr>
-        <w:t xml:space="preserve">para que agregue </w:t>
-      </w:r>
-      <w:r>
-        <w:rPr>
-          <w:rFonts w:ascii="Arial" w:hAnsi="Arial" w:cs="Arial"/>
-          <w:sz w:val="24"/>
-          <w:szCs w:val="24"/>
-        </w:rPr>
-        <w:t>consejos a la parte</w:t>
-      </w:r>
-      <w:r>
-        <w:rPr>
-          <w:rFonts w:ascii="Arial" w:hAnsi="Arial" w:cs="Arial"/>
-          <w:sz w:val="24"/>
-          <w:szCs w:val="24"/>
-        </w:rPr>
-        <w:t xml:space="preserve"> de tips de cuidado, ya que esta sección</w:t>
-      </w:r>
-      <w:r>
-        <w:rPr>
-          <w:rFonts w:ascii="Arial" w:hAnsi="Arial" w:cs="Arial"/>
-          <w:sz w:val="24"/>
-          <w:szCs w:val="24"/>
-        </w:rPr>
-        <w:t xml:space="preserve"> se construye a </w:t>
-      </w:r>
-      <w:r>
-        <w:rPr>
-          <w:rFonts w:ascii="Arial" w:hAnsi="Arial" w:cs="Arial"/>
-          <w:sz w:val="24"/>
-          <w:szCs w:val="24"/>
-        </w:rPr>
-        <w:t xml:space="preserve">partir </w:t>
-      </w:r>
-      <w:r>
-        <w:rPr>
-          <w:rFonts w:ascii="Arial" w:hAnsi="Arial" w:cs="Arial"/>
-          <w:sz w:val="24"/>
-          <w:szCs w:val="24"/>
-        </w:rPr>
-        <w:t xml:space="preserve">de las diferentes vivencias </w:t>
-      </w:r>
-      <w:r>
-        <w:rPr>
-          <w:rFonts w:ascii="Arial" w:hAnsi="Arial" w:cs="Arial"/>
-          <w:sz w:val="24"/>
-          <w:szCs w:val="24"/>
-        </w:rPr>
-        <w:t xml:space="preserve">de los cuidadores familiares que a través de sus experiencias pueden aportar a la guía de tips para ayudar a otros cuidadores con el cuidado de su familiar enfermo. Cabe aclarar que la guía inicialmente tendrá unos consejos base </w:t>
-      </w:r>
-      <w:r>
-        <w:rPr>
-          <w:rFonts w:ascii="Arial" w:hAnsi="Arial" w:cs="Arial"/>
-          <w:sz w:val="24"/>
-          <w:szCs w:val="24"/>
-        </w:rPr>
-        <w:t>recomendados</w:t>
-      </w:r>
-      <w:r>
-        <w:rPr>
-          <w:rFonts w:ascii="Arial" w:hAnsi="Arial" w:cs="Arial"/>
-          <w:sz w:val="24"/>
-          <w:szCs w:val="24"/>
-        </w:rPr>
-        <w:t xml:space="preserve"> por algún experto y los consejos que se quieran añadir serán previamente evaluados antes de ser publicados. </w:t>
-      </w:r>
-    </w:p>
-    <w:p>
-      <w:pPr>
-        <w:spacing w:after="0"/>
-        <w:jc w:val="both"/>
-        <w:rPr>
-          <w:rFonts w:ascii="Arial" w:hAnsi="Arial" w:cs="Arial"/>
-          <w:sz w:val="24"/>
-          <w:szCs w:val="24"/>
-        </w:rPr>
-      </w:pPr>
-    </w:p>
-    <w:p>
-      <w:pPr>
-        <w:pStyle w:val="Prrafodelista"/>
-        <w:spacing w:after="0"/>
-        <w:jc w:val="both"/>
-        <w:rPr>
-          <w:rFonts w:ascii="Arial" w:hAnsi="Arial" w:cs="Arial"/>
-          <w:sz w:val="24"/>
-          <w:szCs w:val="24"/>
-        </w:rPr>
-      </w:pPr>
+        <w:t>sta</w:t>
+      </w:r>
+      <w:proofErr w:type="spellEnd"/>
+      <w:r>
+        <w:rPr>
+          <w:rFonts w:ascii="Arial" w:hAnsi="Arial" w:cs="Arial"/>
+          <w:sz w:val="24"/>
+          <w:szCs w:val="24"/>
+        </w:rPr>
+        <w:t xml:space="preserve"> leyendo.</w:t>
+      </w:r>
     </w:p>
     <w:p>
       <w:pPr>
@@ -3195,6 +3247,7 @@
           <w:szCs w:val="24"/>
           <w:highlight w:val="yellow"/>
         </w:rPr>
+        <w:lastRenderedPageBreak/>
         <w:t xml:space="preserve">Diseñar y Desarrollar una aplicación </w:t>
       </w:r>
       <w:r>
@@ -3999,6 +4052,7 @@
           <w:sz w:val="24"/>
           <w:szCs w:val="24"/>
         </w:rPr>
+        <w:lastRenderedPageBreak/>
         <w:t>Se podrá enviar únicamente mensajes cortos a través</w:t>
       </w:r>
       <w:r>
@@ -7310,7 +7364,7 @@
 </file>
 
 <file path=customXml/itemProps1.xml><?xml version="1.0" encoding="utf-8"?>
-<ds:datastoreItem xmlns:ds="http://schemas.openxmlformats.org/officeDocument/2006/customXml" ds:itemID="{DE918A57-B64E-4CE6-9E9A-E4919B5DDA27}">
+<ds:datastoreItem xmlns:ds="http://schemas.openxmlformats.org/officeDocument/2006/customXml" ds:itemID="{BD7BD3E7-F150-4B59-BA4C-265C3F8A71F6}">
   <ds:schemaRefs>
     <ds:schemaRef ds:uri="http://schemas.openxmlformats.org/officeDocument/2006/bibliography"/>
   </ds:schemaRefs>

</xml_diff>

<commit_message>
Corrección a la tesis a fecha 19 de marzo Aqui ya esta corregida la justificacion, descripcion, alcances , limites. falta obj gneral y especificos
</commit_message>
<xml_diff>
--- a/TESIS PRIMERA ENTREGA corrección.docx
+++ b/TESIS PRIMERA ENTREGA corrección.docx
@@ -675,7 +675,23 @@
           <w:sz w:val="24"/>
           <w:szCs w:val="24"/>
         </w:rPr>
-        <w:t>es. Se caracteriza por la acumulación de</w:t>
+        <w:t>es</w:t>
+      </w:r>
+      <w:r>
+        <w:rPr>
+          <w:rFonts w:ascii="Arial" w:hAnsi="Arial" w:cs="Arial"/>
+          <w:sz w:val="24"/>
+          <w:szCs w:val="24"/>
+        </w:rPr>
+        <w:t xml:space="preserve"> y aun no tiene cura conocida</w:t>
+      </w:r>
+      <w:r>
+        <w:rPr>
+          <w:rFonts w:ascii="Arial" w:hAnsi="Arial" w:cs="Arial"/>
+          <w:sz w:val="24"/>
+          <w:szCs w:val="24"/>
+        </w:rPr>
+        <w:t>. Se caracteriza por la acumulación de</w:t>
       </w:r>
       <w:r>
         <w:rPr>
@@ -717,16 +733,14 @@
         </w:rPr>
         <w:t xml:space="preserve">, deterioro cognitivo como la </w:t>
       </w:r>
-      <w:proofErr w:type="gramStart"/>
-      <w:r>
-        <w:rPr>
-          <w:rFonts w:ascii="Arial" w:hAnsi="Arial" w:cs="Arial"/>
-          <w:sz w:val="24"/>
-          <w:szCs w:val="24"/>
-        </w:rPr>
-        <w:t>perdida</w:t>
-      </w:r>
-      <w:proofErr w:type="gramEnd"/>
+      <w:r>
+        <w:rPr>
+          <w:rFonts w:ascii="Arial" w:hAnsi="Arial" w:cs="Arial"/>
+          <w:sz w:val="24"/>
+          <w:szCs w:val="24"/>
+        </w:rPr>
+        <w:t>pérdida</w:t>
+      </w:r>
       <w:r>
         <w:rPr>
           <w:rFonts w:ascii="Arial" w:hAnsi="Arial" w:cs="Arial"/>
@@ -790,7 +804,15 @@
           <w:sz w:val="24"/>
           <w:szCs w:val="24"/>
         </w:rPr>
-        <w:t xml:space="preserve"> en sus tareas diarias y el cuidado de su entorno. Por ahora no hay cura conocida.</w:t>
+        <w:t xml:space="preserve"> en sus tareas diarias y el cuidado de su entorno</w:t>
+      </w:r>
+      <w:r>
+        <w:rPr>
+          <w:rFonts w:ascii="Arial" w:hAnsi="Arial" w:cs="Arial"/>
+          <w:sz w:val="24"/>
+          <w:szCs w:val="24"/>
+        </w:rPr>
+        <w:t>.</w:t>
       </w:r>
     </w:p>
     <w:p>
@@ -1047,7 +1069,31 @@
           <w:sz w:val="24"/>
           <w:szCs w:val="24"/>
         </w:rPr>
-        <w:t xml:space="preserve">el cuidador ya tiene un rol de supervisor-asistente, donde comienza a manejar los trastornos conductuales de la </w:t>
+        <w:t>el cuidador ya tiene un rol de supervisor-asistente, donde comienza a manejar los trastornos conductuales de la persona, colabora con el mantenimiento del hogar o co</w:t>
+      </w:r>
+      <w:r>
+        <w:rPr>
+          <w:rFonts w:ascii="Arial" w:hAnsi="Arial" w:cs="Arial"/>
+          <w:sz w:val="24"/>
+          <w:szCs w:val="24"/>
+        </w:rPr>
+        <w:t xml:space="preserve">cinar, comienza </w:t>
+      </w:r>
+      <w:r>
+        <w:rPr>
+          <w:rFonts w:ascii="Arial" w:hAnsi="Arial" w:cs="Arial"/>
+          <w:sz w:val="24"/>
+          <w:szCs w:val="24"/>
+        </w:rPr>
+        <w:t>el</w:t>
+      </w:r>
+      <w:r>
+        <w:rPr>
+          <w:rFonts w:ascii="Arial" w:hAnsi="Arial" w:cs="Arial"/>
+          <w:sz w:val="24"/>
+          <w:szCs w:val="24"/>
+        </w:rPr>
+        <w:t xml:space="preserve"> </w:t>
       </w:r>
       <w:r>
         <w:rPr>
@@ -1056,31 +1102,7 @@
           <w:szCs w:val="24"/>
         </w:rPr>
         <w:lastRenderedPageBreak/>
-        <w:t>persona, colabora con el mantenimiento del hogar o co</w:t>
-      </w:r>
-      <w:r>
-        <w:rPr>
-          <w:rFonts w:ascii="Arial" w:hAnsi="Arial" w:cs="Arial"/>
-          <w:sz w:val="24"/>
-          <w:szCs w:val="24"/>
-        </w:rPr>
-        <w:t xml:space="preserve">cinar, comienza </w:t>
-      </w:r>
-      <w:r>
-        <w:rPr>
-          <w:rFonts w:ascii="Arial" w:hAnsi="Arial" w:cs="Arial"/>
-          <w:sz w:val="24"/>
-          <w:szCs w:val="24"/>
-        </w:rPr>
-        <w:t>el</w:t>
-      </w:r>
-      <w:r>
-        <w:rPr>
-          <w:rFonts w:ascii="Arial" w:hAnsi="Arial" w:cs="Arial"/>
-          <w:sz w:val="24"/>
-          <w:szCs w:val="24"/>
-        </w:rPr>
-        <w:t xml:space="preserve"> cuidado personal del enfermo y debe desarrollar maneras de comunicación con este.</w:t>
+        <w:t>cuidado personal del enfermo y debe desarrollar maneras de comunicación con este.</w:t>
       </w:r>
       <w:r>
         <w:rPr>
@@ -1409,7 +1431,23 @@
           <w:sz w:val="24"/>
           <w:szCs w:val="24"/>
         </w:rPr>
-        <w:t>Para evitar la sobrecarga en el cuidador familiar se ha concluido que la estrategia más efectiva es la formación del cuidador y fomentar el apoyo social por medio de grupos de ayuda. Otras iniciativas contemplan las ayudas formales de profesionales que faciliten el desahogo del cuidador</w:t>
+        <w:t xml:space="preserve">Para evitar la sobrecarga en el cuidador familiar se ha concluido que </w:t>
+      </w:r>
+      <w:r>
+        <w:rPr>
+          <w:rFonts w:ascii="Arial" w:hAnsi="Arial" w:cs="Arial"/>
+          <w:sz w:val="24"/>
+          <w:szCs w:val="24"/>
+        </w:rPr>
+        <w:t>la estrategia</w:t>
+      </w:r>
+      <w:r>
+        <w:rPr>
+          <w:rFonts w:ascii="Arial" w:hAnsi="Arial" w:cs="Arial"/>
+          <w:sz w:val="24"/>
+          <w:szCs w:val="24"/>
+        </w:rPr>
+        <w:t xml:space="preserve"> más efectiva es la formación del cuidador y fomentar el apoyo social por medio de grupos de ayuda. Otras iniciativas contemplan las ayudas formales de profesionales que faciliten el desahogo del cuidador</w:t>
       </w:r>
       <w:r>
         <w:rPr>
@@ -1436,6 +1474,102 @@
         </w:rPr>
         <w:t xml:space="preserve"> </w:t>
       </w:r>
+      <w:r>
+        <w:rPr>
+          <w:rFonts w:ascii="Arial" w:hAnsi="Arial" w:cs="Arial"/>
+          <w:sz w:val="24"/>
+          <w:szCs w:val="24"/>
+        </w:rPr>
+        <w:t>E</w:t>
+      </w:r>
+      <w:r>
+        <w:rPr>
+          <w:rFonts w:ascii="Arial" w:hAnsi="Arial" w:cs="Arial"/>
+          <w:sz w:val="24"/>
+          <w:szCs w:val="24"/>
+        </w:rPr>
+        <w:t xml:space="preserve">xisten algunas fundaciones que </w:t>
+      </w:r>
+      <w:r>
+        <w:rPr>
+          <w:rFonts w:ascii="Arial" w:hAnsi="Arial" w:cs="Arial"/>
+          <w:sz w:val="24"/>
+          <w:szCs w:val="24"/>
+        </w:rPr>
+        <w:t>han querido poner en marcha estas estrategias facilitando</w:t>
+      </w:r>
+      <w:r>
+        <w:rPr>
+          <w:rFonts w:ascii="Arial" w:hAnsi="Arial" w:cs="Arial"/>
+          <w:sz w:val="24"/>
+          <w:szCs w:val="24"/>
+        </w:rPr>
+        <w:t xml:space="preserve"> charlas y talleres para cuidadores familiares de personas con Alzheimer que recién han asumido su rol y que </w:t>
+      </w:r>
+      <w:r>
+        <w:rPr>
+          <w:rFonts w:ascii="Arial" w:hAnsi="Arial" w:cs="Arial"/>
+          <w:sz w:val="24"/>
+          <w:szCs w:val="24"/>
+        </w:rPr>
+        <w:t>aún</w:t>
+      </w:r>
+      <w:r>
+        <w:rPr>
+          <w:rFonts w:ascii="Arial" w:hAnsi="Arial" w:cs="Arial"/>
+          <w:sz w:val="24"/>
+          <w:szCs w:val="24"/>
+        </w:rPr>
+        <w:t xml:space="preserve"> están a tiempo </w:t>
+      </w:r>
+      <w:r>
+        <w:rPr>
+          <w:rFonts w:ascii="Arial" w:hAnsi="Arial" w:cs="Arial"/>
+          <w:sz w:val="24"/>
+          <w:szCs w:val="24"/>
+        </w:rPr>
+        <w:t>para</w:t>
+      </w:r>
+      <w:r>
+        <w:rPr>
+          <w:rFonts w:ascii="Arial" w:hAnsi="Arial" w:cs="Arial"/>
+          <w:sz w:val="24"/>
+          <w:szCs w:val="24"/>
+        </w:rPr>
+        <w:t xml:space="preserve"> educarse </w:t>
+      </w:r>
+      <w:r>
+        <w:rPr>
+          <w:rFonts w:ascii="Arial" w:hAnsi="Arial" w:cs="Arial"/>
+          <w:sz w:val="24"/>
+          <w:szCs w:val="24"/>
+        </w:rPr>
+        <w:t>y</w:t>
+      </w:r>
+      <w:r>
+        <w:rPr>
+          <w:rFonts w:ascii="Arial" w:hAnsi="Arial" w:cs="Arial"/>
+          <w:sz w:val="24"/>
+          <w:szCs w:val="24"/>
+        </w:rPr>
+        <w:t xml:space="preserve"> no sobrecargarse, como también prestan apoyo a cuidadores que ya tienen síntomas de una sobrecarga inminente.</w:t>
+      </w:r>
+      <w:r>
+        <w:rPr>
+          <w:rFonts w:ascii="Arial" w:hAnsi="Arial" w:cs="Arial"/>
+          <w:sz w:val="24"/>
+          <w:szCs w:val="24"/>
+        </w:rPr>
+        <w:t xml:space="preserve"> Aun así este apoyo no es suficiente ya que muchas de estas fundaciones no son muy conocidas y no tienen medios contundentes para hacerse conocer. Otro impedimento que se le puede presentar a un cuidador familiar es la necesidad de estar con su pariente, ya que mientras asiste a las charlas no puede atenderlo y salir de su casa puede representar un problema. </w:t>
+      </w:r>
+      <w:r>
+        <w:rPr>
+          <w:rFonts w:ascii="Arial" w:hAnsi="Arial" w:cs="Arial"/>
+          <w:sz w:val="24"/>
+          <w:szCs w:val="24"/>
+        </w:rPr>
+        <w:t xml:space="preserve"> </w:t>
+      </w:r>
     </w:p>
     <w:p>
       <w:pPr>
@@ -1466,31 +1600,128 @@
           <w:sz w:val="24"/>
           <w:szCs w:val="24"/>
         </w:rPr>
-        <w:t xml:space="preserve">En el ámbito tecnológico se han </w:t>
-      </w:r>
-      <w:r>
-        <w:rPr>
-          <w:rFonts w:ascii="Arial" w:hAnsi="Arial" w:cs="Arial"/>
-          <w:sz w:val="24"/>
-          <w:szCs w:val="24"/>
-        </w:rPr>
-        <w:t>propuesto</w:t>
-      </w:r>
-      <w:r>
-        <w:rPr>
-          <w:rFonts w:ascii="Arial" w:hAnsi="Arial" w:cs="Arial"/>
-          <w:sz w:val="24"/>
-          <w:szCs w:val="24"/>
-        </w:rPr>
-        <w:t xml:space="preserve"> soluciones para que estas estrate</w:t>
-      </w:r>
-      <w:r>
-        <w:rPr>
-          <w:rFonts w:ascii="Arial" w:hAnsi="Arial" w:cs="Arial"/>
-          <w:sz w:val="24"/>
-          <w:szCs w:val="24"/>
-        </w:rPr>
-        <w:t>gias se pongan en marcha</w:t>
+        <w:t xml:space="preserve">Teniendo en cuenta esto se ve la necesidad de crear una ayuda tecnológica de tipo móvil que permita al cuidador familiar informarse </w:t>
+      </w:r>
+      <w:r>
+        <w:rPr>
+          <w:rFonts w:ascii="Arial" w:hAnsi="Arial" w:cs="Arial"/>
+          <w:sz w:val="24"/>
+          <w:szCs w:val="24"/>
+        </w:rPr>
+        <w:t xml:space="preserve">sobre la </w:t>
+      </w:r>
+      <w:r>
+        <w:rPr>
+          <w:rFonts w:ascii="Arial" w:hAnsi="Arial" w:cs="Arial"/>
+          <w:sz w:val="24"/>
+          <w:szCs w:val="24"/>
+        </w:rPr>
+        <w:lastRenderedPageBreak/>
+        <w:t>enfermedad de Alzheimer, tener información sobre el correcto cuidado de su familiar enfermo</w:t>
+      </w:r>
+      <w:r>
+        <w:rPr>
+          <w:rFonts w:ascii="Arial" w:hAnsi="Arial" w:cs="Arial"/>
+          <w:sz w:val="24"/>
+          <w:szCs w:val="24"/>
+        </w:rPr>
+        <w:t>, proporcionarle una manera fácil de relacionarse con otros cuidadores familiares</w:t>
+      </w:r>
+      <w:r>
+        <w:rPr>
+          <w:rFonts w:ascii="Arial" w:hAnsi="Arial" w:cs="Arial"/>
+          <w:sz w:val="24"/>
+          <w:szCs w:val="24"/>
+        </w:rPr>
+        <w:t xml:space="preserve"> y permitirle entender que también </w:t>
+      </w:r>
+      <w:r>
+        <w:rPr>
+          <w:rFonts w:ascii="Arial" w:hAnsi="Arial" w:cs="Arial"/>
+          <w:sz w:val="24"/>
+          <w:szCs w:val="24"/>
+        </w:rPr>
+        <w:t>puede</w:t>
+      </w:r>
+      <w:r>
+        <w:rPr>
+          <w:rFonts w:ascii="Arial" w:hAnsi="Arial" w:cs="Arial"/>
+          <w:sz w:val="24"/>
+          <w:szCs w:val="24"/>
+        </w:rPr>
+        <w:t xml:space="preserve"> cuidarse a sí mismo </w:t>
+      </w:r>
+      <w:r>
+        <w:rPr>
+          <w:rFonts w:ascii="Arial" w:hAnsi="Arial" w:cs="Arial"/>
+          <w:sz w:val="24"/>
+          <w:szCs w:val="24"/>
+        </w:rPr>
+        <w:t xml:space="preserve">ejerciendo su </w:t>
+      </w:r>
+      <w:r>
+        <w:rPr>
+          <w:rFonts w:ascii="Arial" w:hAnsi="Arial" w:cs="Arial"/>
+          <w:sz w:val="24"/>
+          <w:szCs w:val="24"/>
+        </w:rPr>
+        <w:t>rol</w:t>
+      </w:r>
+      <w:r>
+        <w:rPr>
+          <w:rFonts w:ascii="Arial" w:hAnsi="Arial" w:cs="Arial"/>
+          <w:sz w:val="24"/>
+          <w:szCs w:val="24"/>
+        </w:rPr>
+        <w:t xml:space="preserve"> de manera que esto le permita cuidar mejor a su ser querido</w:t>
+      </w:r>
+      <w:r>
+        <w:rPr>
+          <w:rFonts w:ascii="Arial" w:hAnsi="Arial" w:cs="Arial"/>
+          <w:sz w:val="24"/>
+          <w:szCs w:val="24"/>
+        </w:rPr>
+        <w:t xml:space="preserve"> sin necesidad de salir de casa</w:t>
+      </w:r>
+      <w:r>
+        <w:rPr>
+          <w:rFonts w:ascii="Arial" w:hAnsi="Arial" w:cs="Arial"/>
+          <w:sz w:val="24"/>
+          <w:szCs w:val="24"/>
+        </w:rPr>
+        <w:t xml:space="preserve">. </w:t>
+      </w:r>
+    </w:p>
+    <w:p>
+      <w:pPr>
+        <w:pStyle w:val="Prrafodelista"/>
+        <w:spacing w:after="0"/>
+        <w:jc w:val="both"/>
+        <w:rPr>
+          <w:rFonts w:ascii="Arial" w:hAnsi="Arial" w:cs="Arial"/>
+          <w:sz w:val="24"/>
+          <w:szCs w:val="24"/>
+        </w:rPr>
+      </w:pPr>
+    </w:p>
+    <w:p>
+      <w:pPr>
+        <w:pStyle w:val="Prrafodelista"/>
+        <w:spacing w:after="0"/>
+        <w:jc w:val="both"/>
+        <w:rPr>
+          <w:rFonts w:ascii="Arial" w:hAnsi="Arial" w:cs="Arial"/>
+          <w:sz w:val="24"/>
+          <w:szCs w:val="24"/>
+        </w:rPr>
+      </w:pPr>
+      <w:r>
+        <w:rPr>
+          <w:rFonts w:ascii="Arial" w:hAnsi="Arial" w:cs="Arial"/>
+          <w:sz w:val="24"/>
+          <w:szCs w:val="24"/>
+        </w:rPr>
+        <w:t>Se</w:t>
       </w:r>
       <w:r>
         <w:rPr>
@@ -1506,6 +1737,118 @@
           <w:sz w:val="24"/>
           <w:szCs w:val="24"/>
         </w:rPr>
+        <w:t>conocen</w:t>
+      </w:r>
+      <w:r>
+        <w:rPr>
+          <w:rFonts w:ascii="Arial" w:hAnsi="Arial" w:cs="Arial"/>
+          <w:sz w:val="24"/>
+          <w:szCs w:val="24"/>
+        </w:rPr>
+        <w:t xml:space="preserve"> </w:t>
+      </w:r>
+      <w:r>
+        <w:rPr>
+          <w:rFonts w:ascii="Arial" w:hAnsi="Arial" w:cs="Arial"/>
+          <w:sz w:val="24"/>
+          <w:szCs w:val="24"/>
+        </w:rPr>
+        <w:t xml:space="preserve">otras </w:t>
+      </w:r>
+      <w:r>
+        <w:rPr>
+          <w:rFonts w:ascii="Arial" w:hAnsi="Arial" w:cs="Arial"/>
+          <w:sz w:val="24"/>
+          <w:szCs w:val="24"/>
+        </w:rPr>
+        <w:t xml:space="preserve">soluciones </w:t>
+      </w:r>
+      <w:r>
+        <w:rPr>
+          <w:rFonts w:ascii="Arial" w:hAnsi="Arial" w:cs="Arial"/>
+          <w:sz w:val="24"/>
+          <w:szCs w:val="24"/>
+        </w:rPr>
+        <w:t xml:space="preserve">tecnológicas </w:t>
+      </w:r>
+      <w:r>
+        <w:rPr>
+          <w:rFonts w:ascii="Arial" w:hAnsi="Arial" w:cs="Arial"/>
+          <w:sz w:val="24"/>
+          <w:szCs w:val="24"/>
+        </w:rPr>
+        <w:t xml:space="preserve">para que </w:t>
+      </w:r>
+      <w:r>
+        <w:rPr>
+          <w:rFonts w:ascii="Arial" w:hAnsi="Arial" w:cs="Arial"/>
+          <w:sz w:val="24"/>
+          <w:szCs w:val="24"/>
+        </w:rPr>
+        <w:t xml:space="preserve">las </w:t>
+      </w:r>
+      <w:r>
+        <w:rPr>
+          <w:rFonts w:ascii="Arial" w:hAnsi="Arial" w:cs="Arial"/>
+          <w:sz w:val="24"/>
+          <w:szCs w:val="24"/>
+        </w:rPr>
+        <w:t>estrate</w:t>
+      </w:r>
+      <w:r>
+        <w:rPr>
+          <w:rFonts w:ascii="Arial" w:hAnsi="Arial" w:cs="Arial"/>
+          <w:sz w:val="24"/>
+          <w:szCs w:val="24"/>
+        </w:rPr>
+        <w:t xml:space="preserve">gias </w:t>
+      </w:r>
+      <w:r>
+        <w:rPr>
+          <w:rFonts w:ascii="Arial" w:hAnsi="Arial" w:cs="Arial"/>
+          <w:sz w:val="24"/>
+          <w:szCs w:val="24"/>
+        </w:rPr>
+        <w:t xml:space="preserve">ya </w:t>
+      </w:r>
+      <w:r>
+        <w:rPr>
+          <w:rFonts w:ascii="Arial" w:hAnsi="Arial" w:cs="Arial"/>
+          <w:sz w:val="24"/>
+          <w:szCs w:val="24"/>
+        </w:rPr>
+        <w:tab/>
+      </w:r>
+      <w:r>
+        <w:rPr>
+          <w:rFonts w:ascii="Arial" w:hAnsi="Arial" w:cs="Arial"/>
+          <w:sz w:val="24"/>
+          <w:szCs w:val="24"/>
+        </w:rPr>
+        <w:t xml:space="preserve"> mencionadas </w:t>
+      </w:r>
+      <w:r>
+        <w:rPr>
+          <w:rFonts w:ascii="Arial" w:hAnsi="Arial" w:cs="Arial"/>
+          <w:sz w:val="24"/>
+          <w:szCs w:val="24"/>
+        </w:rPr>
+        <w:t>se pongan en marcha</w:t>
+      </w:r>
+      <w:r>
+        <w:rPr>
+          <w:rFonts w:ascii="Arial" w:hAnsi="Arial" w:cs="Arial"/>
+          <w:sz w:val="24"/>
+          <w:szCs w:val="24"/>
+        </w:rPr>
+        <w:t xml:space="preserve"> </w:t>
+      </w:r>
+      <w:r>
+        <w:rPr>
+          <w:rFonts w:ascii="Arial" w:hAnsi="Arial" w:cs="Arial"/>
+          <w:sz w:val="24"/>
+          <w:szCs w:val="24"/>
+        </w:rPr>
         <w:t xml:space="preserve">dando la facilidad de acceso a información y apoyo </w:t>
       </w:r>
       <w:r>
@@ -1604,6 +1947,30 @@
         </w:rPr>
         <w:t>.</w:t>
       </w:r>
+    </w:p>
+    <w:p>
+      <w:pPr>
+        <w:pStyle w:val="Prrafodelista"/>
+        <w:spacing w:after="0"/>
+        <w:jc w:val="both"/>
+        <w:rPr>
+          <w:rFonts w:ascii="Arial" w:hAnsi="Arial" w:cs="Arial"/>
+          <w:sz w:val="24"/>
+          <w:szCs w:val="24"/>
+        </w:rPr>
+      </w:pPr>
+    </w:p>
+    <w:p>
+      <w:pPr>
+        <w:pStyle w:val="Prrafodelista"/>
+        <w:spacing w:after="0"/>
+        <w:jc w:val="both"/>
+        <w:rPr>
+          <w:rFonts w:ascii="Arial" w:hAnsi="Arial" w:cs="Arial"/>
+          <w:sz w:val="24"/>
+          <w:szCs w:val="24"/>
+        </w:rPr>
+      </w:pPr>
     </w:p>
     <w:p>
       <w:pPr>
@@ -1628,7 +1995,6 @@
           <w:sz w:val="24"/>
           <w:szCs w:val="24"/>
         </w:rPr>
-        <w:lastRenderedPageBreak/>
         <w:t>JUSTIFICACIÓN</w:t>
       </w:r>
     </w:p>
@@ -1662,111 +2028,15 @@
           <w:sz w:val="24"/>
           <w:szCs w:val="24"/>
         </w:rPr>
-        <w:t>L</w:t>
-      </w:r>
-      <w:r>
-        <w:rPr>
-          <w:rFonts w:ascii="Arial" w:hAnsi="Arial" w:cs="Arial"/>
-          <w:sz w:val="24"/>
-          <w:szCs w:val="24"/>
-        </w:rPr>
-        <w:t xml:space="preserve">a población </w:t>
-      </w:r>
-      <w:r>
-        <w:rPr>
-          <w:rFonts w:ascii="Arial" w:hAnsi="Arial" w:cs="Arial"/>
-          <w:sz w:val="24"/>
-          <w:szCs w:val="24"/>
-        </w:rPr>
-        <w:t>adulta mayor</w:t>
-      </w:r>
-      <w:r>
-        <w:rPr>
-          <w:rFonts w:ascii="Arial" w:hAnsi="Arial" w:cs="Arial"/>
-          <w:sz w:val="24"/>
-          <w:szCs w:val="24"/>
-        </w:rPr>
-        <w:t xml:space="preserve"> </w:t>
-      </w:r>
-      <w:r>
-        <w:rPr>
-          <w:rFonts w:ascii="Arial" w:hAnsi="Arial" w:cs="Arial"/>
-          <w:sz w:val="24"/>
-          <w:szCs w:val="24"/>
-        </w:rPr>
-        <w:t>es propensa</w:t>
-      </w:r>
-      <w:r>
-        <w:rPr>
-          <w:rFonts w:ascii="Arial" w:hAnsi="Arial" w:cs="Arial"/>
-          <w:sz w:val="24"/>
-          <w:szCs w:val="24"/>
-        </w:rPr>
-        <w:t xml:space="preserve"> a adquirir enfermedades </w:t>
-      </w:r>
-      <w:r>
-        <w:rPr>
-          <w:rFonts w:ascii="Arial" w:hAnsi="Arial" w:cs="Arial"/>
-          <w:sz w:val="24"/>
-          <w:szCs w:val="24"/>
-        </w:rPr>
-        <w:t>degenerativas</w:t>
-      </w:r>
-      <w:r>
-        <w:rPr>
-          <w:rFonts w:ascii="Arial" w:hAnsi="Arial" w:cs="Arial"/>
-          <w:sz w:val="24"/>
-          <w:szCs w:val="24"/>
-        </w:rPr>
-        <w:t xml:space="preserve"> como puede ser el Parkinson, la Artrosi</w:t>
-      </w:r>
-      <w:r>
-        <w:rPr>
-          <w:rFonts w:ascii="Arial" w:hAnsi="Arial" w:cs="Arial"/>
-          <w:sz w:val="24"/>
-          <w:szCs w:val="24"/>
-        </w:rPr>
-        <w:t>s</w:t>
-      </w:r>
-      <w:r>
-        <w:rPr>
-          <w:rFonts w:ascii="Arial" w:hAnsi="Arial" w:cs="Arial"/>
-          <w:sz w:val="24"/>
-          <w:szCs w:val="24"/>
-        </w:rPr>
-        <w:t>, el Alzheimer</w:t>
-      </w:r>
-      <w:r>
-        <w:rPr>
-          <w:rFonts w:ascii="Arial" w:hAnsi="Arial" w:cs="Arial"/>
-          <w:sz w:val="24"/>
-          <w:szCs w:val="24"/>
-        </w:rPr>
-        <w:t xml:space="preserve"> y </w:t>
-      </w:r>
-      <w:r>
-        <w:rPr>
-          <w:rFonts w:ascii="Arial" w:hAnsi="Arial" w:cs="Arial"/>
-          <w:sz w:val="24"/>
-          <w:szCs w:val="24"/>
-        </w:rPr>
-        <w:t>otras. E</w:t>
-      </w:r>
-      <w:r>
-        <w:rPr>
-          <w:rFonts w:ascii="Arial" w:hAnsi="Arial" w:cs="Arial"/>
-          <w:sz w:val="24"/>
-          <w:szCs w:val="24"/>
-        </w:rPr>
-        <w:t xml:space="preserve">ste tipo de enfermedades tienden a empeorar y no existe una cura conocida. </w:t>
-      </w:r>
-      <w:r>
-        <w:rPr>
-          <w:rFonts w:ascii="Arial" w:hAnsi="Arial" w:cs="Arial"/>
-          <w:sz w:val="24"/>
-          <w:szCs w:val="24"/>
-        </w:rPr>
-        <w:t>De estas, La enfermedad de Alzheimer es la que más impacto genera en la vida del paciente y su familia.</w:t>
+        <w:t>De las enfermedades neurodegenerativas que puede llegar a desarrollar un adulto mayor, l</w:t>
+      </w:r>
+      <w:r>
+        <w:rPr>
+          <w:rFonts w:ascii="Arial" w:hAnsi="Arial" w:cs="Arial"/>
+          <w:sz w:val="24"/>
+          <w:szCs w:val="24"/>
+        </w:rPr>
+        <w:t>a enfermedad de Alzheimer es la que más impacto genera en la vida del paciente y su familia.</w:t>
       </w:r>
     </w:p>
     <w:p>
@@ -2035,7 +2305,24 @@
           <w:sz w:val="24"/>
           <w:szCs w:val="24"/>
         </w:rPr>
-        <w:t>Durante la primera etapa del Alzheimer los pacientes no requieren apoyo constante y pueden desarrollar las actividades de su vida diaria, pero conforme la enfermedad avanza</w:t>
+        <w:t>En l</w:t>
+      </w:r>
+      <w:r>
+        <w:rPr>
+          <w:rFonts w:ascii="Arial" w:hAnsi="Arial" w:cs="Arial"/>
+          <w:sz w:val="24"/>
+          <w:szCs w:val="24"/>
+        </w:rPr>
+        <w:t xml:space="preserve">a primera etapa del Alzheimer los pacientes no requieren apoyo constante y pueden desarrollar las actividades de su vida diaria, pero </w:t>
+      </w:r>
+      <w:r>
+        <w:rPr>
+          <w:rFonts w:ascii="Arial" w:hAnsi="Arial" w:cs="Arial"/>
+          <w:sz w:val="24"/>
+          <w:szCs w:val="24"/>
+        </w:rPr>
+        <w:lastRenderedPageBreak/>
+        <w:t>conforme la enfermedad avanza</w:t>
       </w:r>
       <w:r>
         <w:rPr>
@@ -2113,6 +2400,174 @@
           <w:sz w:val="24"/>
           <w:szCs w:val="24"/>
         </w:rPr>
+        <w:t xml:space="preserve">En principio </w:t>
+      </w:r>
+      <w:r>
+        <w:rPr>
+          <w:rFonts w:ascii="Arial" w:hAnsi="Arial" w:cs="Arial"/>
+          <w:sz w:val="24"/>
+          <w:szCs w:val="24"/>
+        </w:rPr>
+        <w:t xml:space="preserve">el rol principal de cuidador </w:t>
+      </w:r>
+      <w:r>
+        <w:rPr>
+          <w:rFonts w:ascii="Arial" w:hAnsi="Arial" w:cs="Arial"/>
+          <w:sz w:val="24"/>
+          <w:szCs w:val="24"/>
+        </w:rPr>
+        <w:t>lo asume el</w:t>
+      </w:r>
+      <w:r>
+        <w:rPr>
+          <w:rFonts w:ascii="Arial" w:hAnsi="Arial" w:cs="Arial"/>
+          <w:sz w:val="24"/>
+          <w:szCs w:val="24"/>
+        </w:rPr>
+        <w:t xml:space="preserve"> familiar</w:t>
+      </w:r>
+      <w:r>
+        <w:rPr>
+          <w:rFonts w:ascii="Arial" w:hAnsi="Arial" w:cs="Arial"/>
+          <w:sz w:val="24"/>
+          <w:szCs w:val="24"/>
+        </w:rPr>
+        <w:t xml:space="preserve"> más cercano a la persona con Alzheimer</w:t>
+      </w:r>
+      <w:r>
+        <w:rPr>
+          <w:rFonts w:ascii="Arial" w:hAnsi="Arial" w:cs="Arial"/>
+          <w:sz w:val="24"/>
+          <w:szCs w:val="24"/>
+        </w:rPr>
+        <w:t>.</w:t>
+      </w:r>
+      <w:r>
+        <w:rPr>
+          <w:rFonts w:ascii="Arial" w:hAnsi="Arial" w:cs="Arial"/>
+          <w:sz w:val="24"/>
+          <w:szCs w:val="24"/>
+        </w:rPr>
+        <w:t xml:space="preserve"> </w:t>
+      </w:r>
+      <w:r>
+        <w:rPr>
+          <w:rFonts w:ascii="Arial" w:hAnsi="Arial" w:cs="Arial"/>
+          <w:sz w:val="24"/>
+          <w:szCs w:val="24"/>
+        </w:rPr>
+        <w:t xml:space="preserve">Es una tarea que ocupa la mayor parte de su tiempo, que requiere compromiso y dedicación, además de esto la vida del cuidador </w:t>
+      </w:r>
+      <w:r>
+        <w:rPr>
+          <w:rFonts w:ascii="Arial" w:hAnsi="Arial" w:cs="Arial"/>
+          <w:sz w:val="24"/>
+          <w:szCs w:val="24"/>
+        </w:rPr>
+        <w:t xml:space="preserve">familiar </w:t>
+      </w:r>
+      <w:r>
+        <w:rPr>
+          <w:rFonts w:ascii="Arial" w:hAnsi="Arial" w:cs="Arial"/>
+          <w:sz w:val="24"/>
+          <w:szCs w:val="24"/>
+        </w:rPr>
+        <w:t>pu</w:t>
+      </w:r>
+      <w:r>
+        <w:rPr>
+          <w:rFonts w:ascii="Arial" w:hAnsi="Arial" w:cs="Arial"/>
+          <w:sz w:val="24"/>
+          <w:szCs w:val="24"/>
+        </w:rPr>
+        <w:t>e</w:t>
+      </w:r>
+      <w:r>
+        <w:rPr>
+          <w:rFonts w:ascii="Arial" w:hAnsi="Arial" w:cs="Arial"/>
+          <w:sz w:val="24"/>
+          <w:szCs w:val="24"/>
+        </w:rPr>
+        <w:t xml:space="preserve">de cambiar de muchas maneras ya que hasta sus propias actividades diarias deben ser modificadas como dejar un empleo, mudarse con el paciente, entre otros. Como </w:t>
+      </w:r>
+      <w:r>
+        <w:rPr>
+          <w:rFonts w:ascii="Arial" w:hAnsi="Arial" w:cs="Arial"/>
+          <w:sz w:val="24"/>
+          <w:szCs w:val="24"/>
+        </w:rPr>
+        <w:t>la tarea de “cuidar” no es algo planeado previamente y</w:t>
+      </w:r>
+      <w:r>
+        <w:rPr>
+          <w:rFonts w:ascii="Arial" w:hAnsi="Arial" w:cs="Arial"/>
+          <w:sz w:val="24"/>
+          <w:szCs w:val="24"/>
+        </w:rPr>
+        <w:t xml:space="preserve"> por lo general </w:t>
+      </w:r>
+      <w:r>
+        <w:rPr>
+          <w:rFonts w:ascii="Arial" w:hAnsi="Arial" w:cs="Arial"/>
+          <w:sz w:val="24"/>
+          <w:szCs w:val="24"/>
+        </w:rPr>
+        <w:t>ésta es asumida</w:t>
+      </w:r>
+      <w:r>
+        <w:rPr>
+          <w:rFonts w:ascii="Arial" w:hAnsi="Arial" w:cs="Arial"/>
+          <w:sz w:val="24"/>
+          <w:szCs w:val="24"/>
+        </w:rPr>
+        <w:t xml:space="preserve"> en el moment</w:t>
+      </w:r>
+      <w:r>
+        <w:rPr>
+          <w:rFonts w:ascii="Arial" w:hAnsi="Arial" w:cs="Arial"/>
+          <w:sz w:val="24"/>
+          <w:szCs w:val="24"/>
+        </w:rPr>
+        <w:t>o del diagnóstico del paciente,</w:t>
+      </w:r>
+      <w:r>
+        <w:rPr>
+          <w:rFonts w:ascii="Arial" w:hAnsi="Arial" w:cs="Arial"/>
+          <w:sz w:val="24"/>
+          <w:szCs w:val="24"/>
+        </w:rPr>
+        <w:t xml:space="preserve"> el cuidador familiar no tiene una preparación previa</w:t>
+      </w:r>
+      <w:r>
+        <w:rPr>
+          <w:rFonts w:ascii="Arial" w:hAnsi="Arial" w:cs="Arial"/>
+          <w:sz w:val="24"/>
+          <w:szCs w:val="24"/>
+        </w:rPr>
+        <w:t xml:space="preserve"> para desempeñar ese rol</w:t>
+      </w:r>
+      <w:r>
+        <w:rPr>
+          <w:rFonts w:ascii="Arial" w:hAnsi="Arial" w:cs="Arial"/>
+          <w:sz w:val="24"/>
+          <w:szCs w:val="24"/>
+        </w:rPr>
+        <w:t>.</w:t>
+      </w:r>
+      <w:r>
+        <w:rPr>
+          <w:rFonts w:ascii="Arial" w:hAnsi="Arial" w:cs="Arial"/>
+          <w:sz w:val="24"/>
+          <w:szCs w:val="24"/>
+        </w:rPr>
+        <w:t xml:space="preserve"> </w:t>
+      </w:r>
+      <w:r>
+        <w:rPr>
+          <w:rFonts w:ascii="Arial" w:hAnsi="Arial" w:cs="Arial"/>
+          <w:sz w:val="24"/>
+          <w:szCs w:val="24"/>
+        </w:rPr>
         <w:t>P</w:t>
       </w:r>
       <w:r>
@@ -2121,63 +2576,15 @@
           <w:sz w:val="24"/>
           <w:szCs w:val="24"/>
         </w:rPr>
-        <w:t xml:space="preserve">or lo general </w:t>
-      </w:r>
-      <w:r>
-        <w:rPr>
-          <w:rFonts w:ascii="Arial" w:hAnsi="Arial" w:cs="Arial"/>
-          <w:sz w:val="24"/>
-          <w:szCs w:val="24"/>
-        </w:rPr>
-        <w:t>quien asume el rol principal de cuidador es un familiar</w:t>
-      </w:r>
-      <w:r>
-        <w:rPr>
-          <w:rFonts w:ascii="Arial" w:hAnsi="Arial" w:cs="Arial"/>
-          <w:sz w:val="24"/>
-          <w:szCs w:val="24"/>
-        </w:rPr>
-        <w:t>.</w:t>
-      </w:r>
-      <w:r>
-        <w:rPr>
-          <w:rFonts w:ascii="Arial" w:hAnsi="Arial" w:cs="Arial"/>
-          <w:sz w:val="24"/>
-          <w:szCs w:val="24"/>
-        </w:rPr>
-        <w:t xml:space="preserve"> </w:t>
-      </w:r>
-      <w:r>
-        <w:rPr>
-          <w:rFonts w:ascii="Arial" w:hAnsi="Arial" w:cs="Arial"/>
-          <w:sz w:val="24"/>
-          <w:szCs w:val="24"/>
-        </w:rPr>
-        <w:t>Es una tarea que ocupa la mayor parte de su tiempo, que requiere compromiso y dedicación, además de esto la vida del cuidador pu</w:t>
-      </w:r>
-      <w:r>
-        <w:rPr>
-          <w:rFonts w:ascii="Arial" w:hAnsi="Arial" w:cs="Arial"/>
-          <w:sz w:val="24"/>
-          <w:szCs w:val="24"/>
-        </w:rPr>
-        <w:t>e</w:t>
-      </w:r>
-      <w:r>
-        <w:rPr>
-          <w:rFonts w:ascii="Arial" w:hAnsi="Arial" w:cs="Arial"/>
-          <w:sz w:val="24"/>
-          <w:szCs w:val="24"/>
-        </w:rPr>
-        <w:t>de cambiar de muchas maneras ya que hasta sus propias actividades diarias deben ser modificadas como dejar un empleo, mudarse con el paciente, entre otros. Como no es un rol que fue planeado, y que por lo general es asumido en el momento del diagnóstico del paciente y el cuidador familiar no tiene una preparación previa, puede generar en él problemas de sobrecarga, es decir</w:t>
-      </w:r>
-      <w:r>
-        <w:rPr>
-          <w:rFonts w:ascii="Arial" w:hAnsi="Arial" w:cs="Arial"/>
-          <w:sz w:val="24"/>
-          <w:szCs w:val="24"/>
-        </w:rPr>
-        <w:t>:</w:t>
+        <w:t>uede generar en él problemas de sobrecarga</w:t>
+      </w:r>
+      <w:r>
+        <w:rPr>
+          <w:rFonts w:ascii="Arial" w:hAnsi="Arial" w:cs="Arial"/>
+          <w:sz w:val="24"/>
+          <w:szCs w:val="24"/>
+        </w:rPr>
+        <w:t xml:space="preserve"> ya</w:t>
       </w:r>
       <w:r>
         <w:rPr>
@@ -2280,69 +2687,7 @@
           <w:sz w:val="24"/>
           <w:szCs w:val="24"/>
         </w:rPr>
-        <w:t xml:space="preserve">Los cuidadores familiares no se dan cuenta que están en una situación de sobrecarga ya que el interés por su familiar y los cuidados que este requiere </w:t>
-      </w:r>
-      <w:r>
-        <w:rPr>
-          <w:rFonts w:ascii="Arial" w:hAnsi="Arial" w:cs="Arial"/>
-          <w:sz w:val="24"/>
-          <w:szCs w:val="24"/>
-        </w:rPr>
-        <w:lastRenderedPageBreak/>
-        <w:t xml:space="preserve">le son más importantes que cuidar su propia salud. </w:t>
-      </w:r>
-      <w:r>
-        <w:rPr>
-          <w:rFonts w:ascii="Arial" w:hAnsi="Arial" w:cs="Arial"/>
-          <w:color w:val="FF0000"/>
-          <w:sz w:val="24"/>
-          <w:szCs w:val="24"/>
-        </w:rPr>
-        <w:t>Muchos de ellos van adquiriendo malestares durante el proceso de cuidado de</w:t>
-      </w:r>
-      <w:r>
-        <w:rPr>
-          <w:rFonts w:ascii="Arial" w:hAnsi="Arial" w:cs="Arial"/>
-          <w:color w:val="FF0000"/>
-          <w:sz w:val="24"/>
-          <w:szCs w:val="24"/>
-        </w:rPr>
-        <w:t xml:space="preserve"> su familiar y permiten que esto</w:t>
-      </w:r>
-      <w:r>
-        <w:rPr>
-          <w:rFonts w:ascii="Arial" w:hAnsi="Arial" w:cs="Arial"/>
-          <w:color w:val="FF0000"/>
-          <w:sz w:val="24"/>
-          <w:szCs w:val="24"/>
-        </w:rPr>
-        <w:t>s avancen hasta puntos en los que ya ni ellos mismos pueden cuidar a su paciente porque no tiene la fuerza ni las ganas para hacerlo. De esta manera se llega a un reconocimiento tardío de una situación de sobrecarga y esto los lleva a que no cuiden bien</w:t>
-      </w:r>
-      <w:r>
-        <w:rPr>
-          <w:rFonts w:ascii="Arial" w:hAnsi="Arial" w:cs="Arial"/>
-          <w:color w:val="FF0000"/>
-          <w:sz w:val="24"/>
-          <w:szCs w:val="24"/>
-        </w:rPr>
-        <w:t xml:space="preserve"> a su familiar</w:t>
-      </w:r>
-      <w:r>
-        <w:rPr>
-          <w:rFonts w:ascii="Arial" w:hAnsi="Arial" w:cs="Arial"/>
-          <w:color w:val="FF0000"/>
-          <w:sz w:val="24"/>
-          <w:szCs w:val="24"/>
-        </w:rPr>
-        <w:t xml:space="preserve"> y además puede llevarlos a casos tan extremos como la muerte</w:t>
-      </w:r>
-      <w:r>
-        <w:rPr>
-          <w:rFonts w:ascii="Arial" w:hAnsi="Arial" w:cs="Arial"/>
-          <w:sz w:val="24"/>
-          <w:szCs w:val="24"/>
-        </w:rPr>
-        <w:t xml:space="preserve">. </w:t>
+        <w:t xml:space="preserve">Un cuidador familiar en la mayoría de los casos no es consciente de la situación de sobrecarga por la que puede estar atravesando. Muchas veces el interés por su familiar y los cuidados que este debe tener son de mayor importancia que su propia salud llegando a un punto donde pueden llegar a caer enfermos, incluso encontrando la muerte, </w:t>
       </w:r>
       <w:r>
         <w:rPr>
@@ -2351,7 +2696,7 @@
           <w:szCs w:val="24"/>
           <w:highlight w:val="yellow"/>
         </w:rPr>
-        <w:t>De hecho en muchos casos, el cuidador familiar muere primero que el mismo paciente.</w:t>
+        <w:t>inclusive hay casos en los que el cuidador suele morir primero que el paciente.</w:t>
       </w:r>
     </w:p>
     <w:p>
@@ -2491,15 +2836,24 @@
           <w:sz w:val="24"/>
           <w:szCs w:val="24"/>
         </w:rPr>
-        <w:t xml:space="preserve"> o cancelarlos definitivamente. Asistiendo a estos talleres se puede observar que muchos de los cu</w:t>
-      </w:r>
-      <w:r>
-        <w:rPr>
-          <w:rFonts w:ascii="Arial" w:hAnsi="Arial" w:cs="Arial"/>
-          <w:sz w:val="24"/>
-          <w:szCs w:val="24"/>
-        </w:rPr>
-        <w:t xml:space="preserve">idadores familiares tienen problemas con los horarios; de hecho solo salir de su casa y dejar a su familiar les presenta un inconveniente. Muchos de ellos no asisten a todos los cursos o están preocupados por volver pronto a casa. </w:t>
+        <w:t xml:space="preserve"> o cancelarlos definitivamente. Asistiendo a estos talleres se puede observar que muchos </w:t>
+      </w:r>
+      <w:r>
+        <w:rPr>
+          <w:rFonts w:ascii="Arial" w:hAnsi="Arial" w:cs="Arial"/>
+          <w:sz w:val="24"/>
+          <w:szCs w:val="24"/>
+        </w:rPr>
+        <w:lastRenderedPageBreak/>
+        <w:t>de los cu</w:t>
+      </w:r>
+      <w:r>
+        <w:rPr>
+          <w:rFonts w:ascii="Arial" w:hAnsi="Arial" w:cs="Arial"/>
+          <w:sz w:val="24"/>
+          <w:szCs w:val="24"/>
+        </w:rPr>
+        <w:t xml:space="preserve">idadores familiares tienen problemas con los horarios; de hecho solo salir de su casa y dejar a su familiar les presenta un inconveniente. </w:t>
       </w:r>
     </w:p>
     <w:p>
@@ -2527,28 +2881,41 @@
         <w:jc w:val="both"/>
         <w:rPr>
           <w:rFonts w:ascii="Arial" w:hAnsi="Arial" w:cs="Arial"/>
-          <w:color w:val="FF0000"/>
-          <w:sz w:val="24"/>
-          <w:szCs w:val="24"/>
-        </w:rPr>
-      </w:pPr>
-      <w:r>
-        <w:rPr>
-          <w:rFonts w:ascii="Arial" w:hAnsi="Arial" w:cs="Arial"/>
-          <w:color w:val="FF0000"/>
-          <w:sz w:val="24"/>
-          <w:szCs w:val="24"/>
-        </w:rPr>
-        <w:t>Por estas razones se tiene la necesidad de crear una ayuda tecnológica que permita a los cuidadores informarse y mantenerse en contacto con otros cuidadores familiares sin ser necesario salir de casa</w:t>
-      </w:r>
-      <w:r>
-        <w:rPr>
-          <w:rFonts w:ascii="Arial" w:hAnsi="Arial" w:cs="Arial"/>
-          <w:color w:val="FF0000"/>
-          <w:sz w:val="24"/>
-          <w:szCs w:val="24"/>
-        </w:rPr>
-        <w:t>.</w:t>
+          <w:sz w:val="24"/>
+          <w:szCs w:val="24"/>
+        </w:rPr>
+      </w:pPr>
+      <w:r>
+        <w:rPr>
+          <w:rFonts w:ascii="Arial" w:hAnsi="Arial" w:cs="Arial"/>
+          <w:sz w:val="24"/>
+          <w:szCs w:val="24"/>
+        </w:rPr>
+        <w:t>Realizar</w:t>
+      </w:r>
+      <w:r>
+        <w:rPr>
+          <w:rFonts w:ascii="Arial" w:hAnsi="Arial" w:cs="Arial"/>
+          <w:sz w:val="24"/>
+          <w:szCs w:val="24"/>
+        </w:rPr>
+        <w:t xml:space="preserve"> este proyecto significa permitir a un cuidador familiar el acceso rápido a información necesaria para el cuidador de una persona con Alzheimer, relacionarse con otras personas en su misma situación sin salir de casa y permitirle ser consciente de su rol como cuidador para que de esta manera pueda cuidarse a </w:t>
+      </w:r>
+      <w:r>
+        <w:rPr>
+          <w:rFonts w:ascii="Arial" w:hAnsi="Arial" w:cs="Arial"/>
+          <w:sz w:val="24"/>
+          <w:szCs w:val="24"/>
+        </w:rPr>
+        <w:t>sí</w:t>
+      </w:r>
+      <w:r>
+        <w:rPr>
+          <w:rFonts w:ascii="Arial" w:hAnsi="Arial" w:cs="Arial"/>
+          <w:sz w:val="24"/>
+          <w:szCs w:val="24"/>
+        </w:rPr>
+        <w:t xml:space="preserve"> mismo y cuidar a su familiar de una manera satisfactoria. </w:t>
       </w:r>
     </w:p>
     <w:p>
@@ -2673,36 +3040,6 @@
     </w:p>
     <w:p>
       <w:pPr>
-        <w:autoSpaceDE w:val="0"/>
-        <w:autoSpaceDN w:val="0"/>
-        <w:adjustRightInd w:val="0"/>
-        <w:spacing w:after="0" w:line="240" w:lineRule="auto"/>
-        <w:ind w:left="708"/>
-        <w:jc w:val="both"/>
-        <w:rPr>
-          <w:rFonts w:ascii="Arial" w:hAnsi="Arial" w:cs="Arial"/>
-          <w:sz w:val="24"/>
-          <w:szCs w:val="24"/>
-        </w:rPr>
-      </w:pPr>
-    </w:p>
-    <w:p>
-      <w:pPr>
-        <w:autoSpaceDE w:val="0"/>
-        <w:autoSpaceDN w:val="0"/>
-        <w:adjustRightInd w:val="0"/>
-        <w:spacing w:after="0" w:line="240" w:lineRule="auto"/>
-        <w:ind w:left="708"/>
-        <w:jc w:val="both"/>
-        <w:rPr>
-          <w:rFonts w:ascii="Arial" w:hAnsi="Arial" w:cs="Arial"/>
-          <w:sz w:val="24"/>
-          <w:szCs w:val="24"/>
-        </w:rPr>
-      </w:pPr>
-    </w:p>
-    <w:p>
-      <w:pPr>
         <w:spacing w:after="0"/>
         <w:jc w:val="both"/>
         <w:rPr>
@@ -2735,8 +3072,373 @@
           <w:sz w:val="24"/>
           <w:szCs w:val="24"/>
         </w:rPr>
+        <w:t>ALCANCES</w:t>
+      </w:r>
+    </w:p>
+    <w:p>
+      <w:pPr>
+        <w:pStyle w:val="Prrafodelista"/>
+        <w:spacing w:after="0"/>
+        <w:jc w:val="both"/>
+        <w:rPr>
+          <w:rFonts w:ascii="Arial" w:hAnsi="Arial" w:cs="Arial"/>
+          <w:b/>
+          <w:sz w:val="24"/>
+          <w:szCs w:val="24"/>
+        </w:rPr>
+      </w:pPr>
+    </w:p>
+    <w:p>
+      <w:pPr>
+        <w:pStyle w:val="Prrafodelista"/>
+        <w:spacing w:after="0"/>
+        <w:jc w:val="both"/>
+        <w:rPr>
+          <w:rFonts w:ascii="Arial" w:hAnsi="Arial" w:cs="Arial"/>
+          <w:sz w:val="24"/>
+          <w:szCs w:val="24"/>
+        </w:rPr>
+      </w:pPr>
+      <w:r>
+        <w:rPr>
+          <w:rFonts w:ascii="Arial" w:hAnsi="Arial" w:cs="Arial"/>
+          <w:sz w:val="24"/>
+          <w:szCs w:val="24"/>
+        </w:rPr>
+        <w:t xml:space="preserve">Se desarrollará una aplicación móvil con miras a una red social de conocimiento dirigida </w:t>
+      </w:r>
+      <w:r>
+        <w:rPr>
+          <w:rFonts w:ascii="Arial" w:hAnsi="Arial" w:cs="Arial"/>
+          <w:sz w:val="24"/>
+          <w:szCs w:val="24"/>
+        </w:rPr>
+        <w:t>únicamente</w:t>
+      </w:r>
+      <w:r>
+        <w:rPr>
+          <w:rFonts w:ascii="Arial" w:hAnsi="Arial" w:cs="Arial"/>
+          <w:sz w:val="24"/>
+          <w:szCs w:val="24"/>
+        </w:rPr>
+        <w:t xml:space="preserve"> a cuidadores familiares de pacientes con enfermedad de Alzheimer la cual perm</w:t>
+      </w:r>
+      <w:r>
+        <w:rPr>
+          <w:rFonts w:ascii="Arial" w:hAnsi="Arial" w:cs="Arial"/>
+          <w:sz w:val="24"/>
+          <w:szCs w:val="24"/>
+        </w:rPr>
+        <w:t xml:space="preserve">itirá la comunicación de estos a </w:t>
+      </w:r>
+      <w:r>
+        <w:rPr>
+          <w:rFonts w:ascii="Arial" w:hAnsi="Arial" w:cs="Arial"/>
+          <w:sz w:val="24"/>
+          <w:szCs w:val="24"/>
+        </w:rPr>
+        <w:t>través de un chat en el cual se podrá enviar solamente texto de manera que puedan compartir sus</w:t>
+      </w:r>
+      <w:r>
+        <w:rPr>
+          <w:rFonts w:ascii="Arial" w:hAnsi="Arial" w:cs="Arial"/>
+          <w:sz w:val="24"/>
+          <w:szCs w:val="24"/>
+        </w:rPr>
+        <w:t xml:space="preserve"> experiencias o solo cha</w:t>
+      </w:r>
+      <w:r>
+        <w:rPr>
+          <w:rFonts w:ascii="Arial" w:hAnsi="Arial" w:cs="Arial"/>
+          <w:sz w:val="24"/>
+          <w:szCs w:val="24"/>
+        </w:rPr>
+        <w:t>rlar.</w:t>
+      </w:r>
+      <w:r>
+        <w:rPr>
+          <w:rFonts w:ascii="Arial" w:hAnsi="Arial" w:cs="Arial"/>
+          <w:sz w:val="24"/>
+          <w:szCs w:val="24"/>
+        </w:rPr>
+        <w:t xml:space="preserve"> </w:t>
+      </w:r>
+      <w:r>
+        <w:rPr>
+          <w:rFonts w:ascii="Arial" w:hAnsi="Arial" w:cs="Arial"/>
+          <w:sz w:val="24"/>
+          <w:szCs w:val="24"/>
+        </w:rPr>
+        <w:t>T</w:t>
+      </w:r>
+      <w:r>
+        <w:rPr>
+          <w:rFonts w:ascii="Arial" w:hAnsi="Arial" w:cs="Arial"/>
+          <w:sz w:val="24"/>
+          <w:szCs w:val="24"/>
+        </w:rPr>
+        <w:t>e</w:t>
+      </w:r>
+      <w:r>
+        <w:rPr>
+          <w:rFonts w:ascii="Arial" w:hAnsi="Arial" w:cs="Arial"/>
+          <w:sz w:val="24"/>
+          <w:szCs w:val="24"/>
+        </w:rPr>
+        <w:t>n</w:t>
+      </w:r>
+      <w:r>
+        <w:rPr>
+          <w:rFonts w:ascii="Arial" w:hAnsi="Arial" w:cs="Arial"/>
+          <w:sz w:val="24"/>
+          <w:szCs w:val="24"/>
+        </w:rPr>
+        <w:t xml:space="preserve">drá también una recopilación de tips de cuidado al enfermo donde podrán aprender sobre cuidados específicos para una persona con enfermedad de Alzheimer y manera de reaccionar frente a situaciones especiales que </w:t>
+      </w:r>
+      <w:r>
+        <w:rPr>
+          <w:rFonts w:ascii="Arial" w:hAnsi="Arial" w:cs="Arial"/>
+          <w:sz w:val="24"/>
+          <w:szCs w:val="24"/>
+        </w:rPr>
+        <w:t>suelen presentar</w:t>
+      </w:r>
+      <w:r>
+        <w:rPr>
+          <w:rFonts w:ascii="Arial" w:hAnsi="Arial" w:cs="Arial"/>
+          <w:sz w:val="24"/>
+          <w:szCs w:val="24"/>
+        </w:rPr>
+        <w:t xml:space="preserve"> </w:t>
+      </w:r>
+      <w:r>
+        <w:rPr>
+          <w:rFonts w:ascii="Arial" w:hAnsi="Arial" w:cs="Arial"/>
+          <w:sz w:val="24"/>
+          <w:szCs w:val="24"/>
+        </w:rPr>
+        <w:t xml:space="preserve">las </w:t>
+      </w:r>
+      <w:r>
+        <w:rPr>
+          <w:rFonts w:ascii="Arial" w:hAnsi="Arial" w:cs="Arial"/>
+          <w:sz w:val="24"/>
+          <w:szCs w:val="24"/>
+        </w:rPr>
+        <w:t xml:space="preserve">personas con esta </w:t>
+      </w:r>
+      <w:r>
+        <w:rPr>
+          <w:rFonts w:ascii="Arial" w:hAnsi="Arial" w:cs="Arial"/>
+          <w:sz w:val="24"/>
+          <w:szCs w:val="24"/>
+        </w:rPr>
+        <w:t>condición</w:t>
+      </w:r>
+      <w:r>
+        <w:rPr>
+          <w:rFonts w:ascii="Arial" w:hAnsi="Arial" w:cs="Arial"/>
+          <w:sz w:val="24"/>
+          <w:szCs w:val="24"/>
+        </w:rPr>
+        <w:t xml:space="preserve"> como </w:t>
+      </w:r>
+      <w:r>
+        <w:rPr>
+          <w:rFonts w:ascii="Arial" w:hAnsi="Arial" w:cs="Arial"/>
+          <w:sz w:val="24"/>
+          <w:szCs w:val="24"/>
+        </w:rPr>
+        <w:t xml:space="preserve">por ejemplo cambios de actitud como agresividad, </w:t>
+      </w:r>
+      <w:r>
+        <w:rPr>
+          <w:rFonts w:ascii="Arial" w:hAnsi="Arial" w:cs="Arial"/>
+          <w:sz w:val="24"/>
+          <w:szCs w:val="24"/>
+        </w:rPr>
+        <w:t xml:space="preserve">cambios de humor repentinos, cambios en la alimentación </w:t>
+      </w:r>
+      <w:r>
+        <w:rPr>
+          <w:rFonts w:ascii="Arial" w:hAnsi="Arial" w:cs="Arial"/>
+          <w:sz w:val="24"/>
+          <w:szCs w:val="24"/>
+        </w:rPr>
+        <w:t>entre otros. Le permitirá al usuario manejar su propio perfil para poder identificarse dentro de la red social y finalmente tendrá una parte de consejos de autocuidado, sección que recibirá el nombre de “</w:t>
+      </w:r>
+      <w:proofErr w:type="spellStart"/>
+      <w:r>
+        <w:rPr>
+          <w:rFonts w:ascii="Arial" w:hAnsi="Arial" w:cs="Arial"/>
+          <w:sz w:val="24"/>
+          <w:szCs w:val="24"/>
+        </w:rPr>
+        <w:t>Cuidate</w:t>
+      </w:r>
+      <w:proofErr w:type="spellEnd"/>
+      <w:r>
+        <w:rPr>
+          <w:rFonts w:ascii="Arial" w:hAnsi="Arial" w:cs="Arial"/>
+          <w:sz w:val="24"/>
+          <w:szCs w:val="24"/>
+        </w:rPr>
+        <w:t xml:space="preserve"> a ti mismo”</w:t>
+      </w:r>
+      <w:r>
+        <w:rPr>
+          <w:rFonts w:ascii="Arial" w:hAnsi="Arial" w:cs="Arial"/>
+          <w:sz w:val="24"/>
+          <w:szCs w:val="24"/>
+        </w:rPr>
+        <w:t>,</w:t>
+      </w:r>
+      <w:r>
+        <w:rPr>
+          <w:rFonts w:ascii="Arial" w:hAnsi="Arial" w:cs="Arial"/>
+          <w:sz w:val="24"/>
+          <w:szCs w:val="24"/>
+        </w:rPr>
+        <w:t xml:space="preserve"> la cual se dividirá en 4 </w:t>
+      </w:r>
+      <w:r>
+        <w:rPr>
+          <w:rFonts w:ascii="Arial" w:hAnsi="Arial" w:cs="Arial"/>
+          <w:sz w:val="24"/>
+          <w:szCs w:val="24"/>
+        </w:rPr>
+        <w:t>sub</w:t>
+      </w:r>
+      <w:r>
+        <w:rPr>
+          <w:rFonts w:ascii="Arial" w:hAnsi="Arial" w:cs="Arial"/>
+          <w:sz w:val="24"/>
+          <w:szCs w:val="24"/>
+        </w:rPr>
+        <w:t xml:space="preserve">secciones fundamentales de cuidado que son alimentación, </w:t>
+      </w:r>
+      <w:r>
+        <w:rPr>
+          <w:rFonts w:ascii="Arial" w:hAnsi="Arial" w:cs="Arial"/>
+          <w:sz w:val="24"/>
+          <w:szCs w:val="24"/>
+        </w:rPr>
+        <w:t>apoyo emocional, apoyo psicológico y un</w:t>
+      </w:r>
+      <w:r>
+        <w:rPr>
+          <w:rFonts w:ascii="Arial" w:hAnsi="Arial" w:cs="Arial"/>
+          <w:sz w:val="24"/>
+          <w:szCs w:val="24"/>
+        </w:rPr>
+        <w:t>a guía de</w:t>
+      </w:r>
+      <w:r>
+        <w:rPr>
+          <w:rFonts w:ascii="Arial" w:hAnsi="Arial" w:cs="Arial"/>
+          <w:sz w:val="24"/>
+          <w:szCs w:val="24"/>
+        </w:rPr>
+        <w:t xml:space="preserve"> cronograma para la organización del tiempo. Cada una de estas contará con apoyos audiovisuales como videos cortos y recomendaciones de expertos </w:t>
+      </w:r>
+      <w:r>
+        <w:rPr>
+          <w:rFonts w:ascii="Arial" w:hAnsi="Arial" w:cs="Arial"/>
+          <w:sz w:val="24"/>
+          <w:szCs w:val="24"/>
+        </w:rPr>
+        <w:t xml:space="preserve">a manera escrita en artículos de interés breves y directos. </w:t>
+      </w:r>
+      <w:r>
+        <w:rPr>
+          <w:rFonts w:ascii="Arial" w:hAnsi="Arial" w:cs="Arial"/>
+          <w:sz w:val="24"/>
+          <w:szCs w:val="24"/>
+        </w:rPr>
+        <w:t xml:space="preserve">En cuanto a interfaz se refiere, será fácil de manejar y llamativa al usuario para que la información que </w:t>
+      </w:r>
+      <w:r>
+        <w:rPr>
+          <w:rFonts w:ascii="Arial" w:hAnsi="Arial" w:cs="Arial"/>
+          <w:sz w:val="24"/>
+          <w:szCs w:val="24"/>
+        </w:rPr>
+        <w:t>está</w:t>
+      </w:r>
+      <w:r>
+        <w:rPr>
+          <w:rFonts w:ascii="Arial" w:hAnsi="Arial" w:cs="Arial"/>
+          <w:sz w:val="24"/>
+          <w:szCs w:val="24"/>
+        </w:rPr>
+        <w:t xml:space="preserve"> allí plasmada sea bien aprovechada. </w:t>
+      </w:r>
+    </w:p>
+    <w:p>
+      <w:pPr>
+        <w:pStyle w:val="Prrafodelista"/>
+        <w:spacing w:after="0"/>
+        <w:jc w:val="both"/>
+        <w:rPr>
+          <w:rFonts w:ascii="Arial" w:hAnsi="Arial" w:cs="Arial"/>
+          <w:sz w:val="24"/>
+          <w:szCs w:val="24"/>
+        </w:rPr>
+      </w:pPr>
+    </w:p>
+    <w:p>
+      <w:pPr>
+        <w:pStyle w:val="Prrafodelista"/>
+        <w:spacing w:after="0"/>
+        <w:jc w:val="both"/>
+        <w:rPr>
+          <w:rFonts w:ascii="Arial" w:hAnsi="Arial" w:cs="Arial"/>
+          <w:sz w:val="24"/>
+          <w:szCs w:val="24"/>
+        </w:rPr>
+      </w:pPr>
+      <w:r>
+        <w:rPr>
+          <w:rFonts w:ascii="Arial" w:hAnsi="Arial" w:cs="Arial"/>
+          <w:sz w:val="24"/>
+          <w:szCs w:val="24"/>
+        </w:rPr>
         <w:lastRenderedPageBreak/>
-        <w:t>ALCANCES</w:t>
+        <w:t>El usuario además podrá</w:t>
+      </w:r>
+      <w:r>
+        <w:rPr>
+          <w:rFonts w:ascii="Arial" w:hAnsi="Arial" w:cs="Arial"/>
+          <w:sz w:val="24"/>
+          <w:szCs w:val="24"/>
+        </w:rPr>
+        <w:t xml:space="preserve"> realizar comentarios a la información </w:t>
+      </w:r>
+      <w:r>
+        <w:rPr>
+          <w:rFonts w:ascii="Arial" w:hAnsi="Arial" w:cs="Arial"/>
+          <w:sz w:val="24"/>
+          <w:szCs w:val="24"/>
+        </w:rPr>
+        <w:t xml:space="preserve">presente en las secciones de </w:t>
+      </w:r>
+      <w:proofErr w:type="spellStart"/>
+      <w:r>
+        <w:rPr>
+          <w:rFonts w:ascii="Arial" w:hAnsi="Arial" w:cs="Arial"/>
+          <w:sz w:val="24"/>
+          <w:szCs w:val="24"/>
+        </w:rPr>
+        <w:t>tips</w:t>
+      </w:r>
+      <w:proofErr w:type="spellEnd"/>
+      <w:r>
+        <w:rPr>
+          <w:rFonts w:ascii="Arial" w:hAnsi="Arial" w:cs="Arial"/>
+          <w:sz w:val="24"/>
+          <w:szCs w:val="24"/>
+        </w:rPr>
+        <w:t xml:space="preserve"> de cuidado y de “Cuídate a ti mismo” para permitirle mayor interacción con la aplicación. Finalmente se dejará en el menú principal, donde se mostraran las novedades del día y últimas publicaciones,  un correo electrónico donde se podrá enviar sugerencias a cualquiera de las dos guía. </w:t>
       </w:r>
     </w:p>
     <w:p>
@@ -2746,7 +3448,6 @@
         <w:jc w:val="both"/>
         <w:rPr>
           <w:rFonts w:ascii="Arial" w:hAnsi="Arial" w:cs="Arial"/>
-          <w:b/>
           <w:sz w:val="24"/>
           <w:szCs w:val="24"/>
         </w:rPr>
@@ -2769,95 +3470,33 @@
           <w:sz w:val="24"/>
           <w:szCs w:val="24"/>
         </w:rPr>
-        <w:t xml:space="preserve">Se desarrollará una aplicación móvil con miras a una red social de conocimiento dirigida </w:t>
-      </w:r>
-      <w:r>
-        <w:rPr>
-          <w:rFonts w:ascii="Arial" w:hAnsi="Arial" w:cs="Arial"/>
-          <w:sz w:val="24"/>
-          <w:szCs w:val="24"/>
-        </w:rPr>
-        <w:t>únicamente</w:t>
-      </w:r>
-      <w:r>
-        <w:rPr>
-          <w:rFonts w:ascii="Arial" w:hAnsi="Arial" w:cs="Arial"/>
-          <w:sz w:val="24"/>
-          <w:szCs w:val="24"/>
-        </w:rPr>
-        <w:t xml:space="preserve"> a cuidadores familiares de pacientes con enfermedad de Alzheimer la cual perm</w:t>
-      </w:r>
-      <w:r>
-        <w:rPr>
-          <w:rFonts w:ascii="Arial" w:hAnsi="Arial" w:cs="Arial"/>
-          <w:sz w:val="24"/>
-          <w:szCs w:val="24"/>
-        </w:rPr>
-        <w:t xml:space="preserve">itirá la comunicación de estos a </w:t>
-      </w:r>
-      <w:r>
-        <w:rPr>
-          <w:rFonts w:ascii="Arial" w:hAnsi="Arial" w:cs="Arial"/>
-          <w:sz w:val="24"/>
-          <w:szCs w:val="24"/>
-        </w:rPr>
-        <w:t>través de un chat en el cual se podrá enviar solamente texto de manera que puedan compartir sus</w:t>
-      </w:r>
-      <w:r>
-        <w:rPr>
-          <w:rFonts w:ascii="Arial" w:hAnsi="Arial" w:cs="Arial"/>
-          <w:sz w:val="24"/>
-          <w:szCs w:val="24"/>
-        </w:rPr>
-        <w:t xml:space="preserve"> experiencias o solo cha</w:t>
-      </w:r>
-      <w:r>
-        <w:rPr>
-          <w:rFonts w:ascii="Arial" w:hAnsi="Arial" w:cs="Arial"/>
-          <w:sz w:val="24"/>
-          <w:szCs w:val="24"/>
-        </w:rPr>
-        <w:t>rlar.</w:t>
-      </w:r>
-      <w:r>
-        <w:rPr>
-          <w:rFonts w:ascii="Arial" w:hAnsi="Arial" w:cs="Arial"/>
-          <w:sz w:val="24"/>
-          <w:szCs w:val="24"/>
-        </w:rPr>
-        <w:t xml:space="preserve"> T</w:t>
-      </w:r>
-      <w:r>
-        <w:rPr>
-          <w:rFonts w:ascii="Arial" w:hAnsi="Arial" w:cs="Arial"/>
-          <w:sz w:val="24"/>
-          <w:szCs w:val="24"/>
-        </w:rPr>
-        <w:t>e</w:t>
-      </w:r>
-      <w:r>
-        <w:rPr>
-          <w:rFonts w:ascii="Arial" w:hAnsi="Arial" w:cs="Arial"/>
-          <w:sz w:val="24"/>
-          <w:szCs w:val="24"/>
-        </w:rPr>
-        <w:t>n</w:t>
-      </w:r>
-      <w:r>
-        <w:rPr>
-          <w:rFonts w:ascii="Arial" w:hAnsi="Arial" w:cs="Arial"/>
-          <w:sz w:val="24"/>
-          <w:szCs w:val="24"/>
-        </w:rPr>
-        <w:t xml:space="preserve">drá también una recopilación de tips de cuidado al enfermo donde podrán aprender sobre cuidados específicos para una persona con enfermedad de Alzheimer y manera de reaccionar frente a situaciones especiales que </w:t>
-      </w:r>
-      <w:r>
-        <w:rPr>
-          <w:rFonts w:ascii="Arial" w:hAnsi="Arial" w:cs="Arial"/>
-          <w:sz w:val="24"/>
-          <w:szCs w:val="24"/>
-        </w:rPr>
-        <w:t>suelen presentar</w:t>
+        <w:t xml:space="preserve">El administrador de la aplicación contará con un cliente Web desde la cual podrá modificar, borrar o publicar nuevos consejos o </w:t>
+      </w:r>
+      <w:proofErr w:type="spellStart"/>
+      <w:r>
+        <w:rPr>
+          <w:rFonts w:ascii="Arial" w:hAnsi="Arial" w:cs="Arial"/>
+          <w:sz w:val="24"/>
+          <w:szCs w:val="24"/>
+        </w:rPr>
+        <w:t>tips</w:t>
+      </w:r>
+      <w:proofErr w:type="spellEnd"/>
+      <w:r>
+        <w:rPr>
+          <w:rFonts w:ascii="Arial" w:hAnsi="Arial" w:cs="Arial"/>
+          <w:sz w:val="24"/>
+          <w:szCs w:val="24"/>
+        </w:rPr>
+        <w:t xml:space="preserve"> para mantener la aplicación lo más a</w:t>
+      </w:r>
+      <w:r>
+        <w:rPr>
+          <w:rFonts w:ascii="Arial" w:hAnsi="Arial" w:cs="Arial"/>
+          <w:sz w:val="24"/>
+          <w:szCs w:val="24"/>
+        </w:rPr>
+        <w:t>ctualizada posible.</w:t>
       </w:r>
       <w:r>
         <w:rPr>
@@ -2873,55 +3512,119 @@
           <w:sz w:val="24"/>
           <w:szCs w:val="24"/>
         </w:rPr>
-        <w:t xml:space="preserve">las </w:t>
-      </w:r>
-      <w:r>
-        <w:rPr>
-          <w:rFonts w:ascii="Arial" w:hAnsi="Arial" w:cs="Arial"/>
-          <w:sz w:val="24"/>
-          <w:szCs w:val="24"/>
-        </w:rPr>
-        <w:t xml:space="preserve">personas con esta </w:t>
-      </w:r>
-      <w:r>
-        <w:rPr>
-          <w:rFonts w:ascii="Arial" w:hAnsi="Arial" w:cs="Arial"/>
-          <w:sz w:val="24"/>
-          <w:szCs w:val="24"/>
-        </w:rPr>
-        <w:t>condición</w:t>
-      </w:r>
-      <w:r>
-        <w:rPr>
-          <w:rFonts w:ascii="Arial" w:hAnsi="Arial" w:cs="Arial"/>
-          <w:sz w:val="24"/>
-          <w:szCs w:val="24"/>
-        </w:rPr>
-        <w:t xml:space="preserve"> como </w:t>
-      </w:r>
-      <w:r>
-        <w:rPr>
-          <w:rFonts w:ascii="Arial" w:hAnsi="Arial" w:cs="Arial"/>
-          <w:sz w:val="24"/>
-          <w:szCs w:val="24"/>
-        </w:rPr>
-        <w:t xml:space="preserve">por ejemplo cambios de actitud como agresividad, </w:t>
-      </w:r>
-      <w:r>
-        <w:rPr>
-          <w:rFonts w:ascii="Arial" w:hAnsi="Arial" w:cs="Arial"/>
-          <w:sz w:val="24"/>
-          <w:szCs w:val="24"/>
-        </w:rPr>
-        <w:t xml:space="preserve">cambios de humor repentinos, cambios en la alimentación </w:t>
-      </w:r>
-      <w:r>
-        <w:rPr>
-          <w:rFonts w:ascii="Arial" w:hAnsi="Arial" w:cs="Arial"/>
-          <w:sz w:val="24"/>
-          <w:szCs w:val="24"/>
-        </w:rPr>
-        <w:t>entre otros. Le permitirá al usuario manejar su propio perfil para poder identificarse dentro de la red social y finalmente tendrá una parte de consejos de autocuidado, sección que recibirá el nombre de “</w:t>
+        <w:t>A</w:t>
+      </w:r>
+      <w:r>
+        <w:rPr>
+          <w:rFonts w:ascii="Arial" w:hAnsi="Arial" w:cs="Arial"/>
+          <w:sz w:val="24"/>
+          <w:szCs w:val="24"/>
+        </w:rPr>
+        <w:t xml:space="preserve">demás </w:t>
+      </w:r>
+      <w:r>
+        <w:rPr>
+          <w:rFonts w:ascii="Arial" w:hAnsi="Arial" w:cs="Arial"/>
+          <w:sz w:val="24"/>
+          <w:szCs w:val="24"/>
+        </w:rPr>
+        <w:t>que é</w:t>
+      </w:r>
+      <w:r>
+        <w:rPr>
+          <w:rFonts w:ascii="Arial" w:hAnsi="Arial" w:cs="Arial"/>
+          <w:sz w:val="24"/>
+          <w:szCs w:val="24"/>
+        </w:rPr>
+        <w:t xml:space="preserve">ste podrá revisar las sugerencias enviadas </w:t>
+      </w:r>
+      <w:r>
+        <w:rPr>
+          <w:rFonts w:ascii="Arial" w:hAnsi="Arial" w:cs="Arial"/>
+          <w:sz w:val="24"/>
+          <w:szCs w:val="24"/>
+        </w:rPr>
+        <w:t xml:space="preserve">al correo publicado </w:t>
+      </w:r>
+      <w:r>
+        <w:rPr>
+          <w:rFonts w:ascii="Arial" w:hAnsi="Arial" w:cs="Arial"/>
+          <w:sz w:val="24"/>
+          <w:szCs w:val="24"/>
+        </w:rPr>
+        <w:t xml:space="preserve">por los cuidadores familiares para poder ser evaluadas y en dado caso publicadas como consejos en alguna de las </w:t>
+      </w:r>
+      <w:r>
+        <w:rPr>
+          <w:rFonts w:ascii="Arial" w:hAnsi="Arial" w:cs="Arial"/>
+          <w:sz w:val="24"/>
+          <w:szCs w:val="24"/>
+        </w:rPr>
+        <w:t>guías dependiendo de la temática</w:t>
+      </w:r>
+      <w:r>
+        <w:rPr>
+          <w:rFonts w:ascii="Arial" w:hAnsi="Arial" w:cs="Arial"/>
+          <w:sz w:val="24"/>
+          <w:szCs w:val="24"/>
+        </w:rPr>
+        <w:t xml:space="preserve">. </w:t>
+      </w:r>
+      <w:r>
+        <w:rPr>
+          <w:rFonts w:ascii="Arial" w:hAnsi="Arial" w:cs="Arial"/>
+          <w:sz w:val="24"/>
+          <w:szCs w:val="24"/>
+        </w:rPr>
+        <w:t>Finalmente</w:t>
+      </w:r>
+      <w:r>
+        <w:rPr>
+          <w:rFonts w:ascii="Arial" w:hAnsi="Arial" w:cs="Arial"/>
+          <w:sz w:val="24"/>
+          <w:szCs w:val="24"/>
+        </w:rPr>
+        <w:t xml:space="preserve"> podrá borrar actividades de los usuarios en caso de considerarlo necesario</w:t>
+      </w:r>
+      <w:r>
+        <w:rPr>
+          <w:rFonts w:ascii="Arial" w:hAnsi="Arial" w:cs="Arial"/>
+          <w:sz w:val="24"/>
+          <w:szCs w:val="24"/>
+        </w:rPr>
+        <w:t>.</w:t>
+      </w:r>
+    </w:p>
+    <w:p>
+      <w:pPr>
+        <w:pStyle w:val="Prrafodelista"/>
+        <w:spacing w:after="0"/>
+        <w:jc w:val="both"/>
+        <w:rPr>
+          <w:rFonts w:ascii="Arial" w:hAnsi="Arial" w:cs="Arial"/>
+          <w:sz w:val="24"/>
+          <w:szCs w:val="24"/>
+        </w:rPr>
+      </w:pPr>
+    </w:p>
+    <w:p>
+      <w:pPr>
+        <w:pStyle w:val="Prrafodelista"/>
+        <w:spacing w:after="0"/>
+        <w:jc w:val="both"/>
+        <w:rPr>
+          <w:rFonts w:ascii="Arial" w:hAnsi="Arial" w:cs="Arial"/>
+          <w:sz w:val="24"/>
+          <w:szCs w:val="24"/>
+        </w:rPr>
+      </w:pPr>
+      <w:r>
+        <w:rPr>
+          <w:rFonts w:ascii="Arial" w:hAnsi="Arial" w:cs="Arial"/>
+          <w:sz w:val="24"/>
+          <w:szCs w:val="24"/>
+        </w:rPr>
+        <w:t xml:space="preserve">Se realizará una SOA </w:t>
       </w:r>
       <w:proofErr w:type="spellStart"/>
       <w:r>
@@ -2930,7 +3633,7 @@
           <w:sz w:val="24"/>
           <w:szCs w:val="24"/>
         </w:rPr>
-        <w:t>Cuidate</w:t>
+        <w:t>Resfull</w:t>
       </w:r>
       <w:proofErr w:type="spellEnd"/>
       <w:r>
@@ -2939,249 +3642,11 @@
           <w:sz w:val="24"/>
           <w:szCs w:val="24"/>
         </w:rPr>
-        <w:t xml:space="preserve"> a ti mismo” la cual se dividirá en 4 </w:t>
-      </w:r>
-      <w:r>
-        <w:rPr>
-          <w:rFonts w:ascii="Arial" w:hAnsi="Arial" w:cs="Arial"/>
-          <w:sz w:val="24"/>
-          <w:szCs w:val="24"/>
-        </w:rPr>
-        <w:t>sub</w:t>
-      </w:r>
-      <w:r>
-        <w:rPr>
-          <w:rFonts w:ascii="Arial" w:hAnsi="Arial" w:cs="Arial"/>
-          <w:sz w:val="24"/>
-          <w:szCs w:val="24"/>
-        </w:rPr>
-        <w:t xml:space="preserve">secciones fundamentales de cuidado que son alimentación, </w:t>
-      </w:r>
-      <w:r>
-        <w:rPr>
-          <w:rFonts w:ascii="Arial" w:hAnsi="Arial" w:cs="Arial"/>
-          <w:sz w:val="24"/>
-          <w:szCs w:val="24"/>
-        </w:rPr>
-        <w:t xml:space="preserve">apoyo emocional, apoyo psicológico y un cronograma para la organización del tiempo. Cada una de estas contará con apoyos audiovisuales como videos cortos y recomendaciones de expertos </w:t>
-      </w:r>
-      <w:r>
-        <w:rPr>
-          <w:rFonts w:ascii="Arial" w:hAnsi="Arial" w:cs="Arial"/>
-          <w:sz w:val="24"/>
-          <w:szCs w:val="24"/>
-        </w:rPr>
-        <w:t xml:space="preserve">a manera escrita en artículos de interés breves y directos. </w:t>
-      </w:r>
-      <w:r>
-        <w:rPr>
-          <w:rFonts w:ascii="Arial" w:hAnsi="Arial" w:cs="Arial"/>
-          <w:sz w:val="24"/>
-          <w:szCs w:val="24"/>
-        </w:rPr>
-        <w:t xml:space="preserve">En cuanto a interfaz se refiere, será fácil de manejar y llamativa al usuario para que la información que </w:t>
-      </w:r>
-      <w:r>
-        <w:rPr>
-          <w:rFonts w:ascii="Arial" w:hAnsi="Arial" w:cs="Arial"/>
-          <w:sz w:val="24"/>
-          <w:szCs w:val="24"/>
-        </w:rPr>
-        <w:t>está</w:t>
-      </w:r>
-      <w:r>
-        <w:rPr>
-          <w:rFonts w:ascii="Arial" w:hAnsi="Arial" w:cs="Arial"/>
-          <w:sz w:val="24"/>
-          <w:szCs w:val="24"/>
-        </w:rPr>
-        <w:t xml:space="preserve"> allí plasmada sea bien aprovechada. </w:t>
-      </w:r>
-    </w:p>
-    <w:p>
-      <w:pPr>
-        <w:pStyle w:val="Prrafodelista"/>
-        <w:spacing w:after="0"/>
-        <w:jc w:val="both"/>
-        <w:rPr>
-          <w:rFonts w:ascii="Arial" w:hAnsi="Arial" w:cs="Arial"/>
-          <w:sz w:val="24"/>
-          <w:szCs w:val="24"/>
-        </w:rPr>
-      </w:pPr>
-    </w:p>
-    <w:p>
-      <w:pPr>
-        <w:pStyle w:val="Prrafodelista"/>
-        <w:spacing w:after="0"/>
-        <w:jc w:val="both"/>
-        <w:rPr>
-          <w:rFonts w:ascii="Arial" w:hAnsi="Arial" w:cs="Arial"/>
-          <w:sz w:val="24"/>
-          <w:szCs w:val="24"/>
-        </w:rPr>
-      </w:pPr>
-      <w:r>
-        <w:rPr>
-          <w:rFonts w:ascii="Arial" w:hAnsi="Arial" w:cs="Arial"/>
-          <w:sz w:val="24"/>
-          <w:szCs w:val="24"/>
-        </w:rPr>
-        <w:t xml:space="preserve">El usuario además podrá enviar sugerencias al administrador  </w:t>
-      </w:r>
-      <w:r>
-        <w:rPr>
-          <w:rFonts w:ascii="Arial" w:hAnsi="Arial" w:cs="Arial"/>
-          <w:sz w:val="24"/>
-          <w:szCs w:val="24"/>
-        </w:rPr>
-        <w:t xml:space="preserve">para que agregue </w:t>
-      </w:r>
-      <w:r>
-        <w:rPr>
-          <w:rFonts w:ascii="Arial" w:hAnsi="Arial" w:cs="Arial"/>
-          <w:sz w:val="24"/>
-          <w:szCs w:val="24"/>
-        </w:rPr>
-        <w:t>consejos a la parte</w:t>
-      </w:r>
-      <w:r>
-        <w:rPr>
-          <w:rFonts w:ascii="Arial" w:hAnsi="Arial" w:cs="Arial"/>
-          <w:sz w:val="24"/>
-          <w:szCs w:val="24"/>
-        </w:rPr>
-        <w:t xml:space="preserve"> de tips de cuidado, ya que esta sección</w:t>
-      </w:r>
-      <w:r>
-        <w:rPr>
-          <w:rFonts w:ascii="Arial" w:hAnsi="Arial" w:cs="Arial"/>
-          <w:sz w:val="24"/>
-          <w:szCs w:val="24"/>
-        </w:rPr>
-        <w:t xml:space="preserve"> se construye a </w:t>
-      </w:r>
-      <w:r>
-        <w:rPr>
-          <w:rFonts w:ascii="Arial" w:hAnsi="Arial" w:cs="Arial"/>
-          <w:sz w:val="24"/>
-          <w:szCs w:val="24"/>
-        </w:rPr>
-        <w:t xml:space="preserve">partir </w:t>
-      </w:r>
-      <w:r>
-        <w:rPr>
-          <w:rFonts w:ascii="Arial" w:hAnsi="Arial" w:cs="Arial"/>
-          <w:sz w:val="24"/>
-          <w:szCs w:val="24"/>
-        </w:rPr>
-        <w:t xml:space="preserve">de las diferentes vivencias </w:t>
-      </w:r>
-      <w:r>
-        <w:rPr>
-          <w:rFonts w:ascii="Arial" w:hAnsi="Arial" w:cs="Arial"/>
-          <w:sz w:val="24"/>
-          <w:szCs w:val="24"/>
-        </w:rPr>
-        <w:t xml:space="preserve">de los cuidadores familiares que a través de sus experiencias pueden aportar a la guía de tips para ayudar a otros cuidadores con el cuidado de su familiar enfermo. Cabe aclarar que la guía inicialmente tendrá unos consejos base </w:t>
-      </w:r>
-      <w:r>
-        <w:rPr>
-          <w:rFonts w:ascii="Arial" w:hAnsi="Arial" w:cs="Arial"/>
-          <w:sz w:val="24"/>
-          <w:szCs w:val="24"/>
-        </w:rPr>
-        <w:t>recomendados</w:t>
-      </w:r>
-      <w:r>
-        <w:rPr>
-          <w:rFonts w:ascii="Arial" w:hAnsi="Arial" w:cs="Arial"/>
-          <w:sz w:val="24"/>
-          <w:szCs w:val="24"/>
-        </w:rPr>
-        <w:t xml:space="preserve"> por algún experto y los consejos que se quieran añadir serán previamente evaluados antes de ser publicados. </w:t>
-      </w:r>
-    </w:p>
-    <w:p>
-      <w:pPr>
-        <w:spacing w:after="0"/>
-        <w:jc w:val="both"/>
-        <w:rPr>
-          <w:rFonts w:ascii="Arial" w:hAnsi="Arial" w:cs="Arial"/>
-          <w:sz w:val="24"/>
-          <w:szCs w:val="24"/>
-        </w:rPr>
-      </w:pPr>
-    </w:p>
-    <w:p>
-      <w:pPr>
-        <w:pStyle w:val="Prrafodelista"/>
-        <w:spacing w:after="0"/>
-        <w:jc w:val="both"/>
-        <w:rPr>
-          <w:rFonts w:ascii="Arial" w:hAnsi="Arial" w:cs="Arial"/>
-          <w:sz w:val="24"/>
-          <w:szCs w:val="24"/>
-        </w:rPr>
-      </w:pPr>
-      <w:r>
-        <w:rPr>
-          <w:rFonts w:ascii="Arial" w:hAnsi="Arial" w:cs="Arial"/>
-          <w:sz w:val="24"/>
-          <w:szCs w:val="24"/>
-        </w:rPr>
-        <w:t xml:space="preserve">El usuario también podrá realizar comentarios a los artículos y publicaciones realizadas en la parte de </w:t>
-      </w:r>
-      <w:proofErr w:type="spellStart"/>
-      <w:r>
-        <w:rPr>
-          <w:rFonts w:ascii="Arial" w:hAnsi="Arial" w:cs="Arial"/>
-          <w:sz w:val="24"/>
-          <w:szCs w:val="24"/>
-        </w:rPr>
-        <w:t>tips</w:t>
-      </w:r>
-      <w:proofErr w:type="spellEnd"/>
-      <w:r>
-        <w:rPr>
-          <w:rFonts w:ascii="Arial" w:hAnsi="Arial" w:cs="Arial"/>
-          <w:sz w:val="24"/>
-          <w:szCs w:val="24"/>
-        </w:rPr>
-        <w:t xml:space="preserve"> de cuidado y cuídate a ti mismo ya que le permite al usuario interactuar con la información que </w:t>
-      </w:r>
-      <w:proofErr w:type="spellStart"/>
-      <w:r>
-        <w:rPr>
-          <w:rFonts w:ascii="Arial" w:hAnsi="Arial" w:cs="Arial"/>
-          <w:sz w:val="24"/>
-          <w:szCs w:val="24"/>
-        </w:rPr>
-        <w:t>e</w:t>
-      </w:r>
-      <w:bookmarkStart w:id="0" w:name="_GoBack"/>
-      <w:bookmarkEnd w:id="0"/>
-      <w:r>
-        <w:rPr>
-          <w:rFonts w:ascii="Arial" w:hAnsi="Arial" w:cs="Arial"/>
-          <w:sz w:val="24"/>
-          <w:szCs w:val="24"/>
-        </w:rPr>
-        <w:t>sta</w:t>
-      </w:r>
-      <w:proofErr w:type="spellEnd"/>
-      <w:r>
-        <w:rPr>
-          <w:rFonts w:ascii="Arial" w:hAnsi="Arial" w:cs="Arial"/>
-          <w:sz w:val="24"/>
-          <w:szCs w:val="24"/>
-        </w:rPr>
-        <w:t xml:space="preserve"> leyendo.</w:t>
-      </w:r>
-    </w:p>
-    <w:p>
-      <w:pPr>
-        <w:pStyle w:val="Prrafodelista"/>
+        <w:t xml:space="preserve"> que expondrá los servicios que van a ser consumidos por la aplicación móvil y el cliente web.</w:t>
+      </w:r>
+    </w:p>
+    <w:p>
+      <w:pPr>
         <w:spacing w:after="0"/>
         <w:jc w:val="both"/>
         <w:rPr>
@@ -3232,327 +3697,231 @@
     <w:p>
       <w:pPr>
         <w:pStyle w:val="Prrafodelista"/>
-        <w:spacing w:after="0"/>
-        <w:jc w:val="both"/>
-        <w:rPr>
-          <w:rFonts w:ascii="Arial" w:hAnsi="Arial" w:cs="Arial"/>
-          <w:sz w:val="24"/>
-          <w:szCs w:val="24"/>
-        </w:rPr>
-      </w:pPr>
-      <w:r>
-        <w:rPr>
-          <w:rFonts w:ascii="Arial" w:hAnsi="Arial" w:cs="Arial"/>
-          <w:sz w:val="24"/>
-          <w:szCs w:val="24"/>
-          <w:highlight w:val="yellow"/>
-        </w:rPr>
-        <w:lastRenderedPageBreak/>
-        <w:t xml:space="preserve">Diseñar y Desarrollar una aplicación </w:t>
-      </w:r>
-      <w:r>
-        <w:rPr>
-          <w:rFonts w:ascii="Arial" w:hAnsi="Arial" w:cs="Arial"/>
-          <w:sz w:val="24"/>
-          <w:szCs w:val="24"/>
-          <w:highlight w:val="yellow"/>
-        </w:rPr>
-        <w:t>pilo</w:t>
-      </w:r>
-      <w:r>
-        <w:rPr>
-          <w:rFonts w:ascii="Arial" w:hAnsi="Arial" w:cs="Arial"/>
-          <w:sz w:val="24"/>
-          <w:szCs w:val="24"/>
-          <w:highlight w:val="yellow"/>
-        </w:rPr>
-        <w:t>to</w:t>
-      </w:r>
-      <w:r>
-        <w:rPr>
-          <w:rFonts w:ascii="Arial" w:hAnsi="Arial" w:cs="Arial"/>
-          <w:sz w:val="24"/>
-          <w:szCs w:val="24"/>
-          <w:highlight w:val="yellow"/>
-        </w:rPr>
-        <w:t xml:space="preserve"> con miras a una red social de conocimiento</w:t>
-      </w:r>
-      <w:r>
-        <w:rPr>
-          <w:rFonts w:ascii="Arial" w:hAnsi="Arial" w:cs="Arial"/>
-          <w:sz w:val="24"/>
-          <w:szCs w:val="24"/>
-          <w:highlight w:val="yellow"/>
-        </w:rPr>
-        <w:t>, que implemente una interfaz</w:t>
-      </w:r>
-      <w:r>
-        <w:rPr>
-          <w:rFonts w:ascii="Arial" w:hAnsi="Arial" w:cs="Arial"/>
-          <w:sz w:val="24"/>
-          <w:szCs w:val="24"/>
-          <w:highlight w:val="yellow"/>
-        </w:rPr>
-        <w:t xml:space="preserve"> fácil de manejar, </w:t>
-      </w:r>
-      <w:r>
-        <w:rPr>
-          <w:rFonts w:ascii="Arial" w:hAnsi="Arial" w:cs="Arial"/>
-          <w:sz w:val="24"/>
-          <w:szCs w:val="24"/>
-          <w:highlight w:val="yellow"/>
-        </w:rPr>
-        <w:t xml:space="preserve">en la cual se puedan </w:t>
-      </w:r>
-      <w:r>
-        <w:rPr>
-          <w:rFonts w:ascii="Arial" w:hAnsi="Arial" w:cs="Arial"/>
-          <w:sz w:val="24"/>
-          <w:szCs w:val="24"/>
-          <w:highlight w:val="yellow"/>
-        </w:rPr>
-        <w:t>mantener en contacto</w:t>
-      </w:r>
-      <w:r>
-        <w:rPr>
-          <w:rFonts w:ascii="Arial" w:hAnsi="Arial" w:cs="Arial"/>
-          <w:sz w:val="24"/>
-          <w:szCs w:val="24"/>
-          <w:highlight w:val="yellow"/>
-        </w:rPr>
-        <w:t xml:space="preserve"> entre </w:t>
-      </w:r>
-      <w:r>
-        <w:rPr>
-          <w:rFonts w:ascii="Arial" w:hAnsi="Arial" w:cs="Arial"/>
-          <w:sz w:val="24"/>
-          <w:szCs w:val="24"/>
-          <w:highlight w:val="yellow"/>
-        </w:rPr>
-        <w:t xml:space="preserve">una pequeña población de </w:t>
-      </w:r>
-      <w:r>
-        <w:rPr>
-          <w:rFonts w:ascii="Arial" w:hAnsi="Arial" w:cs="Arial"/>
-          <w:sz w:val="24"/>
-          <w:szCs w:val="24"/>
-          <w:highlight w:val="yellow"/>
-        </w:rPr>
-        <w:t>cuidadores familiares de pacientes con enfermedad de Alzheimer</w:t>
-      </w:r>
-      <w:r>
-        <w:rPr>
-          <w:rFonts w:ascii="Arial" w:hAnsi="Arial" w:cs="Arial"/>
-          <w:sz w:val="24"/>
-          <w:szCs w:val="24"/>
-          <w:highlight w:val="yellow"/>
-        </w:rPr>
-        <w:t xml:space="preserve"> sin salir de casa.</w:t>
-      </w:r>
-      <w:r>
-        <w:rPr>
-          <w:rFonts w:ascii="Arial" w:hAnsi="Arial" w:cs="Arial"/>
-          <w:sz w:val="24"/>
-          <w:szCs w:val="24"/>
-        </w:rPr>
-        <w:t xml:space="preserve"> </w:t>
+        <w:numPr>
+          <w:ilvl w:val="0"/>
+          <w:numId w:val="15"/>
+        </w:numPr>
+        <w:spacing w:after="0"/>
+        <w:jc w:val="both"/>
+        <w:rPr>
+          <w:rFonts w:ascii="Arial" w:hAnsi="Arial" w:cs="Arial"/>
+          <w:sz w:val="24"/>
+          <w:szCs w:val="24"/>
+        </w:rPr>
+      </w:pPr>
+      <w:r>
+        <w:rPr>
+          <w:rFonts w:ascii="Arial" w:hAnsi="Arial" w:cs="Arial"/>
+          <w:sz w:val="24"/>
+          <w:szCs w:val="24"/>
+        </w:rPr>
+        <w:t>La aplicación móvil permitirá únicamente el e</w:t>
+      </w:r>
+      <w:r>
+        <w:rPr>
+          <w:rFonts w:ascii="Arial" w:hAnsi="Arial" w:cs="Arial"/>
+          <w:sz w:val="24"/>
+          <w:szCs w:val="24"/>
+        </w:rPr>
+        <w:t>nví</w:t>
+      </w:r>
+      <w:r>
+        <w:rPr>
+          <w:rFonts w:ascii="Arial" w:hAnsi="Arial" w:cs="Arial"/>
+          <w:sz w:val="24"/>
+          <w:szCs w:val="24"/>
+        </w:rPr>
+        <w:t>o de texto plano por el chat, sin incluir imágenes o material de video.</w:t>
       </w:r>
     </w:p>
     <w:p>
       <w:pPr>
         <w:pStyle w:val="Prrafodelista"/>
-        <w:spacing w:after="0"/>
-        <w:jc w:val="both"/>
-        <w:rPr>
-          <w:rFonts w:ascii="Arial" w:hAnsi="Arial" w:cs="Arial"/>
-          <w:sz w:val="24"/>
-          <w:szCs w:val="24"/>
-        </w:rPr>
-      </w:pPr>
+        <w:numPr>
+          <w:ilvl w:val="0"/>
+          <w:numId w:val="15"/>
+        </w:numPr>
+        <w:spacing w:after="0"/>
+        <w:jc w:val="both"/>
+        <w:rPr>
+          <w:rFonts w:ascii="Arial" w:hAnsi="Arial" w:cs="Arial"/>
+          <w:sz w:val="24"/>
+          <w:szCs w:val="24"/>
+        </w:rPr>
+      </w:pPr>
+      <w:r>
+        <w:rPr>
+          <w:rFonts w:ascii="Arial" w:hAnsi="Arial" w:cs="Arial"/>
+          <w:sz w:val="24"/>
+          <w:szCs w:val="24"/>
+        </w:rPr>
+        <w:t xml:space="preserve">La aplicación se probara con máximo 3 cuidadores familiares reales los cuales </w:t>
+      </w:r>
+      <w:r>
+        <w:rPr>
+          <w:rFonts w:ascii="Arial" w:hAnsi="Arial" w:cs="Arial"/>
+          <w:sz w:val="24"/>
+          <w:szCs w:val="24"/>
+        </w:rPr>
+        <w:t>usaran</w:t>
+      </w:r>
+      <w:r>
+        <w:rPr>
+          <w:rFonts w:ascii="Arial" w:hAnsi="Arial" w:cs="Arial"/>
+          <w:sz w:val="24"/>
+          <w:szCs w:val="24"/>
+        </w:rPr>
+        <w:t xml:space="preserve"> la aplicación en tiempo real</w:t>
+      </w:r>
     </w:p>
     <w:p>
       <w:pPr>
         <w:pStyle w:val="Prrafodelista"/>
-        <w:spacing w:after="0"/>
-        <w:jc w:val="both"/>
-        <w:rPr>
-          <w:rFonts w:ascii="Arial" w:hAnsi="Arial" w:cs="Arial"/>
-          <w:sz w:val="24"/>
-          <w:szCs w:val="24"/>
-        </w:rPr>
-      </w:pPr>
-      <w:r>
-        <w:rPr>
-          <w:rFonts w:ascii="Arial" w:hAnsi="Arial" w:cs="Arial"/>
-          <w:sz w:val="24"/>
-          <w:szCs w:val="24"/>
-        </w:rPr>
-        <w:t xml:space="preserve">El funcionamiento de la </w:t>
-      </w:r>
-      <w:r>
-        <w:rPr>
-          <w:rFonts w:ascii="Arial" w:hAnsi="Arial" w:cs="Arial"/>
-          <w:sz w:val="24"/>
-          <w:szCs w:val="24"/>
-        </w:rPr>
-        <w:t xml:space="preserve">aplicación </w:t>
-      </w:r>
-      <w:r>
-        <w:rPr>
-          <w:rFonts w:ascii="Arial" w:hAnsi="Arial" w:cs="Arial"/>
-          <w:sz w:val="24"/>
-          <w:szCs w:val="24"/>
-        </w:rPr>
-        <w:t xml:space="preserve">será en principio </w:t>
-      </w:r>
-      <w:r>
-        <w:rPr>
-          <w:rFonts w:ascii="Arial" w:hAnsi="Arial" w:cs="Arial"/>
-          <w:sz w:val="24"/>
-          <w:szCs w:val="24"/>
-        </w:rPr>
-        <w:t>tipo web</w:t>
-      </w:r>
-      <w:r>
-        <w:rPr>
-          <w:rFonts w:ascii="Arial" w:hAnsi="Arial" w:cs="Arial"/>
-          <w:sz w:val="24"/>
-          <w:szCs w:val="24"/>
-        </w:rPr>
-        <w:t xml:space="preserve">, tendrá una interfaz de </w:t>
-      </w:r>
-      <w:r>
-        <w:rPr>
-          <w:rFonts w:ascii="Arial" w:hAnsi="Arial" w:cs="Arial"/>
-          <w:sz w:val="24"/>
-          <w:szCs w:val="24"/>
-        </w:rPr>
-        <w:t>chat entre los usuarios</w:t>
-      </w:r>
-      <w:r>
-        <w:rPr>
-          <w:rFonts w:ascii="Arial" w:hAnsi="Arial" w:cs="Arial"/>
-          <w:sz w:val="24"/>
-          <w:szCs w:val="24"/>
-        </w:rPr>
-        <w:t>,</w:t>
-      </w:r>
-      <w:r>
-        <w:rPr>
-          <w:rFonts w:ascii="Arial" w:hAnsi="Arial" w:cs="Arial"/>
-          <w:sz w:val="24"/>
-          <w:szCs w:val="24"/>
-        </w:rPr>
-        <w:t xml:space="preserve"> se podrá </w:t>
-      </w:r>
-      <w:r>
-        <w:rPr>
-          <w:rFonts w:ascii="Arial" w:hAnsi="Arial" w:cs="Arial"/>
-          <w:sz w:val="24"/>
-          <w:szCs w:val="24"/>
-        </w:rPr>
-        <w:t>publicar de manera escrita</w:t>
-      </w:r>
-      <w:r>
-        <w:rPr>
-          <w:rFonts w:ascii="Arial" w:hAnsi="Arial" w:cs="Arial"/>
-          <w:sz w:val="24"/>
-          <w:szCs w:val="24"/>
-        </w:rPr>
-        <w:t xml:space="preserve">, </w:t>
-      </w:r>
-      <w:r>
-        <w:rPr>
-          <w:rFonts w:ascii="Arial" w:hAnsi="Arial" w:cs="Arial"/>
-          <w:sz w:val="24"/>
-          <w:szCs w:val="24"/>
-        </w:rPr>
-        <w:t xml:space="preserve">compartir </w:t>
-      </w:r>
-      <w:r>
-        <w:rPr>
-          <w:rFonts w:ascii="Arial" w:hAnsi="Arial" w:cs="Arial"/>
-          <w:sz w:val="24"/>
-          <w:szCs w:val="24"/>
-        </w:rPr>
-        <w:t>dudas</w:t>
-      </w:r>
-      <w:r>
-        <w:rPr>
-          <w:rFonts w:ascii="Arial" w:hAnsi="Arial" w:cs="Arial"/>
-          <w:sz w:val="24"/>
-          <w:szCs w:val="24"/>
-        </w:rPr>
-        <w:t xml:space="preserve"> o comentarios</w:t>
-      </w:r>
-      <w:r>
-        <w:rPr>
-          <w:rFonts w:ascii="Arial" w:hAnsi="Arial" w:cs="Arial"/>
-          <w:sz w:val="24"/>
-          <w:szCs w:val="24"/>
-        </w:rPr>
-        <w:t xml:space="preserve"> de manera que otros usuarios puedan aportar una respuesta desde su experiencia y además contara con una guía de información general que permita dar respuesta a situaciones de la vida cotidiana que presente el </w:t>
-      </w:r>
-      <w:r>
-        <w:rPr>
-          <w:rFonts w:ascii="Arial" w:hAnsi="Arial" w:cs="Arial"/>
-          <w:sz w:val="24"/>
-          <w:szCs w:val="24"/>
-        </w:rPr>
-        <w:t xml:space="preserve">cuidador con su </w:t>
-      </w:r>
-      <w:r>
-        <w:rPr>
-          <w:rFonts w:ascii="Arial" w:hAnsi="Arial" w:cs="Arial"/>
-          <w:sz w:val="24"/>
-          <w:szCs w:val="24"/>
-        </w:rPr>
-        <w:t>paciente. De acuerdo a los comentarios y sugerencias de las experiencias de los usuarios, se pretende que la aplicación se retroalimente de ellas para que la guía de información crezca en base a ello</w:t>
-      </w:r>
-      <w:r>
-        <w:rPr>
-          <w:rFonts w:ascii="Arial" w:hAnsi="Arial" w:cs="Arial"/>
-          <w:sz w:val="24"/>
-          <w:szCs w:val="24"/>
-        </w:rPr>
-        <w:t>, pasando antes por</w:t>
-      </w:r>
-      <w:r>
-        <w:rPr>
-          <w:rFonts w:ascii="Arial" w:hAnsi="Arial" w:cs="Arial"/>
-          <w:sz w:val="24"/>
-          <w:szCs w:val="24"/>
-        </w:rPr>
-        <w:t xml:space="preserve"> una evaluación previa para verificar su veracidad</w:t>
-      </w:r>
-      <w:r>
-        <w:rPr>
-          <w:rFonts w:ascii="Arial" w:hAnsi="Arial" w:cs="Arial"/>
-          <w:sz w:val="24"/>
-          <w:szCs w:val="24"/>
-        </w:rPr>
-        <w:t xml:space="preserve">. </w:t>
-      </w:r>
-    </w:p>
-    <w:p>
-      <w:pPr>
-        <w:pStyle w:val="Prrafodelista"/>
-        <w:spacing w:after="0"/>
-        <w:jc w:val="both"/>
-        <w:rPr>
-          <w:rFonts w:ascii="Arial" w:hAnsi="Arial" w:cs="Arial"/>
-          <w:sz w:val="24"/>
-          <w:szCs w:val="24"/>
-        </w:rPr>
-      </w:pPr>
-    </w:p>
-    <w:p>
-      <w:pPr>
-        <w:spacing w:after="0"/>
-        <w:jc w:val="both"/>
-        <w:rPr>
-          <w:rFonts w:ascii="Arial" w:hAnsi="Arial" w:cs="Arial"/>
-          <w:b/>
+        <w:numPr>
+          <w:ilvl w:val="0"/>
+          <w:numId w:val="15"/>
+        </w:numPr>
+        <w:spacing w:after="0"/>
+        <w:jc w:val="both"/>
+        <w:rPr>
+          <w:rFonts w:ascii="Arial" w:hAnsi="Arial" w:cs="Arial"/>
+          <w:sz w:val="24"/>
+          <w:szCs w:val="24"/>
+        </w:rPr>
+      </w:pPr>
+      <w:r>
+        <w:rPr>
+          <w:rFonts w:ascii="Arial" w:hAnsi="Arial" w:cs="Arial"/>
+          <w:sz w:val="24"/>
+          <w:szCs w:val="24"/>
+        </w:rPr>
+        <w:t>En cuanto al establecimiento de una red social de conocimiento</w:t>
+      </w:r>
+      <w:r>
+        <w:rPr>
+          <w:rFonts w:ascii="Arial" w:hAnsi="Arial" w:cs="Arial"/>
+          <w:sz w:val="24"/>
+          <w:szCs w:val="24"/>
+        </w:rPr>
+        <w:t>, por obvias razones, se necesita más de tres personas para poder establecer una red que permita nutrir de manera correcta las guías expuestas en la aplicación. Por tanto la aplicación solo plantea la posibilidad de poder crear una red social de conocimiento a futuro.</w:t>
+      </w:r>
+    </w:p>
+    <w:p>
+      <w:pPr>
+        <w:spacing w:after="0"/>
+        <w:jc w:val="both"/>
+        <w:rPr>
+          <w:rFonts w:ascii="Arial" w:hAnsi="Arial" w:cs="Arial"/>
+          <w:sz w:val="24"/>
+          <w:szCs w:val="24"/>
+        </w:rPr>
+      </w:pPr>
+    </w:p>
+    <w:p>
+      <w:pPr>
+        <w:spacing w:after="0"/>
+        <w:jc w:val="both"/>
+        <w:rPr>
+          <w:rFonts w:ascii="Arial" w:hAnsi="Arial" w:cs="Arial"/>
+          <w:sz w:val="24"/>
+          <w:szCs w:val="24"/>
+        </w:rPr>
+      </w:pPr>
+    </w:p>
+    <w:p>
+      <w:pPr>
+        <w:spacing w:after="0"/>
+        <w:jc w:val="both"/>
+        <w:rPr>
+          <w:rFonts w:ascii="Arial" w:hAnsi="Arial" w:cs="Arial"/>
+          <w:sz w:val="24"/>
+          <w:szCs w:val="24"/>
+        </w:rPr>
+      </w:pPr>
+    </w:p>
+    <w:p>
+      <w:pPr>
+        <w:spacing w:after="0"/>
+        <w:jc w:val="both"/>
+        <w:rPr>
+          <w:rFonts w:ascii="Arial" w:hAnsi="Arial" w:cs="Arial"/>
+          <w:sz w:val="24"/>
+          <w:szCs w:val="24"/>
+        </w:rPr>
+      </w:pPr>
+    </w:p>
+    <w:p>
+      <w:pPr>
+        <w:spacing w:after="0"/>
+        <w:jc w:val="both"/>
+        <w:rPr>
+          <w:rFonts w:ascii="Arial" w:hAnsi="Arial" w:cs="Arial"/>
+          <w:sz w:val="24"/>
+          <w:szCs w:val="24"/>
+        </w:rPr>
+      </w:pPr>
+    </w:p>
+    <w:p>
+      <w:pPr>
+        <w:spacing w:after="0"/>
+        <w:jc w:val="both"/>
+        <w:rPr>
+          <w:rFonts w:ascii="Arial" w:hAnsi="Arial" w:cs="Arial"/>
+          <w:sz w:val="24"/>
+          <w:szCs w:val="24"/>
+        </w:rPr>
+      </w:pPr>
+    </w:p>
+    <w:p>
+      <w:pPr>
+        <w:spacing w:after="0"/>
+        <w:jc w:val="both"/>
+        <w:rPr>
+          <w:rFonts w:ascii="Arial" w:hAnsi="Arial" w:cs="Arial"/>
+          <w:sz w:val="24"/>
+          <w:szCs w:val="24"/>
+        </w:rPr>
+      </w:pPr>
+    </w:p>
+    <w:p>
+      <w:pPr>
+        <w:spacing w:after="0"/>
+        <w:jc w:val="both"/>
+        <w:rPr>
+          <w:rFonts w:ascii="Arial" w:hAnsi="Arial" w:cs="Arial"/>
+          <w:sz w:val="24"/>
+          <w:szCs w:val="24"/>
+        </w:rPr>
+      </w:pPr>
+    </w:p>
+    <w:p>
+      <w:pPr>
+        <w:spacing w:after="0"/>
+        <w:jc w:val="both"/>
+        <w:rPr>
+          <w:rFonts w:ascii="Arial" w:hAnsi="Arial" w:cs="Arial"/>
+          <w:sz w:val="24"/>
+          <w:szCs w:val="24"/>
+        </w:rPr>
+      </w:pPr>
+    </w:p>
+    <w:p>
+      <w:pPr>
+        <w:spacing w:after="0"/>
+        <w:jc w:val="both"/>
+        <w:rPr>
+          <w:rFonts w:ascii="Arial" w:hAnsi="Arial" w:cs="Arial"/>
+          <w:sz w:val="24"/>
+          <w:szCs w:val="24"/>
+        </w:rPr>
+      </w:pPr>
+    </w:p>
+    <w:p>
+      <w:pPr>
+        <w:spacing w:after="0"/>
+        <w:jc w:val="both"/>
+        <w:rPr>
+          <w:rFonts w:ascii="Arial" w:hAnsi="Arial" w:cs="Arial"/>
           <w:sz w:val="24"/>
           <w:szCs w:val="24"/>
         </w:rPr>
@@ -3581,6 +3950,7 @@
           <w:sz w:val="24"/>
           <w:szCs w:val="24"/>
         </w:rPr>
+        <w:lastRenderedPageBreak/>
         <w:t>OBJETIVOS</w:t>
       </w:r>
     </w:p>
@@ -3680,33 +4050,69 @@
           <w:rFonts w:ascii="Arial" w:hAnsi="Arial" w:cs="Arial"/>
           <w:sz w:val="24"/>
           <w:szCs w:val="24"/>
-          <w:u w:val="single"/>
-        </w:rPr>
-      </w:pPr>
-      <w:r>
-        <w:rPr>
-          <w:rFonts w:ascii="Arial" w:hAnsi="Arial" w:cs="Arial"/>
-          <w:sz w:val="24"/>
-          <w:szCs w:val="24"/>
-          <w:highlight w:val="yellow"/>
-        </w:rPr>
-        <w:t xml:space="preserve">Diseñar y desarrollar una </w:t>
-      </w:r>
-      <w:r>
-        <w:rPr>
-          <w:rFonts w:ascii="Arial" w:hAnsi="Arial" w:cs="Arial"/>
-          <w:sz w:val="24"/>
-          <w:szCs w:val="24"/>
-          <w:highlight w:val="yellow"/>
-        </w:rPr>
-        <w:t xml:space="preserve">aplicación en apoyo a </w:t>
-      </w:r>
-      <w:r>
-        <w:rPr>
-          <w:rFonts w:ascii="Arial" w:hAnsi="Arial" w:cs="Arial"/>
-          <w:sz w:val="24"/>
-          <w:szCs w:val="24"/>
-          <w:highlight w:val="yellow"/>
+        </w:rPr>
+      </w:pPr>
+      <w:r>
+        <w:rPr>
+          <w:rFonts w:ascii="Arial" w:hAnsi="Arial" w:cs="Arial"/>
+          <w:sz w:val="24"/>
+          <w:szCs w:val="24"/>
+        </w:rPr>
+        <w:t>D</w:t>
+      </w:r>
+      <w:r>
+        <w:rPr>
+          <w:rFonts w:ascii="Arial" w:hAnsi="Arial" w:cs="Arial"/>
+          <w:sz w:val="24"/>
+          <w:szCs w:val="24"/>
+        </w:rPr>
+        <w:t xml:space="preserve">esarrollar una </w:t>
+      </w:r>
+      <w:r>
+        <w:rPr>
+          <w:rFonts w:ascii="Arial" w:hAnsi="Arial" w:cs="Arial"/>
+          <w:sz w:val="24"/>
+          <w:szCs w:val="24"/>
+        </w:rPr>
+        <w:t xml:space="preserve">aplicación </w:t>
+      </w:r>
+      <w:r>
+        <w:rPr>
+          <w:rFonts w:ascii="Arial" w:hAnsi="Arial" w:cs="Arial"/>
+          <w:sz w:val="24"/>
+          <w:szCs w:val="24"/>
+        </w:rPr>
+        <w:t>móvil para</w:t>
+      </w:r>
+      <w:r>
+        <w:rPr>
+          <w:rFonts w:ascii="Arial" w:hAnsi="Arial" w:cs="Arial"/>
+          <w:sz w:val="24"/>
+          <w:szCs w:val="24"/>
+        </w:rPr>
+        <w:t xml:space="preserve"> </w:t>
+      </w:r>
+      <w:r>
+        <w:rPr>
+          <w:rFonts w:ascii="Arial" w:hAnsi="Arial" w:cs="Arial"/>
+          <w:sz w:val="24"/>
+          <w:szCs w:val="24"/>
+        </w:rPr>
+        <w:t xml:space="preserve">apoyar </w:t>
+      </w:r>
+      <w:r>
+        <w:rPr>
+          <w:rFonts w:ascii="Arial" w:hAnsi="Arial" w:cs="Arial"/>
+          <w:sz w:val="24"/>
+          <w:szCs w:val="24"/>
+        </w:rPr>
+        <w:t xml:space="preserve">a </w:t>
+      </w:r>
+      <w:r>
+        <w:rPr>
+          <w:rFonts w:ascii="Arial" w:hAnsi="Arial" w:cs="Arial"/>
+          <w:sz w:val="24"/>
+          <w:szCs w:val="24"/>
         </w:rPr>
         <w:t>cuidador</w:t>
       </w:r>
@@ -3715,7 +4121,6 @@
           <w:rFonts w:ascii="Arial" w:hAnsi="Arial" w:cs="Arial"/>
           <w:sz w:val="24"/>
           <w:szCs w:val="24"/>
-          <w:highlight w:val="yellow"/>
         </w:rPr>
         <w:t>es</w:t>
       </w:r>
@@ -3724,7 +4129,6 @@
           <w:rFonts w:ascii="Arial" w:hAnsi="Arial" w:cs="Arial"/>
           <w:sz w:val="24"/>
           <w:szCs w:val="24"/>
-          <w:highlight w:val="yellow"/>
         </w:rPr>
         <w:t xml:space="preserve"> familiares de pacientes con enfermedad de Alzheimer</w:t>
       </w:r>
@@ -3750,7 +4154,15 @@
           <w:sz w:val="24"/>
           <w:szCs w:val="24"/>
         </w:rPr>
-        <w:t xml:space="preserve"> miras a una red social de conocimiento</w:t>
+        <w:t xml:space="preserve"> miras a una red social de</w:t>
+      </w:r>
+      <w:r>
+        <w:rPr>
+          <w:rFonts w:ascii="Arial" w:hAnsi="Arial" w:cs="Arial"/>
+          <w:sz w:val="24"/>
+          <w:szCs w:val="24"/>
+        </w:rPr>
+        <w:t xml:space="preserve"> conocimiento</w:t>
       </w:r>
       <w:r>
         <w:rPr>
@@ -3766,110 +4178,12 @@
           <w:sz w:val="24"/>
           <w:szCs w:val="24"/>
         </w:rPr>
-        <w:t xml:space="preserve">que permita el contacto </w:t>
-      </w:r>
-      <w:r>
-        <w:rPr>
-          <w:rFonts w:ascii="Arial" w:hAnsi="Arial" w:cs="Arial"/>
-          <w:sz w:val="24"/>
-          <w:szCs w:val="24"/>
-        </w:rPr>
-        <w:t xml:space="preserve">y </w:t>
-      </w:r>
-      <w:r>
-        <w:rPr>
-          <w:rFonts w:ascii="Arial" w:hAnsi="Arial" w:cs="Arial"/>
-          <w:sz w:val="24"/>
-          <w:szCs w:val="24"/>
-        </w:rPr>
-        <w:t>soporte</w:t>
-      </w:r>
-      <w:r>
-        <w:rPr>
-          <w:rFonts w:ascii="Arial" w:hAnsi="Arial" w:cs="Arial"/>
-          <w:sz w:val="24"/>
-          <w:szCs w:val="24"/>
-        </w:rPr>
-        <w:t xml:space="preserve"> </w:t>
-      </w:r>
-      <w:r>
-        <w:rPr>
-          <w:rFonts w:ascii="Arial" w:hAnsi="Arial" w:cs="Arial"/>
-          <w:sz w:val="24"/>
-          <w:szCs w:val="24"/>
-        </w:rPr>
-        <w:t xml:space="preserve">entre </w:t>
-      </w:r>
-      <w:r>
-        <w:rPr>
-          <w:rFonts w:ascii="Arial" w:hAnsi="Arial" w:cs="Arial"/>
-          <w:sz w:val="24"/>
-          <w:szCs w:val="24"/>
-        </w:rPr>
-        <w:t>estos</w:t>
-      </w:r>
-      <w:r>
-        <w:rPr>
-          <w:rFonts w:ascii="Arial" w:hAnsi="Arial" w:cs="Arial"/>
-          <w:sz w:val="24"/>
-          <w:szCs w:val="24"/>
-        </w:rPr>
-        <w:t>,</w:t>
-      </w:r>
-      <w:r>
-        <w:rPr>
-          <w:rFonts w:ascii="Arial" w:hAnsi="Arial" w:cs="Arial"/>
-          <w:sz w:val="24"/>
-          <w:szCs w:val="24"/>
-        </w:rPr>
-        <w:t xml:space="preserve"> </w:t>
-      </w:r>
-      <w:r>
-        <w:rPr>
-          <w:rFonts w:ascii="Arial" w:hAnsi="Arial" w:cs="Arial"/>
-          <w:sz w:val="24"/>
-          <w:szCs w:val="24"/>
-        </w:rPr>
-        <w:t>que se retroalimente de las exp</w:t>
-      </w:r>
-      <w:r>
-        <w:rPr>
-          <w:rFonts w:ascii="Arial" w:hAnsi="Arial" w:cs="Arial"/>
-          <w:sz w:val="24"/>
-          <w:szCs w:val="24"/>
-        </w:rPr>
-        <w:t>eriencias y comentarios de los mismos</w:t>
-      </w:r>
-      <w:r>
-        <w:rPr>
-          <w:rFonts w:ascii="Arial" w:hAnsi="Arial" w:cs="Arial"/>
-          <w:sz w:val="24"/>
-          <w:szCs w:val="24"/>
-        </w:rPr>
-        <w:t>.</w:t>
-      </w:r>
-      <w:r>
-        <w:rPr>
-          <w:rFonts w:ascii="Arial" w:hAnsi="Arial" w:cs="Arial"/>
-          <w:sz w:val="24"/>
-          <w:szCs w:val="24"/>
-        </w:rPr>
-        <w:t xml:space="preserve"> </w:t>
-      </w:r>
-      <w:r>
-        <w:rPr>
-          <w:rFonts w:ascii="Arial" w:hAnsi="Arial" w:cs="Arial"/>
-          <w:sz w:val="24"/>
-          <w:szCs w:val="24"/>
-        </w:rPr>
-        <w:t xml:space="preserve">De igual manera que sea fácil de manejar permitiendo que el uso de la plataforma sea una experiencia agradable. </w:t>
-      </w:r>
-    </w:p>
-    <w:p>
-      <w:pPr>
-        <w:pStyle w:val="Prrafodelista"/>
-        <w:spacing w:after="0"/>
-        <w:ind w:left="1125"/>
+        <w:t>que permita educar e informar al cuidador familiar y permitirle ser consciente de su rol y su salud, como también permitirle relacionarse con otros cuidadores.</w:t>
+      </w:r>
+    </w:p>
+    <w:p>
+      <w:pPr>
+        <w:spacing w:after="0"/>
         <w:jc w:val="both"/>
         <w:rPr>
           <w:rFonts w:ascii="Arial" w:hAnsi="Arial" w:cs="Arial"/>
@@ -3964,15 +4278,25 @@
           <w:sz w:val="24"/>
           <w:szCs w:val="24"/>
         </w:rPr>
-        <w:t>Tendrá un formulario de registro que permitirá al usuario conect</w:t>
-      </w:r>
-      <w:r>
-        <w:rPr>
-          <w:rFonts w:ascii="Arial" w:hAnsi="Arial" w:cs="Arial"/>
-          <w:sz w:val="24"/>
-          <w:szCs w:val="24"/>
-        </w:rPr>
-        <w:t>arse con su cuenta de correo</w:t>
+        <w:t xml:space="preserve">Desarrollar una SOA </w:t>
+      </w:r>
+      <w:proofErr w:type="spellStart"/>
+      <w:r>
+        <w:rPr>
+          <w:rFonts w:ascii="Arial" w:hAnsi="Arial" w:cs="Arial"/>
+          <w:sz w:val="24"/>
+          <w:szCs w:val="24"/>
+        </w:rPr>
+        <w:t>Resfull</w:t>
+      </w:r>
+      <w:proofErr w:type="spellEnd"/>
+      <w:r>
+        <w:rPr>
+          <w:rFonts w:ascii="Arial" w:hAnsi="Arial" w:cs="Arial"/>
+          <w:sz w:val="24"/>
+          <w:szCs w:val="24"/>
+        </w:rPr>
+        <w:t xml:space="preserve"> que exponga los servicios que van a consumir la aplicación móvil y el cliente web</w:t>
       </w:r>
     </w:p>
     <w:p>
@@ -3996,7 +4320,7 @@
           <w:sz w:val="24"/>
           <w:szCs w:val="24"/>
         </w:rPr>
-        <w:t>Permitirá realizar publicaciones y comentarios que se podrán realizar desde el perfil del usuario</w:t>
+        <w:t>Permitir la comunicación entre cuidadores familiares a través de un chat por el cual solo se podrá enviar texto</w:t>
       </w:r>
     </w:p>
     <w:p>
@@ -4020,16 +4344,10 @@
           <w:sz w:val="24"/>
           <w:szCs w:val="24"/>
         </w:rPr>
-        <w:t>Se generará una guía de información en respuesta a situaciones de la vida cotidiana de los cuidadores con el paciente</w:t>
-      </w:r>
-      <w:r>
-        <w:rPr>
-          <w:rFonts w:ascii="Arial" w:hAnsi="Arial" w:cs="Arial"/>
-          <w:sz w:val="24"/>
-          <w:szCs w:val="24"/>
-        </w:rPr>
-        <w:t>. La guía se retroalimentara de las recomendaciones y comentarios de los usuarios</w:t>
-      </w:r>
+        <w:t xml:space="preserve">Publicar </w:t>
+      </w:r>
+      <w:bookmarkStart w:id="0" w:name="_GoBack"/>
+      <w:bookmarkEnd w:id="0"/>
     </w:p>
     <w:p>
       <w:pPr>
@@ -4052,7 +4370,6 @@
           <w:sz w:val="24"/>
           <w:szCs w:val="24"/>
         </w:rPr>
-        <w:lastRenderedPageBreak/>
         <w:t>Se podrá enviar únicamente mensajes cortos a través</w:t>
       </w:r>
       <w:r>
@@ -4709,6 +5026,119 @@
 <file path=word/numbering.xml><?xml version="1.0" encoding="utf-8"?>
 <w:numbering xmlns:wpc="http://schemas.microsoft.com/office/word/2010/wordprocessingCanvas" xmlns:mc="http://schemas.openxmlformats.org/markup-compatibility/2006" xmlns:o="urn:schemas-microsoft-com:office:office" xmlns:r="http://schemas.openxmlformats.org/officeDocument/2006/relationships" xmlns:m="http://schemas.openxmlformats.org/officeDocument/2006/math" xmlns:v="urn:schemas-microsoft-com:vml" xmlns:wp14="http://schemas.microsoft.com/office/word/2010/wordprocessingDrawing" xmlns:wp="http://schemas.openxmlformats.org/drawingml/2006/wordprocessingDrawing" xmlns:w10="urn:schemas-microsoft-com:office:word" xmlns:w="http://schemas.openxmlformats.org/wordprocessingml/2006/main" xmlns:w14="http://schemas.microsoft.com/office/word/2010/wordml" xmlns:w15="http://schemas.microsoft.com/office/word/2012/wordml" xmlns:wpg="http://schemas.microsoft.com/office/word/2010/wordprocessingGroup" xmlns:wpi="http://schemas.microsoft.com/office/word/2010/wordprocessingInk" xmlns:wne="http://schemas.microsoft.com/office/word/2006/wordml" xmlns:wps="http://schemas.microsoft.com/office/word/2010/wordprocessingShape" mc:Ignorable="w14 w15 wp14">
   <w:abstractNum w:abstractNumId="0" w15:restartNumberingAfterBreak="0">
+    <w:nsid w:val="0AFA3895"/>
+    <w:multiLevelType w:val="hybridMultilevel"/>
+    <w:tmpl w:val="C4380FB8"/>
+    <w:lvl w:ilvl="0" w:tplc="240A0001">
+      <w:start w:val="1"/>
+      <w:numFmt w:val="bullet"/>
+      <w:lvlText w:val=""/>
+      <w:lvlJc w:val="left"/>
+      <w:pPr>
+        <w:ind w:left="1440" w:hanging="360"/>
+      </w:pPr>
+      <w:rPr>
+        <w:rFonts w:ascii="Symbol" w:hAnsi="Symbol" w:hint="default"/>
+      </w:rPr>
+    </w:lvl>
+    <w:lvl w:ilvl="1" w:tplc="240A0003" w:tentative="1">
+      <w:start w:val="1"/>
+      <w:numFmt w:val="bullet"/>
+      <w:lvlText w:val="o"/>
+      <w:lvlJc w:val="left"/>
+      <w:pPr>
+        <w:ind w:left="2160" w:hanging="360"/>
+      </w:pPr>
+      <w:rPr>
+        <w:rFonts w:ascii="Courier New" w:hAnsi="Courier New" w:cs="Courier New" w:hint="default"/>
+      </w:rPr>
+    </w:lvl>
+    <w:lvl w:ilvl="2" w:tplc="240A0005" w:tentative="1">
+      <w:start w:val="1"/>
+      <w:numFmt w:val="bullet"/>
+      <w:lvlText w:val=""/>
+      <w:lvlJc w:val="left"/>
+      <w:pPr>
+        <w:ind w:left="2880" w:hanging="360"/>
+      </w:pPr>
+      <w:rPr>
+        <w:rFonts w:ascii="Wingdings" w:hAnsi="Wingdings" w:hint="default"/>
+      </w:rPr>
+    </w:lvl>
+    <w:lvl w:ilvl="3" w:tplc="240A0001" w:tentative="1">
+      <w:start w:val="1"/>
+      <w:numFmt w:val="bullet"/>
+      <w:lvlText w:val=""/>
+      <w:lvlJc w:val="left"/>
+      <w:pPr>
+        <w:ind w:left="3600" w:hanging="360"/>
+      </w:pPr>
+      <w:rPr>
+        <w:rFonts w:ascii="Symbol" w:hAnsi="Symbol" w:hint="default"/>
+      </w:rPr>
+    </w:lvl>
+    <w:lvl w:ilvl="4" w:tplc="240A0003" w:tentative="1">
+      <w:start w:val="1"/>
+      <w:numFmt w:val="bullet"/>
+      <w:lvlText w:val="o"/>
+      <w:lvlJc w:val="left"/>
+      <w:pPr>
+        <w:ind w:left="4320" w:hanging="360"/>
+      </w:pPr>
+      <w:rPr>
+        <w:rFonts w:ascii="Courier New" w:hAnsi="Courier New" w:cs="Courier New" w:hint="default"/>
+      </w:rPr>
+    </w:lvl>
+    <w:lvl w:ilvl="5" w:tplc="240A0005" w:tentative="1">
+      <w:start w:val="1"/>
+      <w:numFmt w:val="bullet"/>
+      <w:lvlText w:val=""/>
+      <w:lvlJc w:val="left"/>
+      <w:pPr>
+        <w:ind w:left="5040" w:hanging="360"/>
+      </w:pPr>
+      <w:rPr>
+        <w:rFonts w:ascii="Wingdings" w:hAnsi="Wingdings" w:hint="default"/>
+      </w:rPr>
+    </w:lvl>
+    <w:lvl w:ilvl="6" w:tplc="240A0001" w:tentative="1">
+      <w:start w:val="1"/>
+      <w:numFmt w:val="bullet"/>
+      <w:lvlText w:val=""/>
+      <w:lvlJc w:val="left"/>
+      <w:pPr>
+        <w:ind w:left="5760" w:hanging="360"/>
+      </w:pPr>
+      <w:rPr>
+        <w:rFonts w:ascii="Symbol" w:hAnsi="Symbol" w:hint="default"/>
+      </w:rPr>
+    </w:lvl>
+    <w:lvl w:ilvl="7" w:tplc="240A0003" w:tentative="1">
+      <w:start w:val="1"/>
+      <w:numFmt w:val="bullet"/>
+      <w:lvlText w:val="o"/>
+      <w:lvlJc w:val="left"/>
+      <w:pPr>
+        <w:ind w:left="6480" w:hanging="360"/>
+      </w:pPr>
+      <w:rPr>
+        <w:rFonts w:ascii="Courier New" w:hAnsi="Courier New" w:cs="Courier New" w:hint="default"/>
+      </w:rPr>
+    </w:lvl>
+    <w:lvl w:ilvl="8" w:tplc="240A0005" w:tentative="1">
+      <w:start w:val="1"/>
+      <w:numFmt w:val="bullet"/>
+      <w:lvlText w:val=""/>
+      <w:lvlJc w:val="left"/>
+      <w:pPr>
+        <w:ind w:left="7200" w:hanging="360"/>
+      </w:pPr>
+      <w:rPr>
+        <w:rFonts w:ascii="Wingdings" w:hAnsi="Wingdings" w:hint="default"/>
+      </w:rPr>
+    </w:lvl>
+  </w:abstractNum>
+  <w:abstractNum w:abstractNumId="1" w15:restartNumberingAfterBreak="0">
     <w:nsid w:val="10BB0AB9"/>
     <w:multiLevelType w:val="hybridMultilevel"/>
     <w:tmpl w:val="F93C2EA8"/>
@@ -4821,7 +5251,7 @@
       </w:rPr>
     </w:lvl>
   </w:abstractNum>
-  <w:abstractNum w:abstractNumId="1" w15:restartNumberingAfterBreak="0">
+  <w:abstractNum w:abstractNumId="2" w15:restartNumberingAfterBreak="0">
     <w:nsid w:val="11DA7E3D"/>
     <w:multiLevelType w:val="hybridMultilevel"/>
     <w:tmpl w:val="5BA66572"/>
@@ -4934,7 +5364,7 @@
       </w:rPr>
     </w:lvl>
   </w:abstractNum>
-  <w:abstractNum w:abstractNumId="2" w15:restartNumberingAfterBreak="0">
+  <w:abstractNum w:abstractNumId="3" w15:restartNumberingAfterBreak="0">
     <w:nsid w:val="17C06201"/>
     <w:multiLevelType w:val="hybridMultilevel"/>
     <w:tmpl w:val="F1D6689C"/>
@@ -5047,7 +5477,7 @@
       </w:rPr>
     </w:lvl>
   </w:abstractNum>
-  <w:abstractNum w:abstractNumId="3" w15:restartNumberingAfterBreak="0">
+  <w:abstractNum w:abstractNumId="4" w15:restartNumberingAfterBreak="0">
     <w:nsid w:val="1A362ED9"/>
     <w:multiLevelType w:val="hybridMultilevel"/>
     <w:tmpl w:val="032604EA"/>
@@ -5160,7 +5590,7 @@
       </w:rPr>
     </w:lvl>
   </w:abstractNum>
-  <w:abstractNum w:abstractNumId="4" w15:restartNumberingAfterBreak="0">
+  <w:abstractNum w:abstractNumId="5" w15:restartNumberingAfterBreak="0">
     <w:nsid w:val="2BAF08E3"/>
     <w:multiLevelType w:val="hybridMultilevel"/>
     <w:tmpl w:val="14CC3168"/>
@@ -5249,7 +5679,7 @@
       </w:pPr>
     </w:lvl>
   </w:abstractNum>
-  <w:abstractNum w:abstractNumId="5" w15:restartNumberingAfterBreak="0">
+  <w:abstractNum w:abstractNumId="6" w15:restartNumberingAfterBreak="0">
     <w:nsid w:val="4CF3455F"/>
     <w:multiLevelType w:val="multilevel"/>
     <w:tmpl w:val="FFFC26BA"/>
@@ -5366,7 +5796,7 @@
       </w:pPr>
     </w:lvl>
   </w:abstractNum>
-  <w:abstractNum w:abstractNumId="6" w15:restartNumberingAfterBreak="0">
+  <w:abstractNum w:abstractNumId="7" w15:restartNumberingAfterBreak="0">
     <w:nsid w:val="4DC6643D"/>
     <w:multiLevelType w:val="hybridMultilevel"/>
     <w:tmpl w:val="891213AE"/>
@@ -5479,7 +5909,7 @@
       </w:rPr>
     </w:lvl>
   </w:abstractNum>
-  <w:abstractNum w:abstractNumId="7" w15:restartNumberingAfterBreak="0">
+  <w:abstractNum w:abstractNumId="8" w15:restartNumberingAfterBreak="0">
     <w:nsid w:val="50441A09"/>
     <w:multiLevelType w:val="multilevel"/>
     <w:tmpl w:val="08F85646"/>
@@ -5600,7 +6030,7 @@
       </w:rPr>
     </w:lvl>
   </w:abstractNum>
-  <w:abstractNum w:abstractNumId="8" w15:restartNumberingAfterBreak="0">
+  <w:abstractNum w:abstractNumId="9" w15:restartNumberingAfterBreak="0">
     <w:nsid w:val="50A34430"/>
     <w:multiLevelType w:val="hybridMultilevel"/>
     <w:tmpl w:val="F0162B90"/>
@@ -5713,7 +6143,7 @@
       </w:rPr>
     </w:lvl>
   </w:abstractNum>
-  <w:abstractNum w:abstractNumId="9" w15:restartNumberingAfterBreak="0">
+  <w:abstractNum w:abstractNumId="10" w15:restartNumberingAfterBreak="0">
     <w:nsid w:val="64316E3F"/>
     <w:multiLevelType w:val="multilevel"/>
     <w:tmpl w:val="80662758"/>
@@ -5862,7 +6292,7 @@
       </w:rPr>
     </w:lvl>
   </w:abstractNum>
-  <w:abstractNum w:abstractNumId="10" w15:restartNumberingAfterBreak="0">
+  <w:abstractNum w:abstractNumId="11" w15:restartNumberingAfterBreak="0">
     <w:nsid w:val="65C17012"/>
     <w:multiLevelType w:val="hybridMultilevel"/>
     <w:tmpl w:val="455C5394"/>
@@ -5975,7 +6405,7 @@
       </w:rPr>
     </w:lvl>
   </w:abstractNum>
-  <w:abstractNum w:abstractNumId="11" w15:restartNumberingAfterBreak="0">
+  <w:abstractNum w:abstractNumId="12" w15:restartNumberingAfterBreak="0">
     <w:nsid w:val="69A07228"/>
     <w:multiLevelType w:val="multilevel"/>
     <w:tmpl w:val="9578997A"/>
@@ -6124,7 +6554,7 @@
       </w:rPr>
     </w:lvl>
   </w:abstractNum>
-  <w:abstractNum w:abstractNumId="12" w15:restartNumberingAfterBreak="0">
+  <w:abstractNum w:abstractNumId="13" w15:restartNumberingAfterBreak="0">
     <w:nsid w:val="6A697DAE"/>
     <w:multiLevelType w:val="multilevel"/>
     <w:tmpl w:val="A31E6458"/>
@@ -6273,7 +6703,7 @@
       </w:rPr>
     </w:lvl>
   </w:abstractNum>
-  <w:abstractNum w:abstractNumId="13" w15:restartNumberingAfterBreak="0">
+  <w:abstractNum w:abstractNumId="14" w15:restartNumberingAfterBreak="0">
     <w:nsid w:val="797830DC"/>
     <w:multiLevelType w:val="hybridMultilevel"/>
     <w:tmpl w:val="24FA0C54"/>
@@ -6387,46 +6817,49 @@
     </w:lvl>
   </w:abstractNum>
   <w:num w:numId="1">
+    <w:abstractNumId w:val="8"/>
+  </w:num>
+  <w:num w:numId="2">
+    <w:abstractNumId w:val="5"/>
+  </w:num>
+  <w:num w:numId="3">
+    <w:abstractNumId w:val="10"/>
+  </w:num>
+  <w:num w:numId="4">
+    <w:abstractNumId w:val="6"/>
+  </w:num>
+  <w:num w:numId="5">
+    <w:abstractNumId w:val="9"/>
+  </w:num>
+  <w:num w:numId="6">
+    <w:abstractNumId w:val="12"/>
+  </w:num>
+  <w:num w:numId="7">
+    <w:abstractNumId w:val="14"/>
+  </w:num>
+  <w:num w:numId="8">
+    <w:abstractNumId w:val="1"/>
+  </w:num>
+  <w:num w:numId="9">
+    <w:abstractNumId w:val="13"/>
+  </w:num>
+  <w:num w:numId="10">
+    <w:abstractNumId w:val="4"/>
+  </w:num>
+  <w:num w:numId="11">
+    <w:abstractNumId w:val="2"/>
+  </w:num>
+  <w:num w:numId="12">
+    <w:abstractNumId w:val="3"/>
+  </w:num>
+  <w:num w:numId="13">
+    <w:abstractNumId w:val="11"/>
+  </w:num>
+  <w:num w:numId="14">
     <w:abstractNumId w:val="7"/>
   </w:num>
-  <w:num w:numId="2">
-    <w:abstractNumId w:val="4"/>
-  </w:num>
-  <w:num w:numId="3">
-    <w:abstractNumId w:val="9"/>
-  </w:num>
-  <w:num w:numId="4">
-    <w:abstractNumId w:val="5"/>
-  </w:num>
-  <w:num w:numId="5">
-    <w:abstractNumId w:val="8"/>
-  </w:num>
-  <w:num w:numId="6">
-    <w:abstractNumId w:val="11"/>
-  </w:num>
-  <w:num w:numId="7">
-    <w:abstractNumId w:val="13"/>
-  </w:num>
-  <w:num w:numId="8">
+  <w:num w:numId="15">
     <w:abstractNumId w:val="0"/>
-  </w:num>
-  <w:num w:numId="9">
-    <w:abstractNumId w:val="12"/>
-  </w:num>
-  <w:num w:numId="10">
-    <w:abstractNumId w:val="3"/>
-  </w:num>
-  <w:num w:numId="11">
-    <w:abstractNumId w:val="1"/>
-  </w:num>
-  <w:num w:numId="12">
-    <w:abstractNumId w:val="2"/>
-  </w:num>
-  <w:num w:numId="13">
-    <w:abstractNumId w:val="10"/>
-  </w:num>
-  <w:num w:numId="14">
-    <w:abstractNumId w:val="6"/>
   </w:num>
 </w:numbering>
 </file>
@@ -7364,7 +7797,7 @@
 </file>
 
 <file path=customXml/itemProps1.xml><?xml version="1.0" encoding="utf-8"?>
-<ds:datastoreItem xmlns:ds="http://schemas.openxmlformats.org/officeDocument/2006/customXml" ds:itemID="{BD7BD3E7-F150-4B59-BA4C-265C3F8A71F6}">
+<ds:datastoreItem xmlns:ds="http://schemas.openxmlformats.org/officeDocument/2006/customXml" ds:itemID="{9D2AB06E-C905-42D3-886A-8ECC3CB04FD5}">
   <ds:schemaRefs>
     <ds:schemaRef ds:uri="http://schemas.openxmlformats.org/officeDocument/2006/bibliography"/>
   </ds:schemaRefs>

</xml_diff>

<commit_message>
Actualizado 20 de marzo Ahora si. Terminé. ya esta todo el documento falta que lo revise Giovany. a partir de aqui no es necesario modificarlo mas. porque... fuck it
</commit_message>
<xml_diff>
--- a/TESIS PRIMERA ENTREGA corrección.docx
+++ b/TESIS PRIMERA ENTREGA corrección.docx
@@ -4178,7 +4178,23 @@
           <w:sz w:val="24"/>
           <w:szCs w:val="24"/>
         </w:rPr>
-        <w:t>que permita educar e informar al cuidador familiar y permitirle ser consciente de su rol y su salud, como también permitirle relacionarse con otros cuidadores.</w:t>
+        <w:t xml:space="preserve">que permita educar e informar al cuidador familiar </w:t>
+      </w:r>
+      <w:r>
+        <w:rPr>
+          <w:rFonts w:ascii="Arial" w:hAnsi="Arial" w:cs="Arial"/>
+          <w:sz w:val="24"/>
+          <w:szCs w:val="24"/>
+        </w:rPr>
+        <w:t xml:space="preserve">sobre el correcto cuidado de una persona con Alzheimer </w:t>
+      </w:r>
+      <w:r>
+        <w:rPr>
+          <w:rFonts w:ascii="Arial" w:hAnsi="Arial" w:cs="Arial"/>
+          <w:sz w:val="24"/>
+          <w:szCs w:val="24"/>
+        </w:rPr>
+        <w:t>y permitirle ser consciente de su rol y su salud, como también permitirle relacionarse con otros cuidadores.</w:t>
       </w:r>
     </w:p>
     <w:p>
@@ -4346,8 +4362,24 @@
         </w:rPr>
         <w:t xml:space="preserve">Publicar </w:t>
       </w:r>
-      <w:bookmarkStart w:id="0" w:name="_GoBack"/>
-      <w:bookmarkEnd w:id="0"/>
+      <w:proofErr w:type="spellStart"/>
+      <w:r>
+        <w:rPr>
+          <w:rFonts w:ascii="Arial" w:hAnsi="Arial" w:cs="Arial"/>
+          <w:sz w:val="24"/>
+          <w:szCs w:val="24"/>
+        </w:rPr>
+        <w:t>tips</w:t>
+      </w:r>
+      <w:proofErr w:type="spellEnd"/>
+      <w:r>
+        <w:rPr>
+          <w:rFonts w:ascii="Arial" w:hAnsi="Arial" w:cs="Arial"/>
+          <w:sz w:val="24"/>
+          <w:szCs w:val="24"/>
+        </w:rPr>
+        <w:t xml:space="preserve"> de cuidado para el correcto cuidado de personas con enfermedad de Alzheimer</w:t>
+      </w:r>
     </w:p>
     <w:p>
       <w:pPr>
@@ -4370,16 +4402,74 @@
           <w:sz w:val="24"/>
           <w:szCs w:val="24"/>
         </w:rPr>
-        <w:t>Se podrá enviar únicamente mensajes cortos a través</w:t>
-      </w:r>
-      <w:r>
-        <w:rPr>
-          <w:rFonts w:ascii="Arial" w:hAnsi="Arial" w:cs="Arial"/>
-          <w:sz w:val="24"/>
-          <w:szCs w:val="24"/>
-        </w:rPr>
-        <w:t xml:space="preserve"> de un chat</w:t>
-      </w:r>
+        <w:t xml:space="preserve">Publicar consejos de cuidado </w:t>
+      </w:r>
+      <w:r>
+        <w:rPr>
+          <w:rFonts w:ascii="Arial" w:hAnsi="Arial" w:cs="Arial"/>
+          <w:sz w:val="24"/>
+          <w:szCs w:val="24"/>
+        </w:rPr>
+        <w:t xml:space="preserve">de la salud </w:t>
+      </w:r>
+      <w:r>
+        <w:rPr>
+          <w:rFonts w:ascii="Arial" w:hAnsi="Arial" w:cs="Arial"/>
+          <w:sz w:val="24"/>
+          <w:szCs w:val="24"/>
+        </w:rPr>
+        <w:t>para el cuidador familiar</w:t>
+      </w:r>
+    </w:p>
+    <w:p>
+      <w:pPr>
+        <w:pStyle w:val="Prrafodelista"/>
+        <w:numPr>
+          <w:ilvl w:val="0"/>
+          <w:numId w:val="14"/>
+        </w:numPr>
+        <w:spacing w:after="0"/>
+        <w:jc w:val="both"/>
+        <w:rPr>
+          <w:rFonts w:ascii="Arial" w:hAnsi="Arial" w:cs="Arial"/>
+          <w:sz w:val="24"/>
+          <w:szCs w:val="24"/>
+        </w:rPr>
+      </w:pPr>
+      <w:r>
+        <w:rPr>
+          <w:rFonts w:ascii="Arial" w:hAnsi="Arial" w:cs="Arial"/>
+          <w:sz w:val="24"/>
+          <w:szCs w:val="24"/>
+        </w:rPr>
+        <w:t>Publicar una guía de cronograma para el manejo del tiempo de un cuidador familiar</w:t>
+      </w:r>
+    </w:p>
+    <w:p>
+      <w:pPr>
+        <w:pStyle w:val="Prrafodelista"/>
+        <w:numPr>
+          <w:ilvl w:val="0"/>
+          <w:numId w:val="14"/>
+        </w:numPr>
+        <w:spacing w:after="0"/>
+        <w:jc w:val="both"/>
+        <w:rPr>
+          <w:rFonts w:ascii="Arial" w:hAnsi="Arial" w:cs="Arial"/>
+          <w:sz w:val="24"/>
+          <w:szCs w:val="24"/>
+        </w:rPr>
+      </w:pPr>
+      <w:r>
+        <w:rPr>
+          <w:rFonts w:ascii="Arial" w:hAnsi="Arial" w:cs="Arial"/>
+          <w:sz w:val="24"/>
+          <w:szCs w:val="24"/>
+        </w:rPr>
+        <w:t>Permitir al usuario compartir sus experiencias en la aplicación con otros usuarios por medio de publicaciones cortas desde su perfil</w:t>
+      </w:r>
+      <w:bookmarkStart w:id="0" w:name="_GoBack"/>
+      <w:bookmarkEnd w:id="0"/>
     </w:p>
     <w:p>
       <w:pPr>
@@ -7797,7 +7887,7 @@
 </file>
 
 <file path=customXml/itemProps1.xml><?xml version="1.0" encoding="utf-8"?>
-<ds:datastoreItem xmlns:ds="http://schemas.openxmlformats.org/officeDocument/2006/customXml" ds:itemID="{9D2AB06E-C905-42D3-886A-8ECC3CB04FD5}">
+<ds:datastoreItem xmlns:ds="http://schemas.openxmlformats.org/officeDocument/2006/customXml" ds:itemID="{23E68F0C-1DDF-45DF-A82A-90167083A947}">
   <ds:schemaRefs>
     <ds:schemaRef ds:uri="http://schemas.openxmlformats.org/officeDocument/2006/bibliography"/>
   </ds:schemaRefs>

</xml_diff>

<commit_message>
Solo corri par parrafos lo organice... y ya
</commit_message>
<xml_diff>
--- a/TESIS PRIMERA ENTREGA corrección.docx
+++ b/TESIS PRIMERA ENTREGA corrección.docx
@@ -2924,112 +2924,6 @@
         <w:autoSpaceDN w:val="0"/>
         <w:adjustRightInd w:val="0"/>
         <w:spacing w:after="0" w:line="240" w:lineRule="auto"/>
-        <w:ind w:left="708"/>
-        <w:jc w:val="both"/>
-        <w:rPr>
-          <w:rFonts w:ascii="Arial" w:hAnsi="Arial" w:cs="Arial"/>
-          <w:sz w:val="24"/>
-          <w:szCs w:val="24"/>
-        </w:rPr>
-      </w:pPr>
-    </w:p>
-    <w:p>
-      <w:pPr>
-        <w:autoSpaceDE w:val="0"/>
-        <w:autoSpaceDN w:val="0"/>
-        <w:adjustRightInd w:val="0"/>
-        <w:spacing w:after="0" w:line="240" w:lineRule="auto"/>
-        <w:ind w:left="708"/>
-        <w:jc w:val="both"/>
-        <w:rPr>
-          <w:rFonts w:ascii="Arial" w:hAnsi="Arial" w:cs="Arial"/>
-          <w:sz w:val="24"/>
-          <w:szCs w:val="24"/>
-        </w:rPr>
-      </w:pPr>
-    </w:p>
-    <w:p>
-      <w:pPr>
-        <w:autoSpaceDE w:val="0"/>
-        <w:autoSpaceDN w:val="0"/>
-        <w:adjustRightInd w:val="0"/>
-        <w:spacing w:after="0" w:line="240" w:lineRule="auto"/>
-        <w:ind w:left="708"/>
-        <w:jc w:val="both"/>
-        <w:rPr>
-          <w:rFonts w:ascii="Arial" w:hAnsi="Arial" w:cs="Arial"/>
-          <w:sz w:val="24"/>
-          <w:szCs w:val="24"/>
-        </w:rPr>
-      </w:pPr>
-    </w:p>
-    <w:p>
-      <w:pPr>
-        <w:autoSpaceDE w:val="0"/>
-        <w:autoSpaceDN w:val="0"/>
-        <w:adjustRightInd w:val="0"/>
-        <w:spacing w:after="0" w:line="240" w:lineRule="auto"/>
-        <w:ind w:left="708"/>
-        <w:jc w:val="both"/>
-        <w:rPr>
-          <w:rFonts w:ascii="Arial" w:hAnsi="Arial" w:cs="Arial"/>
-          <w:sz w:val="24"/>
-          <w:szCs w:val="24"/>
-        </w:rPr>
-      </w:pPr>
-    </w:p>
-    <w:p>
-      <w:pPr>
-        <w:autoSpaceDE w:val="0"/>
-        <w:autoSpaceDN w:val="0"/>
-        <w:adjustRightInd w:val="0"/>
-        <w:spacing w:after="0" w:line="240" w:lineRule="auto"/>
-        <w:ind w:left="708"/>
-        <w:jc w:val="both"/>
-        <w:rPr>
-          <w:rFonts w:ascii="Arial" w:hAnsi="Arial" w:cs="Arial"/>
-          <w:sz w:val="24"/>
-          <w:szCs w:val="24"/>
-        </w:rPr>
-      </w:pPr>
-    </w:p>
-    <w:p>
-      <w:pPr>
-        <w:autoSpaceDE w:val="0"/>
-        <w:autoSpaceDN w:val="0"/>
-        <w:adjustRightInd w:val="0"/>
-        <w:spacing w:after="0" w:line="240" w:lineRule="auto"/>
-        <w:ind w:left="708"/>
-        <w:jc w:val="both"/>
-        <w:rPr>
-          <w:rFonts w:ascii="Arial" w:hAnsi="Arial" w:cs="Arial"/>
-          <w:sz w:val="24"/>
-          <w:szCs w:val="24"/>
-        </w:rPr>
-      </w:pPr>
-    </w:p>
-    <w:p>
-      <w:pPr>
-        <w:autoSpaceDE w:val="0"/>
-        <w:autoSpaceDN w:val="0"/>
-        <w:adjustRightInd w:val="0"/>
-        <w:spacing w:after="0" w:line="240" w:lineRule="auto"/>
-        <w:ind w:left="708"/>
-        <w:jc w:val="both"/>
-        <w:rPr>
-          <w:rFonts w:ascii="Arial" w:hAnsi="Arial" w:cs="Arial"/>
-          <w:sz w:val="24"/>
-          <w:szCs w:val="24"/>
-        </w:rPr>
-      </w:pPr>
-    </w:p>
-    <w:p>
-      <w:pPr>
-        <w:autoSpaceDE w:val="0"/>
-        <w:autoSpaceDN w:val="0"/>
-        <w:adjustRightInd w:val="0"/>
-        <w:spacing w:after="0" w:line="240" w:lineRule="auto"/>
-        <w:ind w:left="708"/>
         <w:jc w:val="both"/>
         <w:rPr>
           <w:rFonts w:ascii="Arial" w:hAnsi="Arial" w:cs="Arial"/>
@@ -3403,73 +3297,73 @@
           <w:sz w:val="24"/>
           <w:szCs w:val="24"/>
         </w:rPr>
+        <w:t>El usuario además podrá</w:t>
+      </w:r>
+      <w:r>
+        <w:rPr>
+          <w:rFonts w:ascii="Arial" w:hAnsi="Arial" w:cs="Arial"/>
+          <w:sz w:val="24"/>
+          <w:szCs w:val="24"/>
+        </w:rPr>
+        <w:t xml:space="preserve"> realizar comentarios a la información </w:t>
+      </w:r>
+      <w:r>
+        <w:rPr>
+          <w:rFonts w:ascii="Arial" w:hAnsi="Arial" w:cs="Arial"/>
+          <w:sz w:val="24"/>
+          <w:szCs w:val="24"/>
+        </w:rPr>
+        <w:t xml:space="preserve">presente en las secciones de </w:t>
+      </w:r>
+      <w:proofErr w:type="spellStart"/>
+      <w:r>
+        <w:rPr>
+          <w:rFonts w:ascii="Arial" w:hAnsi="Arial" w:cs="Arial"/>
+          <w:sz w:val="24"/>
+          <w:szCs w:val="24"/>
+        </w:rPr>
+        <w:t>tips</w:t>
+      </w:r>
+      <w:proofErr w:type="spellEnd"/>
+      <w:r>
+        <w:rPr>
+          <w:rFonts w:ascii="Arial" w:hAnsi="Arial" w:cs="Arial"/>
+          <w:sz w:val="24"/>
+          <w:szCs w:val="24"/>
+        </w:rPr>
+        <w:t xml:space="preserve"> de cuidado y de “Cuídate a ti mismo” para permitirle mayor interacción con la aplicación. Finalmente se dejará en el menú principal, donde se mostraran las novedades del día y últimas publicaciones,  un correo electrónico donde se podrá enviar sugerencias a cualquiera de las dos guía. </w:t>
+      </w:r>
+    </w:p>
+    <w:p>
+      <w:pPr>
+        <w:pStyle w:val="Prrafodelista"/>
+        <w:spacing w:after="0"/>
+        <w:jc w:val="both"/>
+        <w:rPr>
+          <w:rFonts w:ascii="Arial" w:hAnsi="Arial" w:cs="Arial"/>
+          <w:sz w:val="24"/>
+          <w:szCs w:val="24"/>
+        </w:rPr>
+      </w:pPr>
+    </w:p>
+    <w:p>
+      <w:pPr>
+        <w:pStyle w:val="Prrafodelista"/>
+        <w:spacing w:after="0"/>
+        <w:jc w:val="both"/>
+        <w:rPr>
+          <w:rFonts w:ascii="Arial" w:hAnsi="Arial" w:cs="Arial"/>
+          <w:sz w:val="24"/>
+          <w:szCs w:val="24"/>
+        </w:rPr>
+      </w:pPr>
+      <w:r>
+        <w:rPr>
+          <w:rFonts w:ascii="Arial" w:hAnsi="Arial" w:cs="Arial"/>
+          <w:sz w:val="24"/>
+          <w:szCs w:val="24"/>
+        </w:rPr>
         <w:lastRenderedPageBreak/>
-        <w:t>El usuario además podrá</w:t>
-      </w:r>
-      <w:r>
-        <w:rPr>
-          <w:rFonts w:ascii="Arial" w:hAnsi="Arial" w:cs="Arial"/>
-          <w:sz w:val="24"/>
-          <w:szCs w:val="24"/>
-        </w:rPr>
-        <w:t xml:space="preserve"> realizar comentarios a la información </w:t>
-      </w:r>
-      <w:r>
-        <w:rPr>
-          <w:rFonts w:ascii="Arial" w:hAnsi="Arial" w:cs="Arial"/>
-          <w:sz w:val="24"/>
-          <w:szCs w:val="24"/>
-        </w:rPr>
-        <w:t xml:space="preserve">presente en las secciones de </w:t>
-      </w:r>
-      <w:proofErr w:type="spellStart"/>
-      <w:r>
-        <w:rPr>
-          <w:rFonts w:ascii="Arial" w:hAnsi="Arial" w:cs="Arial"/>
-          <w:sz w:val="24"/>
-          <w:szCs w:val="24"/>
-        </w:rPr>
-        <w:t>tips</w:t>
-      </w:r>
-      <w:proofErr w:type="spellEnd"/>
-      <w:r>
-        <w:rPr>
-          <w:rFonts w:ascii="Arial" w:hAnsi="Arial" w:cs="Arial"/>
-          <w:sz w:val="24"/>
-          <w:szCs w:val="24"/>
-        </w:rPr>
-        <w:t xml:space="preserve"> de cuidado y de “Cuídate a ti mismo” para permitirle mayor interacción con la aplicación. Finalmente se dejará en el menú principal, donde se mostraran las novedades del día y últimas publicaciones,  un correo electrónico donde se podrá enviar sugerencias a cualquiera de las dos guía. </w:t>
-      </w:r>
-    </w:p>
-    <w:p>
-      <w:pPr>
-        <w:pStyle w:val="Prrafodelista"/>
-        <w:spacing w:after="0"/>
-        <w:jc w:val="both"/>
-        <w:rPr>
-          <w:rFonts w:ascii="Arial" w:hAnsi="Arial" w:cs="Arial"/>
-          <w:sz w:val="24"/>
-          <w:szCs w:val="24"/>
-        </w:rPr>
-      </w:pPr>
-    </w:p>
-    <w:p>
-      <w:pPr>
-        <w:pStyle w:val="Prrafodelista"/>
-        <w:spacing w:after="0"/>
-        <w:jc w:val="both"/>
-        <w:rPr>
-          <w:rFonts w:ascii="Arial" w:hAnsi="Arial" w:cs="Arial"/>
-          <w:sz w:val="24"/>
-          <w:szCs w:val="24"/>
-        </w:rPr>
-      </w:pPr>
-      <w:r>
-        <w:rPr>
-          <w:rFonts w:ascii="Arial" w:hAnsi="Arial" w:cs="Arial"/>
-          <w:sz w:val="24"/>
-          <w:szCs w:val="24"/>
-        </w:rPr>
         <w:t xml:space="preserve">El administrador de la aplicación contará con un cliente Web desde la cual podrá modificar, borrar o publicar nuevos consejos o </w:t>
       </w:r>
       <w:proofErr w:type="spellStart"/>
@@ -3929,6 +3823,85 @@
     </w:p>
     <w:p>
       <w:pPr>
+        <w:spacing w:after="0"/>
+        <w:jc w:val="both"/>
+        <w:rPr>
+          <w:rFonts w:ascii="Arial" w:hAnsi="Arial" w:cs="Arial"/>
+          <w:sz w:val="24"/>
+          <w:szCs w:val="24"/>
+        </w:rPr>
+      </w:pPr>
+    </w:p>
+    <w:p>
+      <w:pPr>
+        <w:spacing w:after="0"/>
+        <w:jc w:val="both"/>
+        <w:rPr>
+          <w:rFonts w:ascii="Arial" w:hAnsi="Arial" w:cs="Arial"/>
+          <w:sz w:val="24"/>
+          <w:szCs w:val="24"/>
+        </w:rPr>
+      </w:pPr>
+    </w:p>
+    <w:p>
+      <w:pPr>
+        <w:spacing w:after="0"/>
+        <w:jc w:val="both"/>
+        <w:rPr>
+          <w:rFonts w:ascii="Arial" w:hAnsi="Arial" w:cs="Arial"/>
+          <w:sz w:val="24"/>
+          <w:szCs w:val="24"/>
+        </w:rPr>
+      </w:pPr>
+    </w:p>
+    <w:p>
+      <w:pPr>
+        <w:spacing w:after="0"/>
+        <w:jc w:val="both"/>
+        <w:rPr>
+          <w:rFonts w:ascii="Arial" w:hAnsi="Arial" w:cs="Arial"/>
+          <w:sz w:val="24"/>
+          <w:szCs w:val="24"/>
+        </w:rPr>
+      </w:pPr>
+      <w:bookmarkStart w:id="0" w:name="_GoBack"/>
+      <w:bookmarkEnd w:id="0"/>
+    </w:p>
+    <w:p>
+      <w:pPr>
+        <w:spacing w:after="0"/>
+        <w:jc w:val="both"/>
+        <w:rPr>
+          <w:rFonts w:ascii="Arial" w:hAnsi="Arial" w:cs="Arial"/>
+          <w:sz w:val="24"/>
+          <w:szCs w:val="24"/>
+        </w:rPr>
+      </w:pPr>
+    </w:p>
+    <w:p>
+      <w:pPr>
+        <w:spacing w:after="0"/>
+        <w:jc w:val="both"/>
+        <w:rPr>
+          <w:rFonts w:ascii="Arial" w:hAnsi="Arial" w:cs="Arial"/>
+          <w:sz w:val="24"/>
+          <w:szCs w:val="24"/>
+        </w:rPr>
+      </w:pPr>
+    </w:p>
+    <w:p>
+      <w:pPr>
+        <w:spacing w:after="0"/>
+        <w:jc w:val="both"/>
+        <w:rPr>
+          <w:rFonts w:ascii="Arial" w:hAnsi="Arial" w:cs="Arial"/>
+          <w:sz w:val="24"/>
+          <w:szCs w:val="24"/>
+        </w:rPr>
+      </w:pPr>
+    </w:p>
+    <w:p>
+      <w:pPr>
         <w:pStyle w:val="Prrafodelista"/>
         <w:numPr>
           <w:ilvl w:val="0"/>
@@ -4468,8 +4441,6 @@
         </w:rPr>
         <w:t>Permitir al usuario compartir sus experiencias en la aplicación con otros usuarios por medio de publicaciones cortas desde su perfil</w:t>
       </w:r>
-      <w:bookmarkStart w:id="0" w:name="_GoBack"/>
-      <w:bookmarkEnd w:id="0"/>
     </w:p>
     <w:p>
       <w:pPr>
@@ -7887,7 +7858,7 @@
 </file>
 
 <file path=customXml/itemProps1.xml><?xml version="1.0" encoding="utf-8"?>
-<ds:datastoreItem xmlns:ds="http://schemas.openxmlformats.org/officeDocument/2006/customXml" ds:itemID="{23E68F0C-1DDF-45DF-A82A-90167083A947}">
+<ds:datastoreItem xmlns:ds="http://schemas.openxmlformats.org/officeDocument/2006/customXml" ds:itemID="{99A34DE2-7653-4BB9-BEF8-3E6B886E907A}">
   <ds:schemaRefs>
     <ds:schemaRef ds:uri="http://schemas.openxmlformats.org/officeDocument/2006/bibliography"/>
   </ds:schemaRefs>

</xml_diff>

<commit_message>
Solo corri unas lineas y si...
</commit_message>
<xml_diff>
--- a/TESIS PRIMERA ENTREGA corrección.docx
+++ b/TESIS PRIMERA ENTREGA corrección.docx
@@ -607,16 +607,306 @@
     </w:p>
     <w:p>
       <w:pPr>
+        <w:spacing w:after="0"/>
+        <w:rPr>
+          <w:rFonts w:ascii="Arial" w:hAnsi="Arial" w:cs="Arial"/>
+          <w:b/>
+          <w:sz w:val="24"/>
+          <w:szCs w:val="24"/>
+        </w:rPr>
+      </w:pPr>
+    </w:p>
+    <w:p>
+      <w:pPr>
+        <w:spacing w:after="0"/>
+        <w:jc w:val="both"/>
+        <w:rPr>
+          <w:rFonts w:ascii="Arial" w:hAnsi="Arial" w:cs="Arial"/>
+          <w:sz w:val="24"/>
+          <w:szCs w:val="24"/>
+        </w:rPr>
+      </w:pPr>
+      <w:r>
+        <w:rPr>
+          <w:rFonts w:ascii="Arial" w:hAnsi="Arial" w:cs="Arial"/>
+          <w:sz w:val="24"/>
+          <w:szCs w:val="24"/>
+        </w:rPr>
+        <w:t xml:space="preserve">Las personas con enfermedades neurodegenerativas como el Alzheimer tienden a empeorar en su proceso. </w:t>
+      </w:r>
+      <w:r>
+        <w:rPr>
+          <w:rFonts w:ascii="Arial" w:hAnsi="Arial" w:cs="Arial"/>
+          <w:sz w:val="24"/>
+          <w:szCs w:val="24"/>
+        </w:rPr>
+        <w:t xml:space="preserve">Esta enfermedad es más común </w:t>
+      </w:r>
+      <w:r>
+        <w:rPr>
+          <w:rFonts w:ascii="Arial" w:hAnsi="Arial" w:cs="Arial"/>
+          <w:sz w:val="24"/>
+          <w:szCs w:val="24"/>
+        </w:rPr>
+        <w:t>en adultos</w:t>
+      </w:r>
+      <w:r>
+        <w:rPr>
+          <w:rFonts w:ascii="Arial" w:hAnsi="Arial" w:cs="Arial"/>
+          <w:sz w:val="24"/>
+          <w:szCs w:val="24"/>
+        </w:rPr>
+        <w:t xml:space="preserve"> mayor</w:t>
+      </w:r>
+      <w:r>
+        <w:rPr>
+          <w:rFonts w:ascii="Arial" w:hAnsi="Arial" w:cs="Arial"/>
+          <w:sz w:val="24"/>
+          <w:szCs w:val="24"/>
+        </w:rPr>
+        <w:t>es</w:t>
+      </w:r>
+      <w:r>
+        <w:rPr>
+          <w:rFonts w:ascii="Arial" w:hAnsi="Arial" w:cs="Arial"/>
+          <w:sz w:val="24"/>
+          <w:szCs w:val="24"/>
+        </w:rPr>
+        <w:t xml:space="preserve"> y aun no tiene cura conocida</w:t>
+      </w:r>
+      <w:r>
+        <w:rPr>
+          <w:rFonts w:ascii="Arial" w:hAnsi="Arial" w:cs="Arial"/>
+          <w:sz w:val="24"/>
+          <w:szCs w:val="24"/>
+        </w:rPr>
+        <w:t>. Se caracteriza por la acumulación de</w:t>
+      </w:r>
+      <w:r>
+        <w:rPr>
+          <w:rFonts w:ascii="Arial" w:hAnsi="Arial" w:cs="Arial"/>
+          <w:sz w:val="24"/>
+          <w:szCs w:val="24"/>
+        </w:rPr>
+        <w:t xml:space="preserve"> células proteínicas sobrantes en ciertas zonas del cerebro </w:t>
+      </w:r>
+      <w:r>
+        <w:rPr>
+          <w:rFonts w:ascii="Arial" w:hAnsi="Arial" w:cs="Arial"/>
+          <w:sz w:val="24"/>
+          <w:szCs w:val="24"/>
+        </w:rPr>
+        <w:t xml:space="preserve">que </w:t>
+      </w:r>
+      <w:r>
+        <w:rPr>
+          <w:rFonts w:ascii="Arial" w:hAnsi="Arial" w:cs="Arial"/>
+          <w:sz w:val="24"/>
+          <w:szCs w:val="24"/>
+        </w:rPr>
+        <w:t>éste no puede eliminar</w:t>
+      </w:r>
+      <w:r>
+        <w:rPr>
+          <w:rFonts w:ascii="Arial" w:hAnsi="Arial" w:cs="Arial"/>
+          <w:sz w:val="24"/>
+          <w:szCs w:val="24"/>
+        </w:rPr>
+        <w:t>, provocando el daño de las neuronas y por tanto síntomas como cambios de personalidad</w:t>
+      </w:r>
+      <w:r>
+        <w:rPr>
+          <w:rFonts w:ascii="Arial" w:hAnsi="Arial" w:cs="Arial"/>
+          <w:sz w:val="24"/>
+          <w:szCs w:val="24"/>
+        </w:rPr>
+        <w:t xml:space="preserve">, deterioro cognitivo como la </w:t>
+      </w:r>
+      <w:r>
+        <w:rPr>
+          <w:rFonts w:ascii="Arial" w:hAnsi="Arial" w:cs="Arial"/>
+          <w:sz w:val="24"/>
+          <w:szCs w:val="24"/>
+        </w:rPr>
+        <w:t>pérdida</w:t>
+      </w:r>
+      <w:r>
+        <w:rPr>
+          <w:rFonts w:ascii="Arial" w:hAnsi="Arial" w:cs="Arial"/>
+          <w:sz w:val="24"/>
+          <w:szCs w:val="24"/>
+        </w:rPr>
+        <w:t xml:space="preserve"> de la memoria o trastornos en el lenguaje y dependencia funcional</w:t>
+      </w:r>
+      <w:r>
+        <w:rPr>
+          <w:rFonts w:ascii="Arial" w:hAnsi="Arial" w:cs="Arial"/>
+          <w:sz w:val="24"/>
+          <w:szCs w:val="24"/>
+        </w:rPr>
+        <w:t xml:space="preserve">. Esta sustancia se va acumulando de forma progresiva en el cerebro lo que provoca el empeoramiento del </w:t>
+      </w:r>
+      <w:r>
+        <w:rPr>
+          <w:rFonts w:ascii="Arial" w:hAnsi="Arial" w:cs="Arial"/>
+          <w:sz w:val="24"/>
+          <w:szCs w:val="24"/>
+        </w:rPr>
+        <w:t xml:space="preserve">estado del </w:t>
+      </w:r>
+      <w:r>
+        <w:rPr>
+          <w:rFonts w:ascii="Arial" w:hAnsi="Arial" w:cs="Arial"/>
+          <w:sz w:val="24"/>
+          <w:szCs w:val="24"/>
+        </w:rPr>
+        <w:t>enfermo.</w:t>
+      </w:r>
+      <w:r>
+        <w:rPr>
+          <w:rStyle w:val="Refdenotaalpie"/>
+          <w:rFonts w:ascii="Arial" w:hAnsi="Arial" w:cs="Arial"/>
+          <w:sz w:val="24"/>
+          <w:szCs w:val="24"/>
+        </w:rPr>
+        <w:footnoteReference w:id="1"/>
+      </w:r>
+      <w:r>
+        <w:rPr>
+          <w:rFonts w:ascii="Arial" w:hAnsi="Arial" w:cs="Arial"/>
+          <w:sz w:val="24"/>
+          <w:szCs w:val="24"/>
+        </w:rPr>
+        <w:t xml:space="preserve"> Por tanto, a medida que esta avanza el paciente se hace dependiente de un cuidador que lo </w:t>
+      </w:r>
+      <w:r>
+        <w:rPr>
+          <w:rFonts w:ascii="Arial" w:hAnsi="Arial" w:cs="Arial"/>
+          <w:sz w:val="24"/>
+          <w:szCs w:val="24"/>
+        </w:rPr>
+        <w:t>apoya</w:t>
+      </w:r>
+      <w:r>
+        <w:rPr>
+          <w:rFonts w:ascii="Arial" w:hAnsi="Arial" w:cs="Arial"/>
+          <w:sz w:val="24"/>
+          <w:szCs w:val="24"/>
+        </w:rPr>
+        <w:t xml:space="preserve"> en sus tareas diarias y el cuidado de su entorno</w:t>
+      </w:r>
+      <w:r>
+        <w:rPr>
+          <w:rFonts w:ascii="Arial" w:hAnsi="Arial" w:cs="Arial"/>
+          <w:sz w:val="24"/>
+          <w:szCs w:val="24"/>
+        </w:rPr>
+        <w:t>.</w:t>
+      </w:r>
+    </w:p>
+    <w:p>
+      <w:pPr>
         <w:pStyle w:val="Prrafodelista"/>
         <w:spacing w:after="0"/>
         <w:jc w:val="both"/>
         <w:rPr>
           <w:rFonts w:ascii="Arial" w:hAnsi="Arial" w:cs="Arial"/>
-          <w:b/>
-          <w:sz w:val="24"/>
-          <w:szCs w:val="24"/>
-        </w:rPr>
-      </w:pPr>
+          <w:sz w:val="24"/>
+          <w:szCs w:val="24"/>
+        </w:rPr>
+      </w:pPr>
+    </w:p>
+    <w:p>
+      <w:pPr>
+        <w:spacing w:after="0"/>
+        <w:jc w:val="both"/>
+        <w:rPr>
+          <w:rFonts w:ascii="Arial" w:hAnsi="Arial" w:cs="Arial"/>
+          <w:sz w:val="24"/>
+          <w:szCs w:val="24"/>
+        </w:rPr>
+      </w:pPr>
+      <w:r>
+        <w:rPr>
+          <w:rFonts w:ascii="Arial" w:hAnsi="Arial" w:cs="Arial"/>
+          <w:sz w:val="24"/>
+          <w:szCs w:val="24"/>
+        </w:rPr>
+        <w:t>El papel de cuidador es asumid</w:t>
+      </w:r>
+      <w:r>
+        <w:rPr>
+          <w:rFonts w:ascii="Arial" w:hAnsi="Arial" w:cs="Arial"/>
+          <w:sz w:val="24"/>
+          <w:szCs w:val="24"/>
+        </w:rPr>
+        <w:t>o en su mayoría por un familiar quien es el más cer</w:t>
+      </w:r>
+      <w:r>
+        <w:rPr>
+          <w:rFonts w:ascii="Arial" w:hAnsi="Arial" w:cs="Arial"/>
+          <w:sz w:val="24"/>
+          <w:szCs w:val="24"/>
+        </w:rPr>
+        <w:t xml:space="preserve">cano al enfermo y por lo general toma la responsabilidad de él. Frecuentemente quien desempeña este papel es </w:t>
+      </w:r>
+      <w:r>
+        <w:rPr>
+          <w:rFonts w:ascii="Arial" w:hAnsi="Arial" w:cs="Arial"/>
+          <w:sz w:val="24"/>
+          <w:szCs w:val="24"/>
+        </w:rPr>
+        <w:t>el esposo o esposa del pacie</w:t>
+      </w:r>
+      <w:r>
+        <w:rPr>
+          <w:rFonts w:ascii="Arial" w:hAnsi="Arial" w:cs="Arial"/>
+          <w:sz w:val="24"/>
+          <w:szCs w:val="24"/>
+        </w:rPr>
+        <w:t>nte o</w:t>
+      </w:r>
+      <w:r>
+        <w:rPr>
+          <w:rFonts w:ascii="Arial" w:hAnsi="Arial" w:cs="Arial"/>
+          <w:sz w:val="24"/>
+          <w:szCs w:val="24"/>
+        </w:rPr>
+        <w:t xml:space="preserve"> un hijo de éste, quien en la mayoría de los casos es</w:t>
+      </w:r>
+      <w:r>
+        <w:rPr>
+          <w:rFonts w:ascii="Arial" w:hAnsi="Arial" w:cs="Arial"/>
+          <w:sz w:val="24"/>
+          <w:szCs w:val="24"/>
+        </w:rPr>
+        <w:t xml:space="preserve"> mujer</w:t>
+      </w:r>
+      <w:r>
+        <w:rPr>
+          <w:rFonts w:ascii="Arial" w:hAnsi="Arial" w:cs="Arial"/>
+          <w:sz w:val="24"/>
+          <w:szCs w:val="24"/>
+        </w:rPr>
+        <w:t>.</w:t>
+      </w:r>
+      <w:r>
+        <w:rPr>
+          <w:rFonts w:ascii="Arial" w:hAnsi="Arial" w:cs="Arial"/>
+          <w:sz w:val="24"/>
+          <w:szCs w:val="24"/>
+        </w:rPr>
+        <w:t xml:space="preserve"> Las motivaciones de éste para asumir el cuidado de su familiar pueden ser variadas: altruismo, reciprocidad, gratitud y estima, sentimientos de culpa del pasado o aprobación social.</w:t>
+      </w:r>
+      <w:r>
+        <w:rPr>
+          <w:rStyle w:val="Refdenotaalpie"/>
+          <w:rFonts w:ascii="Arial" w:hAnsi="Arial" w:cs="Arial"/>
+          <w:sz w:val="24"/>
+          <w:szCs w:val="24"/>
+        </w:rPr>
+        <w:footnoteReference w:id="2"/>
+      </w:r>
     </w:p>
     <w:p>
       <w:pPr>
@@ -629,149 +919,392 @@
           <w:szCs w:val="24"/>
         </w:rPr>
       </w:pPr>
-      <w:r>
-        <w:rPr>
-          <w:rFonts w:ascii="Arial" w:hAnsi="Arial" w:cs="Arial"/>
-          <w:sz w:val="24"/>
-          <w:szCs w:val="24"/>
-        </w:rPr>
-        <w:t xml:space="preserve">Las personas </w:t>
-      </w:r>
-      <w:r>
-        <w:rPr>
-          <w:rFonts w:ascii="Arial" w:hAnsi="Arial" w:cs="Arial"/>
-          <w:sz w:val="24"/>
-          <w:szCs w:val="24"/>
-        </w:rPr>
-        <w:t xml:space="preserve">con enfermedades neurodegenerativas como el Alzheimer tienden a empeorar en su proceso. </w:t>
-      </w:r>
-      <w:r>
-        <w:rPr>
-          <w:rFonts w:ascii="Arial" w:hAnsi="Arial" w:cs="Arial"/>
-          <w:sz w:val="24"/>
-          <w:szCs w:val="24"/>
-        </w:rPr>
-        <w:t xml:space="preserve">Esta enfermedad es más común </w:t>
-      </w:r>
-      <w:r>
-        <w:rPr>
-          <w:rFonts w:ascii="Arial" w:hAnsi="Arial" w:cs="Arial"/>
-          <w:sz w:val="24"/>
-          <w:szCs w:val="24"/>
-        </w:rPr>
-        <w:t>en adultos</w:t>
-      </w:r>
-      <w:r>
-        <w:rPr>
-          <w:rFonts w:ascii="Arial" w:hAnsi="Arial" w:cs="Arial"/>
-          <w:sz w:val="24"/>
-          <w:szCs w:val="24"/>
-        </w:rPr>
-        <w:t xml:space="preserve"> mayor</w:t>
-      </w:r>
-      <w:r>
-        <w:rPr>
-          <w:rFonts w:ascii="Arial" w:hAnsi="Arial" w:cs="Arial"/>
-          <w:sz w:val="24"/>
-          <w:szCs w:val="24"/>
-        </w:rPr>
-        <w:t>es</w:t>
-      </w:r>
-      <w:r>
-        <w:rPr>
-          <w:rFonts w:ascii="Arial" w:hAnsi="Arial" w:cs="Arial"/>
-          <w:sz w:val="24"/>
-          <w:szCs w:val="24"/>
-        </w:rPr>
-        <w:t xml:space="preserve"> y aun no tiene cura conocida</w:t>
-      </w:r>
-      <w:r>
-        <w:rPr>
-          <w:rFonts w:ascii="Arial" w:hAnsi="Arial" w:cs="Arial"/>
-          <w:sz w:val="24"/>
-          <w:szCs w:val="24"/>
-        </w:rPr>
-        <w:t>. Se caracteriza por la acumulación de</w:t>
-      </w:r>
-      <w:r>
-        <w:rPr>
-          <w:rFonts w:ascii="Arial" w:hAnsi="Arial" w:cs="Arial"/>
-          <w:sz w:val="24"/>
-          <w:szCs w:val="24"/>
-        </w:rPr>
-        <w:t xml:space="preserve"> células proteínicas sobrantes en ciertas zonas del cerebro </w:t>
-      </w:r>
-      <w:r>
-        <w:rPr>
-          <w:rFonts w:ascii="Arial" w:hAnsi="Arial" w:cs="Arial"/>
-          <w:sz w:val="24"/>
-          <w:szCs w:val="24"/>
-        </w:rPr>
-        <w:t xml:space="preserve">que </w:t>
-      </w:r>
-      <w:r>
-        <w:rPr>
-          <w:rFonts w:ascii="Arial" w:hAnsi="Arial" w:cs="Arial"/>
-          <w:sz w:val="24"/>
-          <w:szCs w:val="24"/>
-        </w:rPr>
-        <w:t>éste no puede eliminar</w:t>
-      </w:r>
-      <w:r>
-        <w:rPr>
-          <w:rFonts w:ascii="Arial" w:hAnsi="Arial" w:cs="Arial"/>
-          <w:sz w:val="24"/>
-          <w:szCs w:val="24"/>
-        </w:rPr>
-        <w:t>, provocando el daño de las neuronas y por tanto síntomas como cambios de personalidad</w:t>
-      </w:r>
-      <w:r>
-        <w:rPr>
-          <w:rFonts w:ascii="Arial" w:hAnsi="Arial" w:cs="Arial"/>
-          <w:sz w:val="24"/>
-          <w:szCs w:val="24"/>
-        </w:rPr>
-        <w:t xml:space="preserve">, deterioro cognitivo como la </w:t>
-      </w:r>
-      <w:r>
-        <w:rPr>
-          <w:rFonts w:ascii="Arial" w:hAnsi="Arial" w:cs="Arial"/>
-          <w:sz w:val="24"/>
-          <w:szCs w:val="24"/>
-        </w:rPr>
-        <w:t>pérdida</w:t>
-      </w:r>
-      <w:r>
-        <w:rPr>
-          <w:rFonts w:ascii="Arial" w:hAnsi="Arial" w:cs="Arial"/>
-          <w:sz w:val="24"/>
-          <w:szCs w:val="24"/>
-        </w:rPr>
-        <w:t xml:space="preserve"> de la memoria o trastornos en el lenguaje y dependencia funcional</w:t>
-      </w:r>
-      <w:r>
-        <w:rPr>
-          <w:rFonts w:ascii="Arial" w:hAnsi="Arial" w:cs="Arial"/>
-          <w:sz w:val="24"/>
-          <w:szCs w:val="24"/>
-        </w:rPr>
-        <w:t xml:space="preserve">. Esta sustancia se va acumulando de forma progresiva en el cerebro lo que provoca el empeoramiento del </w:t>
-      </w:r>
-      <w:r>
-        <w:rPr>
-          <w:rFonts w:ascii="Arial" w:hAnsi="Arial" w:cs="Arial"/>
-          <w:sz w:val="24"/>
-          <w:szCs w:val="24"/>
-        </w:rPr>
-        <w:t xml:space="preserve">estado del </w:t>
-      </w:r>
-      <w:r>
-        <w:rPr>
-          <w:rFonts w:ascii="Arial" w:hAnsi="Arial" w:cs="Arial"/>
-          <w:sz w:val="24"/>
-          <w:szCs w:val="24"/>
-        </w:rPr>
-        <w:t>enfermo.</w:t>
+    </w:p>
+    <w:p>
+      <w:pPr>
+        <w:spacing w:after="0"/>
+        <w:jc w:val="both"/>
+        <w:rPr>
+          <w:rFonts w:ascii="Arial" w:hAnsi="Arial" w:cs="Arial"/>
+          <w:sz w:val="24"/>
+          <w:szCs w:val="24"/>
+        </w:rPr>
+      </w:pPr>
+      <w:r>
+        <w:rPr>
+          <w:rFonts w:ascii="Arial" w:hAnsi="Arial" w:cs="Arial"/>
+          <w:sz w:val="24"/>
+          <w:szCs w:val="24"/>
+        </w:rPr>
+        <w:t xml:space="preserve">El cuidador familiar </w:t>
+      </w:r>
+      <w:r>
+        <w:rPr>
+          <w:rFonts w:ascii="Arial" w:hAnsi="Arial" w:cs="Arial"/>
+          <w:sz w:val="24"/>
+          <w:szCs w:val="24"/>
+        </w:rPr>
+        <w:t xml:space="preserve">deja de realizar ciertas actividades </w:t>
+      </w:r>
+      <w:r>
+        <w:rPr>
+          <w:rFonts w:ascii="Arial" w:hAnsi="Arial" w:cs="Arial"/>
+          <w:sz w:val="24"/>
+          <w:szCs w:val="24"/>
+        </w:rPr>
+        <w:t xml:space="preserve">de su vida personal </w:t>
+      </w:r>
+      <w:r>
+        <w:rPr>
+          <w:rFonts w:ascii="Arial" w:hAnsi="Arial" w:cs="Arial"/>
+          <w:sz w:val="24"/>
+          <w:szCs w:val="24"/>
+        </w:rPr>
+        <w:t xml:space="preserve">para </w:t>
+      </w:r>
+      <w:r>
+        <w:rPr>
+          <w:rFonts w:ascii="Arial" w:hAnsi="Arial" w:cs="Arial"/>
+          <w:sz w:val="24"/>
+          <w:szCs w:val="24"/>
+        </w:rPr>
+        <w:t xml:space="preserve">poder atender a su ser querido ya que asume la asistencia del diario vivir de </w:t>
+      </w:r>
+      <w:r>
+        <w:rPr>
+          <w:rFonts w:ascii="Arial" w:hAnsi="Arial" w:cs="Arial"/>
+          <w:sz w:val="24"/>
+          <w:szCs w:val="24"/>
+        </w:rPr>
+        <w:t>este</w:t>
+      </w:r>
+      <w:r>
+        <w:rPr>
+          <w:rFonts w:ascii="Arial" w:hAnsi="Arial" w:cs="Arial"/>
+          <w:sz w:val="24"/>
+          <w:szCs w:val="24"/>
+        </w:rPr>
+        <w:t xml:space="preserve"> en cuanto a la higiene, aseo, comida, vestido, movilización del enfermo, administración de medicinas, citas al médico, acompañamiento diurno y nocturno.</w:t>
+      </w:r>
+      <w:r>
+        <w:rPr>
+          <w:rFonts w:ascii="Arial" w:hAnsi="Arial" w:cs="Arial"/>
+          <w:sz w:val="24"/>
+          <w:szCs w:val="24"/>
+        </w:rPr>
+        <w:t xml:space="preserve"> Estas ta</w:t>
+      </w:r>
+      <w:r>
+        <w:rPr>
+          <w:rFonts w:ascii="Arial" w:hAnsi="Arial" w:cs="Arial"/>
+          <w:sz w:val="24"/>
+          <w:szCs w:val="24"/>
+        </w:rPr>
+        <w:t>reas se van asumiendo de manera progresiva de acuerdo a la fase de la enfermedad. Inicialmente</w:t>
+      </w:r>
+      <w:r>
+        <w:rPr>
+          <w:rFonts w:ascii="Arial" w:hAnsi="Arial" w:cs="Arial"/>
+          <w:sz w:val="24"/>
+          <w:szCs w:val="24"/>
+        </w:rPr>
+        <w:t xml:space="preserve"> es un acompañamiento a su familiar para asimilar los cambios a causa del Alzheimer</w:t>
+      </w:r>
+      <w:r>
+        <w:rPr>
+          <w:rFonts w:ascii="Arial" w:hAnsi="Arial" w:cs="Arial"/>
+          <w:sz w:val="24"/>
+          <w:szCs w:val="24"/>
+        </w:rPr>
+        <w:t xml:space="preserve">, ayudarlo con una rutina diaria y cuidar de </w:t>
+      </w:r>
+      <w:r>
+        <w:rPr>
+          <w:rFonts w:ascii="Arial" w:hAnsi="Arial" w:cs="Arial"/>
+          <w:sz w:val="24"/>
+          <w:szCs w:val="24"/>
+        </w:rPr>
+        <w:t>a</w:t>
+      </w:r>
+      <w:r>
+        <w:rPr>
+          <w:rFonts w:ascii="Arial" w:hAnsi="Arial" w:cs="Arial"/>
+          <w:sz w:val="24"/>
+          <w:szCs w:val="24"/>
+        </w:rPr>
+        <w:t>ctivi</w:t>
+      </w:r>
+      <w:r>
+        <w:rPr>
+          <w:rFonts w:ascii="Arial" w:hAnsi="Arial" w:cs="Arial"/>
+          <w:sz w:val="24"/>
+          <w:szCs w:val="24"/>
+        </w:rPr>
+        <w:t>d</w:t>
+      </w:r>
+      <w:r>
+        <w:rPr>
+          <w:rFonts w:ascii="Arial" w:hAnsi="Arial" w:cs="Arial"/>
+          <w:sz w:val="24"/>
+          <w:szCs w:val="24"/>
+        </w:rPr>
+        <w:t xml:space="preserve">ades como finanzas o compras del hogar. En una fase moderada </w:t>
+      </w:r>
+      <w:r>
+        <w:rPr>
+          <w:rFonts w:ascii="Arial" w:hAnsi="Arial" w:cs="Arial"/>
+          <w:sz w:val="24"/>
+          <w:szCs w:val="24"/>
+        </w:rPr>
+        <w:t>el cuidador ya tiene un rol de supervisor-asistente, donde comienza a manejar los trastornos conductuales de la persona, colabora con el mantenimiento del hogar o co</w:t>
+      </w:r>
+      <w:r>
+        <w:rPr>
+          <w:rFonts w:ascii="Arial" w:hAnsi="Arial" w:cs="Arial"/>
+          <w:sz w:val="24"/>
+          <w:szCs w:val="24"/>
+        </w:rPr>
+        <w:t xml:space="preserve">cinar, comienza </w:t>
+      </w:r>
+      <w:r>
+        <w:rPr>
+          <w:rFonts w:ascii="Arial" w:hAnsi="Arial" w:cs="Arial"/>
+          <w:sz w:val="24"/>
+          <w:szCs w:val="24"/>
+        </w:rPr>
+        <w:t>el</w:t>
+      </w:r>
+      <w:r>
+        <w:rPr>
+          <w:rFonts w:ascii="Arial" w:hAnsi="Arial" w:cs="Arial"/>
+          <w:sz w:val="24"/>
+          <w:szCs w:val="24"/>
+        </w:rPr>
+        <w:t xml:space="preserve"> cuidado personal del enfermo y debe desarrollar maneras de comunicación con este.</w:t>
+      </w:r>
+      <w:r>
+        <w:rPr>
+          <w:rFonts w:ascii="Arial" w:hAnsi="Arial" w:cs="Arial"/>
+          <w:sz w:val="24"/>
+          <w:szCs w:val="24"/>
+        </w:rPr>
+        <w:t xml:space="preserve"> Finalmente, ya en fases avanzadas, la dependencia se </w:t>
+      </w:r>
+      <w:r>
+        <w:rPr>
+          <w:rFonts w:ascii="Arial" w:hAnsi="Arial" w:cs="Arial"/>
+          <w:sz w:val="24"/>
+          <w:szCs w:val="24"/>
+        </w:rPr>
+        <w:lastRenderedPageBreak/>
+        <w:t>hace total y se debe mantener una supervisión constante de todas las actividades del paciente.</w:t>
+      </w:r>
+    </w:p>
+    <w:p>
+      <w:pPr>
+        <w:pStyle w:val="Prrafodelista"/>
+        <w:spacing w:after="0"/>
+        <w:jc w:val="both"/>
+        <w:rPr>
+          <w:rFonts w:ascii="Arial" w:hAnsi="Arial" w:cs="Arial"/>
+          <w:sz w:val="24"/>
+          <w:szCs w:val="24"/>
+        </w:rPr>
+      </w:pPr>
+      <w:r>
+        <w:rPr>
+          <w:rFonts w:ascii="Arial" w:hAnsi="Arial" w:cs="Arial"/>
+          <w:sz w:val="24"/>
+          <w:szCs w:val="24"/>
+        </w:rPr>
+        <w:t xml:space="preserve">  </w:t>
+      </w:r>
+      <w:r>
+        <w:rPr>
+          <w:rFonts w:ascii="Arial" w:hAnsi="Arial" w:cs="Arial"/>
+          <w:sz w:val="24"/>
+          <w:szCs w:val="24"/>
+        </w:rPr>
+        <w:t xml:space="preserve"> </w:t>
+      </w:r>
+    </w:p>
+    <w:p>
+      <w:pPr>
+        <w:spacing w:after="0"/>
+        <w:jc w:val="both"/>
+        <w:rPr>
+          <w:rFonts w:ascii="Arial" w:hAnsi="Arial" w:cs="Arial"/>
+          <w:sz w:val="24"/>
+          <w:szCs w:val="24"/>
+        </w:rPr>
+      </w:pPr>
+      <w:r>
+        <w:rPr>
+          <w:rFonts w:ascii="Arial" w:hAnsi="Arial" w:cs="Arial"/>
+          <w:sz w:val="24"/>
+          <w:szCs w:val="24"/>
+        </w:rPr>
+        <w:t xml:space="preserve">Todas estas responsabilidades </w:t>
+      </w:r>
+      <w:r>
+        <w:rPr>
+          <w:rFonts w:ascii="Arial" w:hAnsi="Arial" w:cs="Arial"/>
+          <w:sz w:val="24"/>
+          <w:szCs w:val="24"/>
+        </w:rPr>
+        <w:t>con</w:t>
+      </w:r>
+      <w:r>
+        <w:rPr>
+          <w:rFonts w:ascii="Arial" w:hAnsi="Arial" w:cs="Arial"/>
+          <w:sz w:val="24"/>
+          <w:szCs w:val="24"/>
+        </w:rPr>
+        <w:t>lleva</w:t>
+      </w:r>
+      <w:r>
+        <w:rPr>
+          <w:rFonts w:ascii="Arial" w:hAnsi="Arial" w:cs="Arial"/>
+          <w:sz w:val="24"/>
+          <w:szCs w:val="24"/>
+        </w:rPr>
+        <w:t>n</w:t>
+      </w:r>
+      <w:r>
+        <w:rPr>
+          <w:rFonts w:ascii="Arial" w:hAnsi="Arial" w:cs="Arial"/>
+          <w:sz w:val="24"/>
+          <w:szCs w:val="24"/>
+        </w:rPr>
+        <w:t xml:space="preserve"> a que</w:t>
+      </w:r>
+      <w:r>
+        <w:rPr>
+          <w:rFonts w:ascii="Arial" w:hAnsi="Arial" w:cs="Arial"/>
+          <w:sz w:val="24"/>
+          <w:szCs w:val="24"/>
+        </w:rPr>
+        <w:t xml:space="preserve"> si </w:t>
+      </w:r>
+      <w:r>
+        <w:rPr>
+          <w:rFonts w:ascii="Arial" w:hAnsi="Arial" w:cs="Arial"/>
+          <w:sz w:val="24"/>
+          <w:szCs w:val="24"/>
+        </w:rPr>
+        <w:t xml:space="preserve">el cuidador familiar </w:t>
+      </w:r>
+      <w:r>
+        <w:rPr>
+          <w:rFonts w:ascii="Arial" w:hAnsi="Arial" w:cs="Arial"/>
+          <w:sz w:val="24"/>
+          <w:szCs w:val="24"/>
+        </w:rPr>
+        <w:t xml:space="preserve">no tiene un apoyo adecuado de la familia o de alguna </w:t>
+      </w:r>
+      <w:r>
+        <w:rPr>
+          <w:rFonts w:ascii="Arial" w:hAnsi="Arial" w:cs="Arial"/>
+          <w:sz w:val="24"/>
+          <w:szCs w:val="24"/>
+        </w:rPr>
+        <w:t>institución</w:t>
+      </w:r>
+      <w:r>
+        <w:rPr>
+          <w:rFonts w:ascii="Arial" w:hAnsi="Arial" w:cs="Arial"/>
+          <w:sz w:val="24"/>
+          <w:szCs w:val="24"/>
+        </w:rPr>
+        <w:t xml:space="preserve"> </w:t>
+      </w:r>
+      <w:r>
+        <w:rPr>
+          <w:rFonts w:ascii="Arial" w:hAnsi="Arial" w:cs="Arial"/>
+          <w:sz w:val="24"/>
+          <w:szCs w:val="24"/>
+        </w:rPr>
+        <w:t>y deja de tener tiempo libre o no</w:t>
+      </w:r>
+      <w:r>
+        <w:rPr>
+          <w:rFonts w:ascii="Arial" w:hAnsi="Arial" w:cs="Arial"/>
+          <w:sz w:val="24"/>
+          <w:szCs w:val="24"/>
+        </w:rPr>
+        <w:t xml:space="preserve"> realiza</w:t>
+      </w:r>
+      <w:r>
+        <w:rPr>
+          <w:rFonts w:ascii="Arial" w:hAnsi="Arial" w:cs="Arial"/>
+          <w:sz w:val="24"/>
+          <w:szCs w:val="24"/>
+        </w:rPr>
+        <w:t xml:space="preserve"> activida</w:t>
+      </w:r>
+      <w:r>
+        <w:rPr>
+          <w:rFonts w:ascii="Arial" w:hAnsi="Arial" w:cs="Arial"/>
+          <w:sz w:val="24"/>
+          <w:szCs w:val="24"/>
+        </w:rPr>
+        <w:t xml:space="preserve">des que le </w:t>
+      </w:r>
+      <w:r>
+        <w:rPr>
+          <w:rFonts w:ascii="Arial" w:hAnsi="Arial" w:cs="Arial"/>
+          <w:sz w:val="24"/>
+          <w:szCs w:val="24"/>
+        </w:rPr>
+        <w:t>sean gratificantes</w:t>
+      </w:r>
+      <w:r>
+        <w:rPr>
+          <w:rFonts w:ascii="Arial" w:hAnsi="Arial" w:cs="Arial"/>
+          <w:sz w:val="24"/>
+          <w:szCs w:val="24"/>
+        </w:rPr>
+        <w:t xml:space="preserve">, pueda sobrecargarse </w:t>
+      </w:r>
+      <w:r>
+        <w:rPr>
+          <w:rFonts w:ascii="Arial" w:hAnsi="Arial" w:cs="Arial"/>
+          <w:sz w:val="24"/>
+          <w:szCs w:val="24"/>
+        </w:rPr>
+        <w:t>y esto puede llevar</w:t>
+      </w:r>
+      <w:r>
+        <w:rPr>
+          <w:rFonts w:ascii="Arial" w:hAnsi="Arial" w:cs="Arial"/>
+          <w:sz w:val="24"/>
+          <w:szCs w:val="24"/>
+        </w:rPr>
+        <w:t>lo</w:t>
+      </w:r>
+      <w:r>
+        <w:rPr>
+          <w:rFonts w:ascii="Arial" w:hAnsi="Arial" w:cs="Arial"/>
+          <w:sz w:val="24"/>
+          <w:szCs w:val="24"/>
+        </w:rPr>
+        <w:t xml:space="preserve"> a estados de estrés, </w:t>
+      </w:r>
+      <w:r>
+        <w:rPr>
+          <w:rFonts w:ascii="Arial" w:hAnsi="Arial" w:cs="Arial"/>
+          <w:sz w:val="24"/>
+          <w:szCs w:val="24"/>
+        </w:rPr>
+        <w:t>irritabilidad y molestias físicas</w:t>
+      </w:r>
+      <w:r>
+        <w:rPr>
+          <w:rFonts w:ascii="Arial" w:hAnsi="Arial" w:cs="Arial"/>
+          <w:sz w:val="24"/>
+          <w:szCs w:val="24"/>
+        </w:rPr>
+        <w:t>.</w:t>
       </w:r>
       <w:r>
         <w:rPr>
@@ -780,31 +1313,125 @@
           <w:sz w:val="24"/>
           <w:szCs w:val="24"/>
         </w:rPr>
-        <w:footnoteReference w:id="1"/>
-      </w:r>
-      <w:r>
-        <w:rPr>
-          <w:rFonts w:ascii="Arial" w:hAnsi="Arial" w:cs="Arial"/>
-          <w:sz w:val="24"/>
-          <w:szCs w:val="24"/>
-        </w:rPr>
-        <w:t xml:space="preserve"> Por tanto, a medida que esta avanza el paciente se hace dependiente de un cuidador que lo </w:t>
-      </w:r>
-      <w:r>
-        <w:rPr>
-          <w:rFonts w:ascii="Arial" w:hAnsi="Arial" w:cs="Arial"/>
-          <w:sz w:val="24"/>
-          <w:szCs w:val="24"/>
-        </w:rPr>
-        <w:t>apoya</w:t>
-      </w:r>
-      <w:r>
-        <w:rPr>
-          <w:rFonts w:ascii="Arial" w:hAnsi="Arial" w:cs="Arial"/>
-          <w:sz w:val="24"/>
-          <w:szCs w:val="24"/>
-        </w:rPr>
-        <w:t xml:space="preserve"> en sus tareas diarias y el cuidado de su entorno</w:t>
+        <w:footnoteReference w:id="3"/>
+      </w:r>
+    </w:p>
+    <w:p>
+      <w:pPr>
+        <w:pStyle w:val="Prrafodelista"/>
+        <w:spacing w:after="0"/>
+        <w:jc w:val="both"/>
+        <w:rPr>
+          <w:rFonts w:ascii="Arial" w:hAnsi="Arial" w:cs="Arial"/>
+          <w:sz w:val="24"/>
+          <w:szCs w:val="24"/>
+        </w:rPr>
+      </w:pPr>
+    </w:p>
+    <w:p>
+      <w:pPr>
+        <w:spacing w:after="0"/>
+        <w:jc w:val="both"/>
+        <w:rPr>
+          <w:rFonts w:ascii="Arial" w:hAnsi="Arial" w:cs="Arial"/>
+          <w:sz w:val="24"/>
+          <w:szCs w:val="24"/>
+        </w:rPr>
+      </w:pPr>
+      <w:r>
+        <w:rPr>
+          <w:rFonts w:ascii="Arial" w:hAnsi="Arial" w:cs="Arial"/>
+          <w:sz w:val="24"/>
+          <w:szCs w:val="24"/>
+        </w:rPr>
+        <w:t>Cuando se manifiestan estos síntomas de sobrecarga el cuidador familiar puede dejar de cumplir adecuadamente con sus tareas con el enfermo</w:t>
+      </w:r>
+      <w:r>
+        <w:rPr>
+          <w:rFonts w:ascii="Arial" w:hAnsi="Arial" w:cs="Arial"/>
+          <w:sz w:val="24"/>
+          <w:szCs w:val="24"/>
+        </w:rPr>
+        <w:t xml:space="preserve"> y esto puede conllevar a que</w:t>
+      </w:r>
+      <w:r>
+        <w:rPr>
+          <w:rFonts w:ascii="Arial" w:hAnsi="Arial" w:cs="Arial"/>
+          <w:sz w:val="24"/>
+          <w:szCs w:val="24"/>
+        </w:rPr>
+        <w:t xml:space="preserve"> </w:t>
+      </w:r>
+      <w:r>
+        <w:rPr>
+          <w:rFonts w:ascii="Arial" w:hAnsi="Arial" w:cs="Arial"/>
+          <w:sz w:val="24"/>
+          <w:szCs w:val="24"/>
+        </w:rPr>
+        <w:t>este</w:t>
+      </w:r>
+      <w:r>
+        <w:rPr>
+          <w:rFonts w:ascii="Arial" w:hAnsi="Arial" w:cs="Arial"/>
+          <w:sz w:val="24"/>
+          <w:szCs w:val="24"/>
+        </w:rPr>
+        <w:t xml:space="preserve"> empeore en su estado de salud o no s</w:t>
+      </w:r>
+      <w:r>
+        <w:rPr>
+          <w:rFonts w:ascii="Arial" w:hAnsi="Arial" w:cs="Arial"/>
+          <w:sz w:val="24"/>
+          <w:szCs w:val="24"/>
+        </w:rPr>
+        <w:t>ea atendido de manera correcta.</w:t>
+      </w:r>
+    </w:p>
+    <w:p>
+      <w:pPr>
+        <w:pStyle w:val="Prrafodelista"/>
+        <w:spacing w:after="0"/>
+        <w:jc w:val="both"/>
+        <w:rPr>
+          <w:rFonts w:ascii="Arial" w:hAnsi="Arial" w:cs="Arial"/>
+          <w:sz w:val="24"/>
+          <w:szCs w:val="24"/>
+        </w:rPr>
+      </w:pPr>
+    </w:p>
+    <w:p>
+      <w:pPr>
+        <w:spacing w:after="0"/>
+        <w:jc w:val="both"/>
+        <w:rPr>
+          <w:rFonts w:ascii="Arial" w:hAnsi="Arial" w:cs="Arial"/>
+          <w:sz w:val="24"/>
+          <w:szCs w:val="24"/>
+        </w:rPr>
+      </w:pPr>
+      <w:r>
+        <w:rPr>
+          <w:rFonts w:ascii="Arial" w:hAnsi="Arial" w:cs="Arial"/>
+          <w:sz w:val="24"/>
+          <w:szCs w:val="24"/>
+        </w:rPr>
+        <w:t xml:space="preserve">Para evitar la sobrecarga en el cuidador familiar se ha concluido que </w:t>
+      </w:r>
+      <w:r>
+        <w:rPr>
+          <w:rFonts w:ascii="Arial" w:hAnsi="Arial" w:cs="Arial"/>
+          <w:sz w:val="24"/>
+          <w:szCs w:val="24"/>
+        </w:rPr>
+        <w:t>la estrategia</w:t>
+      </w:r>
+      <w:r>
+        <w:rPr>
+          <w:rFonts w:ascii="Arial" w:hAnsi="Arial" w:cs="Arial"/>
+          <w:sz w:val="24"/>
+          <w:szCs w:val="24"/>
+        </w:rPr>
+        <w:t xml:space="preserve"> más efectiva es la formación del cuidador y fomentar el apoyo social por medio de grupos de ayuda. Otras iniciativas contemplan las ayudas formales de profesionales que faciliten el desahogo del cuidador</w:t>
       </w:r>
       <w:r>
         <w:rPr>
@@ -814,6 +1441,119 @@
         </w:rPr>
         <w:t>.</w:t>
       </w:r>
+      <w:r>
+        <w:rPr>
+          <w:rStyle w:val="Refdenotaalpie"/>
+          <w:rFonts w:ascii="Arial" w:hAnsi="Arial" w:cs="Arial"/>
+          <w:sz w:val="24"/>
+          <w:szCs w:val="24"/>
+        </w:rPr>
+        <w:footnoteReference w:id="4"/>
+      </w:r>
+      <w:r>
+        <w:rPr>
+          <w:rFonts w:ascii="Arial" w:hAnsi="Arial" w:cs="Arial"/>
+          <w:sz w:val="24"/>
+          <w:szCs w:val="24"/>
+        </w:rPr>
+        <w:t xml:space="preserve"> </w:t>
+      </w:r>
+      <w:r>
+        <w:rPr>
+          <w:rFonts w:ascii="Arial" w:hAnsi="Arial" w:cs="Arial"/>
+          <w:sz w:val="24"/>
+          <w:szCs w:val="24"/>
+        </w:rPr>
+        <w:t>E</w:t>
+      </w:r>
+      <w:r>
+        <w:rPr>
+          <w:rFonts w:ascii="Arial" w:hAnsi="Arial" w:cs="Arial"/>
+          <w:sz w:val="24"/>
+          <w:szCs w:val="24"/>
+        </w:rPr>
+        <w:t xml:space="preserve">xisten algunas fundaciones que </w:t>
+      </w:r>
+      <w:r>
+        <w:rPr>
+          <w:rFonts w:ascii="Arial" w:hAnsi="Arial" w:cs="Arial"/>
+          <w:sz w:val="24"/>
+          <w:szCs w:val="24"/>
+        </w:rPr>
+        <w:t>han querido poner en marcha estas estrategias facilitando</w:t>
+      </w:r>
+      <w:r>
+        <w:rPr>
+          <w:rFonts w:ascii="Arial" w:hAnsi="Arial" w:cs="Arial"/>
+          <w:sz w:val="24"/>
+          <w:szCs w:val="24"/>
+        </w:rPr>
+        <w:t xml:space="preserve"> charlas y talleres para cuidadores familiares de personas con Alzheimer que recién han asumido su rol y que </w:t>
+      </w:r>
+      <w:r>
+        <w:rPr>
+          <w:rFonts w:ascii="Arial" w:hAnsi="Arial" w:cs="Arial"/>
+          <w:sz w:val="24"/>
+          <w:szCs w:val="24"/>
+        </w:rPr>
+        <w:t>aún</w:t>
+      </w:r>
+      <w:r>
+        <w:rPr>
+          <w:rFonts w:ascii="Arial" w:hAnsi="Arial" w:cs="Arial"/>
+          <w:sz w:val="24"/>
+          <w:szCs w:val="24"/>
+        </w:rPr>
+        <w:t xml:space="preserve"> están a tiempo </w:t>
+      </w:r>
+      <w:r>
+        <w:rPr>
+          <w:rFonts w:ascii="Arial" w:hAnsi="Arial" w:cs="Arial"/>
+          <w:sz w:val="24"/>
+          <w:szCs w:val="24"/>
+        </w:rPr>
+        <w:t>para</w:t>
+      </w:r>
+      <w:r>
+        <w:rPr>
+          <w:rFonts w:ascii="Arial" w:hAnsi="Arial" w:cs="Arial"/>
+          <w:sz w:val="24"/>
+          <w:szCs w:val="24"/>
+        </w:rPr>
+        <w:t xml:space="preserve"> educarse </w:t>
+      </w:r>
+      <w:r>
+        <w:rPr>
+          <w:rFonts w:ascii="Arial" w:hAnsi="Arial" w:cs="Arial"/>
+          <w:sz w:val="24"/>
+          <w:szCs w:val="24"/>
+        </w:rPr>
+        <w:t>y</w:t>
+      </w:r>
+      <w:r>
+        <w:rPr>
+          <w:rFonts w:ascii="Arial" w:hAnsi="Arial" w:cs="Arial"/>
+          <w:sz w:val="24"/>
+          <w:szCs w:val="24"/>
+        </w:rPr>
+        <w:t xml:space="preserve"> no sobrecargarse, como también prestan apoyo a cuidadores que ya tienen síntomas de una sobrecarga inminente.</w:t>
+      </w:r>
+      <w:r>
+        <w:rPr>
+          <w:rFonts w:ascii="Arial" w:hAnsi="Arial" w:cs="Arial"/>
+          <w:sz w:val="24"/>
+          <w:szCs w:val="24"/>
+        </w:rPr>
+        <w:t xml:space="preserve"> Aun así este apoyo no es suficiente ya que muchas de estas fundaciones no son muy conocidas y no tienen medios contundentes para hacerse conocer. Otro impedimento que se le puede presentar a un cuidador familiar es la necesidad de estar con su pariente, ya que mientras asiste a las charlas no puede atenderlo y salir de su casa puede representar un problema. </w:t>
+      </w:r>
+      <w:r>
+        <w:rPr>
+          <w:rFonts w:ascii="Arial" w:hAnsi="Arial" w:cs="Arial"/>
+          <w:sz w:val="24"/>
+          <w:szCs w:val="24"/>
+        </w:rPr>
+        <w:t xml:space="preserve"> </w:t>
+      </w:r>
     </w:p>
     <w:p>
       <w:pPr>
@@ -829,6 +1569,106 @@
     </w:p>
     <w:p>
       <w:pPr>
+        <w:spacing w:after="0"/>
+        <w:jc w:val="both"/>
+        <w:rPr>
+          <w:rFonts w:ascii="Arial" w:hAnsi="Arial" w:cs="Arial"/>
+          <w:sz w:val="24"/>
+          <w:szCs w:val="24"/>
+        </w:rPr>
+      </w:pPr>
+      <w:r>
+        <w:rPr>
+          <w:rFonts w:ascii="Arial" w:hAnsi="Arial" w:cs="Arial"/>
+          <w:sz w:val="24"/>
+          <w:szCs w:val="24"/>
+        </w:rPr>
+        <w:t xml:space="preserve">Teniendo en cuenta esto se ve la necesidad de crear una ayuda tecnológica de tipo móvil que permita al cuidador familiar informarse </w:t>
+      </w:r>
+      <w:r>
+        <w:rPr>
+          <w:rFonts w:ascii="Arial" w:hAnsi="Arial" w:cs="Arial"/>
+          <w:sz w:val="24"/>
+          <w:szCs w:val="24"/>
+        </w:rPr>
+        <w:t>sobre la enfermedad de Alzheimer, tener información sobre el correcto cuidado de su familiar enfermo</w:t>
+      </w:r>
+      <w:r>
+        <w:rPr>
+          <w:rFonts w:ascii="Arial" w:hAnsi="Arial" w:cs="Arial"/>
+          <w:sz w:val="24"/>
+          <w:szCs w:val="24"/>
+        </w:rPr>
+        <w:t>, proporcionarle una manera fácil de relacionarse con otros cuidadores familiares</w:t>
+      </w:r>
+      <w:r>
+        <w:rPr>
+          <w:rFonts w:ascii="Arial" w:hAnsi="Arial" w:cs="Arial"/>
+          <w:sz w:val="24"/>
+          <w:szCs w:val="24"/>
+        </w:rPr>
+        <w:t xml:space="preserve"> y permitirle entender que también </w:t>
+      </w:r>
+      <w:r>
+        <w:rPr>
+          <w:rFonts w:ascii="Arial" w:hAnsi="Arial" w:cs="Arial"/>
+          <w:sz w:val="24"/>
+          <w:szCs w:val="24"/>
+        </w:rPr>
+        <w:t>puede</w:t>
+      </w:r>
+      <w:r>
+        <w:rPr>
+          <w:rFonts w:ascii="Arial" w:hAnsi="Arial" w:cs="Arial"/>
+          <w:sz w:val="24"/>
+          <w:szCs w:val="24"/>
+        </w:rPr>
+        <w:t xml:space="preserve"> cuidarse a sí mismo </w:t>
+      </w:r>
+      <w:r>
+        <w:rPr>
+          <w:rFonts w:ascii="Arial" w:hAnsi="Arial" w:cs="Arial"/>
+          <w:sz w:val="24"/>
+          <w:szCs w:val="24"/>
+        </w:rPr>
+        <w:t>ejerciendo su rol</w:t>
+      </w:r>
+      <w:r>
+        <w:rPr>
+          <w:rFonts w:ascii="Arial" w:hAnsi="Arial" w:cs="Arial"/>
+          <w:sz w:val="24"/>
+          <w:szCs w:val="24"/>
+        </w:rPr>
+        <w:t xml:space="preserve"> de </w:t>
+      </w:r>
+      <w:r>
+        <w:rPr>
+          <w:rFonts w:ascii="Arial" w:hAnsi="Arial" w:cs="Arial"/>
+          <w:sz w:val="24"/>
+          <w:szCs w:val="24"/>
+        </w:rPr>
+        <w:lastRenderedPageBreak/>
+        <w:t>manera que esto le permita cuidar mejor a su ser querido</w:t>
+      </w:r>
+      <w:r>
+        <w:rPr>
+          <w:rFonts w:ascii="Arial" w:hAnsi="Arial" w:cs="Arial"/>
+          <w:sz w:val="24"/>
+          <w:szCs w:val="24"/>
+        </w:rPr>
+        <w:t xml:space="preserve"> sin necesidad de salir de casa</w:t>
+      </w:r>
+      <w:r>
+        <w:rPr>
+          <w:rFonts w:ascii="Arial" w:hAnsi="Arial" w:cs="Arial"/>
+          <w:sz w:val="24"/>
+          <w:szCs w:val="24"/>
+        </w:rPr>
+        <w:t xml:space="preserve">. </w:t>
+      </w:r>
+    </w:p>
+    <w:p>
+      <w:pPr>
         <w:pStyle w:val="Prrafodelista"/>
         <w:spacing w:after="0"/>
         <w:jc w:val="both"/>
@@ -838,91 +1678,9 @@
           <w:szCs w:val="24"/>
         </w:rPr>
       </w:pPr>
-      <w:r>
-        <w:rPr>
-          <w:rFonts w:ascii="Arial" w:hAnsi="Arial" w:cs="Arial"/>
-          <w:sz w:val="24"/>
-          <w:szCs w:val="24"/>
-        </w:rPr>
-        <w:t>El papel de cuidador es asumid</w:t>
-      </w:r>
-      <w:r>
-        <w:rPr>
-          <w:rFonts w:ascii="Arial" w:hAnsi="Arial" w:cs="Arial"/>
-          <w:sz w:val="24"/>
-          <w:szCs w:val="24"/>
-        </w:rPr>
-        <w:t>o en su mayoría por un familiar quien es el más cer</w:t>
-      </w:r>
-      <w:r>
-        <w:rPr>
-          <w:rFonts w:ascii="Arial" w:hAnsi="Arial" w:cs="Arial"/>
-          <w:sz w:val="24"/>
-          <w:szCs w:val="24"/>
-        </w:rPr>
-        <w:t xml:space="preserve">cano al enfermo y por lo general toma la responsabilidad de él. Frecuentemente quien desempeña este papel es </w:t>
-      </w:r>
-      <w:r>
-        <w:rPr>
-          <w:rFonts w:ascii="Arial" w:hAnsi="Arial" w:cs="Arial"/>
-          <w:sz w:val="24"/>
-          <w:szCs w:val="24"/>
-        </w:rPr>
-        <w:t>el esposo o esposa del pacie</w:t>
-      </w:r>
-      <w:r>
-        <w:rPr>
-          <w:rFonts w:ascii="Arial" w:hAnsi="Arial" w:cs="Arial"/>
-          <w:sz w:val="24"/>
-          <w:szCs w:val="24"/>
-        </w:rPr>
-        <w:t>nte o</w:t>
-      </w:r>
-      <w:r>
-        <w:rPr>
-          <w:rFonts w:ascii="Arial" w:hAnsi="Arial" w:cs="Arial"/>
-          <w:sz w:val="24"/>
-          <w:szCs w:val="24"/>
-        </w:rPr>
-        <w:t xml:space="preserve"> un hijo de éste, quien en la mayoría de los casos es</w:t>
-      </w:r>
-      <w:r>
-        <w:rPr>
-          <w:rFonts w:ascii="Arial" w:hAnsi="Arial" w:cs="Arial"/>
-          <w:sz w:val="24"/>
-          <w:szCs w:val="24"/>
-        </w:rPr>
-        <w:t xml:space="preserve"> mujer</w:t>
-      </w:r>
-      <w:r>
-        <w:rPr>
-          <w:rFonts w:ascii="Arial" w:hAnsi="Arial" w:cs="Arial"/>
-          <w:sz w:val="24"/>
-          <w:szCs w:val="24"/>
-        </w:rPr>
-        <w:t>.</w:t>
-      </w:r>
-      <w:r>
-        <w:rPr>
-          <w:rFonts w:ascii="Arial" w:hAnsi="Arial" w:cs="Arial"/>
-          <w:sz w:val="24"/>
-          <w:szCs w:val="24"/>
-        </w:rPr>
-        <w:t xml:space="preserve"> Las motivaciones de éste para asumir el cuidado de su familiar pueden ser variadas: altruismo, reciprocidad, gratitud y estima, sentimientos de culpa del pasado o aprobación social.</w:t>
-      </w:r>
-      <w:r>
-        <w:rPr>
-          <w:rStyle w:val="Refdenotaalpie"/>
-          <w:rFonts w:ascii="Arial" w:hAnsi="Arial" w:cs="Arial"/>
-          <w:sz w:val="24"/>
-          <w:szCs w:val="24"/>
-        </w:rPr>
-        <w:footnoteReference w:id="2"/>
-      </w:r>
-    </w:p>
-    <w:p>
-      <w:pPr>
-        <w:pStyle w:val="Prrafodelista"/>
+    </w:p>
+    <w:p>
+      <w:pPr>
         <w:spacing w:after="0"/>
         <w:jc w:val="both"/>
         <w:rPr>
@@ -931,161 +1689,13 @@
           <w:szCs w:val="24"/>
         </w:rPr>
       </w:pPr>
-    </w:p>
-    <w:p>
-      <w:pPr>
-        <w:pStyle w:val="Prrafodelista"/>
-        <w:spacing w:after="0"/>
-        <w:jc w:val="both"/>
-        <w:rPr>
-          <w:rFonts w:ascii="Arial" w:hAnsi="Arial" w:cs="Arial"/>
-          <w:sz w:val="24"/>
-          <w:szCs w:val="24"/>
-        </w:rPr>
-      </w:pPr>
-      <w:r>
-        <w:rPr>
-          <w:rFonts w:ascii="Arial" w:hAnsi="Arial" w:cs="Arial"/>
-          <w:sz w:val="24"/>
-          <w:szCs w:val="24"/>
-        </w:rPr>
-        <w:t xml:space="preserve">El cuidador familiar </w:t>
-      </w:r>
-      <w:r>
-        <w:rPr>
-          <w:rFonts w:ascii="Arial" w:hAnsi="Arial" w:cs="Arial"/>
-          <w:sz w:val="24"/>
-          <w:szCs w:val="24"/>
-        </w:rPr>
-        <w:t xml:space="preserve">deja de realizar ciertas actividades </w:t>
-      </w:r>
-      <w:r>
-        <w:rPr>
-          <w:rFonts w:ascii="Arial" w:hAnsi="Arial" w:cs="Arial"/>
-          <w:sz w:val="24"/>
-          <w:szCs w:val="24"/>
-        </w:rPr>
-        <w:t xml:space="preserve">de su vida personal </w:t>
-      </w:r>
-      <w:r>
-        <w:rPr>
-          <w:rFonts w:ascii="Arial" w:hAnsi="Arial" w:cs="Arial"/>
-          <w:sz w:val="24"/>
-          <w:szCs w:val="24"/>
-        </w:rPr>
-        <w:t xml:space="preserve">para </w:t>
-      </w:r>
-      <w:r>
-        <w:rPr>
-          <w:rFonts w:ascii="Arial" w:hAnsi="Arial" w:cs="Arial"/>
-          <w:sz w:val="24"/>
-          <w:szCs w:val="24"/>
-        </w:rPr>
-        <w:t xml:space="preserve">poder atender a su ser querido ya que asume la asistencia del diario vivir de </w:t>
-      </w:r>
-      <w:r>
-        <w:rPr>
-          <w:rFonts w:ascii="Arial" w:hAnsi="Arial" w:cs="Arial"/>
-          <w:sz w:val="24"/>
-          <w:szCs w:val="24"/>
-        </w:rPr>
-        <w:t>este</w:t>
-      </w:r>
-      <w:r>
-        <w:rPr>
-          <w:rFonts w:ascii="Arial" w:hAnsi="Arial" w:cs="Arial"/>
-          <w:sz w:val="24"/>
-          <w:szCs w:val="24"/>
-        </w:rPr>
-        <w:t xml:space="preserve"> en cuanto a la higiene, aseo, comida, vestido, movilización del enfermo, administración de medicinas, citas al médico, acompañamiento diurno y nocturno.</w:t>
-      </w:r>
-      <w:r>
-        <w:rPr>
-          <w:rFonts w:ascii="Arial" w:hAnsi="Arial" w:cs="Arial"/>
-          <w:sz w:val="24"/>
-          <w:szCs w:val="24"/>
-        </w:rPr>
-        <w:t xml:space="preserve"> Estas ta</w:t>
-      </w:r>
-      <w:r>
-        <w:rPr>
-          <w:rFonts w:ascii="Arial" w:hAnsi="Arial" w:cs="Arial"/>
-          <w:sz w:val="24"/>
-          <w:szCs w:val="24"/>
-        </w:rPr>
-        <w:t>reas se van asumiendo de manera progresiva de acuerdo a la fase de la enfermedad. Inicialmente</w:t>
-      </w:r>
-      <w:r>
-        <w:rPr>
-          <w:rFonts w:ascii="Arial" w:hAnsi="Arial" w:cs="Arial"/>
-          <w:sz w:val="24"/>
-          <w:szCs w:val="24"/>
-        </w:rPr>
-        <w:t xml:space="preserve"> es un acompañamiento a su familiar para asimilar los cambios a causa del Alzheimer</w:t>
-      </w:r>
-      <w:r>
-        <w:rPr>
-          <w:rFonts w:ascii="Arial" w:hAnsi="Arial" w:cs="Arial"/>
-          <w:sz w:val="24"/>
-          <w:szCs w:val="24"/>
-        </w:rPr>
-        <w:t xml:space="preserve">, ayudarlo con una rutina diaria y cuidar de </w:t>
-      </w:r>
-      <w:r>
-        <w:rPr>
-          <w:rFonts w:ascii="Arial" w:hAnsi="Arial" w:cs="Arial"/>
-          <w:sz w:val="24"/>
-          <w:szCs w:val="24"/>
-        </w:rPr>
-        <w:t>a</w:t>
-      </w:r>
-      <w:r>
-        <w:rPr>
-          <w:rFonts w:ascii="Arial" w:hAnsi="Arial" w:cs="Arial"/>
-          <w:sz w:val="24"/>
-          <w:szCs w:val="24"/>
-        </w:rPr>
-        <w:t>ctivi</w:t>
-      </w:r>
-      <w:r>
-        <w:rPr>
-          <w:rFonts w:ascii="Arial" w:hAnsi="Arial" w:cs="Arial"/>
-          <w:sz w:val="24"/>
-          <w:szCs w:val="24"/>
-        </w:rPr>
-        <w:t>d</w:t>
-      </w:r>
-      <w:r>
-        <w:rPr>
-          <w:rFonts w:ascii="Arial" w:hAnsi="Arial" w:cs="Arial"/>
-          <w:sz w:val="24"/>
-          <w:szCs w:val="24"/>
-        </w:rPr>
-        <w:t xml:space="preserve">ades como finanzas o compras del hogar. En una fase moderada </w:t>
-      </w:r>
-      <w:r>
-        <w:rPr>
-          <w:rFonts w:ascii="Arial" w:hAnsi="Arial" w:cs="Arial"/>
-          <w:sz w:val="24"/>
-          <w:szCs w:val="24"/>
-        </w:rPr>
-        <w:t>el cuidador ya tiene un rol de supervisor-asistente, donde comienza a manejar los trastornos conductuales de la persona, colabora con el mantenimiento del hogar o co</w:t>
-      </w:r>
-      <w:r>
-        <w:rPr>
-          <w:rFonts w:ascii="Arial" w:hAnsi="Arial" w:cs="Arial"/>
-          <w:sz w:val="24"/>
-          <w:szCs w:val="24"/>
-        </w:rPr>
-        <w:t xml:space="preserve">cinar, comienza </w:t>
-      </w:r>
-      <w:r>
-        <w:rPr>
-          <w:rFonts w:ascii="Arial" w:hAnsi="Arial" w:cs="Arial"/>
-          <w:sz w:val="24"/>
-          <w:szCs w:val="24"/>
-        </w:rPr>
-        <w:t>el</w:t>
+      <w:r>
+        <w:rPr>
+          <w:rFonts w:ascii="Arial" w:hAnsi="Arial" w:cs="Arial"/>
+          <w:sz w:val="24"/>
+          <w:szCs w:val="24"/>
+        </w:rPr>
+        <w:t>Se</w:t>
       </w:r>
       <w:r>
         <w:rPr>
@@ -1101,36 +1711,7 @@
           <w:sz w:val="24"/>
           <w:szCs w:val="24"/>
         </w:rPr>
-        <w:lastRenderedPageBreak/>
-        <w:t>cuidado personal del enfermo y debe desarrollar maneras de comunicación con este.</w:t>
-      </w:r>
-      <w:r>
-        <w:rPr>
-          <w:rFonts w:ascii="Arial" w:hAnsi="Arial" w:cs="Arial"/>
-          <w:sz w:val="24"/>
-          <w:szCs w:val="24"/>
-        </w:rPr>
-        <w:t xml:space="preserve"> Finalmente, ya en fases avanzadas, la dependencia se hace total y se debe mantener una supervisión constante de todas las actividades del paciente.</w:t>
-      </w:r>
-    </w:p>
-    <w:p>
-      <w:pPr>
-        <w:pStyle w:val="Prrafodelista"/>
-        <w:spacing w:after="0"/>
-        <w:jc w:val="both"/>
-        <w:rPr>
-          <w:rFonts w:ascii="Arial" w:hAnsi="Arial" w:cs="Arial"/>
-          <w:sz w:val="24"/>
-          <w:szCs w:val="24"/>
-        </w:rPr>
-      </w:pPr>
-      <w:r>
-        <w:rPr>
-          <w:rFonts w:ascii="Arial" w:hAnsi="Arial" w:cs="Arial"/>
-          <w:sz w:val="24"/>
-          <w:szCs w:val="24"/>
-        </w:rPr>
-        <w:t xml:space="preserve">  </w:t>
+        <w:t>conocen</w:t>
       </w:r>
       <w:r>
         <w:rPr>
@@ -1140,613 +1721,6 @@
         </w:rPr>
         <w:t xml:space="preserve"> </w:t>
       </w:r>
-    </w:p>
-    <w:p>
-      <w:pPr>
-        <w:pStyle w:val="Prrafodelista"/>
-        <w:spacing w:after="0"/>
-        <w:jc w:val="both"/>
-        <w:rPr>
-          <w:rFonts w:ascii="Arial" w:hAnsi="Arial" w:cs="Arial"/>
-          <w:sz w:val="24"/>
-          <w:szCs w:val="24"/>
-        </w:rPr>
-      </w:pPr>
-      <w:r>
-        <w:rPr>
-          <w:rFonts w:ascii="Arial" w:hAnsi="Arial" w:cs="Arial"/>
-          <w:sz w:val="24"/>
-          <w:szCs w:val="24"/>
-        </w:rPr>
-        <w:t xml:space="preserve">Todas estas responsabilidades </w:t>
-      </w:r>
-      <w:r>
-        <w:rPr>
-          <w:rFonts w:ascii="Arial" w:hAnsi="Arial" w:cs="Arial"/>
-          <w:sz w:val="24"/>
-          <w:szCs w:val="24"/>
-        </w:rPr>
-        <w:t>con</w:t>
-      </w:r>
-      <w:r>
-        <w:rPr>
-          <w:rFonts w:ascii="Arial" w:hAnsi="Arial" w:cs="Arial"/>
-          <w:sz w:val="24"/>
-          <w:szCs w:val="24"/>
-        </w:rPr>
-        <w:t>lleva</w:t>
-      </w:r>
-      <w:r>
-        <w:rPr>
-          <w:rFonts w:ascii="Arial" w:hAnsi="Arial" w:cs="Arial"/>
-          <w:sz w:val="24"/>
-          <w:szCs w:val="24"/>
-        </w:rPr>
-        <w:t>n</w:t>
-      </w:r>
-      <w:r>
-        <w:rPr>
-          <w:rFonts w:ascii="Arial" w:hAnsi="Arial" w:cs="Arial"/>
-          <w:sz w:val="24"/>
-          <w:szCs w:val="24"/>
-        </w:rPr>
-        <w:t xml:space="preserve"> a que</w:t>
-      </w:r>
-      <w:r>
-        <w:rPr>
-          <w:rFonts w:ascii="Arial" w:hAnsi="Arial" w:cs="Arial"/>
-          <w:sz w:val="24"/>
-          <w:szCs w:val="24"/>
-        </w:rPr>
-        <w:t xml:space="preserve"> si </w:t>
-      </w:r>
-      <w:r>
-        <w:rPr>
-          <w:rFonts w:ascii="Arial" w:hAnsi="Arial" w:cs="Arial"/>
-          <w:sz w:val="24"/>
-          <w:szCs w:val="24"/>
-        </w:rPr>
-        <w:t xml:space="preserve">el cuidador familiar </w:t>
-      </w:r>
-      <w:r>
-        <w:rPr>
-          <w:rFonts w:ascii="Arial" w:hAnsi="Arial" w:cs="Arial"/>
-          <w:sz w:val="24"/>
-          <w:szCs w:val="24"/>
-        </w:rPr>
-        <w:t xml:space="preserve">no tiene un apoyo adecuado de la familia o de alguna </w:t>
-      </w:r>
-      <w:r>
-        <w:rPr>
-          <w:rFonts w:ascii="Arial" w:hAnsi="Arial" w:cs="Arial"/>
-          <w:sz w:val="24"/>
-          <w:szCs w:val="24"/>
-        </w:rPr>
-        <w:t>institución</w:t>
-      </w:r>
-      <w:r>
-        <w:rPr>
-          <w:rFonts w:ascii="Arial" w:hAnsi="Arial" w:cs="Arial"/>
-          <w:sz w:val="24"/>
-          <w:szCs w:val="24"/>
-        </w:rPr>
-        <w:t xml:space="preserve"> </w:t>
-      </w:r>
-      <w:r>
-        <w:rPr>
-          <w:rFonts w:ascii="Arial" w:hAnsi="Arial" w:cs="Arial"/>
-          <w:sz w:val="24"/>
-          <w:szCs w:val="24"/>
-        </w:rPr>
-        <w:t>y deja de tener tiempo libre o no</w:t>
-      </w:r>
-      <w:r>
-        <w:rPr>
-          <w:rFonts w:ascii="Arial" w:hAnsi="Arial" w:cs="Arial"/>
-          <w:sz w:val="24"/>
-          <w:szCs w:val="24"/>
-        </w:rPr>
-        <w:t xml:space="preserve"> realiza</w:t>
-      </w:r>
-      <w:r>
-        <w:rPr>
-          <w:rFonts w:ascii="Arial" w:hAnsi="Arial" w:cs="Arial"/>
-          <w:sz w:val="24"/>
-          <w:szCs w:val="24"/>
-        </w:rPr>
-        <w:t xml:space="preserve"> activida</w:t>
-      </w:r>
-      <w:r>
-        <w:rPr>
-          <w:rFonts w:ascii="Arial" w:hAnsi="Arial" w:cs="Arial"/>
-          <w:sz w:val="24"/>
-          <w:szCs w:val="24"/>
-        </w:rPr>
-        <w:t xml:space="preserve">des que le </w:t>
-      </w:r>
-      <w:r>
-        <w:rPr>
-          <w:rFonts w:ascii="Arial" w:hAnsi="Arial" w:cs="Arial"/>
-          <w:sz w:val="24"/>
-          <w:szCs w:val="24"/>
-        </w:rPr>
-        <w:t>sean gratificantes</w:t>
-      </w:r>
-      <w:r>
-        <w:rPr>
-          <w:rFonts w:ascii="Arial" w:hAnsi="Arial" w:cs="Arial"/>
-          <w:sz w:val="24"/>
-          <w:szCs w:val="24"/>
-        </w:rPr>
-        <w:t xml:space="preserve">, pueda sobrecargarse </w:t>
-      </w:r>
-      <w:r>
-        <w:rPr>
-          <w:rFonts w:ascii="Arial" w:hAnsi="Arial" w:cs="Arial"/>
-          <w:sz w:val="24"/>
-          <w:szCs w:val="24"/>
-        </w:rPr>
-        <w:t>y esto puede llevar</w:t>
-      </w:r>
-      <w:r>
-        <w:rPr>
-          <w:rFonts w:ascii="Arial" w:hAnsi="Arial" w:cs="Arial"/>
-          <w:sz w:val="24"/>
-          <w:szCs w:val="24"/>
-        </w:rPr>
-        <w:t>lo</w:t>
-      </w:r>
-      <w:r>
-        <w:rPr>
-          <w:rFonts w:ascii="Arial" w:hAnsi="Arial" w:cs="Arial"/>
-          <w:sz w:val="24"/>
-          <w:szCs w:val="24"/>
-        </w:rPr>
-        <w:t xml:space="preserve"> a estados de estrés, </w:t>
-      </w:r>
-      <w:r>
-        <w:rPr>
-          <w:rFonts w:ascii="Arial" w:hAnsi="Arial" w:cs="Arial"/>
-          <w:sz w:val="24"/>
-          <w:szCs w:val="24"/>
-        </w:rPr>
-        <w:t>irritabilidad y molestias físicas</w:t>
-      </w:r>
-      <w:r>
-        <w:rPr>
-          <w:rFonts w:ascii="Arial" w:hAnsi="Arial" w:cs="Arial"/>
-          <w:sz w:val="24"/>
-          <w:szCs w:val="24"/>
-        </w:rPr>
-        <w:t>.</w:t>
-      </w:r>
-      <w:r>
-        <w:rPr>
-          <w:rStyle w:val="Refdenotaalpie"/>
-          <w:rFonts w:ascii="Arial" w:hAnsi="Arial" w:cs="Arial"/>
-          <w:sz w:val="24"/>
-          <w:szCs w:val="24"/>
-        </w:rPr>
-        <w:footnoteReference w:id="3"/>
-      </w:r>
-    </w:p>
-    <w:p>
-      <w:pPr>
-        <w:pStyle w:val="Prrafodelista"/>
-        <w:spacing w:after="0"/>
-        <w:jc w:val="both"/>
-        <w:rPr>
-          <w:rFonts w:ascii="Arial" w:hAnsi="Arial" w:cs="Arial"/>
-          <w:sz w:val="24"/>
-          <w:szCs w:val="24"/>
-        </w:rPr>
-      </w:pPr>
-    </w:p>
-    <w:p>
-      <w:pPr>
-        <w:pStyle w:val="Prrafodelista"/>
-        <w:spacing w:after="0"/>
-        <w:jc w:val="both"/>
-        <w:rPr>
-          <w:rFonts w:ascii="Arial" w:hAnsi="Arial" w:cs="Arial"/>
-          <w:sz w:val="24"/>
-          <w:szCs w:val="24"/>
-        </w:rPr>
-      </w:pPr>
-      <w:r>
-        <w:rPr>
-          <w:rFonts w:ascii="Arial" w:hAnsi="Arial" w:cs="Arial"/>
-          <w:sz w:val="24"/>
-          <w:szCs w:val="24"/>
-        </w:rPr>
-        <w:t>Cuando se manifiestan estos síntomas de sobrecarga el cuidador familiar puede dejar de cumplir adecuadamente con sus tareas con el enfermo</w:t>
-      </w:r>
-      <w:r>
-        <w:rPr>
-          <w:rFonts w:ascii="Arial" w:hAnsi="Arial" w:cs="Arial"/>
-          <w:sz w:val="24"/>
-          <w:szCs w:val="24"/>
-        </w:rPr>
-        <w:t xml:space="preserve"> y esto puede conllevar a que</w:t>
-      </w:r>
-      <w:r>
-        <w:rPr>
-          <w:rFonts w:ascii="Arial" w:hAnsi="Arial" w:cs="Arial"/>
-          <w:sz w:val="24"/>
-          <w:szCs w:val="24"/>
-        </w:rPr>
-        <w:t xml:space="preserve"> </w:t>
-      </w:r>
-      <w:r>
-        <w:rPr>
-          <w:rFonts w:ascii="Arial" w:hAnsi="Arial" w:cs="Arial"/>
-          <w:sz w:val="24"/>
-          <w:szCs w:val="24"/>
-        </w:rPr>
-        <w:t>este</w:t>
-      </w:r>
-      <w:r>
-        <w:rPr>
-          <w:rFonts w:ascii="Arial" w:hAnsi="Arial" w:cs="Arial"/>
-          <w:sz w:val="24"/>
-          <w:szCs w:val="24"/>
-        </w:rPr>
-        <w:t xml:space="preserve"> empeore en su estado de salud o no s</w:t>
-      </w:r>
-      <w:r>
-        <w:rPr>
-          <w:rFonts w:ascii="Arial" w:hAnsi="Arial" w:cs="Arial"/>
-          <w:sz w:val="24"/>
-          <w:szCs w:val="24"/>
-        </w:rPr>
-        <w:t>ea atendido de manera correcta.</w:t>
-      </w:r>
-    </w:p>
-    <w:p>
-      <w:pPr>
-        <w:pStyle w:val="Prrafodelista"/>
-        <w:spacing w:after="0"/>
-        <w:jc w:val="both"/>
-        <w:rPr>
-          <w:rFonts w:ascii="Arial" w:hAnsi="Arial" w:cs="Arial"/>
-          <w:sz w:val="24"/>
-          <w:szCs w:val="24"/>
-        </w:rPr>
-      </w:pPr>
-    </w:p>
-    <w:p>
-      <w:pPr>
-        <w:pStyle w:val="Prrafodelista"/>
-        <w:spacing w:after="0"/>
-        <w:jc w:val="both"/>
-        <w:rPr>
-          <w:rFonts w:ascii="Arial" w:hAnsi="Arial" w:cs="Arial"/>
-          <w:sz w:val="24"/>
-          <w:szCs w:val="24"/>
-        </w:rPr>
-      </w:pPr>
-      <w:r>
-        <w:rPr>
-          <w:rFonts w:ascii="Arial" w:hAnsi="Arial" w:cs="Arial"/>
-          <w:sz w:val="24"/>
-          <w:szCs w:val="24"/>
-        </w:rPr>
-        <w:t xml:space="preserve">Para evitar la sobrecarga en el cuidador familiar se ha concluido que </w:t>
-      </w:r>
-      <w:r>
-        <w:rPr>
-          <w:rFonts w:ascii="Arial" w:hAnsi="Arial" w:cs="Arial"/>
-          <w:sz w:val="24"/>
-          <w:szCs w:val="24"/>
-        </w:rPr>
-        <w:t>la estrategia</w:t>
-      </w:r>
-      <w:r>
-        <w:rPr>
-          <w:rFonts w:ascii="Arial" w:hAnsi="Arial" w:cs="Arial"/>
-          <w:sz w:val="24"/>
-          <w:szCs w:val="24"/>
-        </w:rPr>
-        <w:t xml:space="preserve"> más efectiva es la formación del cuidador y fomentar el apoyo social por medio de grupos de ayuda. Otras iniciativas contemplan las ayudas formales de profesionales que faciliten el desahogo del cuidador</w:t>
-      </w:r>
-      <w:r>
-        <w:rPr>
-          <w:rFonts w:ascii="Arial" w:hAnsi="Arial" w:cs="Arial"/>
-          <w:sz w:val="24"/>
-          <w:szCs w:val="24"/>
-        </w:rPr>
-        <w:t>.</w:t>
-      </w:r>
-      <w:r>
-        <w:rPr>
-          <w:rStyle w:val="Refdenotaalpie"/>
-          <w:rFonts w:ascii="Arial" w:hAnsi="Arial" w:cs="Arial"/>
-          <w:sz w:val="24"/>
-          <w:szCs w:val="24"/>
-        </w:rPr>
-        <w:footnoteReference w:id="4"/>
-      </w:r>
-      <w:r>
-        <w:rPr>
-          <w:rFonts w:ascii="Arial" w:hAnsi="Arial" w:cs="Arial"/>
-          <w:sz w:val="24"/>
-          <w:szCs w:val="24"/>
-        </w:rPr>
-        <w:t xml:space="preserve"> </w:t>
-      </w:r>
-      <w:r>
-        <w:rPr>
-          <w:rFonts w:ascii="Arial" w:hAnsi="Arial" w:cs="Arial"/>
-          <w:sz w:val="24"/>
-          <w:szCs w:val="24"/>
-        </w:rPr>
-        <w:t>E</w:t>
-      </w:r>
-      <w:r>
-        <w:rPr>
-          <w:rFonts w:ascii="Arial" w:hAnsi="Arial" w:cs="Arial"/>
-          <w:sz w:val="24"/>
-          <w:szCs w:val="24"/>
-        </w:rPr>
-        <w:t xml:space="preserve">xisten algunas fundaciones que </w:t>
-      </w:r>
-      <w:r>
-        <w:rPr>
-          <w:rFonts w:ascii="Arial" w:hAnsi="Arial" w:cs="Arial"/>
-          <w:sz w:val="24"/>
-          <w:szCs w:val="24"/>
-        </w:rPr>
-        <w:t>han querido poner en marcha estas estrategias facilitando</w:t>
-      </w:r>
-      <w:r>
-        <w:rPr>
-          <w:rFonts w:ascii="Arial" w:hAnsi="Arial" w:cs="Arial"/>
-          <w:sz w:val="24"/>
-          <w:szCs w:val="24"/>
-        </w:rPr>
-        <w:t xml:space="preserve"> charlas y talleres para cuidadores familiares de personas con Alzheimer que recién han asumido su rol y que </w:t>
-      </w:r>
-      <w:r>
-        <w:rPr>
-          <w:rFonts w:ascii="Arial" w:hAnsi="Arial" w:cs="Arial"/>
-          <w:sz w:val="24"/>
-          <w:szCs w:val="24"/>
-        </w:rPr>
-        <w:t>aún</w:t>
-      </w:r>
-      <w:r>
-        <w:rPr>
-          <w:rFonts w:ascii="Arial" w:hAnsi="Arial" w:cs="Arial"/>
-          <w:sz w:val="24"/>
-          <w:szCs w:val="24"/>
-        </w:rPr>
-        <w:t xml:space="preserve"> están a tiempo </w:t>
-      </w:r>
-      <w:r>
-        <w:rPr>
-          <w:rFonts w:ascii="Arial" w:hAnsi="Arial" w:cs="Arial"/>
-          <w:sz w:val="24"/>
-          <w:szCs w:val="24"/>
-        </w:rPr>
-        <w:t>para</w:t>
-      </w:r>
-      <w:r>
-        <w:rPr>
-          <w:rFonts w:ascii="Arial" w:hAnsi="Arial" w:cs="Arial"/>
-          <w:sz w:val="24"/>
-          <w:szCs w:val="24"/>
-        </w:rPr>
-        <w:t xml:space="preserve"> educarse </w:t>
-      </w:r>
-      <w:r>
-        <w:rPr>
-          <w:rFonts w:ascii="Arial" w:hAnsi="Arial" w:cs="Arial"/>
-          <w:sz w:val="24"/>
-          <w:szCs w:val="24"/>
-        </w:rPr>
-        <w:t>y</w:t>
-      </w:r>
-      <w:r>
-        <w:rPr>
-          <w:rFonts w:ascii="Arial" w:hAnsi="Arial" w:cs="Arial"/>
-          <w:sz w:val="24"/>
-          <w:szCs w:val="24"/>
-        </w:rPr>
-        <w:t xml:space="preserve"> no sobrecargarse, como también prestan apoyo a cuidadores que ya tienen síntomas de una sobrecarga inminente.</w:t>
-      </w:r>
-      <w:r>
-        <w:rPr>
-          <w:rFonts w:ascii="Arial" w:hAnsi="Arial" w:cs="Arial"/>
-          <w:sz w:val="24"/>
-          <w:szCs w:val="24"/>
-        </w:rPr>
-        <w:t xml:space="preserve"> Aun así este apoyo no es suficiente ya que muchas de estas fundaciones no son muy conocidas y no tienen medios contundentes para hacerse conocer. Otro impedimento que se le puede presentar a un cuidador familiar es la necesidad de estar con su pariente, ya que mientras asiste a las charlas no puede atenderlo y salir de su casa puede representar un problema. </w:t>
-      </w:r>
-      <w:r>
-        <w:rPr>
-          <w:rFonts w:ascii="Arial" w:hAnsi="Arial" w:cs="Arial"/>
-          <w:sz w:val="24"/>
-          <w:szCs w:val="24"/>
-        </w:rPr>
-        <w:t xml:space="preserve"> </w:t>
-      </w:r>
-    </w:p>
-    <w:p>
-      <w:pPr>
-        <w:pStyle w:val="Prrafodelista"/>
-        <w:spacing w:after="0"/>
-        <w:jc w:val="both"/>
-        <w:rPr>
-          <w:rFonts w:ascii="Arial" w:hAnsi="Arial" w:cs="Arial"/>
-          <w:sz w:val="24"/>
-          <w:szCs w:val="24"/>
-        </w:rPr>
-      </w:pPr>
-    </w:p>
-    <w:p>
-      <w:pPr>
-        <w:pStyle w:val="Prrafodelista"/>
-        <w:spacing w:after="0"/>
-        <w:jc w:val="both"/>
-        <w:rPr>
-          <w:rFonts w:ascii="Arial" w:hAnsi="Arial" w:cs="Arial"/>
-          <w:sz w:val="24"/>
-          <w:szCs w:val="24"/>
-        </w:rPr>
-      </w:pPr>
-      <w:r>
-        <w:rPr>
-          <w:rFonts w:ascii="Arial" w:hAnsi="Arial" w:cs="Arial"/>
-          <w:sz w:val="24"/>
-          <w:szCs w:val="24"/>
-        </w:rPr>
-        <w:t xml:space="preserve">Teniendo en cuenta esto se ve la necesidad de crear una ayuda tecnológica de tipo móvil que permita al cuidador familiar informarse </w:t>
-      </w:r>
-      <w:r>
-        <w:rPr>
-          <w:rFonts w:ascii="Arial" w:hAnsi="Arial" w:cs="Arial"/>
-          <w:sz w:val="24"/>
-          <w:szCs w:val="24"/>
-        </w:rPr>
-        <w:t xml:space="preserve">sobre la </w:t>
-      </w:r>
-      <w:r>
-        <w:rPr>
-          <w:rFonts w:ascii="Arial" w:hAnsi="Arial" w:cs="Arial"/>
-          <w:sz w:val="24"/>
-          <w:szCs w:val="24"/>
-        </w:rPr>
-        <w:lastRenderedPageBreak/>
-        <w:t>enfermedad de Alzheimer, tener información sobre el correcto cuidado de su familiar enfermo</w:t>
-      </w:r>
-      <w:r>
-        <w:rPr>
-          <w:rFonts w:ascii="Arial" w:hAnsi="Arial" w:cs="Arial"/>
-          <w:sz w:val="24"/>
-          <w:szCs w:val="24"/>
-        </w:rPr>
-        <w:t>, proporcionarle una manera fácil de relacionarse con otros cuidadores familiares</w:t>
-      </w:r>
-      <w:r>
-        <w:rPr>
-          <w:rFonts w:ascii="Arial" w:hAnsi="Arial" w:cs="Arial"/>
-          <w:sz w:val="24"/>
-          <w:szCs w:val="24"/>
-        </w:rPr>
-        <w:t xml:space="preserve"> y permitirle entender que también </w:t>
-      </w:r>
-      <w:r>
-        <w:rPr>
-          <w:rFonts w:ascii="Arial" w:hAnsi="Arial" w:cs="Arial"/>
-          <w:sz w:val="24"/>
-          <w:szCs w:val="24"/>
-        </w:rPr>
-        <w:t>puede</w:t>
-      </w:r>
-      <w:r>
-        <w:rPr>
-          <w:rFonts w:ascii="Arial" w:hAnsi="Arial" w:cs="Arial"/>
-          <w:sz w:val="24"/>
-          <w:szCs w:val="24"/>
-        </w:rPr>
-        <w:t xml:space="preserve"> cuidarse a sí mismo </w:t>
-      </w:r>
-      <w:r>
-        <w:rPr>
-          <w:rFonts w:ascii="Arial" w:hAnsi="Arial" w:cs="Arial"/>
-          <w:sz w:val="24"/>
-          <w:szCs w:val="24"/>
-        </w:rPr>
-        <w:t xml:space="preserve">ejerciendo su </w:t>
-      </w:r>
-      <w:r>
-        <w:rPr>
-          <w:rFonts w:ascii="Arial" w:hAnsi="Arial" w:cs="Arial"/>
-          <w:sz w:val="24"/>
-          <w:szCs w:val="24"/>
-        </w:rPr>
-        <w:t>rol</w:t>
-      </w:r>
-      <w:r>
-        <w:rPr>
-          <w:rFonts w:ascii="Arial" w:hAnsi="Arial" w:cs="Arial"/>
-          <w:sz w:val="24"/>
-          <w:szCs w:val="24"/>
-        </w:rPr>
-        <w:t xml:space="preserve"> de manera que esto le permita cuidar mejor a su ser querido</w:t>
-      </w:r>
-      <w:r>
-        <w:rPr>
-          <w:rFonts w:ascii="Arial" w:hAnsi="Arial" w:cs="Arial"/>
-          <w:sz w:val="24"/>
-          <w:szCs w:val="24"/>
-        </w:rPr>
-        <w:t xml:space="preserve"> sin necesidad de salir de casa</w:t>
-      </w:r>
-      <w:r>
-        <w:rPr>
-          <w:rFonts w:ascii="Arial" w:hAnsi="Arial" w:cs="Arial"/>
-          <w:sz w:val="24"/>
-          <w:szCs w:val="24"/>
-        </w:rPr>
-        <w:t xml:space="preserve">. </w:t>
-      </w:r>
-    </w:p>
-    <w:p>
-      <w:pPr>
-        <w:pStyle w:val="Prrafodelista"/>
-        <w:spacing w:after="0"/>
-        <w:jc w:val="both"/>
-        <w:rPr>
-          <w:rFonts w:ascii="Arial" w:hAnsi="Arial" w:cs="Arial"/>
-          <w:sz w:val="24"/>
-          <w:szCs w:val="24"/>
-        </w:rPr>
-      </w:pPr>
-    </w:p>
-    <w:p>
-      <w:pPr>
-        <w:pStyle w:val="Prrafodelista"/>
-        <w:spacing w:after="0"/>
-        <w:jc w:val="both"/>
-        <w:rPr>
-          <w:rFonts w:ascii="Arial" w:hAnsi="Arial" w:cs="Arial"/>
-          <w:sz w:val="24"/>
-          <w:szCs w:val="24"/>
-        </w:rPr>
-      </w:pPr>
-      <w:r>
-        <w:rPr>
-          <w:rFonts w:ascii="Arial" w:hAnsi="Arial" w:cs="Arial"/>
-          <w:sz w:val="24"/>
-          <w:szCs w:val="24"/>
-        </w:rPr>
-        <w:t>Se</w:t>
-      </w:r>
-      <w:r>
-        <w:rPr>
-          <w:rFonts w:ascii="Arial" w:hAnsi="Arial" w:cs="Arial"/>
-          <w:sz w:val="24"/>
-          <w:szCs w:val="24"/>
-        </w:rPr>
-        <w:t xml:space="preserve"> </w:t>
-      </w:r>
-      <w:r>
-        <w:rPr>
-          <w:rFonts w:ascii="Arial" w:hAnsi="Arial" w:cs="Arial"/>
-          <w:sz w:val="24"/>
-          <w:szCs w:val="24"/>
-        </w:rPr>
-        <w:t>conocen</w:t>
-      </w:r>
-      <w:r>
-        <w:rPr>
-          <w:rFonts w:ascii="Arial" w:hAnsi="Arial" w:cs="Arial"/>
-          <w:sz w:val="24"/>
-          <w:szCs w:val="24"/>
-        </w:rPr>
-        <w:t xml:space="preserve"> </w:t>
-      </w:r>
       <w:r>
         <w:rPr>
           <w:rFonts w:ascii="Arial" w:hAnsi="Arial" w:cs="Arial"/>
@@ -1817,15 +1791,7 @@
           <w:sz w:val="24"/>
           <w:szCs w:val="24"/>
         </w:rPr>
-        <w:tab/>
-      </w:r>
-      <w:r>
-        <w:rPr>
-          <w:rFonts w:ascii="Arial" w:hAnsi="Arial" w:cs="Arial"/>
-          <w:sz w:val="24"/>
-          <w:szCs w:val="24"/>
-        </w:rPr>
-        <w:t xml:space="preserve"> mencionadas </w:t>
+        <w:t xml:space="preserve">mencionadas </w:t>
       </w:r>
       <w:r>
         <w:rPr>
@@ -2014,6 +1980,33 @@
     <w:p>
       <w:pPr>
         <w:spacing w:after="0"/>
+        <w:jc w:val="both"/>
+        <w:rPr>
+          <w:rFonts w:ascii="Arial" w:hAnsi="Arial" w:cs="Arial"/>
+          <w:sz w:val="24"/>
+          <w:szCs w:val="24"/>
+        </w:rPr>
+      </w:pPr>
+      <w:r>
+        <w:rPr>
+          <w:rFonts w:ascii="Arial" w:hAnsi="Arial" w:cs="Arial"/>
+          <w:sz w:val="24"/>
+          <w:szCs w:val="24"/>
+        </w:rPr>
+        <w:t>De las enfermedades neurodegenerativas que puede llegar a desarrollar un adulto mayor, l</w:t>
+      </w:r>
+      <w:r>
+        <w:rPr>
+          <w:rFonts w:ascii="Arial" w:hAnsi="Arial" w:cs="Arial"/>
+          <w:sz w:val="24"/>
+          <w:szCs w:val="24"/>
+        </w:rPr>
+        <w:t>a enfermedad de Alzheimer es la que más impacto genera en la vida del paciente y su familia.</w:t>
+      </w:r>
+    </w:p>
+    <w:p>
+      <w:pPr>
+        <w:spacing w:after="0"/>
         <w:ind w:left="708"/>
         <w:jc w:val="both"/>
         <w:rPr>
@@ -2022,39 +2015,10 @@
           <w:szCs w:val="24"/>
         </w:rPr>
       </w:pPr>
-      <w:r>
-        <w:rPr>
-          <w:rFonts w:ascii="Arial" w:hAnsi="Arial" w:cs="Arial"/>
-          <w:sz w:val="24"/>
-          <w:szCs w:val="24"/>
-        </w:rPr>
-        <w:t>De las enfermedades neurodegenerativas que puede llegar a desarrollar un adulto mayor, l</w:t>
-      </w:r>
-      <w:r>
-        <w:rPr>
-          <w:rFonts w:ascii="Arial" w:hAnsi="Arial" w:cs="Arial"/>
-          <w:sz w:val="24"/>
-          <w:szCs w:val="24"/>
-        </w:rPr>
-        <w:t>a enfermedad de Alzheimer es la que más impacto genera en la vida del paciente y su familia.</w:t>
-      </w:r>
-    </w:p>
-    <w:p>
-      <w:pPr>
-        <w:spacing w:after="0"/>
-        <w:ind w:left="708"/>
-        <w:jc w:val="both"/>
-        <w:rPr>
-          <w:rFonts w:ascii="Arial" w:hAnsi="Arial" w:cs="Arial"/>
-          <w:sz w:val="24"/>
-          <w:szCs w:val="24"/>
-        </w:rPr>
-      </w:pPr>
-    </w:p>
-    <w:p>
-      <w:pPr>
-        <w:spacing w:after="0"/>
-        <w:ind w:left="708"/>
+    </w:p>
+    <w:p>
+      <w:pPr>
+        <w:spacing w:after="0"/>
         <w:jc w:val="both"/>
         <w:rPr>
           <w:rFonts w:ascii="Arial" w:hAnsi="Arial" w:cs="Arial"/>
@@ -2291,7 +2255,6 @@
         <w:autoSpaceDN w:val="0"/>
         <w:adjustRightInd w:val="0"/>
         <w:spacing w:after="0" w:line="240" w:lineRule="auto"/>
-        <w:ind w:left="708"/>
         <w:jc w:val="both"/>
         <w:rPr>
           <w:rFonts w:ascii="Arial" w:hAnsi="Arial" w:cs="Arial"/>
@@ -2313,16 +2276,7 @@
           <w:sz w:val="24"/>
           <w:szCs w:val="24"/>
         </w:rPr>
-        <w:t xml:space="preserve">a primera etapa del Alzheimer los pacientes no requieren apoyo constante y pueden desarrollar las actividades de su vida diaria, pero </w:t>
-      </w:r>
-      <w:r>
-        <w:rPr>
-          <w:rFonts w:ascii="Arial" w:hAnsi="Arial" w:cs="Arial"/>
-          <w:sz w:val="24"/>
-          <w:szCs w:val="24"/>
-        </w:rPr>
-        <w:lastRenderedPageBreak/>
-        <w:t>conforme la enfermedad avanza</w:t>
+        <w:t>a primera etapa del Alzheimer los pacientes no requieren apoyo constante y pueden desarrollar las actividades de su vida diaria, pero conforme la enfermedad avanza</w:t>
       </w:r>
       <w:r>
         <w:rPr>
@@ -2386,7 +2340,6 @@
         <w:autoSpaceDN w:val="0"/>
         <w:adjustRightInd w:val="0"/>
         <w:spacing w:after="0" w:line="240" w:lineRule="auto"/>
-        <w:ind w:left="708"/>
         <w:jc w:val="both"/>
         <w:rPr>
           <w:rFonts w:ascii="Arial" w:hAnsi="Arial" w:cs="Arial"/>
@@ -2400,6 +2353,7 @@
           <w:sz w:val="24"/>
           <w:szCs w:val="24"/>
         </w:rPr>
+        <w:lastRenderedPageBreak/>
         <w:t xml:space="preserve">En principio </w:t>
       </w:r>
       <w:r>
@@ -2673,7 +2627,6 @@
         <w:autoSpaceDN w:val="0"/>
         <w:adjustRightInd w:val="0"/>
         <w:spacing w:after="0" w:line="240" w:lineRule="auto"/>
-        <w:ind w:left="708"/>
         <w:jc w:val="both"/>
         <w:rPr>
           <w:rFonts w:ascii="Arial" w:hAnsi="Arial" w:cs="Arial"/>
@@ -2687,235 +2640,15 @@
           <w:sz w:val="24"/>
           <w:szCs w:val="24"/>
         </w:rPr>
-        <w:t xml:space="preserve">Un cuidador familiar en la mayoría de los casos no es consciente de la situación de sobrecarga por la que puede estar atravesando. Muchas veces el interés por su familiar y los cuidados que este debe tener son de mayor importancia que su propia salud llegando a un punto donde pueden llegar a caer enfermos, incluso encontrando la muerte, </w:t>
-      </w:r>
-      <w:r>
-        <w:rPr>
-          <w:rFonts w:ascii="Arial" w:hAnsi="Arial" w:cs="Arial"/>
-          <w:sz w:val="24"/>
-          <w:szCs w:val="24"/>
-          <w:highlight w:val="yellow"/>
-        </w:rPr>
-        <w:t>inclusive hay casos en los que el cuidador suele morir primero que el paciente.</w:t>
-      </w:r>
-    </w:p>
-    <w:p>
-      <w:pPr>
-        <w:autoSpaceDE w:val="0"/>
-        <w:autoSpaceDN w:val="0"/>
-        <w:adjustRightInd w:val="0"/>
-        <w:spacing w:after="0" w:line="240" w:lineRule="auto"/>
-        <w:ind w:left="708"/>
-        <w:jc w:val="both"/>
-        <w:rPr>
-          <w:rFonts w:ascii="Arial" w:hAnsi="Arial" w:cs="Arial"/>
-          <w:sz w:val="24"/>
-          <w:szCs w:val="24"/>
-        </w:rPr>
-      </w:pPr>
-    </w:p>
-    <w:p>
-      <w:pPr>
-        <w:autoSpaceDE w:val="0"/>
-        <w:autoSpaceDN w:val="0"/>
-        <w:adjustRightInd w:val="0"/>
-        <w:spacing w:after="0" w:line="240" w:lineRule="auto"/>
-        <w:ind w:left="708"/>
-        <w:jc w:val="both"/>
-        <w:rPr>
-          <w:rFonts w:ascii="Arial" w:hAnsi="Arial" w:cs="Arial"/>
-          <w:sz w:val="24"/>
-          <w:szCs w:val="24"/>
-        </w:rPr>
-      </w:pPr>
-      <w:r>
-        <w:rPr>
-          <w:rFonts w:ascii="Arial" w:hAnsi="Arial" w:cs="Arial"/>
-          <w:sz w:val="24"/>
-          <w:szCs w:val="24"/>
-        </w:rPr>
-        <w:t>En cuanto a los organismos</w:t>
-      </w:r>
-      <w:r>
-        <w:rPr>
-          <w:rFonts w:ascii="Arial" w:hAnsi="Arial" w:cs="Arial"/>
-          <w:sz w:val="24"/>
-          <w:szCs w:val="24"/>
-        </w:rPr>
-        <w:t xml:space="preserve"> de salud existentes</w:t>
-      </w:r>
-      <w:r>
-        <w:rPr>
-          <w:rFonts w:ascii="Arial" w:hAnsi="Arial" w:cs="Arial"/>
-          <w:sz w:val="24"/>
-          <w:szCs w:val="24"/>
-        </w:rPr>
-        <w:t xml:space="preserve"> son muy pocos los que </w:t>
-      </w:r>
-      <w:r>
-        <w:rPr>
-          <w:rFonts w:ascii="Arial" w:hAnsi="Arial" w:cs="Arial"/>
-          <w:sz w:val="24"/>
-          <w:szCs w:val="24"/>
-        </w:rPr>
-        <w:t>ofrecen</w:t>
-      </w:r>
-      <w:r>
-        <w:rPr>
-          <w:rFonts w:ascii="Arial" w:hAnsi="Arial" w:cs="Arial"/>
-          <w:sz w:val="24"/>
-          <w:szCs w:val="24"/>
-        </w:rPr>
-        <w:t xml:space="preserve"> algún tipo de apoyo conciso para </w:t>
-      </w:r>
-      <w:r>
-        <w:rPr>
-          <w:rFonts w:ascii="Arial" w:hAnsi="Arial" w:cs="Arial"/>
-          <w:sz w:val="24"/>
-          <w:szCs w:val="24"/>
-        </w:rPr>
-        <w:t>los cuidadores familiares como charlas o apoyo psicológico ya que estos no tienen mayor relevancia porque, en teoría, no están enfermos y no requiere de cuidados. Casi todos los organismos de salud en Colombia se enfocan únicamente en el enfermo de Alzheimer y no existen programas de apoyo al cuidador familiar. Se sabe que estos ofrecen, en casos de dependencia total del enfermo de Alzheimer, una enfermera las 24 horas y cuidados especializados, pero muy pocos cuidadores se enteran que tiene derecho a este servicio.</w:t>
-      </w:r>
-    </w:p>
-    <w:p>
-      <w:pPr>
-        <w:autoSpaceDE w:val="0"/>
-        <w:autoSpaceDN w:val="0"/>
-        <w:adjustRightInd w:val="0"/>
-        <w:spacing w:after="0" w:line="240" w:lineRule="auto"/>
-        <w:ind w:left="708"/>
-        <w:jc w:val="both"/>
-        <w:rPr>
-          <w:rFonts w:ascii="Arial" w:hAnsi="Arial" w:cs="Arial"/>
-          <w:sz w:val="24"/>
-          <w:szCs w:val="24"/>
-        </w:rPr>
-      </w:pPr>
-    </w:p>
-    <w:p>
-      <w:pPr>
-        <w:autoSpaceDE w:val="0"/>
-        <w:autoSpaceDN w:val="0"/>
-        <w:adjustRightInd w:val="0"/>
-        <w:spacing w:after="0" w:line="240" w:lineRule="auto"/>
-        <w:ind w:left="708"/>
-        <w:jc w:val="both"/>
-        <w:rPr>
-          <w:rFonts w:ascii="Arial" w:hAnsi="Arial" w:cs="Arial"/>
-          <w:sz w:val="24"/>
-          <w:szCs w:val="24"/>
-        </w:rPr>
-      </w:pPr>
-      <w:r>
-        <w:rPr>
-          <w:rFonts w:ascii="Arial" w:hAnsi="Arial" w:cs="Arial"/>
-          <w:sz w:val="24"/>
-          <w:szCs w:val="24"/>
-        </w:rPr>
-        <w:t xml:space="preserve">Últimamente la EPS Famisanar esta implementado un programa de apoyo a cuidadores familiares </w:t>
-      </w:r>
-      <w:r>
-        <w:rPr>
-          <w:rFonts w:ascii="Arial" w:hAnsi="Arial" w:cs="Arial"/>
-          <w:sz w:val="24"/>
-          <w:szCs w:val="24"/>
-        </w:rPr>
-        <w:t xml:space="preserve">gratuito </w:t>
-      </w:r>
-      <w:r>
-        <w:rPr>
-          <w:rFonts w:ascii="Arial" w:hAnsi="Arial" w:cs="Arial"/>
-          <w:sz w:val="24"/>
-          <w:szCs w:val="24"/>
-        </w:rPr>
-        <w:t>que consta de charlas de autocuidado y grupos de apoyo con profesionales de la salud como psicólogos, enfermeras y fisioterapeutas. Este ha tenido gran acogida en el público pero últimamente ha disminuido la población que asiste y Famisanar está considerando en reducir la cantidad de cursos</w:t>
-      </w:r>
-      <w:r>
-        <w:rPr>
-          <w:rFonts w:ascii="Arial" w:hAnsi="Arial" w:cs="Arial"/>
-          <w:sz w:val="24"/>
-          <w:szCs w:val="24"/>
-        </w:rPr>
-        <w:t xml:space="preserve"> o cancelarlos definitivamente. Asistiendo a estos talleres se puede observar que muchos </w:t>
-      </w:r>
-      <w:r>
-        <w:rPr>
-          <w:rFonts w:ascii="Arial" w:hAnsi="Arial" w:cs="Arial"/>
-          <w:sz w:val="24"/>
-          <w:szCs w:val="24"/>
-        </w:rPr>
-        <w:lastRenderedPageBreak/>
-        <w:t>de los cu</w:t>
-      </w:r>
-      <w:r>
-        <w:rPr>
-          <w:rFonts w:ascii="Arial" w:hAnsi="Arial" w:cs="Arial"/>
-          <w:sz w:val="24"/>
-          <w:szCs w:val="24"/>
-        </w:rPr>
-        <w:t xml:space="preserve">idadores familiares tienen problemas con los horarios; de hecho solo salir de su casa y dejar a su familiar les presenta un inconveniente. </w:t>
-      </w:r>
-    </w:p>
-    <w:p>
-      <w:pPr>
-        <w:autoSpaceDE w:val="0"/>
-        <w:autoSpaceDN w:val="0"/>
-        <w:adjustRightInd w:val="0"/>
-        <w:spacing w:after="0" w:line="240" w:lineRule="auto"/>
-        <w:ind w:left="708"/>
-        <w:jc w:val="both"/>
-        <w:rPr>
-          <w:rFonts w:ascii="Arial" w:hAnsi="Arial" w:cs="Arial"/>
-          <w:sz w:val="24"/>
-          <w:szCs w:val="24"/>
-        </w:rPr>
-      </w:pPr>
-    </w:p>
-    <w:p>
-      <w:pPr>
-        <w:autoSpaceDE w:val="0"/>
-        <w:autoSpaceDN w:val="0"/>
-        <w:adjustRightInd w:val="0"/>
-        <w:spacing w:after="0" w:line="240" w:lineRule="auto"/>
-        <w:ind w:left="708"/>
-        <w:jc w:val="both"/>
-        <w:rPr>
-          <w:rFonts w:ascii="Arial" w:hAnsi="Arial" w:cs="Arial"/>
-          <w:sz w:val="24"/>
-          <w:szCs w:val="24"/>
-        </w:rPr>
-      </w:pPr>
-      <w:r>
-        <w:rPr>
-          <w:rFonts w:ascii="Arial" w:hAnsi="Arial" w:cs="Arial"/>
-          <w:sz w:val="24"/>
-          <w:szCs w:val="24"/>
-        </w:rPr>
-        <w:t>Realizar</w:t>
-      </w:r>
-      <w:r>
-        <w:rPr>
-          <w:rFonts w:ascii="Arial" w:hAnsi="Arial" w:cs="Arial"/>
-          <w:sz w:val="24"/>
-          <w:szCs w:val="24"/>
-        </w:rPr>
-        <w:t xml:space="preserve"> este proyecto significa permitir a un cuidador familiar el acceso rápido a información necesaria para el cuidador de una persona con Alzheimer, relacionarse con otras personas en su misma situación sin salir de casa y permitirle ser consciente de su rol como cuidador para que de esta manera pueda cuidarse a </w:t>
-      </w:r>
-      <w:r>
-        <w:rPr>
-          <w:rFonts w:ascii="Arial" w:hAnsi="Arial" w:cs="Arial"/>
-          <w:sz w:val="24"/>
-          <w:szCs w:val="24"/>
-        </w:rPr>
-        <w:t>sí</w:t>
-      </w:r>
-      <w:r>
-        <w:rPr>
-          <w:rFonts w:ascii="Arial" w:hAnsi="Arial" w:cs="Arial"/>
-          <w:sz w:val="24"/>
-          <w:szCs w:val="24"/>
-        </w:rPr>
-        <w:t xml:space="preserve"> mismo y cuidar a su familiar de una manera satisfactoria. </w:t>
+        <w:t>Un cuidador familiar en la mayoría de los casos no es consciente de la situación de sobrecarga por la que puede estar atravesando. Muchas veces el interés por su familiar y los cuidados que este debe tener son de mayor importancia que su propia salud llegando a un punto donde pueden llegar a caer enfermos, incluso encontrando la muerte</w:t>
+      </w:r>
+      <w:r>
+        <w:rPr>
+          <w:rFonts w:ascii="Arial" w:hAnsi="Arial" w:cs="Arial"/>
+          <w:sz w:val="24"/>
+          <w:szCs w:val="24"/>
+        </w:rPr>
+        <w:t>.</w:t>
       </w:r>
     </w:p>
     <w:p>
@@ -2934,6 +2667,210 @@
     </w:p>
     <w:p>
       <w:pPr>
+        <w:autoSpaceDE w:val="0"/>
+        <w:autoSpaceDN w:val="0"/>
+        <w:adjustRightInd w:val="0"/>
+        <w:spacing w:after="0" w:line="240" w:lineRule="auto"/>
+        <w:jc w:val="both"/>
+        <w:rPr>
+          <w:rFonts w:ascii="Arial" w:hAnsi="Arial" w:cs="Arial"/>
+          <w:sz w:val="24"/>
+          <w:szCs w:val="24"/>
+        </w:rPr>
+      </w:pPr>
+      <w:r>
+        <w:rPr>
+          <w:rFonts w:ascii="Arial" w:hAnsi="Arial" w:cs="Arial"/>
+          <w:sz w:val="24"/>
+          <w:szCs w:val="24"/>
+        </w:rPr>
+        <w:t>En cuanto a los organismos</w:t>
+      </w:r>
+      <w:r>
+        <w:rPr>
+          <w:rFonts w:ascii="Arial" w:hAnsi="Arial" w:cs="Arial"/>
+          <w:sz w:val="24"/>
+          <w:szCs w:val="24"/>
+        </w:rPr>
+        <w:t xml:space="preserve"> de salud existentes</w:t>
+      </w:r>
+      <w:r>
+        <w:rPr>
+          <w:rFonts w:ascii="Arial" w:hAnsi="Arial" w:cs="Arial"/>
+          <w:sz w:val="24"/>
+          <w:szCs w:val="24"/>
+        </w:rPr>
+        <w:t xml:space="preserve"> son muy pocos los que </w:t>
+      </w:r>
+      <w:r>
+        <w:rPr>
+          <w:rFonts w:ascii="Arial" w:hAnsi="Arial" w:cs="Arial"/>
+          <w:sz w:val="24"/>
+          <w:szCs w:val="24"/>
+        </w:rPr>
+        <w:t>ofrecen</w:t>
+      </w:r>
+      <w:r>
+        <w:rPr>
+          <w:rFonts w:ascii="Arial" w:hAnsi="Arial" w:cs="Arial"/>
+          <w:sz w:val="24"/>
+          <w:szCs w:val="24"/>
+        </w:rPr>
+        <w:t xml:space="preserve"> algún tipo de apoyo conciso para </w:t>
+      </w:r>
+      <w:r>
+        <w:rPr>
+          <w:rFonts w:ascii="Arial" w:hAnsi="Arial" w:cs="Arial"/>
+          <w:sz w:val="24"/>
+          <w:szCs w:val="24"/>
+        </w:rPr>
+        <w:t>los cuidadores familiares como charlas o apoyo psicológico ya que estos no tienen mayor relevancia porque, en teoría, no están enfermos y no requiere de cuidados. Casi todos los organismos de salud en Colombia se enfocan únicamente en el enfermo de Alzheimer y no existen programas de apoyo al cuidador familiar. Se sabe que estos ofrecen, en casos de dependencia total del enfermo de Alzheimer, una enfermera las 24 horas y cuidados especializados, pero muy pocos cuidadores se enteran que tiene derecho a este servicio.</w:t>
+      </w:r>
+    </w:p>
+    <w:p>
+      <w:pPr>
+        <w:autoSpaceDE w:val="0"/>
+        <w:autoSpaceDN w:val="0"/>
+        <w:adjustRightInd w:val="0"/>
+        <w:spacing w:after="0" w:line="240" w:lineRule="auto"/>
+        <w:jc w:val="both"/>
+        <w:rPr>
+          <w:rFonts w:ascii="Arial" w:hAnsi="Arial" w:cs="Arial"/>
+          <w:sz w:val="24"/>
+          <w:szCs w:val="24"/>
+        </w:rPr>
+      </w:pPr>
+    </w:p>
+    <w:p>
+      <w:pPr>
+        <w:autoSpaceDE w:val="0"/>
+        <w:autoSpaceDN w:val="0"/>
+        <w:adjustRightInd w:val="0"/>
+        <w:spacing w:after="0" w:line="240" w:lineRule="auto"/>
+        <w:jc w:val="both"/>
+        <w:rPr>
+          <w:rFonts w:ascii="Arial" w:hAnsi="Arial" w:cs="Arial"/>
+          <w:sz w:val="24"/>
+          <w:szCs w:val="24"/>
+        </w:rPr>
+      </w:pPr>
+      <w:r>
+        <w:rPr>
+          <w:rFonts w:ascii="Arial" w:hAnsi="Arial" w:cs="Arial"/>
+          <w:sz w:val="24"/>
+          <w:szCs w:val="24"/>
+        </w:rPr>
+        <w:t xml:space="preserve">Últimamente la EPS Famisanar esta implementado un programa de apoyo a cuidadores familiares </w:t>
+      </w:r>
+      <w:r>
+        <w:rPr>
+          <w:rFonts w:ascii="Arial" w:hAnsi="Arial" w:cs="Arial"/>
+          <w:sz w:val="24"/>
+          <w:szCs w:val="24"/>
+        </w:rPr>
+        <w:t xml:space="preserve">gratuito </w:t>
+      </w:r>
+      <w:r>
+        <w:rPr>
+          <w:rFonts w:ascii="Arial" w:hAnsi="Arial" w:cs="Arial"/>
+          <w:sz w:val="24"/>
+          <w:szCs w:val="24"/>
+        </w:rPr>
+        <w:t>que consta de charlas de autocuidado y grupos de apoyo con profesionales de la salud como psicólogos, enfermeras y fisioterapeutas. Este ha tenido gran acogida en el público pero últimamente ha disminuido la población que asiste y Famisanar está considerando en reducir la cantidad de cursos</w:t>
+      </w:r>
+      <w:r>
+        <w:rPr>
+          <w:rFonts w:ascii="Arial" w:hAnsi="Arial" w:cs="Arial"/>
+          <w:sz w:val="24"/>
+          <w:szCs w:val="24"/>
+        </w:rPr>
+        <w:t xml:space="preserve"> o cancelarlos definitivamente. Asistiendo a estos talleres se puede observar que muchos de los cu</w:t>
+      </w:r>
+      <w:r>
+        <w:rPr>
+          <w:rFonts w:ascii="Arial" w:hAnsi="Arial" w:cs="Arial"/>
+          <w:sz w:val="24"/>
+          <w:szCs w:val="24"/>
+        </w:rPr>
+        <w:t xml:space="preserve">idadores familiares tienen problemas con los horarios; de hecho solo salir de su casa y dejar a su familiar les presenta un inconveniente. </w:t>
+      </w:r>
+    </w:p>
+    <w:p>
+      <w:pPr>
+        <w:autoSpaceDE w:val="0"/>
+        <w:autoSpaceDN w:val="0"/>
+        <w:adjustRightInd w:val="0"/>
+        <w:spacing w:after="0" w:line="240" w:lineRule="auto"/>
+        <w:jc w:val="both"/>
+        <w:rPr>
+          <w:rFonts w:ascii="Arial" w:hAnsi="Arial" w:cs="Arial"/>
+          <w:sz w:val="24"/>
+          <w:szCs w:val="24"/>
+        </w:rPr>
+      </w:pPr>
+    </w:p>
+    <w:p>
+      <w:pPr>
+        <w:autoSpaceDE w:val="0"/>
+        <w:autoSpaceDN w:val="0"/>
+        <w:adjustRightInd w:val="0"/>
+        <w:spacing w:after="0" w:line="240" w:lineRule="auto"/>
+        <w:jc w:val="both"/>
+        <w:rPr>
+          <w:rFonts w:ascii="Arial" w:hAnsi="Arial" w:cs="Arial"/>
+          <w:sz w:val="24"/>
+          <w:szCs w:val="24"/>
+        </w:rPr>
+      </w:pPr>
+      <w:r>
+        <w:rPr>
+          <w:rFonts w:ascii="Arial" w:hAnsi="Arial" w:cs="Arial"/>
+          <w:sz w:val="24"/>
+          <w:szCs w:val="24"/>
+        </w:rPr>
+        <w:t>Realizar</w:t>
+      </w:r>
+      <w:r>
+        <w:rPr>
+          <w:rFonts w:ascii="Arial" w:hAnsi="Arial" w:cs="Arial"/>
+          <w:sz w:val="24"/>
+          <w:szCs w:val="24"/>
+        </w:rPr>
+        <w:t xml:space="preserve"> este proyecto significa permitir a un cuidador familiar el acceso rápido a información necesaria para el cuidador de una persona con Alzheimer, relacionarse con otras personas en su misma situación sin salir de casa y permitirle ser consciente de su rol como cuidador para que de esta manera pueda cuidarse a </w:t>
+      </w:r>
+      <w:r>
+        <w:rPr>
+          <w:rFonts w:ascii="Arial" w:hAnsi="Arial" w:cs="Arial"/>
+          <w:sz w:val="24"/>
+          <w:szCs w:val="24"/>
+        </w:rPr>
+        <w:t>sí</w:t>
+      </w:r>
+      <w:r>
+        <w:rPr>
+          <w:rFonts w:ascii="Arial" w:hAnsi="Arial" w:cs="Arial"/>
+          <w:sz w:val="24"/>
+          <w:szCs w:val="24"/>
+        </w:rPr>
+        <w:t xml:space="preserve"> mismo y cuidar a su familiar de una manera satisfactoria. </w:t>
+      </w:r>
+    </w:p>
+    <w:p>
+      <w:pPr>
+        <w:autoSpaceDE w:val="0"/>
+        <w:autoSpaceDN w:val="0"/>
+        <w:adjustRightInd w:val="0"/>
+        <w:spacing w:after="0" w:line="240" w:lineRule="auto"/>
+        <w:jc w:val="both"/>
+        <w:rPr>
+          <w:rFonts w:ascii="Arial" w:hAnsi="Arial" w:cs="Arial"/>
+          <w:sz w:val="24"/>
+          <w:szCs w:val="24"/>
+        </w:rPr>
+      </w:pPr>
+    </w:p>
+    <w:p>
+      <w:pPr>
         <w:spacing w:after="0"/>
         <w:jc w:val="both"/>
         <w:rPr>
@@ -2971,20 +2908,17 @@
     </w:p>
     <w:p>
       <w:pPr>
-        <w:pStyle w:val="Prrafodelista"/>
         <w:spacing w:after="0"/>
         <w:jc w:val="both"/>
         <w:rPr>
           <w:rFonts w:ascii="Arial" w:hAnsi="Arial" w:cs="Arial"/>
-          <w:b/>
-          <w:sz w:val="24"/>
-          <w:szCs w:val="24"/>
-        </w:rPr>
-      </w:pPr>
-    </w:p>
-    <w:p>
-      <w:pPr>
-        <w:pStyle w:val="Prrafodelista"/>
+          <w:sz w:val="24"/>
+          <w:szCs w:val="24"/>
+        </w:rPr>
+      </w:pPr>
+    </w:p>
+    <w:p>
+      <w:pPr>
         <w:spacing w:after="0"/>
         <w:jc w:val="both"/>
         <w:rPr>
@@ -3055,6 +2989,46 @@
           <w:sz w:val="24"/>
           <w:szCs w:val="24"/>
         </w:rPr>
+        <w:t xml:space="preserve"> T</w:t>
+      </w:r>
+      <w:r>
+        <w:rPr>
+          <w:rFonts w:ascii="Arial" w:hAnsi="Arial" w:cs="Arial"/>
+          <w:sz w:val="24"/>
+          <w:szCs w:val="24"/>
+        </w:rPr>
+        <w:t>e</w:t>
+      </w:r>
+      <w:r>
+        <w:rPr>
+          <w:rFonts w:ascii="Arial" w:hAnsi="Arial" w:cs="Arial"/>
+          <w:sz w:val="24"/>
+          <w:szCs w:val="24"/>
+        </w:rPr>
+        <w:t>n</w:t>
+      </w:r>
+      <w:r>
+        <w:rPr>
+          <w:rFonts w:ascii="Arial" w:hAnsi="Arial" w:cs="Arial"/>
+          <w:sz w:val="24"/>
+          <w:szCs w:val="24"/>
+        </w:rPr>
+        <w:t xml:space="preserve">drá también una recopilación de tips de cuidado al enfermo donde podrán aprender sobre cuidados específicos para una persona con enfermedad de Alzheimer y manera de reaccionar frente a situaciones especiales que </w:t>
+      </w:r>
+      <w:r>
+        <w:rPr>
+          <w:rFonts w:ascii="Arial" w:hAnsi="Arial" w:cs="Arial"/>
+          <w:sz w:val="24"/>
+          <w:szCs w:val="24"/>
+        </w:rPr>
+        <w:t>suelen presentar</w:t>
+      </w:r>
+      <w:r>
+        <w:rPr>
+          <w:rFonts w:ascii="Arial" w:hAnsi="Arial" w:cs="Arial"/>
+          <w:sz w:val="24"/>
+          <w:szCs w:val="24"/>
+        </w:rPr>
         <w:t xml:space="preserve"> </w:t>
       </w:r>
       <w:r>
@@ -3063,39 +3037,281 @@
           <w:sz w:val="24"/>
           <w:szCs w:val="24"/>
         </w:rPr>
-        <w:t>T</w:t>
-      </w:r>
-      <w:r>
-        <w:rPr>
-          <w:rFonts w:ascii="Arial" w:hAnsi="Arial" w:cs="Arial"/>
-          <w:sz w:val="24"/>
-          <w:szCs w:val="24"/>
-        </w:rPr>
-        <w:t>e</w:t>
-      </w:r>
-      <w:r>
-        <w:rPr>
-          <w:rFonts w:ascii="Arial" w:hAnsi="Arial" w:cs="Arial"/>
-          <w:sz w:val="24"/>
-          <w:szCs w:val="24"/>
-        </w:rPr>
-        <w:t>n</w:t>
-      </w:r>
-      <w:r>
-        <w:rPr>
-          <w:rFonts w:ascii="Arial" w:hAnsi="Arial" w:cs="Arial"/>
-          <w:sz w:val="24"/>
-          <w:szCs w:val="24"/>
-        </w:rPr>
-        <w:t xml:space="preserve">drá también una recopilación de tips de cuidado al enfermo donde podrán aprender sobre cuidados específicos para una persona con enfermedad de Alzheimer y manera de reaccionar frente a situaciones especiales que </w:t>
-      </w:r>
-      <w:r>
-        <w:rPr>
-          <w:rFonts w:ascii="Arial" w:hAnsi="Arial" w:cs="Arial"/>
-          <w:sz w:val="24"/>
-          <w:szCs w:val="24"/>
-        </w:rPr>
-        <w:t>suelen presentar</w:t>
+        <w:t xml:space="preserve">las </w:t>
+      </w:r>
+      <w:r>
+        <w:rPr>
+          <w:rFonts w:ascii="Arial" w:hAnsi="Arial" w:cs="Arial"/>
+          <w:sz w:val="24"/>
+          <w:szCs w:val="24"/>
+        </w:rPr>
+        <w:t xml:space="preserve">personas con esta </w:t>
+      </w:r>
+      <w:r>
+        <w:rPr>
+          <w:rFonts w:ascii="Arial" w:hAnsi="Arial" w:cs="Arial"/>
+          <w:sz w:val="24"/>
+          <w:szCs w:val="24"/>
+        </w:rPr>
+        <w:t>condición</w:t>
+      </w:r>
+      <w:r>
+        <w:rPr>
+          <w:rFonts w:ascii="Arial" w:hAnsi="Arial" w:cs="Arial"/>
+          <w:sz w:val="24"/>
+          <w:szCs w:val="24"/>
+        </w:rPr>
+        <w:t xml:space="preserve"> como </w:t>
+      </w:r>
+      <w:r>
+        <w:rPr>
+          <w:rFonts w:ascii="Arial" w:hAnsi="Arial" w:cs="Arial"/>
+          <w:sz w:val="24"/>
+          <w:szCs w:val="24"/>
+        </w:rPr>
+        <w:t xml:space="preserve">por ejemplo cambios de actitud como agresividad, </w:t>
+      </w:r>
+      <w:r>
+        <w:rPr>
+          <w:rFonts w:ascii="Arial" w:hAnsi="Arial" w:cs="Arial"/>
+          <w:sz w:val="24"/>
+          <w:szCs w:val="24"/>
+        </w:rPr>
+        <w:t xml:space="preserve">cambios de humor repentinos, cambios en la alimentación </w:t>
+      </w:r>
+      <w:r>
+        <w:rPr>
+          <w:rFonts w:ascii="Arial" w:hAnsi="Arial" w:cs="Arial"/>
+          <w:sz w:val="24"/>
+          <w:szCs w:val="24"/>
+        </w:rPr>
+        <w:t>entre otros. Le permitirá al usuario manejar su propio perfil para poder identificarse dentro de la red social y finalmente tendrá una parte de consejos de autocuidado, sección que recibirá el nombre de “</w:t>
+      </w:r>
+      <w:proofErr w:type="spellStart"/>
+      <w:r>
+        <w:rPr>
+          <w:rFonts w:ascii="Arial" w:hAnsi="Arial" w:cs="Arial"/>
+          <w:sz w:val="24"/>
+          <w:szCs w:val="24"/>
+        </w:rPr>
+        <w:t>Cuidate</w:t>
+      </w:r>
+      <w:proofErr w:type="spellEnd"/>
+      <w:r>
+        <w:rPr>
+          <w:rFonts w:ascii="Arial" w:hAnsi="Arial" w:cs="Arial"/>
+          <w:sz w:val="24"/>
+          <w:szCs w:val="24"/>
+        </w:rPr>
+        <w:t xml:space="preserve"> a ti mismo”</w:t>
+      </w:r>
+      <w:r>
+        <w:rPr>
+          <w:rFonts w:ascii="Arial" w:hAnsi="Arial" w:cs="Arial"/>
+          <w:sz w:val="24"/>
+          <w:szCs w:val="24"/>
+        </w:rPr>
+        <w:t>,</w:t>
+      </w:r>
+      <w:r>
+        <w:rPr>
+          <w:rFonts w:ascii="Arial" w:hAnsi="Arial" w:cs="Arial"/>
+          <w:sz w:val="24"/>
+          <w:szCs w:val="24"/>
+        </w:rPr>
+        <w:t xml:space="preserve"> la cual se dividirá en 4 </w:t>
+      </w:r>
+      <w:r>
+        <w:rPr>
+          <w:rFonts w:ascii="Arial" w:hAnsi="Arial" w:cs="Arial"/>
+          <w:sz w:val="24"/>
+          <w:szCs w:val="24"/>
+        </w:rPr>
+        <w:t>sub</w:t>
+      </w:r>
+      <w:r>
+        <w:rPr>
+          <w:rFonts w:ascii="Arial" w:hAnsi="Arial" w:cs="Arial"/>
+          <w:sz w:val="24"/>
+          <w:szCs w:val="24"/>
+        </w:rPr>
+        <w:t xml:space="preserve">secciones fundamentales de cuidado que son alimentación, </w:t>
+      </w:r>
+      <w:r>
+        <w:rPr>
+          <w:rFonts w:ascii="Arial" w:hAnsi="Arial" w:cs="Arial"/>
+          <w:sz w:val="24"/>
+          <w:szCs w:val="24"/>
+        </w:rPr>
+        <w:t>apoyo emocional, apoyo psicológico y un</w:t>
+      </w:r>
+      <w:r>
+        <w:rPr>
+          <w:rFonts w:ascii="Arial" w:hAnsi="Arial" w:cs="Arial"/>
+          <w:sz w:val="24"/>
+          <w:szCs w:val="24"/>
+        </w:rPr>
+        <w:t>a guía de</w:t>
+      </w:r>
+      <w:r>
+        <w:rPr>
+          <w:rFonts w:ascii="Arial" w:hAnsi="Arial" w:cs="Arial"/>
+          <w:sz w:val="24"/>
+          <w:szCs w:val="24"/>
+        </w:rPr>
+        <w:t xml:space="preserve"> cronograma para la organización del tiempo. Cada una de estas contará con apoyos audiovisuales como videos cortos y recomendaciones de expertos </w:t>
+      </w:r>
+      <w:r>
+        <w:rPr>
+          <w:rFonts w:ascii="Arial" w:hAnsi="Arial" w:cs="Arial"/>
+          <w:sz w:val="24"/>
+          <w:szCs w:val="24"/>
+        </w:rPr>
+        <w:t xml:space="preserve">a manera escrita en artículos de interés breves y directos. </w:t>
+      </w:r>
+      <w:r>
+        <w:rPr>
+          <w:rFonts w:ascii="Arial" w:hAnsi="Arial" w:cs="Arial"/>
+          <w:sz w:val="24"/>
+          <w:szCs w:val="24"/>
+        </w:rPr>
+        <w:t xml:space="preserve">En cuanto a interfaz se refiere, será fácil de manejar y llamativa al usuario para que la información que </w:t>
+      </w:r>
+      <w:r>
+        <w:rPr>
+          <w:rFonts w:ascii="Arial" w:hAnsi="Arial" w:cs="Arial"/>
+          <w:sz w:val="24"/>
+          <w:szCs w:val="24"/>
+        </w:rPr>
+        <w:t>está</w:t>
+      </w:r>
+      <w:r>
+        <w:rPr>
+          <w:rFonts w:ascii="Arial" w:hAnsi="Arial" w:cs="Arial"/>
+          <w:sz w:val="24"/>
+          <w:szCs w:val="24"/>
+        </w:rPr>
+        <w:t xml:space="preserve"> allí plasmada sea bien aprovechada. </w:t>
+      </w:r>
+    </w:p>
+    <w:p>
+      <w:pPr>
+        <w:spacing w:after="0"/>
+        <w:jc w:val="both"/>
+        <w:rPr>
+          <w:rFonts w:ascii="Arial" w:hAnsi="Arial" w:cs="Arial"/>
+          <w:sz w:val="24"/>
+          <w:szCs w:val="24"/>
+        </w:rPr>
+      </w:pPr>
+    </w:p>
+    <w:p>
+      <w:pPr>
+        <w:spacing w:after="0"/>
+        <w:jc w:val="both"/>
+        <w:rPr>
+          <w:rFonts w:ascii="Arial" w:hAnsi="Arial" w:cs="Arial"/>
+          <w:sz w:val="24"/>
+          <w:szCs w:val="24"/>
+        </w:rPr>
+      </w:pPr>
+      <w:r>
+        <w:rPr>
+          <w:rFonts w:ascii="Arial" w:hAnsi="Arial" w:cs="Arial"/>
+          <w:sz w:val="24"/>
+          <w:szCs w:val="24"/>
+        </w:rPr>
+        <w:t>El usuario además podrá</w:t>
+      </w:r>
+      <w:r>
+        <w:rPr>
+          <w:rFonts w:ascii="Arial" w:hAnsi="Arial" w:cs="Arial"/>
+          <w:sz w:val="24"/>
+          <w:szCs w:val="24"/>
+        </w:rPr>
+        <w:t xml:space="preserve"> realizar comentarios a la información </w:t>
+      </w:r>
+      <w:r>
+        <w:rPr>
+          <w:rFonts w:ascii="Arial" w:hAnsi="Arial" w:cs="Arial"/>
+          <w:sz w:val="24"/>
+          <w:szCs w:val="24"/>
+        </w:rPr>
+        <w:t xml:space="preserve">presente en las secciones de </w:t>
+      </w:r>
+      <w:proofErr w:type="spellStart"/>
+      <w:r>
+        <w:rPr>
+          <w:rFonts w:ascii="Arial" w:hAnsi="Arial" w:cs="Arial"/>
+          <w:sz w:val="24"/>
+          <w:szCs w:val="24"/>
+        </w:rPr>
+        <w:t>tips</w:t>
+      </w:r>
+      <w:proofErr w:type="spellEnd"/>
+      <w:r>
+        <w:rPr>
+          <w:rFonts w:ascii="Arial" w:hAnsi="Arial" w:cs="Arial"/>
+          <w:sz w:val="24"/>
+          <w:szCs w:val="24"/>
+        </w:rPr>
+        <w:t xml:space="preserve"> de cuidado y de “Cuídate a ti mismo” para permitirle mayor interacción con la aplicación. Finalmente se dejará en el menú principal, donde se mostraran las novedades del día y últimas publicaciones,  un correo electrónico donde se podrá enviar sugerencias a cualquiera de las dos guía. </w:t>
+      </w:r>
+    </w:p>
+    <w:p>
+      <w:pPr>
+        <w:spacing w:after="0"/>
+        <w:jc w:val="both"/>
+        <w:rPr>
+          <w:rFonts w:ascii="Arial" w:hAnsi="Arial" w:cs="Arial"/>
+          <w:sz w:val="24"/>
+          <w:szCs w:val="24"/>
+        </w:rPr>
+      </w:pPr>
+    </w:p>
+    <w:p>
+      <w:pPr>
+        <w:spacing w:after="0"/>
+        <w:jc w:val="both"/>
+        <w:rPr>
+          <w:rFonts w:ascii="Arial" w:hAnsi="Arial" w:cs="Arial"/>
+          <w:sz w:val="24"/>
+          <w:szCs w:val="24"/>
+        </w:rPr>
+      </w:pPr>
+      <w:r>
+        <w:rPr>
+          <w:rFonts w:ascii="Arial" w:hAnsi="Arial" w:cs="Arial"/>
+          <w:sz w:val="24"/>
+          <w:szCs w:val="24"/>
+        </w:rPr>
+        <w:t xml:space="preserve">El administrador de la aplicación contará con un cliente Web desde la cual podrá modificar, borrar o publicar nuevos consejos o </w:t>
+      </w:r>
+      <w:proofErr w:type="spellStart"/>
+      <w:r>
+        <w:rPr>
+          <w:rFonts w:ascii="Arial" w:hAnsi="Arial" w:cs="Arial"/>
+          <w:sz w:val="24"/>
+          <w:szCs w:val="24"/>
+        </w:rPr>
+        <w:t>tips</w:t>
+      </w:r>
+      <w:proofErr w:type="spellEnd"/>
+      <w:r>
+        <w:rPr>
+          <w:rFonts w:ascii="Arial" w:hAnsi="Arial" w:cs="Arial"/>
+          <w:sz w:val="24"/>
+          <w:szCs w:val="24"/>
+        </w:rPr>
+        <w:t xml:space="preserve"> para mantener la aplicación lo más a</w:t>
+      </w:r>
+      <w:r>
+        <w:rPr>
+          <w:rFonts w:ascii="Arial" w:hAnsi="Arial" w:cs="Arial"/>
+          <w:sz w:val="24"/>
+          <w:szCs w:val="24"/>
+        </w:rPr>
+        <w:t>ctualizada posible.</w:t>
       </w:r>
       <w:r>
         <w:rPr>
@@ -3111,166 +3327,91 @@
           <w:sz w:val="24"/>
           <w:szCs w:val="24"/>
         </w:rPr>
-        <w:t xml:space="preserve">las </w:t>
-      </w:r>
-      <w:r>
-        <w:rPr>
-          <w:rFonts w:ascii="Arial" w:hAnsi="Arial" w:cs="Arial"/>
-          <w:sz w:val="24"/>
-          <w:szCs w:val="24"/>
-        </w:rPr>
-        <w:t xml:space="preserve">personas con esta </w:t>
-      </w:r>
-      <w:r>
-        <w:rPr>
-          <w:rFonts w:ascii="Arial" w:hAnsi="Arial" w:cs="Arial"/>
-          <w:sz w:val="24"/>
-          <w:szCs w:val="24"/>
-        </w:rPr>
-        <w:t>condición</w:t>
-      </w:r>
-      <w:r>
-        <w:rPr>
-          <w:rFonts w:ascii="Arial" w:hAnsi="Arial" w:cs="Arial"/>
-          <w:sz w:val="24"/>
-          <w:szCs w:val="24"/>
-        </w:rPr>
-        <w:t xml:space="preserve"> como </w:t>
-      </w:r>
-      <w:r>
-        <w:rPr>
-          <w:rFonts w:ascii="Arial" w:hAnsi="Arial" w:cs="Arial"/>
-          <w:sz w:val="24"/>
-          <w:szCs w:val="24"/>
-        </w:rPr>
-        <w:t xml:space="preserve">por ejemplo cambios de actitud como agresividad, </w:t>
-      </w:r>
-      <w:r>
-        <w:rPr>
-          <w:rFonts w:ascii="Arial" w:hAnsi="Arial" w:cs="Arial"/>
-          <w:sz w:val="24"/>
-          <w:szCs w:val="24"/>
-        </w:rPr>
-        <w:t xml:space="preserve">cambios de humor repentinos, cambios en la alimentación </w:t>
-      </w:r>
-      <w:r>
-        <w:rPr>
-          <w:rFonts w:ascii="Arial" w:hAnsi="Arial" w:cs="Arial"/>
-          <w:sz w:val="24"/>
-          <w:szCs w:val="24"/>
-        </w:rPr>
-        <w:t>entre otros. Le permitirá al usuario manejar su propio perfil para poder identificarse dentro de la red social y finalmente tendrá una parte de consejos de autocuidado, sección que recibirá el nombre de “</w:t>
-      </w:r>
-      <w:proofErr w:type="spellStart"/>
-      <w:r>
-        <w:rPr>
-          <w:rFonts w:ascii="Arial" w:hAnsi="Arial" w:cs="Arial"/>
-          <w:sz w:val="24"/>
-          <w:szCs w:val="24"/>
-        </w:rPr>
-        <w:t>Cuidate</w:t>
-      </w:r>
-      <w:proofErr w:type="spellEnd"/>
-      <w:r>
-        <w:rPr>
-          <w:rFonts w:ascii="Arial" w:hAnsi="Arial" w:cs="Arial"/>
-          <w:sz w:val="24"/>
-          <w:szCs w:val="24"/>
-        </w:rPr>
-        <w:t xml:space="preserve"> a ti mismo”</w:t>
-      </w:r>
-      <w:r>
-        <w:rPr>
-          <w:rFonts w:ascii="Arial" w:hAnsi="Arial" w:cs="Arial"/>
-          <w:sz w:val="24"/>
-          <w:szCs w:val="24"/>
-        </w:rPr>
-        <w:t>,</w:t>
-      </w:r>
-      <w:r>
-        <w:rPr>
-          <w:rFonts w:ascii="Arial" w:hAnsi="Arial" w:cs="Arial"/>
-          <w:sz w:val="24"/>
-          <w:szCs w:val="24"/>
-        </w:rPr>
-        <w:t xml:space="preserve"> la cual se dividirá en 4 </w:t>
-      </w:r>
-      <w:r>
-        <w:rPr>
-          <w:rFonts w:ascii="Arial" w:hAnsi="Arial" w:cs="Arial"/>
-          <w:sz w:val="24"/>
-          <w:szCs w:val="24"/>
-        </w:rPr>
-        <w:t>sub</w:t>
-      </w:r>
-      <w:r>
-        <w:rPr>
-          <w:rFonts w:ascii="Arial" w:hAnsi="Arial" w:cs="Arial"/>
-          <w:sz w:val="24"/>
-          <w:szCs w:val="24"/>
-        </w:rPr>
-        <w:t xml:space="preserve">secciones fundamentales de cuidado que son alimentación, </w:t>
-      </w:r>
-      <w:r>
-        <w:rPr>
-          <w:rFonts w:ascii="Arial" w:hAnsi="Arial" w:cs="Arial"/>
-          <w:sz w:val="24"/>
-          <w:szCs w:val="24"/>
-        </w:rPr>
-        <w:t>apoyo emocional, apoyo psicológico y un</w:t>
-      </w:r>
-      <w:r>
-        <w:rPr>
-          <w:rFonts w:ascii="Arial" w:hAnsi="Arial" w:cs="Arial"/>
-          <w:sz w:val="24"/>
-          <w:szCs w:val="24"/>
-        </w:rPr>
-        <w:t>a guía de</w:t>
-      </w:r>
-      <w:r>
-        <w:rPr>
-          <w:rFonts w:ascii="Arial" w:hAnsi="Arial" w:cs="Arial"/>
-          <w:sz w:val="24"/>
-          <w:szCs w:val="24"/>
-        </w:rPr>
-        <w:t xml:space="preserve"> cronograma para la organización del tiempo. Cada una de estas contará con apoyos audiovisuales como videos cortos y recomendaciones de expertos </w:t>
-      </w:r>
-      <w:r>
-        <w:rPr>
-          <w:rFonts w:ascii="Arial" w:hAnsi="Arial" w:cs="Arial"/>
-          <w:sz w:val="24"/>
-          <w:szCs w:val="24"/>
-        </w:rPr>
-        <w:t xml:space="preserve">a manera escrita en artículos de interés breves y directos. </w:t>
-      </w:r>
-      <w:r>
-        <w:rPr>
-          <w:rFonts w:ascii="Arial" w:hAnsi="Arial" w:cs="Arial"/>
-          <w:sz w:val="24"/>
-          <w:szCs w:val="24"/>
-        </w:rPr>
-        <w:t xml:space="preserve">En cuanto a interfaz se refiere, será fácil de manejar y llamativa al usuario para que la información que </w:t>
-      </w:r>
-      <w:r>
-        <w:rPr>
-          <w:rFonts w:ascii="Arial" w:hAnsi="Arial" w:cs="Arial"/>
-          <w:sz w:val="24"/>
-          <w:szCs w:val="24"/>
-        </w:rPr>
-        <w:t>está</w:t>
-      </w:r>
-      <w:r>
-        <w:rPr>
-          <w:rFonts w:ascii="Arial" w:hAnsi="Arial" w:cs="Arial"/>
-          <w:sz w:val="24"/>
-          <w:szCs w:val="24"/>
-        </w:rPr>
-        <w:t xml:space="preserve"> allí plasmada sea bien aprovechada. </w:t>
-      </w:r>
-    </w:p>
-    <w:p>
-      <w:pPr>
-        <w:pStyle w:val="Prrafodelista"/>
+        <w:t>A</w:t>
+      </w:r>
+      <w:r>
+        <w:rPr>
+          <w:rFonts w:ascii="Arial" w:hAnsi="Arial" w:cs="Arial"/>
+          <w:sz w:val="24"/>
+          <w:szCs w:val="24"/>
+        </w:rPr>
+        <w:t xml:space="preserve">demás </w:t>
+      </w:r>
+      <w:r>
+        <w:rPr>
+          <w:rFonts w:ascii="Arial" w:hAnsi="Arial" w:cs="Arial"/>
+          <w:sz w:val="24"/>
+          <w:szCs w:val="24"/>
+        </w:rPr>
+        <w:t>que é</w:t>
+      </w:r>
+      <w:r>
+        <w:rPr>
+          <w:rFonts w:ascii="Arial" w:hAnsi="Arial" w:cs="Arial"/>
+          <w:sz w:val="24"/>
+          <w:szCs w:val="24"/>
+        </w:rPr>
+        <w:t xml:space="preserve">ste podrá revisar las sugerencias enviadas </w:t>
+      </w:r>
+      <w:r>
+        <w:rPr>
+          <w:rFonts w:ascii="Arial" w:hAnsi="Arial" w:cs="Arial"/>
+          <w:sz w:val="24"/>
+          <w:szCs w:val="24"/>
+        </w:rPr>
+        <w:t xml:space="preserve">al correo publicado </w:t>
+      </w:r>
+      <w:r>
+        <w:rPr>
+          <w:rFonts w:ascii="Arial" w:hAnsi="Arial" w:cs="Arial"/>
+          <w:sz w:val="24"/>
+          <w:szCs w:val="24"/>
+        </w:rPr>
+        <w:t xml:space="preserve">por los cuidadores familiares para poder ser evaluadas y en dado caso publicadas como consejos en alguna de las </w:t>
+      </w:r>
+      <w:r>
+        <w:rPr>
+          <w:rFonts w:ascii="Arial" w:hAnsi="Arial" w:cs="Arial"/>
+          <w:sz w:val="24"/>
+          <w:szCs w:val="24"/>
+        </w:rPr>
+        <w:t>guías dependiendo de la temática</w:t>
+      </w:r>
+      <w:r>
+        <w:rPr>
+          <w:rFonts w:ascii="Arial" w:hAnsi="Arial" w:cs="Arial"/>
+          <w:sz w:val="24"/>
+          <w:szCs w:val="24"/>
+        </w:rPr>
+        <w:t xml:space="preserve">. </w:t>
+      </w:r>
+      <w:r>
+        <w:rPr>
+          <w:rFonts w:ascii="Arial" w:hAnsi="Arial" w:cs="Arial"/>
+          <w:sz w:val="24"/>
+          <w:szCs w:val="24"/>
+        </w:rPr>
+        <w:t>Finalmente</w:t>
+      </w:r>
+      <w:r>
+        <w:rPr>
+          <w:rFonts w:ascii="Arial" w:hAnsi="Arial" w:cs="Arial"/>
+          <w:sz w:val="24"/>
+          <w:szCs w:val="24"/>
+        </w:rPr>
+        <w:t xml:space="preserve"> podrá borrar actividades de los usuarios en caso de considerarlo necesario</w:t>
+      </w:r>
+      <w:r>
+        <w:rPr>
+          <w:rFonts w:ascii="Arial" w:hAnsi="Arial" w:cs="Arial"/>
+          <w:sz w:val="24"/>
+          <w:szCs w:val="24"/>
+        </w:rPr>
+        <w:t>.</w:t>
+      </w:r>
+    </w:p>
+    <w:p>
+      <w:pPr>
         <w:spacing w:after="0"/>
         <w:jc w:val="both"/>
         <w:rPr>
@@ -3282,228 +3423,6 @@
     </w:p>
     <w:p>
       <w:pPr>
-        <w:pStyle w:val="Prrafodelista"/>
-        <w:spacing w:after="0"/>
-        <w:jc w:val="both"/>
-        <w:rPr>
-          <w:rFonts w:ascii="Arial" w:hAnsi="Arial" w:cs="Arial"/>
-          <w:sz w:val="24"/>
-          <w:szCs w:val="24"/>
-        </w:rPr>
-      </w:pPr>
-      <w:r>
-        <w:rPr>
-          <w:rFonts w:ascii="Arial" w:hAnsi="Arial" w:cs="Arial"/>
-          <w:sz w:val="24"/>
-          <w:szCs w:val="24"/>
-        </w:rPr>
-        <w:t>El usuario además podrá</w:t>
-      </w:r>
-      <w:r>
-        <w:rPr>
-          <w:rFonts w:ascii="Arial" w:hAnsi="Arial" w:cs="Arial"/>
-          <w:sz w:val="24"/>
-          <w:szCs w:val="24"/>
-        </w:rPr>
-        <w:t xml:space="preserve"> realizar comentarios a la información </w:t>
-      </w:r>
-      <w:r>
-        <w:rPr>
-          <w:rFonts w:ascii="Arial" w:hAnsi="Arial" w:cs="Arial"/>
-          <w:sz w:val="24"/>
-          <w:szCs w:val="24"/>
-        </w:rPr>
-        <w:t xml:space="preserve">presente en las secciones de </w:t>
-      </w:r>
-      <w:proofErr w:type="spellStart"/>
-      <w:r>
-        <w:rPr>
-          <w:rFonts w:ascii="Arial" w:hAnsi="Arial" w:cs="Arial"/>
-          <w:sz w:val="24"/>
-          <w:szCs w:val="24"/>
-        </w:rPr>
-        <w:t>tips</w:t>
-      </w:r>
-      <w:proofErr w:type="spellEnd"/>
-      <w:r>
-        <w:rPr>
-          <w:rFonts w:ascii="Arial" w:hAnsi="Arial" w:cs="Arial"/>
-          <w:sz w:val="24"/>
-          <w:szCs w:val="24"/>
-        </w:rPr>
-        <w:t xml:space="preserve"> de cuidado y de “Cuídate a ti mismo” para permitirle mayor interacción con la aplicación. Finalmente se dejará en el menú principal, donde se mostraran las novedades del día y últimas publicaciones,  un correo electrónico donde se podrá enviar sugerencias a cualquiera de las dos guía. </w:t>
-      </w:r>
-    </w:p>
-    <w:p>
-      <w:pPr>
-        <w:pStyle w:val="Prrafodelista"/>
-        <w:spacing w:after="0"/>
-        <w:jc w:val="both"/>
-        <w:rPr>
-          <w:rFonts w:ascii="Arial" w:hAnsi="Arial" w:cs="Arial"/>
-          <w:sz w:val="24"/>
-          <w:szCs w:val="24"/>
-        </w:rPr>
-      </w:pPr>
-    </w:p>
-    <w:p>
-      <w:pPr>
-        <w:pStyle w:val="Prrafodelista"/>
-        <w:spacing w:after="0"/>
-        <w:jc w:val="both"/>
-        <w:rPr>
-          <w:rFonts w:ascii="Arial" w:hAnsi="Arial" w:cs="Arial"/>
-          <w:sz w:val="24"/>
-          <w:szCs w:val="24"/>
-        </w:rPr>
-      </w:pPr>
-      <w:r>
-        <w:rPr>
-          <w:rFonts w:ascii="Arial" w:hAnsi="Arial" w:cs="Arial"/>
-          <w:sz w:val="24"/>
-          <w:szCs w:val="24"/>
-        </w:rPr>
-        <w:lastRenderedPageBreak/>
-        <w:t xml:space="preserve">El administrador de la aplicación contará con un cliente Web desde la cual podrá modificar, borrar o publicar nuevos consejos o </w:t>
-      </w:r>
-      <w:proofErr w:type="spellStart"/>
-      <w:r>
-        <w:rPr>
-          <w:rFonts w:ascii="Arial" w:hAnsi="Arial" w:cs="Arial"/>
-          <w:sz w:val="24"/>
-          <w:szCs w:val="24"/>
-        </w:rPr>
-        <w:t>tips</w:t>
-      </w:r>
-      <w:proofErr w:type="spellEnd"/>
-      <w:r>
-        <w:rPr>
-          <w:rFonts w:ascii="Arial" w:hAnsi="Arial" w:cs="Arial"/>
-          <w:sz w:val="24"/>
-          <w:szCs w:val="24"/>
-        </w:rPr>
-        <w:t xml:space="preserve"> para mantener la aplicación lo más a</w:t>
-      </w:r>
-      <w:r>
-        <w:rPr>
-          <w:rFonts w:ascii="Arial" w:hAnsi="Arial" w:cs="Arial"/>
-          <w:sz w:val="24"/>
-          <w:szCs w:val="24"/>
-        </w:rPr>
-        <w:t>ctualizada posible.</w:t>
-      </w:r>
-      <w:r>
-        <w:rPr>
-          <w:rFonts w:ascii="Arial" w:hAnsi="Arial" w:cs="Arial"/>
-          <w:sz w:val="24"/>
-          <w:szCs w:val="24"/>
-        </w:rPr>
-        <w:t xml:space="preserve"> </w:t>
-      </w:r>
-      <w:r>
-        <w:rPr>
-          <w:rFonts w:ascii="Arial" w:hAnsi="Arial" w:cs="Arial"/>
-          <w:sz w:val="24"/>
-          <w:szCs w:val="24"/>
-        </w:rPr>
-        <w:t>A</w:t>
-      </w:r>
-      <w:r>
-        <w:rPr>
-          <w:rFonts w:ascii="Arial" w:hAnsi="Arial" w:cs="Arial"/>
-          <w:sz w:val="24"/>
-          <w:szCs w:val="24"/>
-        </w:rPr>
-        <w:t xml:space="preserve">demás </w:t>
-      </w:r>
-      <w:r>
-        <w:rPr>
-          <w:rFonts w:ascii="Arial" w:hAnsi="Arial" w:cs="Arial"/>
-          <w:sz w:val="24"/>
-          <w:szCs w:val="24"/>
-        </w:rPr>
-        <w:t>que é</w:t>
-      </w:r>
-      <w:r>
-        <w:rPr>
-          <w:rFonts w:ascii="Arial" w:hAnsi="Arial" w:cs="Arial"/>
-          <w:sz w:val="24"/>
-          <w:szCs w:val="24"/>
-        </w:rPr>
-        <w:t xml:space="preserve">ste podrá revisar las sugerencias enviadas </w:t>
-      </w:r>
-      <w:r>
-        <w:rPr>
-          <w:rFonts w:ascii="Arial" w:hAnsi="Arial" w:cs="Arial"/>
-          <w:sz w:val="24"/>
-          <w:szCs w:val="24"/>
-        </w:rPr>
-        <w:t xml:space="preserve">al correo publicado </w:t>
-      </w:r>
-      <w:r>
-        <w:rPr>
-          <w:rFonts w:ascii="Arial" w:hAnsi="Arial" w:cs="Arial"/>
-          <w:sz w:val="24"/>
-          <w:szCs w:val="24"/>
-        </w:rPr>
-        <w:t xml:space="preserve">por los cuidadores familiares para poder ser evaluadas y en dado caso publicadas como consejos en alguna de las </w:t>
-      </w:r>
-      <w:r>
-        <w:rPr>
-          <w:rFonts w:ascii="Arial" w:hAnsi="Arial" w:cs="Arial"/>
-          <w:sz w:val="24"/>
-          <w:szCs w:val="24"/>
-        </w:rPr>
-        <w:t>guías dependiendo de la temática</w:t>
-      </w:r>
-      <w:r>
-        <w:rPr>
-          <w:rFonts w:ascii="Arial" w:hAnsi="Arial" w:cs="Arial"/>
-          <w:sz w:val="24"/>
-          <w:szCs w:val="24"/>
-        </w:rPr>
-        <w:t xml:space="preserve">. </w:t>
-      </w:r>
-      <w:r>
-        <w:rPr>
-          <w:rFonts w:ascii="Arial" w:hAnsi="Arial" w:cs="Arial"/>
-          <w:sz w:val="24"/>
-          <w:szCs w:val="24"/>
-        </w:rPr>
-        <w:t>Finalmente</w:t>
-      </w:r>
-      <w:r>
-        <w:rPr>
-          <w:rFonts w:ascii="Arial" w:hAnsi="Arial" w:cs="Arial"/>
-          <w:sz w:val="24"/>
-          <w:szCs w:val="24"/>
-        </w:rPr>
-        <w:t xml:space="preserve"> podrá borrar actividades de los usuarios en caso de considerarlo necesario</w:t>
-      </w:r>
-      <w:r>
-        <w:rPr>
-          <w:rFonts w:ascii="Arial" w:hAnsi="Arial" w:cs="Arial"/>
-          <w:sz w:val="24"/>
-          <w:szCs w:val="24"/>
-        </w:rPr>
-        <w:t>.</w:t>
-      </w:r>
-    </w:p>
-    <w:p>
-      <w:pPr>
-        <w:pStyle w:val="Prrafodelista"/>
-        <w:spacing w:after="0"/>
-        <w:jc w:val="both"/>
-        <w:rPr>
-          <w:rFonts w:ascii="Arial" w:hAnsi="Arial" w:cs="Arial"/>
-          <w:sz w:val="24"/>
-          <w:szCs w:val="24"/>
-        </w:rPr>
-      </w:pPr>
-    </w:p>
-    <w:p>
-      <w:pPr>
-        <w:pStyle w:val="Prrafodelista"/>
         <w:spacing w:after="0"/>
         <w:jc w:val="both"/>
         <w:rPr>
@@ -3593,7 +3512,7 @@
         <w:pStyle w:val="Prrafodelista"/>
         <w:numPr>
           <w:ilvl w:val="0"/>
-          <w:numId w:val="15"/>
+          <w:numId w:val="16"/>
         </w:numPr>
         <w:spacing w:after="0"/>
         <w:jc w:val="both"/>
@@ -3633,7 +3552,7 @@
         <w:pStyle w:val="Prrafodelista"/>
         <w:numPr>
           <w:ilvl w:val="0"/>
-          <w:numId w:val="15"/>
+          <w:numId w:val="16"/>
         </w:numPr>
         <w:spacing w:after="0"/>
         <w:jc w:val="both"/>
@@ -3673,7 +3592,7 @@
         <w:pStyle w:val="Prrafodelista"/>
         <w:numPr>
           <w:ilvl w:val="0"/>
-          <w:numId w:val="15"/>
+          <w:numId w:val="16"/>
         </w:numPr>
         <w:spacing w:after="0"/>
         <w:jc w:val="both"/>
@@ -3699,184 +3618,6 @@
         </w:rPr>
         <w:t>, por obvias razones, se necesita más de tres personas para poder establecer una red que permita nutrir de manera correcta las guías expuestas en la aplicación. Por tanto la aplicación solo plantea la posibilidad de poder crear una red social de conocimiento a futuro.</w:t>
       </w:r>
-    </w:p>
-    <w:p>
-      <w:pPr>
-        <w:spacing w:after="0"/>
-        <w:jc w:val="both"/>
-        <w:rPr>
-          <w:rFonts w:ascii="Arial" w:hAnsi="Arial" w:cs="Arial"/>
-          <w:sz w:val="24"/>
-          <w:szCs w:val="24"/>
-        </w:rPr>
-      </w:pPr>
-    </w:p>
-    <w:p>
-      <w:pPr>
-        <w:spacing w:after="0"/>
-        <w:jc w:val="both"/>
-        <w:rPr>
-          <w:rFonts w:ascii="Arial" w:hAnsi="Arial" w:cs="Arial"/>
-          <w:sz w:val="24"/>
-          <w:szCs w:val="24"/>
-        </w:rPr>
-      </w:pPr>
-    </w:p>
-    <w:p>
-      <w:pPr>
-        <w:spacing w:after="0"/>
-        <w:jc w:val="both"/>
-        <w:rPr>
-          <w:rFonts w:ascii="Arial" w:hAnsi="Arial" w:cs="Arial"/>
-          <w:sz w:val="24"/>
-          <w:szCs w:val="24"/>
-        </w:rPr>
-      </w:pPr>
-    </w:p>
-    <w:p>
-      <w:pPr>
-        <w:spacing w:after="0"/>
-        <w:jc w:val="both"/>
-        <w:rPr>
-          <w:rFonts w:ascii="Arial" w:hAnsi="Arial" w:cs="Arial"/>
-          <w:sz w:val="24"/>
-          <w:szCs w:val="24"/>
-        </w:rPr>
-      </w:pPr>
-    </w:p>
-    <w:p>
-      <w:pPr>
-        <w:spacing w:after="0"/>
-        <w:jc w:val="both"/>
-        <w:rPr>
-          <w:rFonts w:ascii="Arial" w:hAnsi="Arial" w:cs="Arial"/>
-          <w:sz w:val="24"/>
-          <w:szCs w:val="24"/>
-        </w:rPr>
-      </w:pPr>
-    </w:p>
-    <w:p>
-      <w:pPr>
-        <w:spacing w:after="0"/>
-        <w:jc w:val="both"/>
-        <w:rPr>
-          <w:rFonts w:ascii="Arial" w:hAnsi="Arial" w:cs="Arial"/>
-          <w:sz w:val="24"/>
-          <w:szCs w:val="24"/>
-        </w:rPr>
-      </w:pPr>
-    </w:p>
-    <w:p>
-      <w:pPr>
-        <w:spacing w:after="0"/>
-        <w:jc w:val="both"/>
-        <w:rPr>
-          <w:rFonts w:ascii="Arial" w:hAnsi="Arial" w:cs="Arial"/>
-          <w:sz w:val="24"/>
-          <w:szCs w:val="24"/>
-        </w:rPr>
-      </w:pPr>
-    </w:p>
-    <w:p>
-      <w:pPr>
-        <w:spacing w:after="0"/>
-        <w:jc w:val="both"/>
-        <w:rPr>
-          <w:rFonts w:ascii="Arial" w:hAnsi="Arial" w:cs="Arial"/>
-          <w:sz w:val="24"/>
-          <w:szCs w:val="24"/>
-        </w:rPr>
-      </w:pPr>
-    </w:p>
-    <w:p>
-      <w:pPr>
-        <w:spacing w:after="0"/>
-        <w:jc w:val="both"/>
-        <w:rPr>
-          <w:rFonts w:ascii="Arial" w:hAnsi="Arial" w:cs="Arial"/>
-          <w:sz w:val="24"/>
-          <w:szCs w:val="24"/>
-        </w:rPr>
-      </w:pPr>
-    </w:p>
-    <w:p>
-      <w:pPr>
-        <w:spacing w:after="0"/>
-        <w:jc w:val="both"/>
-        <w:rPr>
-          <w:rFonts w:ascii="Arial" w:hAnsi="Arial" w:cs="Arial"/>
-          <w:sz w:val="24"/>
-          <w:szCs w:val="24"/>
-        </w:rPr>
-      </w:pPr>
-    </w:p>
-    <w:p>
-      <w:pPr>
-        <w:spacing w:after="0"/>
-        <w:jc w:val="both"/>
-        <w:rPr>
-          <w:rFonts w:ascii="Arial" w:hAnsi="Arial" w:cs="Arial"/>
-          <w:sz w:val="24"/>
-          <w:szCs w:val="24"/>
-        </w:rPr>
-      </w:pPr>
-    </w:p>
-    <w:p>
-      <w:pPr>
-        <w:spacing w:after="0"/>
-        <w:jc w:val="both"/>
-        <w:rPr>
-          <w:rFonts w:ascii="Arial" w:hAnsi="Arial" w:cs="Arial"/>
-          <w:sz w:val="24"/>
-          <w:szCs w:val="24"/>
-        </w:rPr>
-      </w:pPr>
-    </w:p>
-    <w:p>
-      <w:pPr>
-        <w:spacing w:after="0"/>
-        <w:jc w:val="both"/>
-        <w:rPr>
-          <w:rFonts w:ascii="Arial" w:hAnsi="Arial" w:cs="Arial"/>
-          <w:sz w:val="24"/>
-          <w:szCs w:val="24"/>
-        </w:rPr>
-      </w:pPr>
-    </w:p>
-    <w:p>
-      <w:pPr>
-        <w:spacing w:after="0"/>
-        <w:jc w:val="both"/>
-        <w:rPr>
-          <w:rFonts w:ascii="Arial" w:hAnsi="Arial" w:cs="Arial"/>
-          <w:sz w:val="24"/>
-          <w:szCs w:val="24"/>
-        </w:rPr>
-      </w:pPr>
-    </w:p>
-    <w:p>
-      <w:pPr>
-        <w:spacing w:after="0"/>
-        <w:jc w:val="both"/>
-        <w:rPr>
-          <w:rFonts w:ascii="Arial" w:hAnsi="Arial" w:cs="Arial"/>
-          <w:sz w:val="24"/>
-          <w:szCs w:val="24"/>
-        </w:rPr>
-      </w:pPr>
-      <w:bookmarkStart w:id="0" w:name="_GoBack"/>
-      <w:bookmarkEnd w:id="0"/>
-    </w:p>
-    <w:p>
-      <w:pPr>
-        <w:spacing w:after="0"/>
-        <w:jc w:val="both"/>
-        <w:rPr>
-          <w:rFonts w:ascii="Arial" w:hAnsi="Arial" w:cs="Arial"/>
-          <w:sz w:val="24"/>
-          <w:szCs w:val="24"/>
-        </w:rPr>
-      </w:pPr>
     </w:p>
     <w:p>
       <w:pPr>
@@ -3923,7 +3664,6 @@
           <w:sz w:val="24"/>
           <w:szCs w:val="24"/>
         </w:rPr>
-        <w:lastRenderedPageBreak/>
         <w:t>OBJETIVOS</w:t>
       </w:r>
     </w:p>
@@ -4015,10 +3755,10 @@
     </w:p>
     <w:p>
       <w:pPr>
-        <w:pStyle w:val="Prrafodelista"/>
-        <w:spacing w:after="0"/>
-        <w:ind w:left="1125"/>
+        <w:shd w:val="clear" w:color="auto" w:fill="FFFFFF"/>
+        <w:spacing w:after="0" w:line="240" w:lineRule="auto"/>
         <w:jc w:val="both"/>
+        <w:textAlignment w:val="baseline"/>
         <w:rPr>
           <w:rFonts w:ascii="Arial" w:hAnsi="Arial" w:cs="Arial"/>
           <w:sz w:val="24"/>
@@ -4127,15 +3867,7 @@
           <w:sz w:val="24"/>
           <w:szCs w:val="24"/>
         </w:rPr>
-        <w:t xml:space="preserve"> miras a una red social de</w:t>
-      </w:r>
-      <w:r>
-        <w:rPr>
-          <w:rFonts w:ascii="Arial" w:hAnsi="Arial" w:cs="Arial"/>
-          <w:sz w:val="24"/>
-          <w:szCs w:val="24"/>
-        </w:rPr>
-        <w:t xml:space="preserve"> conocimiento</w:t>
+        <w:t xml:space="preserve"> miras a una red social de conocimiento</w:t>
       </w:r>
       <w:r>
         <w:rPr>
@@ -4251,7 +3983,7 @@
         <w:pStyle w:val="Prrafodelista"/>
         <w:numPr>
           <w:ilvl w:val="0"/>
-          <w:numId w:val="14"/>
+          <w:numId w:val="17"/>
         </w:numPr>
         <w:spacing w:after="0"/>
         <w:jc w:val="both"/>
@@ -4293,7 +4025,7 @@
         <w:pStyle w:val="Prrafodelista"/>
         <w:numPr>
           <w:ilvl w:val="0"/>
-          <w:numId w:val="14"/>
+          <w:numId w:val="17"/>
         </w:numPr>
         <w:spacing w:after="0"/>
         <w:jc w:val="both"/>
@@ -4317,7 +4049,7 @@
         <w:pStyle w:val="Prrafodelista"/>
         <w:numPr>
           <w:ilvl w:val="0"/>
-          <w:numId w:val="14"/>
+          <w:numId w:val="17"/>
         </w:numPr>
         <w:spacing w:after="0"/>
         <w:jc w:val="both"/>
@@ -4359,7 +4091,7 @@
         <w:pStyle w:val="Prrafodelista"/>
         <w:numPr>
           <w:ilvl w:val="0"/>
-          <w:numId w:val="14"/>
+          <w:numId w:val="17"/>
         </w:numPr>
         <w:spacing w:after="0"/>
         <w:jc w:val="both"/>
@@ -4399,7 +4131,7 @@
         <w:pStyle w:val="Prrafodelista"/>
         <w:numPr>
           <w:ilvl w:val="0"/>
-          <w:numId w:val="14"/>
+          <w:numId w:val="17"/>
         </w:numPr>
         <w:spacing w:after="0"/>
         <w:jc w:val="both"/>
@@ -4423,7 +4155,7 @@
         <w:pStyle w:val="Prrafodelista"/>
         <w:numPr>
           <w:ilvl w:val="0"/>
-          <w:numId w:val="14"/>
+          <w:numId w:val="17"/>
         </w:numPr>
         <w:spacing w:after="0"/>
         <w:jc w:val="both"/>
@@ -4441,6 +4173,8 @@
         </w:rPr>
         <w:t>Permitir al usuario compartir sus experiencias en la aplicación con otros usuarios por medio de publicaciones cortas desde su perfil</w:t>
       </w:r>
+      <w:bookmarkStart w:id="0" w:name="_GoBack"/>
+      <w:bookmarkEnd w:id="0"/>
     </w:p>
     <w:p>
       <w:pPr>
@@ -6205,6 +5939,119 @@
     </w:lvl>
   </w:abstractNum>
   <w:abstractNum w:abstractNumId="10" w15:restartNumberingAfterBreak="0">
+    <w:nsid w:val="62DE18D6"/>
+    <w:multiLevelType w:val="hybridMultilevel"/>
+    <w:tmpl w:val="1E006D0C"/>
+    <w:lvl w:ilvl="0" w:tplc="240A0001">
+      <w:start w:val="1"/>
+      <w:numFmt w:val="bullet"/>
+      <w:lvlText w:val=""/>
+      <w:lvlJc w:val="left"/>
+      <w:pPr>
+        <w:ind w:left="720" w:hanging="360"/>
+      </w:pPr>
+      <w:rPr>
+        <w:rFonts w:ascii="Symbol" w:hAnsi="Symbol" w:hint="default"/>
+      </w:rPr>
+    </w:lvl>
+    <w:lvl w:ilvl="1" w:tplc="240A0003" w:tentative="1">
+      <w:start w:val="1"/>
+      <w:numFmt w:val="bullet"/>
+      <w:lvlText w:val="o"/>
+      <w:lvlJc w:val="left"/>
+      <w:pPr>
+        <w:ind w:left="1440" w:hanging="360"/>
+      </w:pPr>
+      <w:rPr>
+        <w:rFonts w:ascii="Courier New" w:hAnsi="Courier New" w:cs="Courier New" w:hint="default"/>
+      </w:rPr>
+    </w:lvl>
+    <w:lvl w:ilvl="2" w:tplc="240A0005" w:tentative="1">
+      <w:start w:val="1"/>
+      <w:numFmt w:val="bullet"/>
+      <w:lvlText w:val=""/>
+      <w:lvlJc w:val="left"/>
+      <w:pPr>
+        <w:ind w:left="2160" w:hanging="360"/>
+      </w:pPr>
+      <w:rPr>
+        <w:rFonts w:ascii="Wingdings" w:hAnsi="Wingdings" w:hint="default"/>
+      </w:rPr>
+    </w:lvl>
+    <w:lvl w:ilvl="3" w:tplc="240A0001" w:tentative="1">
+      <w:start w:val="1"/>
+      <w:numFmt w:val="bullet"/>
+      <w:lvlText w:val=""/>
+      <w:lvlJc w:val="left"/>
+      <w:pPr>
+        <w:ind w:left="2880" w:hanging="360"/>
+      </w:pPr>
+      <w:rPr>
+        <w:rFonts w:ascii="Symbol" w:hAnsi="Symbol" w:hint="default"/>
+      </w:rPr>
+    </w:lvl>
+    <w:lvl w:ilvl="4" w:tplc="240A0003" w:tentative="1">
+      <w:start w:val="1"/>
+      <w:numFmt w:val="bullet"/>
+      <w:lvlText w:val="o"/>
+      <w:lvlJc w:val="left"/>
+      <w:pPr>
+        <w:ind w:left="3600" w:hanging="360"/>
+      </w:pPr>
+      <w:rPr>
+        <w:rFonts w:ascii="Courier New" w:hAnsi="Courier New" w:cs="Courier New" w:hint="default"/>
+      </w:rPr>
+    </w:lvl>
+    <w:lvl w:ilvl="5" w:tplc="240A0005" w:tentative="1">
+      <w:start w:val="1"/>
+      <w:numFmt w:val="bullet"/>
+      <w:lvlText w:val=""/>
+      <w:lvlJc w:val="left"/>
+      <w:pPr>
+        <w:ind w:left="4320" w:hanging="360"/>
+      </w:pPr>
+      <w:rPr>
+        <w:rFonts w:ascii="Wingdings" w:hAnsi="Wingdings" w:hint="default"/>
+      </w:rPr>
+    </w:lvl>
+    <w:lvl w:ilvl="6" w:tplc="240A0001" w:tentative="1">
+      <w:start w:val="1"/>
+      <w:numFmt w:val="bullet"/>
+      <w:lvlText w:val=""/>
+      <w:lvlJc w:val="left"/>
+      <w:pPr>
+        <w:ind w:left="5040" w:hanging="360"/>
+      </w:pPr>
+      <w:rPr>
+        <w:rFonts w:ascii="Symbol" w:hAnsi="Symbol" w:hint="default"/>
+      </w:rPr>
+    </w:lvl>
+    <w:lvl w:ilvl="7" w:tplc="240A0003" w:tentative="1">
+      <w:start w:val="1"/>
+      <w:numFmt w:val="bullet"/>
+      <w:lvlText w:val="o"/>
+      <w:lvlJc w:val="left"/>
+      <w:pPr>
+        <w:ind w:left="5760" w:hanging="360"/>
+      </w:pPr>
+      <w:rPr>
+        <w:rFonts w:ascii="Courier New" w:hAnsi="Courier New" w:cs="Courier New" w:hint="default"/>
+      </w:rPr>
+    </w:lvl>
+    <w:lvl w:ilvl="8" w:tplc="240A0005" w:tentative="1">
+      <w:start w:val="1"/>
+      <w:numFmt w:val="bullet"/>
+      <w:lvlText w:val=""/>
+      <w:lvlJc w:val="left"/>
+      <w:pPr>
+        <w:ind w:left="6480" w:hanging="360"/>
+      </w:pPr>
+      <w:rPr>
+        <w:rFonts w:ascii="Wingdings" w:hAnsi="Wingdings" w:hint="default"/>
+      </w:rPr>
+    </w:lvl>
+  </w:abstractNum>
+  <w:abstractNum w:abstractNumId="11" w15:restartNumberingAfterBreak="0">
     <w:nsid w:val="64316E3F"/>
     <w:multiLevelType w:val="multilevel"/>
     <w:tmpl w:val="80662758"/>
@@ -6353,7 +6200,7 @@
       </w:rPr>
     </w:lvl>
   </w:abstractNum>
-  <w:abstractNum w:abstractNumId="11" w15:restartNumberingAfterBreak="0">
+  <w:abstractNum w:abstractNumId="12" w15:restartNumberingAfterBreak="0">
     <w:nsid w:val="65C17012"/>
     <w:multiLevelType w:val="hybridMultilevel"/>
     <w:tmpl w:val="455C5394"/>
@@ -6466,7 +6313,7 @@
       </w:rPr>
     </w:lvl>
   </w:abstractNum>
-  <w:abstractNum w:abstractNumId="12" w15:restartNumberingAfterBreak="0">
+  <w:abstractNum w:abstractNumId="13" w15:restartNumberingAfterBreak="0">
     <w:nsid w:val="69A07228"/>
     <w:multiLevelType w:val="multilevel"/>
     <w:tmpl w:val="9578997A"/>
@@ -6615,7 +6462,7 @@
       </w:rPr>
     </w:lvl>
   </w:abstractNum>
-  <w:abstractNum w:abstractNumId="13" w15:restartNumberingAfterBreak="0">
+  <w:abstractNum w:abstractNumId="14" w15:restartNumberingAfterBreak="0">
     <w:nsid w:val="6A697DAE"/>
     <w:multiLevelType w:val="multilevel"/>
     <w:tmpl w:val="A31E6458"/>
@@ -6764,7 +6611,120 @@
       </w:rPr>
     </w:lvl>
   </w:abstractNum>
-  <w:abstractNum w:abstractNumId="14" w15:restartNumberingAfterBreak="0">
+  <w:abstractNum w:abstractNumId="15" w15:restartNumberingAfterBreak="0">
+    <w:nsid w:val="79353794"/>
+    <w:multiLevelType w:val="hybridMultilevel"/>
+    <w:tmpl w:val="F300DA9A"/>
+    <w:lvl w:ilvl="0" w:tplc="240A0001">
+      <w:start w:val="1"/>
+      <w:numFmt w:val="bullet"/>
+      <w:lvlText w:val=""/>
+      <w:lvlJc w:val="left"/>
+      <w:pPr>
+        <w:ind w:left="720" w:hanging="360"/>
+      </w:pPr>
+      <w:rPr>
+        <w:rFonts w:ascii="Symbol" w:hAnsi="Symbol" w:hint="default"/>
+      </w:rPr>
+    </w:lvl>
+    <w:lvl w:ilvl="1" w:tplc="240A0003" w:tentative="1">
+      <w:start w:val="1"/>
+      <w:numFmt w:val="bullet"/>
+      <w:lvlText w:val="o"/>
+      <w:lvlJc w:val="left"/>
+      <w:pPr>
+        <w:ind w:left="1440" w:hanging="360"/>
+      </w:pPr>
+      <w:rPr>
+        <w:rFonts w:ascii="Courier New" w:hAnsi="Courier New" w:cs="Courier New" w:hint="default"/>
+      </w:rPr>
+    </w:lvl>
+    <w:lvl w:ilvl="2" w:tplc="240A0005" w:tentative="1">
+      <w:start w:val="1"/>
+      <w:numFmt w:val="bullet"/>
+      <w:lvlText w:val=""/>
+      <w:lvlJc w:val="left"/>
+      <w:pPr>
+        <w:ind w:left="2160" w:hanging="360"/>
+      </w:pPr>
+      <w:rPr>
+        <w:rFonts w:ascii="Wingdings" w:hAnsi="Wingdings" w:hint="default"/>
+      </w:rPr>
+    </w:lvl>
+    <w:lvl w:ilvl="3" w:tplc="240A0001" w:tentative="1">
+      <w:start w:val="1"/>
+      <w:numFmt w:val="bullet"/>
+      <w:lvlText w:val=""/>
+      <w:lvlJc w:val="left"/>
+      <w:pPr>
+        <w:ind w:left="2880" w:hanging="360"/>
+      </w:pPr>
+      <w:rPr>
+        <w:rFonts w:ascii="Symbol" w:hAnsi="Symbol" w:hint="default"/>
+      </w:rPr>
+    </w:lvl>
+    <w:lvl w:ilvl="4" w:tplc="240A0003" w:tentative="1">
+      <w:start w:val="1"/>
+      <w:numFmt w:val="bullet"/>
+      <w:lvlText w:val="o"/>
+      <w:lvlJc w:val="left"/>
+      <w:pPr>
+        <w:ind w:left="3600" w:hanging="360"/>
+      </w:pPr>
+      <w:rPr>
+        <w:rFonts w:ascii="Courier New" w:hAnsi="Courier New" w:cs="Courier New" w:hint="default"/>
+      </w:rPr>
+    </w:lvl>
+    <w:lvl w:ilvl="5" w:tplc="240A0005" w:tentative="1">
+      <w:start w:val="1"/>
+      <w:numFmt w:val="bullet"/>
+      <w:lvlText w:val=""/>
+      <w:lvlJc w:val="left"/>
+      <w:pPr>
+        <w:ind w:left="4320" w:hanging="360"/>
+      </w:pPr>
+      <w:rPr>
+        <w:rFonts w:ascii="Wingdings" w:hAnsi="Wingdings" w:hint="default"/>
+      </w:rPr>
+    </w:lvl>
+    <w:lvl w:ilvl="6" w:tplc="240A0001" w:tentative="1">
+      <w:start w:val="1"/>
+      <w:numFmt w:val="bullet"/>
+      <w:lvlText w:val=""/>
+      <w:lvlJc w:val="left"/>
+      <w:pPr>
+        <w:ind w:left="5040" w:hanging="360"/>
+      </w:pPr>
+      <w:rPr>
+        <w:rFonts w:ascii="Symbol" w:hAnsi="Symbol" w:hint="default"/>
+      </w:rPr>
+    </w:lvl>
+    <w:lvl w:ilvl="7" w:tplc="240A0003" w:tentative="1">
+      <w:start w:val="1"/>
+      <w:numFmt w:val="bullet"/>
+      <w:lvlText w:val="o"/>
+      <w:lvlJc w:val="left"/>
+      <w:pPr>
+        <w:ind w:left="5760" w:hanging="360"/>
+      </w:pPr>
+      <w:rPr>
+        <w:rFonts w:ascii="Courier New" w:hAnsi="Courier New" w:cs="Courier New" w:hint="default"/>
+      </w:rPr>
+    </w:lvl>
+    <w:lvl w:ilvl="8" w:tplc="240A0005" w:tentative="1">
+      <w:start w:val="1"/>
+      <w:numFmt w:val="bullet"/>
+      <w:lvlText w:val=""/>
+      <w:lvlJc w:val="left"/>
+      <w:pPr>
+        <w:ind w:left="6480" w:hanging="360"/>
+      </w:pPr>
+      <w:rPr>
+        <w:rFonts w:ascii="Wingdings" w:hAnsi="Wingdings" w:hint="default"/>
+      </w:rPr>
+    </w:lvl>
+  </w:abstractNum>
+  <w:abstractNum w:abstractNumId="16" w15:restartNumberingAfterBreak="0">
     <w:nsid w:val="797830DC"/>
     <w:multiLevelType w:val="hybridMultilevel"/>
     <w:tmpl w:val="24FA0C54"/>
@@ -6884,7 +6844,7 @@
     <w:abstractNumId w:val="5"/>
   </w:num>
   <w:num w:numId="3">
-    <w:abstractNumId w:val="10"/>
+    <w:abstractNumId w:val="11"/>
   </w:num>
   <w:num w:numId="4">
     <w:abstractNumId w:val="6"/>
@@ -6893,16 +6853,16 @@
     <w:abstractNumId w:val="9"/>
   </w:num>
   <w:num w:numId="6">
-    <w:abstractNumId w:val="12"/>
+    <w:abstractNumId w:val="13"/>
   </w:num>
   <w:num w:numId="7">
-    <w:abstractNumId w:val="14"/>
+    <w:abstractNumId w:val="16"/>
   </w:num>
   <w:num w:numId="8">
     <w:abstractNumId w:val="1"/>
   </w:num>
   <w:num w:numId="9">
-    <w:abstractNumId w:val="13"/>
+    <w:abstractNumId w:val="14"/>
   </w:num>
   <w:num w:numId="10">
     <w:abstractNumId w:val="4"/>
@@ -6914,13 +6874,19 @@
     <w:abstractNumId w:val="3"/>
   </w:num>
   <w:num w:numId="13">
-    <w:abstractNumId w:val="11"/>
+    <w:abstractNumId w:val="12"/>
   </w:num>
   <w:num w:numId="14">
     <w:abstractNumId w:val="7"/>
   </w:num>
   <w:num w:numId="15">
     <w:abstractNumId w:val="0"/>
+  </w:num>
+  <w:num w:numId="16">
+    <w:abstractNumId w:val="15"/>
+  </w:num>
+  <w:num w:numId="17">
+    <w:abstractNumId w:val="10"/>
   </w:num>
 </w:numbering>
 </file>
@@ -7858,7 +7824,7 @@
 </file>
 
 <file path=customXml/itemProps1.xml><?xml version="1.0" encoding="utf-8"?>
-<ds:datastoreItem xmlns:ds="http://schemas.openxmlformats.org/officeDocument/2006/customXml" ds:itemID="{99A34DE2-7653-4BB9-BEF8-3E6B886E907A}">
+<ds:datastoreItem xmlns:ds="http://schemas.openxmlformats.org/officeDocument/2006/customXml" ds:itemID="{82688AA2-DC8D-4D5E-8D9A-31F08757A0A3}">
   <ds:schemaRefs>
     <ds:schemaRef ds:uri="http://schemas.openxmlformats.org/officeDocument/2006/bibliography"/>
   </ds:schemaRefs>

</xml_diff>